<commit_message>
Most Updated Server w/ Extra Methods Removed
</commit_message>
<xml_diff>
--- a/GhostGrabReport.docx
+++ b/GhostGrabReport.docx
@@ -1,6 +1,6 @@
 
 <file path=word/document.xml><?xml version="1.0" encoding="utf-8"?>
-<w:document xmlns:wpc="http://schemas.microsoft.com/office/word/2010/wordprocessingCanvas" xmlns:cx="http://schemas.microsoft.com/office/drawing/2014/chartex" xmlns:mc="http://schemas.openxmlformats.org/markup-compatibility/2006" xmlns:o="urn:schemas-microsoft-com:office:office" xmlns:r="http://schemas.openxmlformats.org/officeDocument/2006/relationships" xmlns:m="http://schemas.openxmlformats.org/officeDocument/2006/math" xmlns:v="urn:schemas-microsoft-com:vml" xmlns:wp14="http://schemas.microsoft.com/office/word/2010/wordprocessingDrawing" xmlns:wp="http://schemas.openxmlformats.org/drawingml/2006/wordprocessingDrawing" xmlns:w10="urn:schemas-microsoft-com:office:word" xmlns:w="http://schemas.openxmlformats.org/wordprocessingml/2006/main" xmlns:w14="http://schemas.microsoft.com/office/word/2010/wordml" xmlns:w15="http://schemas.microsoft.com/office/word/2012/wordml" xmlns:w16se="http://schemas.microsoft.com/office/word/2015/wordml/symex" xmlns:wpg="http://schemas.microsoft.com/office/word/2010/wordprocessingGroup" xmlns:wpi="http://schemas.microsoft.com/office/word/2010/wordprocessingInk" xmlns:wne="http://schemas.microsoft.com/office/word/2006/wordml" xmlns:wps="http://schemas.microsoft.com/office/word/2010/wordprocessingShape" mc:Ignorable="w14 w15 w16se wp14">
+<w:document xmlns:wpc="http://schemas.microsoft.com/office/word/2010/wordprocessingCanvas" xmlns:mo="http://schemas.microsoft.com/office/mac/office/2008/main" xmlns:mc="http://schemas.openxmlformats.org/markup-compatibility/2006" xmlns:mv="urn:schemas-microsoft-com:mac:vml" xmlns:o="urn:schemas-microsoft-com:office:office" xmlns:r="http://schemas.openxmlformats.org/officeDocument/2006/relationships" xmlns:m="http://schemas.openxmlformats.org/officeDocument/2006/math" xmlns:v="urn:schemas-microsoft-com:vml" xmlns:wp14="http://schemas.microsoft.com/office/word/2010/wordprocessingDrawing" xmlns:wp="http://schemas.openxmlformats.org/drawingml/2006/wordprocessingDrawing" xmlns:w10="urn:schemas-microsoft-com:office:word" xmlns:w="http://schemas.openxmlformats.org/wordprocessingml/2006/main" xmlns:w14="http://schemas.microsoft.com/office/word/2010/wordml" xmlns:wpg="http://schemas.microsoft.com/office/word/2010/wordprocessingGroup" xmlns:wpi="http://schemas.microsoft.com/office/word/2010/wordprocessingInk" xmlns:wne="http://schemas.microsoft.com/office/word/2006/wordml" xmlns:wps="http://schemas.microsoft.com/office/word/2010/wordprocessingShape" mc:Ignorable="w14 wp14">
   <w:body>
     <w:p>
       <w:pPr>
@@ -70,7 +70,7 @@
                         <a:effectLst/>
                         <a:extLst>
                           <a:ext uri="{C572A759-6A51-4108-AA02-DFA0A04FC94B}">
-                            <ma14:wrappingTextBoxFlag xmlns:ma14="http://schemas.microsoft.com/office/mac/drawingml/2011/main" xmlns:w="http://schemas.openxmlformats.org/wordprocessingml/2006/main" xmlns:w10="urn:schemas-microsoft-com:office:word" xmlns:v="urn:schemas-microsoft-com:vml" xmlns:o="urn:schemas-microsoft-com:office:office" xmlns:mv="urn:schemas-microsoft-com:mac:vml" xmlns:mo="http://schemas.microsoft.com/office/mac/office/2008/main" xmlns=""/>
+                            <ma14:wrappingTextBoxFlag xmlns:ma14="http://schemas.microsoft.com/office/mac/drawingml/2011/main"/>
                           </a:ext>
                         </a:extLst>
                       </wps:spPr>
@@ -104,7 +104,23 @@
                                 <w:sz w:val="28"/>
                                 <w:szCs w:val="28"/>
                               </w:rPr>
-                              <w:t>Dylan Dover, Selina Chen, Jason Mayer, Lawrence Waller</w:t>
+                              <w:t xml:space="preserve">Dylan Dover, </w:t>
+                            </w:r>
+                            <w:proofErr w:type="spellStart"/>
+                            <w:r>
+                              <w:rPr>
+                                <w:sz w:val="28"/>
+                                <w:szCs w:val="28"/>
+                              </w:rPr>
+                              <w:t>Selina</w:t>
+                            </w:r>
+                            <w:proofErr w:type="spellEnd"/>
+                            <w:r>
+                              <w:rPr>
+                                <w:sz w:val="28"/>
+                                <w:szCs w:val="28"/>
+                              </w:rPr>
+                              <w:t xml:space="preserve"> Chen, Jason Mayer, Lawrence Waller</w:t>
                             </w:r>
                           </w:p>
                           <w:p>
@@ -165,7 +181,7 @@
               </wp:anchor>
             </w:drawing>
           </mc:Choice>
-          <mc:Fallback>
+          <mc:Fallback xmlns:w16se="http://schemas.microsoft.com/office/word/2015/wordml/symex" xmlns:w15="http://schemas.microsoft.com/office/word/2012/wordml" xmlns:cx="http://schemas.microsoft.com/office/drawing/2014/chartex">
             <w:pict>
               <v:shapetype w14:anchorId="2BE8CE3A" id="_x0000_t202" coordsize="21600,21600" o:spt="202" path="m,l,21600r21600,l21600,xe">
                 <v:stroke joinstyle="miter"/>
@@ -265,7 +281,7 @@
                     </pic:cNvPicPr>
                   </pic:nvPicPr>
                   <pic:blipFill>
-                    <a:blip r:embed="rId8">
+                    <a:blip r:embed="rId9">
                       <a:extLst>
                         <a:ext uri="{28A0092B-C50C-407E-A947-70E740481C1C}">
                           <a14:useLocalDpi xmlns:a14="http://schemas.microsoft.com/office/drawing/2010/main" val="0"/>
@@ -327,6 +343,8 @@
               <w:r>
                 <w:t>Executive Summary</w:t>
               </w:r>
+              <w:bookmarkStart w:id="1" w:name="_GoBack"/>
+              <w:bookmarkEnd w:id="1"/>
             </w:sdtContent>
           </w:sdt>
           <w:bookmarkEnd w:id="0"/>
@@ -335,6 +353,7 @@
           <w:pPr>
             <w:pStyle w:val="BodyText"/>
             <w:spacing w:after="120"/>
+            <w:ind w:firstLine="720"/>
             <w:rPr>
               <w:sz w:val="24"/>
               <w:szCs w:val="24"/>
@@ -345,30 +364,73 @@
               <w:sz w:val="24"/>
               <w:szCs w:val="24"/>
             </w:rPr>
-            <w:t>Our company will design an innovative Android game called GhostGrab that will utilize GPS coordinates to create an immersive environment. We will utilize a number of tools and frameworks to accomplish this goal. Among them are Unity on the client-side and node.js on the server-side.</w:t>
+            <w:t xml:space="preserve">Our company will design an innovative Android game called </w:t>
+          </w:r>
+          <w:proofErr w:type="spellStart"/>
+          <w:r>
+            <w:rPr>
+              <w:sz w:val="24"/>
+              <w:szCs w:val="24"/>
+            </w:rPr>
+            <w:t>GhostGrab</w:t>
+          </w:r>
+          <w:proofErr w:type="spellEnd"/>
+          <w:r>
+            <w:rPr>
+              <w:sz w:val="24"/>
+              <w:szCs w:val="24"/>
+            </w:rPr>
+            <w:t xml:space="preserve"> that will utilize GPS coordinates to create an immersive environment. We will utilize a number of tools and frameworks to accomplish this goal. Among them </w:t>
+          </w:r>
+          <w:proofErr w:type="gramStart"/>
+          <w:r>
+            <w:rPr>
+              <w:sz w:val="24"/>
+              <w:szCs w:val="24"/>
+            </w:rPr>
+            <w:t>are</w:t>
+          </w:r>
+          <w:proofErr w:type="gramEnd"/>
+          <w:r>
+            <w:rPr>
+              <w:sz w:val="24"/>
+              <w:szCs w:val="24"/>
+            </w:rPr>
+            <w:t xml:space="preserve"> Unity on the client-side and node.js on the server-side.</w:t>
           </w:r>
         </w:p>
         <w:p>
           <w:pPr>
             <w:pStyle w:val="BodyText"/>
             <w:spacing w:after="120"/>
+            <w:ind w:firstLine="720"/>
             <w:rPr>
               <w:sz w:val="24"/>
               <w:szCs w:val="24"/>
             </w:rPr>
           </w:pPr>
+          <w:proofErr w:type="spellStart"/>
           <w:r>
             <w:rPr>
               <w:sz w:val="24"/>
               <w:szCs w:val="24"/>
             </w:rPr>
-            <w:t>GhostGrab will be a location-based game that will allow users to use their phones to view and capture “ghosts” across a chosen location radius and release them or set them on others for points. Users will have to play mini-games or solve riddles to capture ghosts and there may be random team competitions, allowing users to collect bonus points. There will be a leaderboard, which will update in real-time to show who is leading in points and allow users to track their rank and the ranks of their friends. Created in Unity, it will be easily portable to a variety of platforms, though for a minimum viable product, we will be releasing an Android-only version.</w:t>
+            <w:t>GhostGrab</w:t>
+          </w:r>
+          <w:proofErr w:type="spellEnd"/>
+          <w:r>
+            <w:rPr>
+              <w:sz w:val="24"/>
+              <w:szCs w:val="24"/>
+            </w:rPr>
+            <w:t xml:space="preserve"> will be a location-based game that will allow users to use their phones to view and capture “ghosts” across a chosen location radius and release them or set them on others for points. Users will have to play mini-games or solve riddles to capture ghosts and there may be random team competitions, allowing users to collect bonus points. There will be a leaderboard, which will update in real-time to show who is leading in points and allow users to track their rank and the ranks of their friends. Created in Unity, it will be easily portable to a variety of platforms, though for a minimum viable product, we will be releasing an Android-only version.</w:t>
           </w:r>
         </w:p>
         <w:p>
           <w:pPr>
             <w:pStyle w:val="BodyText"/>
             <w:spacing w:after="120"/>
+            <w:ind w:firstLine="720"/>
             <w:rPr>
               <w:sz w:val="24"/>
               <w:szCs w:val="24"/>
@@ -410,6 +472,12 @@
         </w:p>
         <w:sdt>
           <w:sdtPr>
+            <w:rPr>
+              <w:rFonts w:asciiTheme="minorHAnsi" w:eastAsiaTheme="minorEastAsia" w:hAnsiTheme="minorHAnsi" w:cstheme="minorBidi"/>
+              <w:color w:val="auto"/>
+              <w:sz w:val="22"/>
+              <w:szCs w:val="22"/>
+            </w:rPr>
             <w:id w:val="-1131629072"/>
             <w:docPartObj>
               <w:docPartGallery w:val="Table of Contents"/>
@@ -418,13 +486,9 @@
           </w:sdtPr>
           <w:sdtEndPr>
             <w:rPr>
-              <w:rFonts w:asciiTheme="minorHAnsi" w:eastAsiaTheme="minorEastAsia" w:hAnsiTheme="minorHAnsi" w:cstheme="minorBidi"/>
               <w:b/>
               <w:bCs/>
               <w:noProof/>
-              <w:color w:val="auto"/>
-              <w:sz w:val="22"/>
-              <w:szCs w:val="22"/>
             </w:rPr>
           </w:sdtEndPr>
           <w:sdtContent>
@@ -1226,23 +1290,23 @@
             <w:pStyle w:val="Heading1"/>
             <w:spacing w:line="276" w:lineRule="auto"/>
           </w:pPr>
-          <w:bookmarkStart w:id="1" w:name="_Toc448876200"/>
+          <w:bookmarkStart w:id="2" w:name="_Toc448876200"/>
           <w:r>
             <w:lastRenderedPageBreak/>
             <w:t>The Project</w:t>
           </w:r>
-          <w:bookmarkEnd w:id="1"/>
+          <w:bookmarkEnd w:id="2"/>
         </w:p>
         <w:p>
           <w:pPr>
             <w:pStyle w:val="Heading2"/>
             <w:spacing w:before="0" w:line="276" w:lineRule="auto"/>
           </w:pPr>
-          <w:bookmarkStart w:id="2" w:name="_Toc448876201"/>
+          <w:bookmarkStart w:id="3" w:name="_Toc448876201"/>
           <w:r>
             <w:t>Background and Rationale</w:t>
           </w:r>
-          <w:bookmarkEnd w:id="2"/>
+          <w:bookmarkEnd w:id="3"/>
         </w:p>
         <w:p>
           <w:pPr>
@@ -1286,10 +1350,13 @@
           </w:pPr>
           <w:r>
             <w:tab/>
-            <w:t>The idea for a game based on catching and releasing ghosts came from the movie franchise, Ghostbusters, which is getting a reboot this year, so clearly the ghost theme is rather profitable and well-liked</w:t>
+            <w:t xml:space="preserve">The idea for a game based on catching and releasing ghosts came from the movie franchise, Ghostbusters, which is getting a reboot this year, so clearly the ghost theme is rather profitable and </w:t>
           </w:r>
-          <w:bookmarkStart w:id="3" w:name="_GoBack"/>
-          <w:bookmarkEnd w:id="3"/>
+          <w:proofErr w:type="gramStart"/>
+          <w:r>
+            <w:t>well-liked</w:t>
+          </w:r>
+          <w:proofErr w:type="gramEnd"/>
           <w:r>
             <w:t xml:space="preserve"> by the general public.</w:t>
           </w:r>
@@ -1299,10 +1366,12 @@
             <w:pStyle w:val="Heading2"/>
           </w:pPr>
           <w:bookmarkStart w:id="4" w:name="_Toc448876202"/>
+          <w:proofErr w:type="gramStart"/>
           <w:r>
             <w:t>About the App/Functionality?</w:t>
           </w:r>
           <w:bookmarkEnd w:id="4"/>
+          <w:proofErr w:type="gramEnd"/>
         </w:p>
         <w:p>
           <w:pPr>
@@ -1316,9 +1385,11 @@
           <w:pPr>
             <w:ind w:left="360" w:firstLine="360"/>
           </w:pPr>
+          <w:proofErr w:type="gramStart"/>
           <w:r>
             <w:t>First login by creating a username and password?</w:t>
           </w:r>
+          <w:proofErr w:type="gramEnd"/>
           <w:r>
             <w:t xml:space="preserve"> [INSERT PIC]</w:t>
           </w:r>
@@ -1389,7 +1460,7 @@
           <w:r>
             <w:t xml:space="preserve">can be found at </w:t>
           </w:r>
-          <w:hyperlink r:id="rId9" w:history="1">
+          <w:hyperlink r:id="rId10" w:history="1">
             <w:r>
               <w:rPr>
                 <w:rStyle w:val="Hyperlink"/>
@@ -1432,8 +1503,8 @@
                 <v:path o:extrusionok="f" gradientshapeok="t" o:connecttype="rect"/>
                 <o:lock v:ext="edit" aspectratio="t"/>
               </v:shapetype>
-              <v:shape id="_x0000_i1025" type="#_x0000_t75" style="width:226.5pt;height:135pt">
-                <v:imagedata r:id="rId10" o:title="GhostGrabUMLDrawingJPG"/>
+              <v:shape id="_x0000_i1025" type="#_x0000_t75" style="width:225.95pt;height:135.15pt">
+                <v:imagedata r:id="rId11" o:title="GhostGrabUMLDrawingJPG"/>
               </v:shape>
             </w:pict>
           </w:r>
@@ -1447,14 +1518,27 @@
             <w:lastRenderedPageBreak/>
             <w:t xml:space="preserve">Figure </w:t>
           </w:r>
-          <w:fldSimple w:instr=" SEQ Figure \* ARABIC ">
-            <w:r>
-              <w:rPr>
-                <w:noProof/>
-              </w:rPr>
-              <w:t>1</w:t>
-            </w:r>
-          </w:fldSimple>
+          <w:r>
+            <w:fldChar w:fldCharType="begin"/>
+          </w:r>
+          <w:r>
+            <w:instrText xml:space="preserve"> SEQ Figure \* ARABIC </w:instrText>
+          </w:r>
+          <w:r>
+            <w:fldChar w:fldCharType="separate"/>
+          </w:r>
+          <w:r>
+            <w:rPr>
+              <w:noProof/>
+            </w:rPr>
+            <w:t>1</w:t>
+          </w:r>
+          <w:r>
+            <w:rPr>
+              <w:noProof/>
+            </w:rPr>
+            <w:fldChar w:fldCharType="end"/>
+          </w:r>
           <w:r>
             <w:t>: UML Diagram</w:t>
           </w:r>
@@ -1465,7 +1549,35 @@
         <w:p>
           <w:r>
             <w:tab/>
-            <w:t>The client, which is the code written in Unity, holds the graphics for the game as well as the most of the game logistics.  The server, which is being hosted on an AWS instance holds information such as ghost types, location of all the ghosts in the game, and the scores of the players. The client requests information from the server whenever it needs to (ex: when a user wishes to see the leaderboard, it sends a request) and it also posts information to server as well (ex: updateLeaderboard() function is called when a user’s score changes, and the updated score is posted to the server).</w:t>
+          </w:r>
+          <w:proofErr w:type="gramStart"/>
+          <w:r>
+            <w:t>The client, which is the code written in Unity, holds the graphics for the game as well as the most of the game logistics.</w:t>
+          </w:r>
+          <w:proofErr w:type="gramEnd"/>
+          <w:r>
+            <w:t xml:space="preserve">  The server, which is being hosted on an AWS </w:t>
+          </w:r>
+          <w:proofErr w:type="gramStart"/>
+          <w:r>
+            <w:t>instance</w:t>
+          </w:r>
+          <w:proofErr w:type="gramEnd"/>
+          <w:r>
+            <w:t xml:space="preserve"> holds information such as ghost types, location of all the ghosts in the game, and the scores of the players. The client requests information from the server whenever it needs to (ex: when a user wishes to see the leaderboard, it sends a request) and it also posts information to server as well (ex: </w:t>
+          </w:r>
+          <w:proofErr w:type="spellStart"/>
+          <w:proofErr w:type="gramStart"/>
+          <w:r>
+            <w:t>updateLeaderboard</w:t>
+          </w:r>
+          <w:proofErr w:type="spellEnd"/>
+          <w:r>
+            <w:t>(</w:t>
+          </w:r>
+          <w:proofErr w:type="gramEnd"/>
+          <w:r>
+            <w:t>) function is called when a user’s score changes, and the updated score is posted to the server).</w:t>
           </w:r>
         </w:p>
         <w:p>
@@ -1559,7 +1671,15 @@
                 <w:t>, 2016 and ending on April 21, 2016.</w:t>
               </w:r>
               <w:r>
-                <w:t xml:space="preserve"> An overview of the tasks performed for the project are listed below in Figure 2.(MIGHT NEED TO CHANGE #)</w:t>
+                <w:t xml:space="preserve"> An overview of the tasks performed for the project are listed below in Figure 2</w:t>
+              </w:r>
+              <w:proofErr w:type="gramStart"/>
+              <w:r>
+                <w:t>.(</w:t>
+              </w:r>
+              <w:proofErr w:type="gramEnd"/>
+              <w:r>
+                <w:t>MIGHT NEED TO CHANGE #)</w:t>
               </w:r>
             </w:p>
             <w:p>
@@ -1595,7 +1715,7 @@
                             </pic:cNvPicPr>
                           </pic:nvPicPr>
                           <pic:blipFill rotWithShape="1">
-                            <a:blip r:embed="rId11">
+                            <a:blip r:embed="rId12">
                               <a:extLst>
                                 <a:ext uri="{28A0092B-C50C-407E-A947-70E740481C1C}">
                                   <a14:useLocalDpi xmlns:a14="http://schemas.microsoft.com/office/drawing/2010/main" val="0"/>
@@ -1618,7 +1738,7 @@
                               <a:noFill/>
                             </a:ln>
                             <a:extLst>
-                              <a:ext uri="{53640926-AAD7-44D8-BBD7-CCE9431645EC}">
+                              <a:ext uri="{53640926-AAD7-44d8-BBD7-CCE9431645EC}">
                                 <a14:shadowObscured xmlns:a14="http://schemas.microsoft.com/office/drawing/2010/main"/>
                               </a:ext>
                             </a:extLst>
@@ -1638,16 +1758,37 @@
               <w:r>
                 <w:t xml:space="preserve">Figure </w:t>
               </w:r>
-              <w:fldSimple w:instr=" SEQ Figure \* ARABIC ">
-                <w:r>
-                  <w:rPr>
-                    <w:noProof/>
-                  </w:rPr>
-                  <w:t>2</w:t>
-                </w:r>
-              </w:fldSimple>
               <w:r>
-                <w:t>: Gantt Chart Documenting the Project Schedule</w:t>
+                <w:fldChar w:fldCharType="begin"/>
+              </w:r>
+              <w:r>
+                <w:instrText xml:space="preserve"> SEQ Figure \* ARABIC </w:instrText>
+              </w:r>
+              <w:r>
+                <w:fldChar w:fldCharType="separate"/>
+              </w:r>
+              <w:r>
+                <w:rPr>
+                  <w:noProof/>
+                </w:rPr>
+                <w:t>2</w:t>
+              </w:r>
+              <w:r>
+                <w:rPr>
+                  <w:noProof/>
+                </w:rPr>
+                <w:fldChar w:fldCharType="end"/>
+              </w:r>
+              <w:r>
+                <w:t xml:space="preserve">: </w:t>
+              </w:r>
+              <w:proofErr w:type="gramStart"/>
+              <w:r>
+                <w:t>Gantt Chart</w:t>
+              </w:r>
+              <w:proofErr w:type="gramEnd"/>
+              <w:r>
+                <w:t xml:space="preserve"> Documenting the Project Schedule</w:t>
               </w:r>
             </w:p>
             <w:p>
@@ -1749,7 +1890,7 @@
                             </pic:cNvPicPr>
                           </pic:nvPicPr>
                           <pic:blipFill rotWithShape="1">
-                            <a:blip r:embed="rId12">
+                            <a:blip r:embed="rId13">
                               <a:extLst>
                                 <a:ext uri="{28A0092B-C50C-407E-A947-70E740481C1C}">
                                   <a14:useLocalDpi xmlns:a14="http://schemas.microsoft.com/office/drawing/2010/main" val="0"/>
@@ -1772,7 +1913,7 @@
                               <a:noFill/>
                             </a:ln>
                             <a:extLst>
-                              <a:ext uri="{53640926-AAD7-44D8-BBD7-CCE9431645EC}">
+                              <a:ext uri="{53640926-AAD7-44d8-BBD7-CCE9431645EC}">
                                 <a14:shadowObscured xmlns:a14="http://schemas.microsoft.com/office/drawing/2010/main"/>
                               </a:ext>
                             </a:extLst>
@@ -1834,7 +1975,7 @@
                             </pic:cNvPicPr>
                           </pic:nvPicPr>
                           <pic:blipFill rotWithShape="1">
-                            <a:blip r:embed="rId13">
+                            <a:blip r:embed="rId14">
                               <a:extLst>
                                 <a:ext uri="{28A0092B-C50C-407E-A947-70E740481C1C}">
                                   <a14:useLocalDpi xmlns:a14="http://schemas.microsoft.com/office/drawing/2010/main" val="0"/>
@@ -1857,7 +1998,7 @@
                               <a:noFill/>
                             </a:ln>
                             <a:extLst>
-                              <a:ext uri="{53640926-AAD7-44D8-BBD7-CCE9431645EC}">
+                              <a:ext uri="{53640926-AAD7-44d8-BBD7-CCE9431645EC}">
                                 <a14:shadowObscured xmlns:a14="http://schemas.microsoft.com/office/drawing/2010/main"/>
                               </a:ext>
                             </a:extLst>
@@ -1974,7 +2115,7 @@
                             </pic:cNvPicPr>
                           </pic:nvPicPr>
                           <pic:blipFill rotWithShape="1">
-                            <a:blip r:embed="rId14">
+                            <a:blip r:embed="rId15">
                               <a:extLst>
                                 <a:ext uri="{28A0092B-C50C-407E-A947-70E740481C1C}">
                                   <a14:useLocalDpi xmlns:a14="http://schemas.microsoft.com/office/drawing/2010/main" val="0"/>
@@ -1997,7 +2138,7 @@
                               <a:noFill/>
                             </a:ln>
                             <a:extLst>
-                              <a:ext uri="{53640926-AAD7-44D8-BBD7-CCE9431645EC}">
+                              <a:ext uri="{53640926-AAD7-44d8-BBD7-CCE9431645EC}">
                                 <a14:shadowObscured xmlns:a14="http://schemas.microsoft.com/office/drawing/2010/main"/>
                               </a:ext>
                             </a:extLst>
@@ -2070,7 +2211,15 @@
                   </w:pPr>
                   <w:r>
                     <w:tab/>
-                    <w:t>The responsibility matrix, assigning tasks to each person is shown below. As PM, Dylan Dover had an ‘A’ for Approval on all tasks with the exception of the tasks which he was Primary or Secondary on.</w:t>
+                    <w:t xml:space="preserve">The responsibility matrix, assigning tasks to each person is shown below. As PM, Dylan Dover had </w:t>
+                  </w:r>
+                  <w:proofErr w:type="gramStart"/>
+                  <w:r>
+                    <w:t>an ‘A’</w:t>
+                  </w:r>
+                  <w:proofErr w:type="gramEnd"/>
+                  <w:r>
+                    <w:t xml:space="preserve"> for Approval on all tasks with the exception of the tasks which he was Primary or Secondary on.</w:t>
                   </w:r>
                 </w:p>
                 <w:p>
@@ -2292,6 +2441,7 @@
                             <w:szCs w:val="30"/>
                           </w:rPr>
                         </w:pPr>
+                        <w:proofErr w:type="spellStart"/>
                         <w:r>
                           <w:rPr>
                             <w:rFonts w:ascii="Calibri" w:eastAsia="Times New Roman" w:hAnsi="Calibri" w:cs="Calibri"/>
@@ -2301,7 +2451,19 @@
                             <w:sz w:val="30"/>
                             <w:szCs w:val="30"/>
                           </w:rPr>
-                          <w:t>Selina Chen</w:t>
+                          <w:t>Selina</w:t>
+                        </w:r>
+                        <w:proofErr w:type="spellEnd"/>
+                        <w:r>
+                          <w:rPr>
+                            <w:rFonts w:ascii="Calibri" w:eastAsia="Times New Roman" w:hAnsi="Calibri" w:cs="Calibri"/>
+                            <w:b/>
+                            <w:bCs/>
+                            <w:color w:val="44546A"/>
+                            <w:sz w:val="30"/>
+                            <w:szCs w:val="30"/>
+                          </w:rPr>
+                          <w:t xml:space="preserve"> Chen</w:t>
                         </w:r>
                       </w:p>
                     </w:tc>
@@ -6305,76 +6467,6 @@
                     </w:tc>
                   </w:tr>
                 </w:tbl>
-                <w:p>
-                  <w:pPr>
-                    <w:pStyle w:val="BodyText"/>
-                    <w:spacing w:after="120"/>
-                    <w:rPr>
-                      <w:sz w:val="24"/>
-                      <w:szCs w:val="24"/>
-                    </w:rPr>
-                  </w:pPr>
-                </w:p>
-                <w:p>
-                  <w:pPr>
-                    <w:pStyle w:val="BodyText"/>
-                    <w:spacing w:after="120"/>
-                    <w:rPr>
-                      <w:sz w:val="24"/>
-                      <w:szCs w:val="24"/>
-                    </w:rPr>
-                  </w:pPr>
-                </w:p>
-                <w:p>
-                  <w:pPr>
-                    <w:pStyle w:val="BodyText"/>
-                    <w:spacing w:after="120"/>
-                    <w:rPr>
-                      <w:sz w:val="24"/>
-                      <w:szCs w:val="24"/>
-                    </w:rPr>
-                  </w:pPr>
-                </w:p>
-                <w:p>
-                  <w:pPr>
-                    <w:pStyle w:val="BodyText"/>
-                    <w:spacing w:after="120"/>
-                    <w:rPr>
-                      <w:sz w:val="24"/>
-                      <w:szCs w:val="24"/>
-                    </w:rPr>
-                  </w:pPr>
-                </w:p>
-                <w:p>
-                  <w:pPr>
-                    <w:pStyle w:val="BodyText"/>
-                    <w:spacing w:after="120"/>
-                    <w:rPr>
-                      <w:sz w:val="24"/>
-                      <w:szCs w:val="24"/>
-                    </w:rPr>
-                  </w:pPr>
-                </w:p>
-                <w:p>
-                  <w:pPr>
-                    <w:pStyle w:val="BodyText"/>
-                    <w:spacing w:after="120"/>
-                    <w:rPr>
-                      <w:sz w:val="24"/>
-                      <w:szCs w:val="24"/>
-                    </w:rPr>
-                  </w:pPr>
-                </w:p>
-                <w:p>
-                  <w:pPr>
-                    <w:pStyle w:val="BodyText"/>
-                    <w:spacing w:after="120"/>
-                    <w:rPr>
-                      <w:sz w:val="24"/>
-                      <w:szCs w:val="24"/>
-                    </w:rPr>
-                  </w:pPr>
-                </w:p>
                 <w:p>
                   <w:pPr>
                     <w:pStyle w:val="BodyText"/>
@@ -6455,7 +6547,23 @@
                       </w:pPr>
                       <w:r>
                         <w:tab/>
-                        <w:t>The most critical risk is one of Copyright Infringement, as some of our ghosts (such as ‘Shrok’) are based on already existing franchises. Our game idea, in general was actually based on GhostBusters.</w:t>
+                        <w:t>The most critical risk is one of Copyright Infringement, as some of our ghosts (such as ‘</w:t>
+                      </w:r>
+                      <w:proofErr w:type="spellStart"/>
+                      <w:r>
+                        <w:t>Shrok</w:t>
+                      </w:r>
+                      <w:proofErr w:type="spellEnd"/>
+                      <w:r>
+                        <w:t xml:space="preserve">’) are based on already existing franchises. Our game idea, in general was actually based on </w:t>
+                      </w:r>
+                      <w:proofErr w:type="spellStart"/>
+                      <w:r>
+                        <w:t>GhostBusters</w:t>
+                      </w:r>
+                      <w:proofErr w:type="spellEnd"/>
+                      <w:r>
+                        <w:t>.</w:t>
                       </w:r>
                     </w:p>
                     <w:p>
@@ -6588,7 +6696,23 @@
               <w:sz w:val="24"/>
               <w:szCs w:val="24"/>
             </w:rPr>
-            <w:t>There was some confusion at first about how to connect the server, which is written using jQuery and JSON, with the client code in Unity, which was written in C#.</w:t>
+            <w:t xml:space="preserve">There was some confusion at first about how to connect the server, which is written using </w:t>
+          </w:r>
+          <w:proofErr w:type="spellStart"/>
+          <w:r>
+            <w:rPr>
+              <w:sz w:val="24"/>
+              <w:szCs w:val="24"/>
+            </w:rPr>
+            <w:t>jQuery</w:t>
+          </w:r>
+          <w:proofErr w:type="spellEnd"/>
+          <w:r>
+            <w:rPr>
+              <w:sz w:val="24"/>
+              <w:szCs w:val="24"/>
+            </w:rPr>
+            <w:t xml:space="preserve"> and JSON, with the client code in Unity, which was written in C#.</w:t>
           </w:r>
         </w:p>
         <w:p>
@@ -6627,9 +6751,25 @@
               <w:sz w:val="24"/>
               <w:szCs w:val="24"/>
             </w:rPr>
-            <w:t xml:space="preserve">library called UnityHTTP provided by </w:t>
+            <w:t xml:space="preserve">library called </w:t>
           </w:r>
-          <w:hyperlink r:id="rId15" w:history="1">
+          <w:proofErr w:type="spellStart"/>
+          <w:r>
+            <w:rPr>
+              <w:sz w:val="24"/>
+              <w:szCs w:val="24"/>
+            </w:rPr>
+            <w:t>UnityHTTP</w:t>
+          </w:r>
+          <w:proofErr w:type="spellEnd"/>
+          <w:r>
+            <w:rPr>
+              <w:sz w:val="24"/>
+              <w:szCs w:val="24"/>
+            </w:rPr>
+            <w:t xml:space="preserve"> provided by </w:t>
+          </w:r>
+          <w:hyperlink r:id="rId16" w:history="1">
             <w:r>
               <w:rPr>
                 <w:rStyle w:val="Hyperlink"/>
@@ -6644,7 +6784,39 @@
               <w:sz w:val="24"/>
               <w:szCs w:val="24"/>
             </w:rPr>
-            <w:t>, which is itself based on Simon Wittber’s UnityWeb code, and therefore is licensed under GPL</w:t>
+            <w:t xml:space="preserve">, which is itself based on Simon </w:t>
+          </w:r>
+          <w:proofErr w:type="spellStart"/>
+          <w:r>
+            <w:rPr>
+              <w:sz w:val="24"/>
+              <w:szCs w:val="24"/>
+            </w:rPr>
+            <w:t>Wittber’s</w:t>
+          </w:r>
+          <w:proofErr w:type="spellEnd"/>
+          <w:r>
+            <w:rPr>
+              <w:sz w:val="24"/>
+              <w:szCs w:val="24"/>
+            </w:rPr>
+            <w:t xml:space="preserve"> </w:t>
+          </w:r>
+          <w:proofErr w:type="spellStart"/>
+          <w:r>
+            <w:rPr>
+              <w:sz w:val="24"/>
+              <w:szCs w:val="24"/>
+            </w:rPr>
+            <w:t>UnityWeb</w:t>
+          </w:r>
+          <w:proofErr w:type="spellEnd"/>
+          <w:r>
+            <w:rPr>
+              <w:sz w:val="24"/>
+              <w:szCs w:val="24"/>
+            </w:rPr>
+            <w:t xml:space="preserve"> code, and therefore is licensed under GPL</w:t>
           </w:r>
           <w:r>
             <w:rPr>
@@ -6672,7 +6844,23 @@
               <w:sz w:val="24"/>
               <w:szCs w:val="24"/>
             </w:rPr>
-            <w:t xml:space="preserve"> General Public License, which allows end users, whether they be companies or individuals, to run, study, modify, and share the software.</w:t>
+            <w:t xml:space="preserve"> General Public License, which allows end users, whether they </w:t>
+          </w:r>
+          <w:proofErr w:type="gramStart"/>
+          <w:r>
+            <w:rPr>
+              <w:sz w:val="24"/>
+              <w:szCs w:val="24"/>
+            </w:rPr>
+            <w:t>be</w:t>
+          </w:r>
+          <w:proofErr w:type="gramEnd"/>
+          <w:r>
+            <w:rPr>
+              <w:sz w:val="24"/>
+              <w:szCs w:val="24"/>
+            </w:rPr>
+            <w:t xml:space="preserve"> companies or individuals, to run, study, modify, and share the software.</w:t>
           </w:r>
           <w:r>
             <w:rPr>
@@ -6914,7 +7102,23 @@
                       <w:sz w:val="24"/>
                       <w:szCs w:val="24"/>
                     </w:rPr>
-                    <w:t>Currently, ghosts are differentiated by their appearance and the points they carry.  In the future, we would differentiate more between the ghosts by adding mini-games and movements specific to each ghost type.</w:t>
+                    <w:t xml:space="preserve">Currently, </w:t>
+                  </w:r>
+                  <w:proofErr w:type="gramStart"/>
+                  <w:r>
+                    <w:rPr>
+                      <w:sz w:val="24"/>
+                      <w:szCs w:val="24"/>
+                    </w:rPr>
+                    <w:t>ghosts are differentiated by their appearance and the points they carry</w:t>
+                  </w:r>
+                  <w:proofErr w:type="gramEnd"/>
+                  <w:r>
+                    <w:rPr>
+                      <w:sz w:val="24"/>
+                      <w:szCs w:val="24"/>
+                    </w:rPr>
+                    <w:t>.  In the future, we would differentiate more between the ghosts by adding mini-games and movements specific to each ghost type.</w:t>
                   </w:r>
                 </w:p>
               </w:sdtContent>
@@ -6933,7 +7137,7 @@
       </w:sdtContent>
     </w:sdt>
     <w:sectPr>
-      <w:headerReference w:type="default" r:id="rId16"/>
+      <w:headerReference w:type="default" r:id="rId17"/>
       <w:pgSz w:w="12240" w:h="15840"/>
       <w:pgMar w:top="1080" w:right="1080" w:bottom="1080" w:left="1080" w:header="720" w:footer="720" w:gutter="0"/>
       <w:cols w:space="720"/>
@@ -6945,7 +7149,7 @@
 </file>
 
 <file path=word/endnotes.xml><?xml version="1.0" encoding="utf-8"?>
-<w:endnotes xmlns:wpc="http://schemas.microsoft.com/office/word/2010/wordprocessingCanvas" xmlns:cx="http://schemas.microsoft.com/office/drawing/2014/chartex" xmlns:mc="http://schemas.openxmlformats.org/markup-compatibility/2006" xmlns:o="urn:schemas-microsoft-com:office:office" xmlns:r="http://schemas.openxmlformats.org/officeDocument/2006/relationships" xmlns:m="http://schemas.openxmlformats.org/officeDocument/2006/math" xmlns:v="urn:schemas-microsoft-com:vml" xmlns:wp14="http://schemas.microsoft.com/office/word/2010/wordprocessingDrawing" xmlns:wp="http://schemas.openxmlformats.org/drawingml/2006/wordprocessingDrawing" xmlns:w10="urn:schemas-microsoft-com:office:word" xmlns:w="http://schemas.openxmlformats.org/wordprocessingml/2006/main" xmlns:w14="http://schemas.microsoft.com/office/word/2010/wordml" xmlns:w15="http://schemas.microsoft.com/office/word/2012/wordml" xmlns:w16se="http://schemas.microsoft.com/office/word/2015/wordml/symex" xmlns:wpg="http://schemas.microsoft.com/office/word/2010/wordprocessingGroup" xmlns:wpi="http://schemas.microsoft.com/office/word/2010/wordprocessingInk" xmlns:wne="http://schemas.microsoft.com/office/word/2006/wordml" xmlns:wps="http://schemas.microsoft.com/office/word/2010/wordprocessingShape" mc:Ignorable="w14 w15 w16se wp14">
+<w:endnotes xmlns:wpc="http://schemas.microsoft.com/office/word/2010/wordprocessingCanvas" xmlns:mo="http://schemas.microsoft.com/office/mac/office/2008/main" xmlns:mc="http://schemas.openxmlformats.org/markup-compatibility/2006" xmlns:mv="urn:schemas-microsoft-com:mac:vml" xmlns:o="urn:schemas-microsoft-com:office:office" xmlns:r="http://schemas.openxmlformats.org/officeDocument/2006/relationships" xmlns:m="http://schemas.openxmlformats.org/officeDocument/2006/math" xmlns:v="urn:schemas-microsoft-com:vml" xmlns:wp14="http://schemas.microsoft.com/office/word/2010/wordprocessingDrawing" xmlns:wp="http://schemas.openxmlformats.org/drawingml/2006/wordprocessingDrawing" xmlns:w10="urn:schemas-microsoft-com:office:word" xmlns:w="http://schemas.openxmlformats.org/wordprocessingml/2006/main" xmlns:w14="http://schemas.microsoft.com/office/word/2010/wordml" xmlns:wpg="http://schemas.microsoft.com/office/word/2010/wordprocessingGroup" xmlns:wpi="http://schemas.microsoft.com/office/word/2010/wordprocessingInk" xmlns:wne="http://schemas.microsoft.com/office/word/2006/wordml" xmlns:wps="http://schemas.microsoft.com/office/word/2010/wordprocessingShape" mc:Ignorable="w14 wp14">
   <w:endnote w:type="separator" w:id="-1">
     <w:p>
       <w:pPr>
@@ -6970,7 +7174,7 @@
 </file>
 
 <file path=word/footnotes.xml><?xml version="1.0" encoding="utf-8"?>
-<w:footnotes xmlns:wpc="http://schemas.microsoft.com/office/word/2010/wordprocessingCanvas" xmlns:cx="http://schemas.microsoft.com/office/drawing/2014/chartex" xmlns:mc="http://schemas.openxmlformats.org/markup-compatibility/2006" xmlns:o="urn:schemas-microsoft-com:office:office" xmlns:r="http://schemas.openxmlformats.org/officeDocument/2006/relationships" xmlns:m="http://schemas.openxmlformats.org/officeDocument/2006/math" xmlns:v="urn:schemas-microsoft-com:vml" xmlns:wp14="http://schemas.microsoft.com/office/word/2010/wordprocessingDrawing" xmlns:wp="http://schemas.openxmlformats.org/drawingml/2006/wordprocessingDrawing" xmlns:w10="urn:schemas-microsoft-com:office:word" xmlns:w="http://schemas.openxmlformats.org/wordprocessingml/2006/main" xmlns:w14="http://schemas.microsoft.com/office/word/2010/wordml" xmlns:w15="http://schemas.microsoft.com/office/word/2012/wordml" xmlns:w16se="http://schemas.microsoft.com/office/word/2015/wordml/symex" xmlns:wpg="http://schemas.microsoft.com/office/word/2010/wordprocessingGroup" xmlns:wpi="http://schemas.microsoft.com/office/word/2010/wordprocessingInk" xmlns:wne="http://schemas.microsoft.com/office/word/2006/wordml" xmlns:wps="http://schemas.microsoft.com/office/word/2010/wordprocessingShape" mc:Ignorable="w14 w15 w16se wp14">
+<w:footnotes xmlns:wpc="http://schemas.microsoft.com/office/word/2010/wordprocessingCanvas" xmlns:mo="http://schemas.microsoft.com/office/mac/office/2008/main" xmlns:mc="http://schemas.openxmlformats.org/markup-compatibility/2006" xmlns:mv="urn:schemas-microsoft-com:mac:vml" xmlns:o="urn:schemas-microsoft-com:office:office" xmlns:r="http://schemas.openxmlformats.org/officeDocument/2006/relationships" xmlns:m="http://schemas.openxmlformats.org/officeDocument/2006/math" xmlns:v="urn:schemas-microsoft-com:vml" xmlns:wp14="http://schemas.microsoft.com/office/word/2010/wordprocessingDrawing" xmlns:wp="http://schemas.openxmlformats.org/drawingml/2006/wordprocessingDrawing" xmlns:w10="urn:schemas-microsoft-com:office:word" xmlns:w="http://schemas.openxmlformats.org/wordprocessingml/2006/main" xmlns:w14="http://schemas.microsoft.com/office/word/2010/wordml" xmlns:wpg="http://schemas.microsoft.com/office/word/2010/wordprocessingGroup" xmlns:wpi="http://schemas.microsoft.com/office/word/2010/wordprocessingInk" xmlns:wne="http://schemas.microsoft.com/office/word/2006/wordml" xmlns:wps="http://schemas.microsoft.com/office/word/2010/wordprocessingShape" mc:Ignorable="w14 wp14">
   <w:footnote w:type="separator" w:id="-1">
     <w:p>
       <w:pPr>
@@ -6995,7 +7199,7 @@
 </file>
 
 <file path=word/header1.xml><?xml version="1.0" encoding="utf-8"?>
-<w:hdr xmlns:wpc="http://schemas.microsoft.com/office/word/2010/wordprocessingCanvas" xmlns:cx="http://schemas.microsoft.com/office/drawing/2014/chartex" xmlns:mc="http://schemas.openxmlformats.org/markup-compatibility/2006" xmlns:o="urn:schemas-microsoft-com:office:office" xmlns:r="http://schemas.openxmlformats.org/officeDocument/2006/relationships" xmlns:m="http://schemas.openxmlformats.org/officeDocument/2006/math" xmlns:v="urn:schemas-microsoft-com:vml" xmlns:wp14="http://schemas.microsoft.com/office/word/2010/wordprocessingDrawing" xmlns:wp="http://schemas.openxmlformats.org/drawingml/2006/wordprocessingDrawing" xmlns:w10="urn:schemas-microsoft-com:office:word" xmlns:w="http://schemas.openxmlformats.org/wordprocessingml/2006/main" xmlns:w14="http://schemas.microsoft.com/office/word/2010/wordml" xmlns:w15="http://schemas.microsoft.com/office/word/2012/wordml" xmlns:w16se="http://schemas.microsoft.com/office/word/2015/wordml/symex" xmlns:wpg="http://schemas.microsoft.com/office/word/2010/wordprocessingGroup" xmlns:wpi="http://schemas.microsoft.com/office/word/2010/wordprocessingInk" xmlns:wne="http://schemas.microsoft.com/office/word/2006/wordml" xmlns:wps="http://schemas.microsoft.com/office/word/2010/wordprocessingShape" mc:Ignorable="w14 w15 w16se wp14">
+<w:hdr xmlns:wpc="http://schemas.microsoft.com/office/word/2010/wordprocessingCanvas" xmlns:mo="http://schemas.microsoft.com/office/mac/office/2008/main" xmlns:mc="http://schemas.openxmlformats.org/markup-compatibility/2006" xmlns:mv="urn:schemas-microsoft-com:mac:vml" xmlns:o="urn:schemas-microsoft-com:office:office" xmlns:r="http://schemas.openxmlformats.org/officeDocument/2006/relationships" xmlns:m="http://schemas.openxmlformats.org/officeDocument/2006/math" xmlns:v="urn:schemas-microsoft-com:vml" xmlns:wp14="http://schemas.microsoft.com/office/word/2010/wordprocessingDrawing" xmlns:wp="http://schemas.openxmlformats.org/drawingml/2006/wordprocessingDrawing" xmlns:w10="urn:schemas-microsoft-com:office:word" xmlns:w="http://schemas.openxmlformats.org/wordprocessingml/2006/main" xmlns:w14="http://schemas.microsoft.com/office/word/2010/wordml" xmlns:wpg="http://schemas.microsoft.com/office/word/2010/wordprocessingGroup" xmlns:wpi="http://schemas.microsoft.com/office/word/2010/wordprocessingInk" xmlns:wne="http://schemas.microsoft.com/office/word/2006/wordml" xmlns:wps="http://schemas.microsoft.com/office/word/2010/wordprocessingShape" mc:Ignorable="w14 wp14">
   <w:tbl>
     <w:tblPr>
       <w:tblW w:w="0" w:type="auto"/>
@@ -7051,7 +7255,7 @@
             <w:rPr>
               <w:noProof/>
             </w:rPr>
-            <w:t>12</w:t>
+            <w:t>4</w:t>
           </w:r>
           <w:r>
             <w:rPr>
@@ -7072,8 +7276,8 @@
 </file>
 
 <file path=word/numbering.xml><?xml version="1.0" encoding="utf-8"?>
-<w:numbering xmlns:wpc="http://schemas.microsoft.com/office/word/2010/wordprocessingCanvas" xmlns:cx="http://schemas.microsoft.com/office/drawing/2014/chartex" xmlns:mc="http://schemas.openxmlformats.org/markup-compatibility/2006" xmlns:o="urn:schemas-microsoft-com:office:office" xmlns:r="http://schemas.openxmlformats.org/officeDocument/2006/relationships" xmlns:m="http://schemas.openxmlformats.org/officeDocument/2006/math" xmlns:v="urn:schemas-microsoft-com:vml" xmlns:wp14="http://schemas.microsoft.com/office/word/2010/wordprocessingDrawing" xmlns:wp="http://schemas.openxmlformats.org/drawingml/2006/wordprocessingDrawing" xmlns:w10="urn:schemas-microsoft-com:office:word" xmlns:w="http://schemas.openxmlformats.org/wordprocessingml/2006/main" xmlns:w14="http://schemas.microsoft.com/office/word/2010/wordml" xmlns:w15="http://schemas.microsoft.com/office/word/2012/wordml" xmlns:w16se="http://schemas.microsoft.com/office/word/2015/wordml/symex" xmlns:wpg="http://schemas.microsoft.com/office/word/2010/wordprocessingGroup" xmlns:wpi="http://schemas.microsoft.com/office/word/2010/wordprocessingInk" xmlns:wne="http://schemas.microsoft.com/office/word/2006/wordml" xmlns:wps="http://schemas.microsoft.com/office/word/2010/wordprocessingShape" mc:Ignorable="w14 w15 w16se wp14">
-  <w:abstractNum w:abstractNumId="0" w15:restartNumberingAfterBreak="0">
+<w:numbering xmlns:wpc="http://schemas.microsoft.com/office/word/2010/wordprocessingCanvas" xmlns:mo="http://schemas.microsoft.com/office/mac/office/2008/main" xmlns:mc="http://schemas.openxmlformats.org/markup-compatibility/2006" xmlns:mv="urn:schemas-microsoft-com:mac:vml" xmlns:o="urn:schemas-microsoft-com:office:office" xmlns:r="http://schemas.openxmlformats.org/officeDocument/2006/relationships" xmlns:m="http://schemas.openxmlformats.org/officeDocument/2006/math" xmlns:v="urn:schemas-microsoft-com:vml" xmlns:wp14="http://schemas.microsoft.com/office/word/2010/wordprocessingDrawing" xmlns:wp="http://schemas.openxmlformats.org/drawingml/2006/wordprocessingDrawing" xmlns:w10="urn:schemas-microsoft-com:office:word" xmlns:w="http://schemas.openxmlformats.org/wordprocessingml/2006/main" xmlns:w14="http://schemas.microsoft.com/office/word/2010/wordml" xmlns:wpg="http://schemas.microsoft.com/office/word/2010/wordprocessingGroup" xmlns:wpi="http://schemas.microsoft.com/office/word/2010/wordprocessingInk" xmlns:wne="http://schemas.microsoft.com/office/word/2006/wordml" xmlns:wps="http://schemas.microsoft.com/office/word/2010/wordprocessingShape" mc:Ignorable="w14 wp14">
+  <w:abstractNum w:abstractNumId="0">
     <w:nsid w:val="FFFFFF7C"/>
     <w:multiLevelType w:val="singleLevel"/>
     <w:tmpl w:val="7CDC6B26"/>
@@ -7091,7 +7295,7 @@
       </w:pPr>
     </w:lvl>
   </w:abstractNum>
-  <w:abstractNum w:abstractNumId="1" w15:restartNumberingAfterBreak="0">
+  <w:abstractNum w:abstractNumId="1">
     <w:nsid w:val="FFFFFF7D"/>
     <w:multiLevelType w:val="singleLevel"/>
     <w:tmpl w:val="07B4F7D8"/>
@@ -7109,7 +7313,7 @@
       </w:pPr>
     </w:lvl>
   </w:abstractNum>
-  <w:abstractNum w:abstractNumId="2" w15:restartNumberingAfterBreak="0">
+  <w:abstractNum w:abstractNumId="2">
     <w:nsid w:val="FFFFFF7E"/>
     <w:multiLevelType w:val="singleLevel"/>
     <w:tmpl w:val="9DDA302A"/>
@@ -7127,7 +7331,7 @@
       </w:pPr>
     </w:lvl>
   </w:abstractNum>
-  <w:abstractNum w:abstractNumId="3" w15:restartNumberingAfterBreak="0">
+  <w:abstractNum w:abstractNumId="3">
     <w:nsid w:val="FFFFFF7F"/>
     <w:multiLevelType w:val="singleLevel"/>
     <w:tmpl w:val="55D43172"/>
@@ -7145,7 +7349,7 @@
       </w:pPr>
     </w:lvl>
   </w:abstractNum>
-  <w:abstractNum w:abstractNumId="4" w15:restartNumberingAfterBreak="0">
+  <w:abstractNum w:abstractNumId="4">
     <w:nsid w:val="FFFFFF80"/>
     <w:multiLevelType w:val="singleLevel"/>
     <w:tmpl w:val="19D8BBEC"/>
@@ -7166,7 +7370,7 @@
       </w:rPr>
     </w:lvl>
   </w:abstractNum>
-  <w:abstractNum w:abstractNumId="5" w15:restartNumberingAfterBreak="0">
+  <w:abstractNum w:abstractNumId="5">
     <w:nsid w:val="FFFFFF81"/>
     <w:multiLevelType w:val="singleLevel"/>
     <w:tmpl w:val="20826390"/>
@@ -7187,7 +7391,7 @@
       </w:rPr>
     </w:lvl>
   </w:abstractNum>
-  <w:abstractNum w:abstractNumId="6" w15:restartNumberingAfterBreak="0">
+  <w:abstractNum w:abstractNumId="6">
     <w:nsid w:val="FFFFFF82"/>
     <w:multiLevelType w:val="singleLevel"/>
     <w:tmpl w:val="F0DA7754"/>
@@ -7208,7 +7412,7 @@
       </w:rPr>
     </w:lvl>
   </w:abstractNum>
-  <w:abstractNum w:abstractNumId="7" w15:restartNumberingAfterBreak="0">
+  <w:abstractNum w:abstractNumId="7">
     <w:nsid w:val="FFFFFF83"/>
     <w:multiLevelType w:val="singleLevel"/>
     <w:tmpl w:val="A546EA74"/>
@@ -7229,7 +7433,7 @@
       </w:rPr>
     </w:lvl>
   </w:abstractNum>
-  <w:abstractNum w:abstractNumId="8" w15:restartNumberingAfterBreak="0">
+  <w:abstractNum w:abstractNumId="8">
     <w:nsid w:val="FFFFFF88"/>
     <w:multiLevelType w:val="singleLevel"/>
     <w:tmpl w:val="AF501A32"/>
@@ -7247,7 +7451,7 @@
       </w:pPr>
     </w:lvl>
   </w:abstractNum>
-  <w:abstractNum w:abstractNumId="9" w15:restartNumberingAfterBreak="0">
+  <w:abstractNum w:abstractNumId="9">
     <w:nsid w:val="FFFFFF89"/>
     <w:multiLevelType w:val="singleLevel"/>
     <w:tmpl w:val="CD34F9F4"/>
@@ -7268,7 +7472,7 @@
       </w:rPr>
     </w:lvl>
   </w:abstractNum>
-  <w:abstractNum w:abstractNumId="10" w15:restartNumberingAfterBreak="0">
+  <w:abstractNum w:abstractNumId="10">
     <w:nsid w:val="7DC8415F"/>
     <w:multiLevelType w:val="hybridMultilevel"/>
     <w:tmpl w:val="4934E83E"/>
@@ -7445,7 +7649,7 @@
 </file>
 
 <file path=word/styles.xml><?xml version="1.0" encoding="utf-8"?>
-<w:styles xmlns:mc="http://schemas.openxmlformats.org/markup-compatibility/2006" xmlns:r="http://schemas.openxmlformats.org/officeDocument/2006/relationships" xmlns:w="http://schemas.openxmlformats.org/wordprocessingml/2006/main" xmlns:w14="http://schemas.microsoft.com/office/word/2010/wordml" xmlns:w15="http://schemas.microsoft.com/office/word/2012/wordml" xmlns:w16se="http://schemas.microsoft.com/office/word/2015/wordml/symex" mc:Ignorable="w14 w15 w16se">
+<w:styles xmlns:mc="http://schemas.openxmlformats.org/markup-compatibility/2006" xmlns:r="http://schemas.openxmlformats.org/officeDocument/2006/relationships" xmlns:w="http://schemas.openxmlformats.org/wordprocessingml/2006/main" xmlns:w14="http://schemas.microsoft.com/office/word/2010/wordml" mc:Ignorable="w14">
   <w:docDefaults>
     <w:rPrDefault>
       <w:rPr>
@@ -7461,369 +7665,155 @@
       </w:pPr>
     </w:pPrDefault>
   </w:docDefaults>
-  <w:latentStyles w:defLockedState="0" w:defUIPriority="99" w:defSemiHidden="0" w:defUnhideWhenUsed="0" w:defQFormat="0" w:count="371">
-    <w:lsdException w:name="Normal" w:uiPriority="0" w:qFormat="1"/>
-    <w:lsdException w:name="heading 1" w:uiPriority="9" w:qFormat="1"/>
-    <w:lsdException w:name="heading 2" w:semiHidden="1" w:uiPriority="9" w:unhideWhenUsed="1" w:qFormat="1"/>
-    <w:lsdException w:name="heading 3" w:semiHidden="1" w:uiPriority="9" w:unhideWhenUsed="1" w:qFormat="1"/>
-    <w:lsdException w:name="heading 4" w:semiHidden="1" w:uiPriority="9" w:unhideWhenUsed="1" w:qFormat="1"/>
-    <w:lsdException w:name="heading 5" w:semiHidden="1" w:uiPriority="9" w:unhideWhenUsed="1" w:qFormat="1"/>
-    <w:lsdException w:name="heading 6" w:semiHidden="1" w:uiPriority="9" w:unhideWhenUsed="1" w:qFormat="1"/>
-    <w:lsdException w:name="heading 7" w:semiHidden="1" w:uiPriority="9" w:unhideWhenUsed="1" w:qFormat="1"/>
-    <w:lsdException w:name="heading 8" w:semiHidden="1" w:uiPriority="9" w:unhideWhenUsed="1" w:qFormat="1"/>
-    <w:lsdException w:name="heading 9" w:semiHidden="1" w:uiPriority="9" w:unhideWhenUsed="1" w:qFormat="1"/>
-    <w:lsdException w:name="index 1" w:semiHidden="1" w:unhideWhenUsed="1"/>
-    <w:lsdException w:name="index 2" w:semiHidden="1" w:unhideWhenUsed="1"/>
-    <w:lsdException w:name="index 3" w:semiHidden="1" w:unhideWhenUsed="1"/>
-    <w:lsdException w:name="index 4" w:semiHidden="1" w:unhideWhenUsed="1"/>
-    <w:lsdException w:name="index 5" w:semiHidden="1" w:unhideWhenUsed="1"/>
-    <w:lsdException w:name="index 6" w:semiHidden="1" w:unhideWhenUsed="1"/>
-    <w:lsdException w:name="index 7" w:semiHidden="1" w:unhideWhenUsed="1"/>
-    <w:lsdException w:name="index 8" w:semiHidden="1" w:unhideWhenUsed="1"/>
-    <w:lsdException w:name="index 9" w:semiHidden="1" w:unhideWhenUsed="1"/>
-    <w:lsdException w:name="toc 1" w:semiHidden="1" w:uiPriority="39" w:unhideWhenUsed="1"/>
-    <w:lsdException w:name="toc 2" w:semiHidden="1" w:uiPriority="39" w:unhideWhenUsed="1"/>
-    <w:lsdException w:name="toc 3" w:semiHidden="1" w:uiPriority="39" w:unhideWhenUsed="1"/>
-    <w:lsdException w:name="toc 4" w:semiHidden="1" w:uiPriority="39" w:unhideWhenUsed="1"/>
-    <w:lsdException w:name="toc 5" w:semiHidden="1" w:uiPriority="39" w:unhideWhenUsed="1"/>
-    <w:lsdException w:name="toc 6" w:semiHidden="1" w:uiPriority="39" w:unhideWhenUsed="1"/>
-    <w:lsdException w:name="toc 7" w:semiHidden="1" w:uiPriority="39" w:unhideWhenUsed="1"/>
-    <w:lsdException w:name="toc 8" w:semiHidden="1" w:uiPriority="39" w:unhideWhenUsed="1"/>
-    <w:lsdException w:name="toc 9" w:semiHidden="1" w:uiPriority="39" w:unhideWhenUsed="1"/>
-    <w:lsdException w:name="Normal Indent" w:semiHidden="1" w:unhideWhenUsed="1"/>
-    <w:lsdException w:name="footnote text" w:semiHidden="1" w:unhideWhenUsed="1"/>
-    <w:lsdException w:name="annotation text" w:semiHidden="1" w:unhideWhenUsed="1"/>
-    <w:lsdException w:name="header" w:semiHidden="1" w:uiPriority="0" w:unhideWhenUsed="1"/>
-    <w:lsdException w:name="footer" w:semiHidden="1" w:unhideWhenUsed="1"/>
-    <w:lsdException w:name="index heading" w:semiHidden="1" w:unhideWhenUsed="1"/>
-    <w:lsdException w:name="caption" w:semiHidden="1" w:uiPriority="35" w:unhideWhenUsed="1" w:qFormat="1"/>
-    <w:lsdException w:name="table of figures" w:semiHidden="1" w:unhideWhenUsed="1"/>
-    <w:lsdException w:name="envelope address" w:semiHidden="1" w:unhideWhenUsed="1"/>
-    <w:lsdException w:name="envelope return" w:semiHidden="1" w:unhideWhenUsed="1"/>
-    <w:lsdException w:name="footnote reference" w:semiHidden="1" w:unhideWhenUsed="1"/>
-    <w:lsdException w:name="annotation reference" w:semiHidden="1" w:unhideWhenUsed="1"/>
-    <w:lsdException w:name="line number" w:semiHidden="1" w:unhideWhenUsed="1"/>
-    <w:lsdException w:name="page number" w:semiHidden="1" w:unhideWhenUsed="1"/>
-    <w:lsdException w:name="endnote reference" w:semiHidden="1" w:unhideWhenUsed="1"/>
-    <w:lsdException w:name="endnote text" w:semiHidden="1" w:unhideWhenUsed="1"/>
-    <w:lsdException w:name="table of authorities" w:semiHidden="1" w:unhideWhenUsed="1"/>
-    <w:lsdException w:name="macro" w:semiHidden="1" w:unhideWhenUsed="1"/>
-    <w:lsdException w:name="toa heading" w:semiHidden="1" w:unhideWhenUsed="1"/>
-    <w:lsdException w:name="List" w:semiHidden="1" w:unhideWhenUsed="1"/>
-    <w:lsdException w:name="List Bullet" w:semiHidden="1" w:unhideWhenUsed="1"/>
-    <w:lsdException w:name="List Number" w:semiHidden="1" w:unhideWhenUsed="1"/>
-    <w:lsdException w:name="List 2" w:semiHidden="1" w:unhideWhenUsed="1"/>
-    <w:lsdException w:name="List 3" w:semiHidden="1" w:unhideWhenUsed="1"/>
-    <w:lsdException w:name="List 4" w:semiHidden="1" w:unhideWhenUsed="1"/>
-    <w:lsdException w:name="List 5" w:semiHidden="1" w:unhideWhenUsed="1"/>
-    <w:lsdException w:name="List Bullet 2" w:semiHidden="1" w:unhideWhenUsed="1"/>
-    <w:lsdException w:name="List Bullet 3" w:semiHidden="1" w:unhideWhenUsed="1"/>
-    <w:lsdException w:name="List Bullet 4" w:semiHidden="1" w:unhideWhenUsed="1"/>
-    <w:lsdException w:name="List Bullet 5" w:semiHidden="1" w:unhideWhenUsed="1"/>
-    <w:lsdException w:name="List Number 2" w:semiHidden="1" w:unhideWhenUsed="1"/>
-    <w:lsdException w:name="List Number 3" w:semiHidden="1" w:unhideWhenUsed="1"/>
-    <w:lsdException w:name="List Number 4" w:semiHidden="1" w:unhideWhenUsed="1"/>
-    <w:lsdException w:name="List Number 5" w:semiHidden="1" w:unhideWhenUsed="1"/>
-    <w:lsdException w:name="Title" w:uiPriority="10" w:qFormat="1"/>
-    <w:lsdException w:name="Closing" w:semiHidden="1" w:unhideWhenUsed="1"/>
-    <w:lsdException w:name="Signature" w:semiHidden="1" w:unhideWhenUsed="1"/>
-    <w:lsdException w:name="Default Paragraph Font" w:semiHidden="1" w:uiPriority="1" w:unhideWhenUsed="1"/>
-    <w:lsdException w:name="Body Text" w:semiHidden="1" w:uiPriority="0" w:unhideWhenUsed="1"/>
-    <w:lsdException w:name="Body Text Indent" w:semiHidden="1" w:unhideWhenUsed="1"/>
-    <w:lsdException w:name="List Continue" w:semiHidden="1" w:unhideWhenUsed="1"/>
-    <w:lsdException w:name="List Continue 2" w:semiHidden="1" w:unhideWhenUsed="1"/>
-    <w:lsdException w:name="List Continue 3" w:semiHidden="1" w:unhideWhenUsed="1"/>
-    <w:lsdException w:name="List Continue 4" w:semiHidden="1" w:unhideWhenUsed="1"/>
-    <w:lsdException w:name="List Continue 5" w:semiHidden="1" w:unhideWhenUsed="1"/>
-    <w:lsdException w:name="Message Header" w:semiHidden="1" w:unhideWhenUsed="1"/>
-    <w:lsdException w:name="Subtitle" w:uiPriority="11" w:qFormat="1"/>
-    <w:lsdException w:name="Salutation" w:semiHidden="1" w:unhideWhenUsed="1"/>
-    <w:lsdException w:name="Date" w:semiHidden="1" w:unhideWhenUsed="1"/>
-    <w:lsdException w:name="Body Text First Indent" w:semiHidden="1" w:unhideWhenUsed="1"/>
-    <w:lsdException w:name="Body Text First Indent 2" w:semiHidden="1" w:unhideWhenUsed="1"/>
-    <w:lsdException w:name="Note Heading" w:semiHidden="1" w:unhideWhenUsed="1"/>
-    <w:lsdException w:name="Body Text 2" w:semiHidden="1" w:unhideWhenUsed="1"/>
-    <w:lsdException w:name="Body Text 3" w:semiHidden="1" w:unhideWhenUsed="1"/>
-    <w:lsdException w:name="Body Text Indent 2" w:semiHidden="1" w:unhideWhenUsed="1"/>
-    <w:lsdException w:name="Body Text Indent 3" w:semiHidden="1" w:unhideWhenUsed="1"/>
-    <w:lsdException w:name="Block Text" w:semiHidden="1" w:unhideWhenUsed="1"/>
-    <w:lsdException w:name="Hyperlink" w:semiHidden="1" w:unhideWhenUsed="1"/>
-    <w:lsdException w:name="FollowedHyperlink" w:semiHidden="1" w:unhideWhenUsed="1"/>
-    <w:lsdException w:name="Strong" w:uiPriority="22" w:qFormat="1"/>
-    <w:lsdException w:name="Emphasis" w:uiPriority="20" w:qFormat="1"/>
-    <w:lsdException w:name="Document Map" w:semiHidden="1" w:unhideWhenUsed="1"/>
-    <w:lsdException w:name="Plain Text" w:semiHidden="1" w:unhideWhenUsed="1"/>
-    <w:lsdException w:name="E-mail Signature" w:semiHidden="1" w:unhideWhenUsed="1"/>
-    <w:lsdException w:name="HTML Top of Form" w:semiHidden="1" w:unhideWhenUsed="1"/>
-    <w:lsdException w:name="HTML Bottom of Form" w:semiHidden="1" w:unhideWhenUsed="1"/>
-    <w:lsdException w:name="Normal (Web)" w:semiHidden="1" w:unhideWhenUsed="1"/>
-    <w:lsdException w:name="HTML Acronym" w:semiHidden="1" w:unhideWhenUsed="1"/>
-    <w:lsdException w:name="HTML Address" w:semiHidden="1" w:unhideWhenUsed="1"/>
-    <w:lsdException w:name="HTML Cite" w:semiHidden="1" w:unhideWhenUsed="1"/>
-    <w:lsdException w:name="HTML Code" w:semiHidden="1" w:unhideWhenUsed="1"/>
-    <w:lsdException w:name="HTML Definition" w:semiHidden="1" w:unhideWhenUsed="1"/>
-    <w:lsdException w:name="HTML Keyboard" w:semiHidden="1" w:unhideWhenUsed="1"/>
-    <w:lsdException w:name="HTML Preformatted" w:semiHidden="1" w:unhideWhenUsed="1"/>
-    <w:lsdException w:name="HTML Sample" w:semiHidden="1" w:unhideWhenUsed="1"/>
-    <w:lsdException w:name="HTML Typewriter" w:semiHidden="1" w:unhideWhenUsed="1"/>
-    <w:lsdException w:name="HTML Variable" w:semiHidden="1" w:unhideWhenUsed="1"/>
-    <w:lsdException w:name="Normal Table" w:semiHidden="1" w:unhideWhenUsed="1"/>
-    <w:lsdException w:name="annotation subject" w:semiHidden="1" w:unhideWhenUsed="1"/>
-    <w:lsdException w:name="No List" w:semiHidden="1" w:unhideWhenUsed="1"/>
-    <w:lsdException w:name="Outline List 1" w:semiHidden="1" w:unhideWhenUsed="1"/>
-    <w:lsdException w:name="Outline List 2" w:semiHidden="1" w:unhideWhenUsed="1"/>
-    <w:lsdException w:name="Outline List 3" w:semiHidden="1" w:unhideWhenUsed="1"/>
-    <w:lsdException w:name="Table Simple 1" w:semiHidden="1" w:unhideWhenUsed="1"/>
-    <w:lsdException w:name="Table Simple 2" w:semiHidden="1" w:unhideWhenUsed="1"/>
-    <w:lsdException w:name="Table Simple 3" w:semiHidden="1" w:unhideWhenUsed="1"/>
-    <w:lsdException w:name="Table Classic 1" w:semiHidden="1" w:unhideWhenUsed="1"/>
-    <w:lsdException w:name="Table Classic 2" w:semiHidden="1" w:unhideWhenUsed="1"/>
-    <w:lsdException w:name="Table Classic 3" w:semiHidden="1" w:unhideWhenUsed="1"/>
-    <w:lsdException w:name="Table Classic 4" w:semiHidden="1" w:unhideWhenUsed="1"/>
-    <w:lsdException w:name="Table Colorful 1" w:semiHidden="1" w:unhideWhenUsed="1"/>
-    <w:lsdException w:name="Table Colorful 2" w:semiHidden="1" w:unhideWhenUsed="1"/>
-    <w:lsdException w:name="Table Colorful 3" w:semiHidden="1" w:unhideWhenUsed="1"/>
-    <w:lsdException w:name="Table Columns 1" w:semiHidden="1" w:unhideWhenUsed="1"/>
-    <w:lsdException w:name="Table Columns 2" w:semiHidden="1" w:unhideWhenUsed="1"/>
-    <w:lsdException w:name="Table Columns 3" w:semiHidden="1" w:unhideWhenUsed="1"/>
-    <w:lsdException w:name="Table Columns 4" w:semiHidden="1" w:unhideWhenUsed="1"/>
-    <w:lsdException w:name="Table Columns 5" w:semiHidden="1" w:unhideWhenUsed="1"/>
-    <w:lsdException w:name="Table Grid 1" w:semiHidden="1" w:unhideWhenUsed="1"/>
-    <w:lsdException w:name="Table Grid 2" w:semiHidden="1" w:unhideWhenUsed="1"/>
-    <w:lsdException w:name="Table Grid 3" w:semiHidden="1" w:unhideWhenUsed="1"/>
-    <w:lsdException w:name="Table Grid 4" w:semiHidden="1" w:unhideWhenUsed="1"/>
-    <w:lsdException w:name="Table Grid 5" w:semiHidden="1" w:unhideWhenUsed="1"/>
-    <w:lsdException w:name="Table Grid 6" w:semiHidden="1" w:unhideWhenUsed="1"/>
-    <w:lsdException w:name="Table Grid 7" w:semiHidden="1" w:unhideWhenUsed="1"/>
-    <w:lsdException w:name="Table Grid 8" w:semiHidden="1" w:unhideWhenUsed="1"/>
-    <w:lsdException w:name="Table List 1" w:semiHidden="1" w:unhideWhenUsed="1"/>
-    <w:lsdException w:name="Table List 2" w:semiHidden="1" w:unhideWhenUsed="1"/>
-    <w:lsdException w:name="Table List 3" w:semiHidden="1" w:unhideWhenUsed="1"/>
-    <w:lsdException w:name="Table List 4" w:semiHidden="1" w:unhideWhenUsed="1"/>
-    <w:lsdException w:name="Table List 5" w:semiHidden="1" w:unhideWhenUsed="1"/>
-    <w:lsdException w:name="Table List 6" w:semiHidden="1" w:unhideWhenUsed="1"/>
-    <w:lsdException w:name="Table List 7" w:semiHidden="1" w:unhideWhenUsed="1"/>
-    <w:lsdException w:name="Table List 8" w:semiHidden="1" w:unhideWhenUsed="1"/>
-    <w:lsdException w:name="Table 3D effects 1" w:semiHidden="1" w:unhideWhenUsed="1"/>
-    <w:lsdException w:name="Table 3D effects 2" w:semiHidden="1" w:unhideWhenUsed="1"/>
-    <w:lsdException w:name="Table 3D effects 3" w:semiHidden="1" w:unhideWhenUsed="1"/>
-    <w:lsdException w:name="Table Contemporary" w:semiHidden="1" w:unhideWhenUsed="1"/>
-    <w:lsdException w:name="Table Elegant" w:semiHidden="1" w:unhideWhenUsed="1"/>
-    <w:lsdException w:name="Table Professional" w:semiHidden="1" w:unhideWhenUsed="1"/>
-    <w:lsdException w:name="Table Subtle 1" w:semiHidden="1" w:unhideWhenUsed="1"/>
-    <w:lsdException w:name="Table Subtle 2" w:semiHidden="1" w:unhideWhenUsed="1"/>
-    <w:lsdException w:name="Table Web 1" w:semiHidden="1" w:unhideWhenUsed="1"/>
-    <w:lsdException w:name="Table Web 2" w:semiHidden="1" w:unhideWhenUsed="1"/>
-    <w:lsdException w:name="Table Web 3" w:semiHidden="1" w:unhideWhenUsed="1"/>
-    <w:lsdException w:name="Balloon Text" w:semiHidden="1" w:unhideWhenUsed="1"/>
-    <w:lsdException w:name="Table Grid" w:uiPriority="59"/>
-    <w:lsdException w:name="Table Theme" w:semiHidden="1" w:unhideWhenUsed="1"/>
-    <w:lsdException w:name="Placeholder Text" w:semiHidden="1"/>
-    <w:lsdException w:name="No Spacing" w:uiPriority="1" w:qFormat="1"/>
-    <w:lsdException w:name="Light Shading" w:uiPriority="60"/>
-    <w:lsdException w:name="Light List" w:uiPriority="61"/>
-    <w:lsdException w:name="Light Grid" w:uiPriority="62"/>
-    <w:lsdException w:name="Medium Shading 1" w:uiPriority="63"/>
-    <w:lsdException w:name="Medium Shading 2" w:uiPriority="64"/>
-    <w:lsdException w:name="Medium List 1" w:uiPriority="65"/>
-    <w:lsdException w:name="Medium List 2" w:uiPriority="66"/>
-    <w:lsdException w:name="Medium Grid 1" w:uiPriority="67"/>
-    <w:lsdException w:name="Medium Grid 2" w:uiPriority="68"/>
-    <w:lsdException w:name="Medium Grid 3" w:uiPriority="69"/>
-    <w:lsdException w:name="Dark List" w:uiPriority="70"/>
-    <w:lsdException w:name="Colorful Shading" w:uiPriority="71"/>
-    <w:lsdException w:name="Colorful List" w:uiPriority="72"/>
-    <w:lsdException w:name="Colorful Grid" w:uiPriority="73"/>
-    <w:lsdException w:name="Light Shading Accent 1" w:uiPriority="60"/>
-    <w:lsdException w:name="Light List Accent 1" w:uiPriority="61"/>
-    <w:lsdException w:name="Light Grid Accent 1" w:uiPriority="62"/>
-    <w:lsdException w:name="Medium Shading 1 Accent 1" w:uiPriority="63"/>
-    <w:lsdException w:name="Medium Shading 2 Accent 1" w:uiPriority="64"/>
-    <w:lsdException w:name="Medium List 1 Accent 1" w:uiPriority="65"/>
-    <w:lsdException w:name="Revision" w:semiHidden="1"/>
-    <w:lsdException w:name="List Paragraph" w:uiPriority="34" w:qFormat="1"/>
-    <w:lsdException w:name="Quote" w:uiPriority="29" w:qFormat="1"/>
-    <w:lsdException w:name="Intense Quote" w:uiPriority="30" w:qFormat="1"/>
-    <w:lsdException w:name="Medium List 2 Accent 1" w:uiPriority="66"/>
-    <w:lsdException w:name="Medium Grid 1 Accent 1" w:uiPriority="67"/>
-    <w:lsdException w:name="Medium Grid 2 Accent 1" w:uiPriority="68"/>
-    <w:lsdException w:name="Medium Grid 3 Accent 1" w:uiPriority="69"/>
-    <w:lsdException w:name="Dark List Accent 1" w:uiPriority="70"/>
-    <w:lsdException w:name="Colorful Shading Accent 1" w:uiPriority="71"/>
-    <w:lsdException w:name="Colorful List Accent 1" w:uiPriority="72"/>
-    <w:lsdException w:name="Colorful Grid Accent 1" w:uiPriority="73"/>
-    <w:lsdException w:name="Light Shading Accent 2" w:uiPriority="60"/>
-    <w:lsdException w:name="Light List Accent 2" w:uiPriority="61"/>
-    <w:lsdException w:name="Light Grid Accent 2" w:uiPriority="62"/>
-    <w:lsdException w:name="Medium Shading 1 Accent 2" w:uiPriority="63"/>
-    <w:lsdException w:name="Medium Shading 2 Accent 2" w:uiPriority="64"/>
-    <w:lsdException w:name="Medium List 1 Accent 2" w:uiPriority="65"/>
-    <w:lsdException w:name="Medium List 2 Accent 2" w:uiPriority="66"/>
-    <w:lsdException w:name="Medium Grid 1 Accent 2" w:uiPriority="67"/>
-    <w:lsdException w:name="Medium Grid 2 Accent 2" w:uiPriority="68"/>
-    <w:lsdException w:name="Medium Grid 3 Accent 2" w:uiPriority="69"/>
-    <w:lsdException w:name="Dark List Accent 2" w:uiPriority="70"/>
-    <w:lsdException w:name="Colorful Shading Accent 2" w:uiPriority="71"/>
-    <w:lsdException w:name="Colorful List Accent 2" w:uiPriority="72"/>
-    <w:lsdException w:name="Colorful Grid Accent 2" w:uiPriority="73"/>
-    <w:lsdException w:name="Light Shading Accent 3" w:uiPriority="60"/>
-    <w:lsdException w:name="Light List Accent 3" w:uiPriority="61"/>
-    <w:lsdException w:name="Light Grid Accent 3" w:uiPriority="62"/>
-    <w:lsdException w:name="Medium Shading 1 Accent 3" w:uiPriority="63"/>
-    <w:lsdException w:name="Medium Shading 2 Accent 3" w:uiPriority="64"/>
-    <w:lsdException w:name="Medium List 1 Accent 3" w:uiPriority="65"/>
-    <w:lsdException w:name="Medium List 2 Accent 3" w:uiPriority="66"/>
-    <w:lsdException w:name="Medium Grid 1 Accent 3" w:uiPriority="67"/>
-    <w:lsdException w:name="Medium Grid 2 Accent 3" w:uiPriority="68"/>
-    <w:lsdException w:name="Medium Grid 3 Accent 3" w:uiPriority="69"/>
-    <w:lsdException w:name="Dark List Accent 3" w:uiPriority="70"/>
-    <w:lsdException w:name="Colorful Shading Accent 3" w:uiPriority="71"/>
-    <w:lsdException w:name="Colorful List Accent 3" w:uiPriority="72"/>
-    <w:lsdException w:name="Colorful Grid Accent 3" w:uiPriority="73"/>
-    <w:lsdException w:name="Light Shading Accent 4" w:uiPriority="60"/>
-    <w:lsdException w:name="Light List Accent 4" w:uiPriority="61"/>
-    <w:lsdException w:name="Light Grid Accent 4" w:uiPriority="62"/>
-    <w:lsdException w:name="Medium Shading 1 Accent 4" w:uiPriority="63"/>
-    <w:lsdException w:name="Medium Shading 2 Accent 4" w:uiPriority="64"/>
-    <w:lsdException w:name="Medium List 1 Accent 4" w:uiPriority="65"/>
-    <w:lsdException w:name="Medium List 2 Accent 4" w:uiPriority="66"/>
-    <w:lsdException w:name="Medium Grid 1 Accent 4" w:uiPriority="67"/>
-    <w:lsdException w:name="Medium Grid 2 Accent 4" w:uiPriority="68"/>
-    <w:lsdException w:name="Medium Grid 3 Accent 4" w:uiPriority="69"/>
-    <w:lsdException w:name="Dark List Accent 4" w:uiPriority="70"/>
-    <w:lsdException w:name="Colorful Shading Accent 4" w:uiPriority="71"/>
-    <w:lsdException w:name="Colorful List Accent 4" w:uiPriority="72"/>
-    <w:lsdException w:name="Colorful Grid Accent 4" w:uiPriority="73"/>
-    <w:lsdException w:name="Light Shading Accent 5" w:uiPriority="60"/>
-    <w:lsdException w:name="Light List Accent 5" w:uiPriority="61"/>
-    <w:lsdException w:name="Light Grid Accent 5" w:uiPriority="62"/>
-    <w:lsdException w:name="Medium Shading 1 Accent 5" w:uiPriority="63"/>
-    <w:lsdException w:name="Medium Shading 2 Accent 5" w:uiPriority="64"/>
-    <w:lsdException w:name="Medium List 1 Accent 5" w:uiPriority="65"/>
-    <w:lsdException w:name="Medium List 2 Accent 5" w:uiPriority="66"/>
-    <w:lsdException w:name="Medium Grid 1 Accent 5" w:uiPriority="67"/>
-    <w:lsdException w:name="Medium Grid 2 Accent 5" w:uiPriority="68"/>
-    <w:lsdException w:name="Medium Grid 3 Accent 5" w:uiPriority="69"/>
-    <w:lsdException w:name="Dark List Accent 5" w:uiPriority="70"/>
-    <w:lsdException w:name="Colorful Shading Accent 5" w:uiPriority="71"/>
-    <w:lsdException w:name="Colorful List Accent 5" w:uiPriority="72"/>
-    <w:lsdException w:name="Colorful Grid Accent 5" w:uiPriority="73"/>
-    <w:lsdException w:name="Light Shading Accent 6" w:uiPriority="60"/>
-    <w:lsdException w:name="Light List Accent 6" w:uiPriority="61"/>
-    <w:lsdException w:name="Light Grid Accent 6" w:uiPriority="62"/>
-    <w:lsdException w:name="Medium Shading 1 Accent 6" w:uiPriority="63"/>
-    <w:lsdException w:name="Medium Shading 2 Accent 6" w:uiPriority="64"/>
-    <w:lsdException w:name="Medium List 1 Accent 6" w:uiPriority="65"/>
-    <w:lsdException w:name="Medium List 2 Accent 6" w:uiPriority="66"/>
-    <w:lsdException w:name="Medium Grid 1 Accent 6" w:uiPriority="67"/>
-    <w:lsdException w:name="Medium Grid 2 Accent 6" w:uiPriority="68"/>
-    <w:lsdException w:name="Medium Grid 3 Accent 6" w:uiPriority="69"/>
-    <w:lsdException w:name="Dark List Accent 6" w:uiPriority="70"/>
-    <w:lsdException w:name="Colorful Shading Accent 6" w:uiPriority="71"/>
-    <w:lsdException w:name="Colorful List Accent 6" w:uiPriority="72"/>
-    <w:lsdException w:name="Colorful Grid Accent 6" w:uiPriority="73"/>
-    <w:lsdException w:name="Subtle Emphasis" w:uiPriority="19" w:qFormat="1"/>
-    <w:lsdException w:name="Intense Emphasis" w:uiPriority="21" w:qFormat="1"/>
-    <w:lsdException w:name="Subtle Reference" w:uiPriority="31" w:qFormat="1"/>
-    <w:lsdException w:name="Intense Reference" w:uiPriority="32" w:qFormat="1"/>
-    <w:lsdException w:name="Book Title" w:uiPriority="33" w:qFormat="1"/>
-    <w:lsdException w:name="Bibliography" w:semiHidden="1" w:uiPriority="37" w:unhideWhenUsed="1"/>
-    <w:lsdException w:name="TOC Heading" w:semiHidden="1" w:uiPriority="39" w:unhideWhenUsed="1" w:qFormat="1"/>
-    <w:lsdException w:name="Grid Table 4" w:uiPriority="49"/>
-    <w:lsdException w:name="Grid Table 5 Dark" w:uiPriority="50"/>
-    <w:lsdException w:name="Grid Table 6 Colorful" w:uiPriority="51"/>
-    <w:lsdException w:name="Grid Table 7 Colorful" w:uiPriority="52"/>
-    <w:lsdException w:name="Grid Table 1 Light Accent 1" w:uiPriority="46"/>
-    <w:lsdException w:name="Grid Table 2 Accent 1" w:uiPriority="47"/>
-    <w:lsdException w:name="Grid Table 3 Accent 1" w:uiPriority="48"/>
-    <w:lsdException w:name="Grid Table 4 Accent 1" w:uiPriority="49"/>
-    <w:lsdException w:name="Grid Table 5 Dark Accent 1" w:uiPriority="50"/>
-    <w:lsdException w:name="Grid Table 6 Colorful Accent 1" w:uiPriority="51"/>
-    <w:lsdException w:name="Grid Table 7 Colorful Accent 1" w:uiPriority="52"/>
-    <w:lsdException w:name="Grid Table 1 Light Accent 2" w:uiPriority="46"/>
-    <w:lsdException w:name="Grid Table 2 Accent 2" w:uiPriority="47"/>
-    <w:lsdException w:name="Grid Table 3 Accent 2" w:uiPriority="48"/>
-    <w:lsdException w:name="Grid Table 4 Accent 2" w:uiPriority="49"/>
-    <w:lsdException w:name="Grid Table 5 Dark Accent 2" w:uiPriority="50"/>
-    <w:lsdException w:name="Grid Table 6 Colorful Accent 2" w:uiPriority="51"/>
-    <w:lsdException w:name="Grid Table 7 Colorful Accent 2" w:uiPriority="52"/>
-    <w:lsdException w:name="Grid Table 1 Light Accent 3" w:uiPriority="46"/>
-    <w:lsdException w:name="Grid Table 2 Accent 3" w:uiPriority="47"/>
-    <w:lsdException w:name="Grid Table 3 Accent 3" w:uiPriority="48"/>
-    <w:lsdException w:name="Grid Table 4 Accent 3" w:uiPriority="49"/>
-    <w:lsdException w:name="Grid Table 5 Dark Accent 3" w:uiPriority="50"/>
-    <w:lsdException w:name="Grid Table 6 Colorful Accent 3" w:uiPriority="51"/>
-    <w:lsdException w:name="Grid Table 7 Colorful Accent 3" w:uiPriority="52"/>
-    <w:lsdException w:name="Grid Table 1 Light Accent 4" w:uiPriority="46"/>
-    <w:lsdException w:name="Grid Table 2 Accent 4" w:uiPriority="47"/>
-    <w:lsdException w:name="Grid Table 3 Accent 4" w:uiPriority="48"/>
-    <w:lsdException w:name="Grid Table 4 Accent 4" w:uiPriority="49"/>
-    <w:lsdException w:name="Grid Table 5 Dark Accent 4" w:uiPriority="50"/>
-    <w:lsdException w:name="Grid Table 6 Colorful Accent 4" w:uiPriority="51"/>
-    <w:lsdException w:name="Grid Table 7 Colorful Accent 4" w:uiPriority="52"/>
-    <w:lsdException w:name="Grid Table 1 Light Accent 5" w:uiPriority="46"/>
-    <w:lsdException w:name="Grid Table 2 Accent 5" w:uiPriority="47"/>
-    <w:lsdException w:name="Grid Table 3 Accent 5" w:uiPriority="48"/>
-    <w:lsdException w:name="Grid Table 4 Accent 5" w:uiPriority="49"/>
-    <w:lsdException w:name="Grid Table 5 Dark Accent 5" w:uiPriority="50"/>
-    <w:lsdException w:name="Grid Table 6 Colorful Accent 5" w:uiPriority="51"/>
-    <w:lsdException w:name="Grid Table 7 Colorful Accent 5" w:uiPriority="52"/>
-    <w:lsdException w:name="Grid Table 1 Light Accent 6" w:uiPriority="46"/>
-    <w:lsdException w:name="Grid Table 2 Accent 6" w:uiPriority="47"/>
-    <w:lsdException w:name="Grid Table 3 Accent 6" w:uiPriority="48"/>
-    <w:lsdException w:name="Grid Table 4 Accent 6" w:uiPriority="49"/>
-    <w:lsdException w:name="Grid Table 5 Dark Accent 6" w:uiPriority="50"/>
-    <w:lsdException w:name="Grid Table 6 Colorful Accent 6" w:uiPriority="51"/>
-    <w:lsdException w:name="Grid Table 7 Colorful Accent 6" w:uiPriority="52"/>
-    <w:lsdException w:name="List Table 1 Light" w:uiPriority="46"/>
-    <w:lsdException w:name="List Table 2" w:uiPriority="47"/>
-    <w:lsdException w:name="List Table 3" w:uiPriority="48"/>
-    <w:lsdException w:name="List Table 4" w:uiPriority="49"/>
-    <w:lsdException w:name="List Table 5 Dark" w:uiPriority="50"/>
-    <w:lsdException w:name="List Table 6 Colorful" w:uiPriority="51"/>
-    <w:lsdException w:name="List Table 7 Colorful" w:uiPriority="52"/>
-    <w:lsdException w:name="List Table 1 Light Accent 1" w:uiPriority="46"/>
-    <w:lsdException w:name="List Table 2 Accent 1" w:uiPriority="47"/>
-    <w:lsdException w:name="List Table 3 Accent 1" w:uiPriority="48"/>
-    <w:lsdException w:name="List Table 4 Accent 1" w:uiPriority="49"/>
-    <w:lsdException w:name="List Table 5 Dark Accent 1" w:uiPriority="50"/>
-    <w:lsdException w:name="List Table 6 Colorful Accent 1" w:uiPriority="51"/>
-    <w:lsdException w:name="List Table 7 Colorful Accent 1" w:uiPriority="52"/>
-    <w:lsdException w:name="List Table 1 Light Accent 2" w:uiPriority="46"/>
-    <w:lsdException w:name="List Table 2 Accent 2" w:uiPriority="47"/>
-    <w:lsdException w:name="List Table 3 Accent 2" w:uiPriority="48"/>
-    <w:lsdException w:name="List Table 4 Accent 2" w:uiPriority="49"/>
-    <w:lsdException w:name="List Table 5 Dark Accent 2" w:uiPriority="50"/>
-    <w:lsdException w:name="List Table 6 Colorful Accent 2" w:uiPriority="51"/>
-    <w:lsdException w:name="List Table 7 Colorful Accent 2" w:uiPriority="52"/>
-    <w:lsdException w:name="List Table 1 Light Accent 3" w:uiPriority="46"/>
-    <w:lsdException w:name="List Table 2 Accent 3" w:uiPriority="47"/>
-    <w:lsdException w:name="List Table 3 Accent 3" w:uiPriority="48"/>
-    <w:lsdException w:name="List Table 4 Accent 3" w:uiPriority="49"/>
-    <w:lsdException w:name="List Table 5 Dark Accent 3" w:uiPriority="50"/>
-    <w:lsdException w:name="List Table 6 Colorful Accent 3" w:uiPriority="51"/>
-    <w:lsdException w:name="List Table 7 Colorful Accent 3" w:uiPriority="52"/>
-    <w:lsdException w:name="List Table 1 Light Accent 4" w:uiPriority="46"/>
-    <w:lsdException w:name="List Table 2 Accent 4" w:uiPriority="47"/>
-    <w:lsdException w:name="List Table 3 Accent 4" w:uiPriority="48"/>
-    <w:lsdException w:name="List Table 4 Accent 4" w:uiPriority="49"/>
-    <w:lsdException w:name="List Table 5 Dark Accent 4" w:uiPriority="50"/>
-    <w:lsdException w:name="List Table 6 Colorful Accent 4" w:uiPriority="51"/>
-    <w:lsdException w:name="List Table 7 Colorful Accent 4" w:uiPriority="52"/>
-    <w:lsdException w:name="List Table 1 Light Accent 5" w:uiPriority="46"/>
-    <w:lsdException w:name="List Table 2 Accent 5" w:uiPriority="47"/>
-    <w:lsdException w:name="List Table 3 Accent 5" w:uiPriority="48"/>
-    <w:lsdException w:name="List Table 4 Accent 5" w:uiPriority="49"/>
-    <w:lsdException w:name="List Table 5 Dark Accent 5" w:uiPriority="50"/>
-    <w:lsdException w:name="List Table 6 Colorful Accent 5" w:uiPriority="51"/>
-    <w:lsdException w:name="List Table 7 Colorful Accent 5" w:uiPriority="52"/>
-    <w:lsdException w:name="List Table 1 Light Accent 6" w:uiPriority="46"/>
-    <w:lsdException w:name="List Table 2 Accent 6" w:uiPriority="47"/>
-    <w:lsdException w:name="List Table 3 Accent 6" w:uiPriority="48"/>
-    <w:lsdException w:name="List Table 4 Accent 6" w:uiPriority="49"/>
-    <w:lsdException w:name="List Table 5 Dark Accent 6" w:uiPriority="50"/>
-    <w:lsdException w:name="List Table 6 Colorful Accent 6" w:uiPriority="51"/>
-    <w:lsdException w:name="List Table 7 Colorful Accent 6" w:uiPriority="52"/>
+  <w:latentStyles w:defLockedState="0" w:defUIPriority="99" w:defSemiHidden="1" w:defUnhideWhenUsed="1" w:defQFormat="0" w:count="276">
+    <w:lsdException w:name="Normal" w:semiHidden="0" w:uiPriority="0" w:unhideWhenUsed="0" w:qFormat="1"/>
+    <w:lsdException w:name="heading 1" w:semiHidden="0" w:uiPriority="9" w:unhideWhenUsed="0" w:qFormat="1"/>
+    <w:lsdException w:name="heading 2" w:uiPriority="9" w:qFormat="1"/>
+    <w:lsdException w:name="heading 3" w:uiPriority="9" w:qFormat="1"/>
+    <w:lsdException w:name="heading 4" w:uiPriority="9" w:qFormat="1"/>
+    <w:lsdException w:name="heading 5" w:uiPriority="9" w:qFormat="1"/>
+    <w:lsdException w:name="heading 6" w:uiPriority="9" w:qFormat="1"/>
+    <w:lsdException w:name="heading 7" w:uiPriority="9" w:qFormat="1"/>
+    <w:lsdException w:name="heading 8" w:uiPriority="9" w:qFormat="1"/>
+    <w:lsdException w:name="heading 9" w:uiPriority="9" w:qFormat="1"/>
+    <w:lsdException w:name="toc 1" w:uiPriority="39"/>
+    <w:lsdException w:name="toc 2" w:uiPriority="39"/>
+    <w:lsdException w:name="toc 3" w:uiPriority="39"/>
+    <w:lsdException w:name="toc 4" w:uiPriority="39"/>
+    <w:lsdException w:name="toc 5" w:uiPriority="39"/>
+    <w:lsdException w:name="toc 6" w:uiPriority="39"/>
+    <w:lsdException w:name="toc 7" w:uiPriority="39"/>
+    <w:lsdException w:name="toc 8" w:uiPriority="39"/>
+    <w:lsdException w:name="toc 9" w:uiPriority="39"/>
+    <w:lsdException w:name="header" w:uiPriority="0"/>
+    <w:lsdException w:name="caption" w:uiPriority="35" w:qFormat="1"/>
+    <w:lsdException w:name="Title" w:semiHidden="0" w:uiPriority="10" w:unhideWhenUsed="0" w:qFormat="1"/>
+    <w:lsdException w:name="Default Paragraph Font" w:uiPriority="1"/>
+    <w:lsdException w:name="Body Text" w:uiPriority="0"/>
+    <w:lsdException w:name="Subtitle" w:semiHidden="0" w:uiPriority="11" w:unhideWhenUsed="0" w:qFormat="1"/>
+    <w:lsdException w:name="Strong" w:semiHidden="0" w:uiPriority="22" w:unhideWhenUsed="0" w:qFormat="1"/>
+    <w:lsdException w:name="Emphasis" w:semiHidden="0" w:uiPriority="20" w:unhideWhenUsed="0" w:qFormat="1"/>
+    <w:lsdException w:name="Table Grid" w:semiHidden="0" w:uiPriority="59" w:unhideWhenUsed="0"/>
+    <w:lsdException w:name="Note Level 1" w:semiHidden="0" w:unhideWhenUsed="0"/>
+    <w:lsdException w:name="Note Level 2" w:semiHidden="0" w:unhideWhenUsed="0"/>
+    <w:lsdException w:name="Note Level 3" w:semiHidden="0" w:unhideWhenUsed="0"/>
+    <w:lsdException w:name="Note Level 4" w:semiHidden="0" w:unhideWhenUsed="0"/>
+    <w:lsdException w:name="Note Level 5" w:semiHidden="0" w:unhideWhenUsed="0"/>
+    <w:lsdException w:name="Note Level 6" w:semiHidden="0" w:unhideWhenUsed="0"/>
+    <w:lsdException w:name="Note Level 7" w:semiHidden="0" w:unhideWhenUsed="0"/>
+    <w:lsdException w:name="Note Level 8" w:semiHidden="0" w:unhideWhenUsed="0"/>
+    <w:lsdException w:name="Note Level 9" w:semiHidden="0" w:unhideWhenUsed="0"/>
+    <w:lsdException w:name="Placeholder Text" w:unhideWhenUsed="0"/>
+    <w:lsdException w:name="No Spacing" w:semiHidden="0" w:uiPriority="1" w:unhideWhenUsed="0" w:qFormat="1"/>
+    <w:lsdException w:name="Light Shading" w:semiHidden="0" w:uiPriority="60" w:unhideWhenUsed="0"/>
+    <w:lsdException w:name="Light List" w:semiHidden="0" w:uiPriority="61" w:unhideWhenUsed="0"/>
+    <w:lsdException w:name="Light Grid" w:semiHidden="0" w:uiPriority="62" w:unhideWhenUsed="0"/>
+    <w:lsdException w:name="Medium Shading 1" w:semiHidden="0" w:uiPriority="63" w:unhideWhenUsed="0"/>
+    <w:lsdException w:name="Medium Shading 2" w:semiHidden="0" w:uiPriority="64" w:unhideWhenUsed="0"/>
+    <w:lsdException w:name="Medium List 1" w:semiHidden="0" w:uiPriority="65" w:unhideWhenUsed="0"/>
+    <w:lsdException w:name="Medium List 2" w:semiHidden="0" w:uiPriority="66" w:unhideWhenUsed="0"/>
+    <w:lsdException w:name="Medium Grid 1" w:semiHidden="0" w:uiPriority="67" w:unhideWhenUsed="0"/>
+    <w:lsdException w:name="Medium Grid 2" w:semiHidden="0" w:uiPriority="68" w:unhideWhenUsed="0"/>
+    <w:lsdException w:name="Medium Grid 3" w:semiHidden="0" w:uiPriority="69" w:unhideWhenUsed="0"/>
+    <w:lsdException w:name="Dark List" w:semiHidden="0" w:uiPriority="70" w:unhideWhenUsed="0"/>
+    <w:lsdException w:name="Colorful Shading" w:semiHidden="0" w:uiPriority="71" w:unhideWhenUsed="0"/>
+    <w:lsdException w:name="Colorful List" w:semiHidden="0" w:uiPriority="72" w:unhideWhenUsed="0"/>
+    <w:lsdException w:name="Colorful Grid" w:semiHidden="0" w:uiPriority="73" w:unhideWhenUsed="0"/>
+    <w:lsdException w:name="Light Shading Accent 1" w:semiHidden="0" w:uiPriority="60" w:unhideWhenUsed="0"/>
+    <w:lsdException w:name="Light List Accent 1" w:semiHidden="0" w:uiPriority="61" w:unhideWhenUsed="0"/>
+    <w:lsdException w:name="Light Grid Accent 1" w:semiHidden="0" w:uiPriority="62" w:unhideWhenUsed="0"/>
+    <w:lsdException w:name="Medium Shading 1 Accent 1" w:semiHidden="0" w:uiPriority="63" w:unhideWhenUsed="0"/>
+    <w:lsdException w:name="Medium Shading 2 Accent 1" w:semiHidden="0" w:uiPriority="64" w:unhideWhenUsed="0"/>
+    <w:lsdException w:name="Medium List 1 Accent 1" w:semiHidden="0" w:uiPriority="65" w:unhideWhenUsed="0"/>
+    <w:lsdException w:name="Revision" w:unhideWhenUsed="0"/>
+    <w:lsdException w:name="List Paragraph" w:semiHidden="0" w:uiPriority="34" w:unhideWhenUsed="0" w:qFormat="1"/>
+    <w:lsdException w:name="Quote" w:semiHidden="0" w:uiPriority="29" w:unhideWhenUsed="0" w:qFormat="1"/>
+    <w:lsdException w:name="Intense Quote" w:semiHidden="0" w:uiPriority="30" w:unhideWhenUsed="0" w:qFormat="1"/>
+    <w:lsdException w:name="Medium List 2 Accent 1" w:semiHidden="0" w:uiPriority="66" w:unhideWhenUsed="0"/>
+    <w:lsdException w:name="Medium Grid 1 Accent 1" w:semiHidden="0" w:uiPriority="67" w:unhideWhenUsed="0"/>
+    <w:lsdException w:name="Medium Grid 2 Accent 1" w:semiHidden="0" w:uiPriority="68" w:unhideWhenUsed="0"/>
+    <w:lsdException w:name="Medium Grid 3 Accent 1" w:semiHidden="0" w:uiPriority="69" w:unhideWhenUsed="0"/>
+    <w:lsdException w:name="Dark List Accent 1" w:semiHidden="0" w:uiPriority="70" w:unhideWhenUsed="0"/>
+    <w:lsdException w:name="Colorful Shading Accent 1" w:semiHidden="0" w:uiPriority="71" w:unhideWhenUsed="0"/>
+    <w:lsdException w:name="Colorful List Accent 1" w:semiHidden="0" w:uiPriority="72" w:unhideWhenUsed="0"/>
+    <w:lsdException w:name="Colorful Grid Accent 1" w:semiHidden="0" w:uiPriority="73" w:unhideWhenUsed="0"/>
+    <w:lsdException w:name="Light Shading Accent 2" w:semiHidden="0" w:uiPriority="60" w:unhideWhenUsed="0"/>
+    <w:lsdException w:name="Light List Accent 2" w:semiHidden="0" w:uiPriority="61" w:unhideWhenUsed="0"/>
+    <w:lsdException w:name="Light Grid Accent 2" w:semiHidden="0" w:uiPriority="62" w:unhideWhenUsed="0"/>
+    <w:lsdException w:name="Medium Shading 1 Accent 2" w:semiHidden="0" w:uiPriority="63" w:unhideWhenUsed="0"/>
+    <w:lsdException w:name="Medium Shading 2 Accent 2" w:semiHidden="0" w:uiPriority="64" w:unhideWhenUsed="0"/>
+    <w:lsdException w:name="Medium List 1 Accent 2" w:semiHidden="0" w:uiPriority="65" w:unhideWhenUsed="0"/>
+    <w:lsdException w:name="Medium List 2 Accent 2" w:semiHidden="0" w:uiPriority="66" w:unhideWhenUsed="0"/>
+    <w:lsdException w:name="Medium Grid 1 Accent 2" w:semiHidden="0" w:uiPriority="67" w:unhideWhenUsed="0"/>
+    <w:lsdException w:name="Medium Grid 2 Accent 2" w:semiHidden="0" w:uiPriority="68" w:unhideWhenUsed="0"/>
+    <w:lsdException w:name="Medium Grid 3 Accent 2" w:semiHidden="0" w:uiPriority="69" w:unhideWhenUsed="0"/>
+    <w:lsdException w:name="Dark List Accent 2" w:semiHidden="0" w:uiPriority="70" w:unhideWhenUsed="0"/>
+    <w:lsdException w:name="Colorful Shading Accent 2" w:semiHidden="0" w:uiPriority="71" w:unhideWhenUsed="0"/>
+    <w:lsdException w:name="Colorful List Accent 2" w:semiHidden="0" w:uiPriority="72" w:unhideWhenUsed="0"/>
+    <w:lsdException w:name="Colorful Grid Accent 2" w:semiHidden="0" w:uiPriority="73" w:unhideWhenUsed="0"/>
+    <w:lsdException w:name="Light Shading Accent 3" w:semiHidden="0" w:uiPriority="60" w:unhideWhenUsed="0"/>
+    <w:lsdException w:name="Light List Accent 3" w:semiHidden="0" w:uiPriority="61" w:unhideWhenUsed="0"/>
+    <w:lsdException w:name="Light Grid Accent 3" w:semiHidden="0" w:uiPriority="62" w:unhideWhenUsed="0"/>
+    <w:lsdException w:name="Medium Shading 1 Accent 3" w:semiHidden="0" w:uiPriority="63" w:unhideWhenUsed="0"/>
+    <w:lsdException w:name="Medium Shading 2 Accent 3" w:semiHidden="0" w:uiPriority="64" w:unhideWhenUsed="0"/>
+    <w:lsdException w:name="Medium List 1 Accent 3" w:semiHidden="0" w:uiPriority="65" w:unhideWhenUsed="0"/>
+    <w:lsdException w:name="Medium List 2 Accent 3" w:semiHidden="0" w:uiPriority="66" w:unhideWhenUsed="0"/>
+    <w:lsdException w:name="Medium Grid 1 Accent 3" w:semiHidden="0" w:uiPriority="67" w:unhideWhenUsed="0"/>
+    <w:lsdException w:name="Medium Grid 2 Accent 3" w:semiHidden="0" w:uiPriority="68" w:unhideWhenUsed="0"/>
+    <w:lsdException w:name="Medium Grid 3 Accent 3" w:semiHidden="0" w:uiPriority="69" w:unhideWhenUsed="0"/>
+    <w:lsdException w:name="Dark List Accent 3" w:semiHidden="0" w:uiPriority="70" w:unhideWhenUsed="0"/>
+    <w:lsdException w:name="Colorful Shading Accent 3" w:semiHidden="0" w:uiPriority="71" w:unhideWhenUsed="0"/>
+    <w:lsdException w:name="Colorful List Accent 3" w:semiHidden="0" w:uiPriority="72" w:unhideWhenUsed="0"/>
+    <w:lsdException w:name="Colorful Grid Accent 3" w:semiHidden="0" w:uiPriority="73" w:unhideWhenUsed="0"/>
+    <w:lsdException w:name="Light Shading Accent 4" w:semiHidden="0" w:uiPriority="60" w:unhideWhenUsed="0"/>
+    <w:lsdException w:name="Light List Accent 4" w:semiHidden="0" w:uiPriority="61" w:unhideWhenUsed="0"/>
+    <w:lsdException w:name="Light Grid Accent 4" w:semiHidden="0" w:uiPriority="62" w:unhideWhenUsed="0"/>
+    <w:lsdException w:name="Medium Shading 1 Accent 4" w:semiHidden="0" w:uiPriority="63" w:unhideWhenUsed="0"/>
+    <w:lsdException w:name="Medium Shading 2 Accent 4" w:semiHidden="0" w:uiPriority="64" w:unhideWhenUsed="0"/>
+    <w:lsdException w:name="Medium List 1 Accent 4" w:semiHidden="0" w:uiPriority="65" w:unhideWhenUsed="0"/>
+    <w:lsdException w:name="Medium List 2 Accent 4" w:semiHidden="0" w:uiPriority="66" w:unhideWhenUsed="0"/>
+    <w:lsdException w:name="Medium Grid 1 Accent 4" w:semiHidden="0" w:uiPriority="67" w:unhideWhenUsed="0"/>
+    <w:lsdException w:name="Medium Grid 2 Accent 4" w:semiHidden="0" w:uiPriority="68" w:unhideWhenUsed="0"/>
+    <w:lsdException w:name="Medium Grid 3 Accent 4" w:semiHidden="0" w:uiPriority="69" w:unhideWhenUsed="0"/>
+    <w:lsdException w:name="Dark List Accent 4" w:semiHidden="0" w:uiPriority="70" w:unhideWhenUsed="0"/>
+    <w:lsdException w:name="Colorful Shading Accent 4" w:semiHidden="0" w:uiPriority="71" w:unhideWhenUsed="0"/>
+    <w:lsdException w:name="Colorful List Accent 4" w:semiHidden="0" w:uiPriority="72" w:unhideWhenUsed="0"/>
+    <w:lsdException w:name="Colorful Grid Accent 4" w:semiHidden="0" w:uiPriority="73" w:unhideWhenUsed="0"/>
+    <w:lsdException w:name="Light Shading Accent 5" w:semiHidden="0" w:uiPriority="60" w:unhideWhenUsed="0"/>
+    <w:lsdException w:name="Light List Accent 5" w:semiHidden="0" w:uiPriority="61" w:unhideWhenUsed="0"/>
+    <w:lsdException w:name="Light Grid Accent 5" w:semiHidden="0" w:uiPriority="62" w:unhideWhenUsed="0"/>
+    <w:lsdException w:name="Medium Shading 1 Accent 5" w:semiHidden="0" w:uiPriority="63" w:unhideWhenUsed="0"/>
+    <w:lsdException w:name="Medium Shading 2 Accent 5" w:semiHidden="0" w:uiPriority="64" w:unhideWhenUsed="0"/>
+    <w:lsdException w:name="Medium List 1 Accent 5" w:semiHidden="0" w:uiPriority="65" w:unhideWhenUsed="0"/>
+    <w:lsdException w:name="Medium List 2 Accent 5" w:semiHidden="0" w:uiPriority="66" w:unhideWhenUsed="0"/>
+    <w:lsdException w:name="Medium Grid 1 Accent 5" w:semiHidden="0" w:uiPriority="67" w:unhideWhenUsed="0"/>
+    <w:lsdException w:name="Medium Grid 2 Accent 5" w:semiHidden="0" w:uiPriority="68" w:unhideWhenUsed="0"/>
+    <w:lsdException w:name="Medium Grid 3 Accent 5" w:semiHidden="0" w:uiPriority="69" w:unhideWhenUsed="0"/>
+    <w:lsdException w:name="Dark List Accent 5" w:semiHidden="0" w:uiPriority="70" w:unhideWhenUsed="0"/>
+    <w:lsdException w:name="Colorful Shading Accent 5" w:semiHidden="0" w:uiPriority="71" w:unhideWhenUsed="0"/>
+    <w:lsdException w:name="Colorful List Accent 5" w:semiHidden="0" w:uiPriority="72" w:unhideWhenUsed="0"/>
+    <w:lsdException w:name="Colorful Grid Accent 5" w:semiHidden="0" w:uiPriority="73" w:unhideWhenUsed="0"/>
+    <w:lsdException w:name="Light Shading Accent 6" w:semiHidden="0" w:uiPriority="60" w:unhideWhenUsed="0"/>
+    <w:lsdException w:name="Light List Accent 6" w:semiHidden="0" w:uiPriority="61" w:unhideWhenUsed="0"/>
+    <w:lsdException w:name="Light Grid Accent 6" w:semiHidden="0" w:uiPriority="62" w:unhideWhenUsed="0"/>
+    <w:lsdException w:name="Medium Shading 1 Accent 6" w:semiHidden="0" w:uiPriority="63" w:unhideWhenUsed="0"/>
+    <w:lsdException w:name="Medium Shading 2 Accent 6" w:semiHidden="0" w:uiPriority="64" w:unhideWhenUsed="0"/>
+    <w:lsdException w:name="Medium List 1 Accent 6" w:semiHidden="0" w:uiPriority="65" w:unhideWhenUsed="0"/>
+    <w:lsdException w:name="Medium List 2 Accent 6" w:semiHidden="0" w:uiPriority="66" w:unhideWhenUsed="0"/>
+    <w:lsdException w:name="Medium Grid 1 Accent 6" w:semiHidden="0" w:uiPriority="67" w:unhideWhenUsed="0"/>
+    <w:lsdException w:name="Medium Grid 2 Accent 6" w:semiHidden="0" w:uiPriority="68" w:unhideWhenUsed="0"/>
+    <w:lsdException w:name="Medium Grid 3 Accent 6" w:semiHidden="0" w:uiPriority="69" w:unhideWhenUsed="0"/>
+    <w:lsdException w:name="Dark List Accent 6" w:semiHidden="0" w:uiPriority="70" w:unhideWhenUsed="0"/>
+    <w:lsdException w:name="Colorful Shading Accent 6" w:semiHidden="0" w:uiPriority="71" w:unhideWhenUsed="0"/>
+    <w:lsdException w:name="Colorful List Accent 6" w:semiHidden="0" w:uiPriority="72" w:unhideWhenUsed="0"/>
+    <w:lsdException w:name="Colorful Grid Accent 6" w:semiHidden="0" w:uiPriority="73" w:unhideWhenUsed="0"/>
+    <w:lsdException w:name="Subtle Emphasis" w:semiHidden="0" w:uiPriority="19" w:unhideWhenUsed="0" w:qFormat="1"/>
+    <w:lsdException w:name="Intense Emphasis" w:semiHidden="0" w:uiPriority="21" w:unhideWhenUsed="0" w:qFormat="1"/>
+    <w:lsdException w:name="Subtle Reference" w:semiHidden="0" w:uiPriority="31" w:unhideWhenUsed="0" w:qFormat="1"/>
+    <w:lsdException w:name="Intense Reference" w:semiHidden="0" w:uiPriority="32" w:unhideWhenUsed="0" w:qFormat="1"/>
+    <w:lsdException w:name="Book Title" w:semiHidden="0" w:uiPriority="33" w:unhideWhenUsed="0" w:qFormat="1"/>
+    <w:lsdException w:name="Bibliography" w:uiPriority="37"/>
+    <w:lsdException w:name="TOC Heading" w:uiPriority="39" w:qFormat="1"/>
   </w:latentStyles>
   <w:style w:type="paragraph" w:default="1" w:styleId="Normal">
     <w:name w:val="Normal"/>
@@ -8039,6 +8029,7 @@
   <w:style w:type="character" w:default="1" w:styleId="DefaultParagraphFont">
     <w:name w:val="Default Paragraph Font"/>
     <w:uiPriority w:val="1"/>
+    <w:semiHidden/>
     <w:unhideWhenUsed/>
   </w:style>
   <w:style w:type="table" w:default="1" w:styleId="TableNormal">
@@ -8183,6 +8174,13 @@
     <w:rsid w:val="009B1F7C"/>
     <w:tblPr>
       <w:tblStyleRowBandSize w:val="1"/>
+      <w:tblInd w:w="0" w:type="dxa"/>
+      <w:tblCellMar>
+        <w:top w:w="0" w:type="dxa"/>
+        <w:left w:w="108" w:type="dxa"/>
+        <w:bottom w:w="0" w:type="dxa"/>
+        <w:right w:w="108" w:type="dxa"/>
+      </w:tblCellMar>
     </w:tblPr>
     <w:tblStylePr w:type="firstRow">
       <w:rPr>
@@ -9865,8 +9863,2223 @@
 </w:styles>
 </file>
 
+<file path=word/stylesWithEffects.xml><?xml version="1.0" encoding="utf-8"?>
+<w:styles xmlns:wpc="http://schemas.microsoft.com/office/word/2010/wordprocessingCanvas" xmlns:mo="http://schemas.microsoft.com/office/mac/office/2008/main" xmlns:mc="http://schemas.openxmlformats.org/markup-compatibility/2006" xmlns:mv="urn:schemas-microsoft-com:mac:vml" xmlns:o="urn:schemas-microsoft-com:office:office" xmlns:r="http://schemas.openxmlformats.org/officeDocument/2006/relationships" xmlns:m="http://schemas.openxmlformats.org/officeDocument/2006/math" xmlns:v="urn:schemas-microsoft-com:vml" xmlns:wp14="http://schemas.microsoft.com/office/word/2010/wordprocessingDrawing" xmlns:wp="http://schemas.openxmlformats.org/drawingml/2006/wordprocessingDrawing" xmlns:w10="urn:schemas-microsoft-com:office:word" xmlns:w="http://schemas.openxmlformats.org/wordprocessingml/2006/main" xmlns:w14="http://schemas.microsoft.com/office/word/2010/wordml" xmlns:wpg="http://schemas.microsoft.com/office/word/2010/wordprocessingGroup" xmlns:wpi="http://schemas.microsoft.com/office/word/2010/wordprocessingInk" xmlns:wne="http://schemas.microsoft.com/office/word/2006/wordml" xmlns:wps="http://schemas.microsoft.com/office/word/2010/wordprocessingShape" mc:Ignorable="w14 wp14">
+  <w:docDefaults>
+    <w:rPrDefault>
+      <w:rPr>
+        <w:rFonts w:asciiTheme="minorHAnsi" w:eastAsiaTheme="minorEastAsia" w:hAnsiTheme="minorHAnsi" w:cstheme="minorBidi"/>
+        <w:sz w:val="22"/>
+        <w:szCs w:val="22"/>
+        <w:lang w:val="en-US" w:eastAsia="en-US" w:bidi="ar-SA"/>
+      </w:rPr>
+    </w:rPrDefault>
+    <w:pPrDefault>
+      <w:pPr>
+        <w:spacing w:after="160" w:line="259" w:lineRule="auto"/>
+      </w:pPr>
+    </w:pPrDefault>
+  </w:docDefaults>
+  <w:latentStyles w:defLockedState="0" w:defUIPriority="99" w:defSemiHidden="1" w:defUnhideWhenUsed="1" w:defQFormat="0" w:count="276">
+    <w:lsdException w:name="Normal" w:semiHidden="0" w:uiPriority="0" w:unhideWhenUsed="0" w:qFormat="1"/>
+    <w:lsdException w:name="heading 1" w:semiHidden="0" w:uiPriority="9" w:unhideWhenUsed="0" w:qFormat="1"/>
+    <w:lsdException w:name="heading 2" w:uiPriority="9" w:qFormat="1"/>
+    <w:lsdException w:name="heading 3" w:uiPriority="9" w:qFormat="1"/>
+    <w:lsdException w:name="heading 4" w:uiPriority="9" w:qFormat="1"/>
+    <w:lsdException w:name="heading 5" w:uiPriority="9" w:qFormat="1"/>
+    <w:lsdException w:name="heading 6" w:uiPriority="9" w:qFormat="1"/>
+    <w:lsdException w:name="heading 7" w:uiPriority="9" w:qFormat="1"/>
+    <w:lsdException w:name="heading 8" w:uiPriority="9" w:qFormat="1"/>
+    <w:lsdException w:name="heading 9" w:uiPriority="9" w:qFormat="1"/>
+    <w:lsdException w:name="toc 1" w:uiPriority="39"/>
+    <w:lsdException w:name="toc 2" w:uiPriority="39"/>
+    <w:lsdException w:name="toc 3" w:uiPriority="39"/>
+    <w:lsdException w:name="toc 4" w:uiPriority="39"/>
+    <w:lsdException w:name="toc 5" w:uiPriority="39"/>
+    <w:lsdException w:name="toc 6" w:uiPriority="39"/>
+    <w:lsdException w:name="toc 7" w:uiPriority="39"/>
+    <w:lsdException w:name="toc 8" w:uiPriority="39"/>
+    <w:lsdException w:name="toc 9" w:uiPriority="39"/>
+    <w:lsdException w:name="header" w:uiPriority="0"/>
+    <w:lsdException w:name="caption" w:uiPriority="35" w:qFormat="1"/>
+    <w:lsdException w:name="Title" w:semiHidden="0" w:uiPriority="10" w:unhideWhenUsed="0" w:qFormat="1"/>
+    <w:lsdException w:name="Default Paragraph Font" w:uiPriority="1"/>
+    <w:lsdException w:name="Body Text" w:uiPriority="0"/>
+    <w:lsdException w:name="Subtitle" w:semiHidden="0" w:uiPriority="11" w:unhideWhenUsed="0" w:qFormat="1"/>
+    <w:lsdException w:name="Strong" w:semiHidden="0" w:uiPriority="22" w:unhideWhenUsed="0" w:qFormat="1"/>
+    <w:lsdException w:name="Emphasis" w:semiHidden="0" w:uiPriority="20" w:unhideWhenUsed="0" w:qFormat="1"/>
+    <w:lsdException w:name="Table Grid" w:semiHidden="0" w:uiPriority="59" w:unhideWhenUsed="0"/>
+    <w:lsdException w:name="Note Level 1" w:semiHidden="0" w:unhideWhenUsed="0"/>
+    <w:lsdException w:name="Note Level 2" w:semiHidden="0" w:unhideWhenUsed="0"/>
+    <w:lsdException w:name="Note Level 3" w:semiHidden="0" w:unhideWhenUsed="0"/>
+    <w:lsdException w:name="Note Level 4" w:semiHidden="0" w:unhideWhenUsed="0"/>
+    <w:lsdException w:name="Note Level 5" w:semiHidden="0" w:unhideWhenUsed="0"/>
+    <w:lsdException w:name="Note Level 6" w:semiHidden="0" w:unhideWhenUsed="0"/>
+    <w:lsdException w:name="Note Level 7" w:semiHidden="0" w:unhideWhenUsed="0"/>
+    <w:lsdException w:name="Note Level 8" w:semiHidden="0" w:unhideWhenUsed="0"/>
+    <w:lsdException w:name="Note Level 9" w:semiHidden="0" w:unhideWhenUsed="0"/>
+    <w:lsdException w:name="Placeholder Text" w:unhideWhenUsed="0"/>
+    <w:lsdException w:name="No Spacing" w:semiHidden="0" w:uiPriority="1" w:unhideWhenUsed="0" w:qFormat="1"/>
+    <w:lsdException w:name="Light Shading" w:semiHidden="0" w:uiPriority="60" w:unhideWhenUsed="0"/>
+    <w:lsdException w:name="Light List" w:semiHidden="0" w:uiPriority="61" w:unhideWhenUsed="0"/>
+    <w:lsdException w:name="Light Grid" w:semiHidden="0" w:uiPriority="62" w:unhideWhenUsed="0"/>
+    <w:lsdException w:name="Medium Shading 1" w:semiHidden="0" w:uiPriority="63" w:unhideWhenUsed="0"/>
+    <w:lsdException w:name="Medium Shading 2" w:semiHidden="0" w:uiPriority="64" w:unhideWhenUsed="0"/>
+    <w:lsdException w:name="Medium List 1" w:semiHidden="0" w:uiPriority="65" w:unhideWhenUsed="0"/>
+    <w:lsdException w:name="Medium List 2" w:semiHidden="0" w:uiPriority="66" w:unhideWhenUsed="0"/>
+    <w:lsdException w:name="Medium Grid 1" w:semiHidden="0" w:uiPriority="67" w:unhideWhenUsed="0"/>
+    <w:lsdException w:name="Medium Grid 2" w:semiHidden="0" w:uiPriority="68" w:unhideWhenUsed="0"/>
+    <w:lsdException w:name="Medium Grid 3" w:semiHidden="0" w:uiPriority="69" w:unhideWhenUsed="0"/>
+    <w:lsdException w:name="Dark List" w:semiHidden="0" w:uiPriority="70" w:unhideWhenUsed="0"/>
+    <w:lsdException w:name="Colorful Shading" w:semiHidden="0" w:uiPriority="71" w:unhideWhenUsed="0"/>
+    <w:lsdException w:name="Colorful List" w:semiHidden="0" w:uiPriority="72" w:unhideWhenUsed="0"/>
+    <w:lsdException w:name="Colorful Grid" w:semiHidden="0" w:uiPriority="73" w:unhideWhenUsed="0"/>
+    <w:lsdException w:name="Light Shading Accent 1" w:semiHidden="0" w:uiPriority="60" w:unhideWhenUsed="0"/>
+    <w:lsdException w:name="Light List Accent 1" w:semiHidden="0" w:uiPriority="61" w:unhideWhenUsed="0"/>
+    <w:lsdException w:name="Light Grid Accent 1" w:semiHidden="0" w:uiPriority="62" w:unhideWhenUsed="0"/>
+    <w:lsdException w:name="Medium Shading 1 Accent 1" w:semiHidden="0" w:uiPriority="63" w:unhideWhenUsed="0"/>
+    <w:lsdException w:name="Medium Shading 2 Accent 1" w:semiHidden="0" w:uiPriority="64" w:unhideWhenUsed="0"/>
+    <w:lsdException w:name="Medium List 1 Accent 1" w:semiHidden="0" w:uiPriority="65" w:unhideWhenUsed="0"/>
+    <w:lsdException w:name="Revision" w:unhideWhenUsed="0"/>
+    <w:lsdException w:name="List Paragraph" w:semiHidden="0" w:uiPriority="34" w:unhideWhenUsed="0" w:qFormat="1"/>
+    <w:lsdException w:name="Quote" w:semiHidden="0" w:uiPriority="29" w:unhideWhenUsed="0" w:qFormat="1"/>
+    <w:lsdException w:name="Intense Quote" w:semiHidden="0" w:uiPriority="30" w:unhideWhenUsed="0" w:qFormat="1"/>
+    <w:lsdException w:name="Medium List 2 Accent 1" w:semiHidden="0" w:uiPriority="66" w:unhideWhenUsed="0"/>
+    <w:lsdException w:name="Medium Grid 1 Accent 1" w:semiHidden="0" w:uiPriority="67" w:unhideWhenUsed="0"/>
+    <w:lsdException w:name="Medium Grid 2 Accent 1" w:semiHidden="0" w:uiPriority="68" w:unhideWhenUsed="0"/>
+    <w:lsdException w:name="Medium Grid 3 Accent 1" w:semiHidden="0" w:uiPriority="69" w:unhideWhenUsed="0"/>
+    <w:lsdException w:name="Dark List Accent 1" w:semiHidden="0" w:uiPriority="70" w:unhideWhenUsed="0"/>
+    <w:lsdException w:name="Colorful Shading Accent 1" w:semiHidden="0" w:uiPriority="71" w:unhideWhenUsed="0"/>
+    <w:lsdException w:name="Colorful List Accent 1" w:semiHidden="0" w:uiPriority="72" w:unhideWhenUsed="0"/>
+    <w:lsdException w:name="Colorful Grid Accent 1" w:semiHidden="0" w:uiPriority="73" w:unhideWhenUsed="0"/>
+    <w:lsdException w:name="Light Shading Accent 2" w:semiHidden="0" w:uiPriority="60" w:unhideWhenUsed="0"/>
+    <w:lsdException w:name="Light List Accent 2" w:semiHidden="0" w:uiPriority="61" w:unhideWhenUsed="0"/>
+    <w:lsdException w:name="Light Grid Accent 2" w:semiHidden="0" w:uiPriority="62" w:unhideWhenUsed="0"/>
+    <w:lsdException w:name="Medium Shading 1 Accent 2" w:semiHidden="0" w:uiPriority="63" w:unhideWhenUsed="0"/>
+    <w:lsdException w:name="Medium Shading 2 Accent 2" w:semiHidden="0" w:uiPriority="64" w:unhideWhenUsed="0"/>
+    <w:lsdException w:name="Medium List 1 Accent 2" w:semiHidden="0" w:uiPriority="65" w:unhideWhenUsed="0"/>
+    <w:lsdException w:name="Medium List 2 Accent 2" w:semiHidden="0" w:uiPriority="66" w:unhideWhenUsed="0"/>
+    <w:lsdException w:name="Medium Grid 1 Accent 2" w:semiHidden="0" w:uiPriority="67" w:unhideWhenUsed="0"/>
+    <w:lsdException w:name="Medium Grid 2 Accent 2" w:semiHidden="0" w:uiPriority="68" w:unhideWhenUsed="0"/>
+    <w:lsdException w:name="Medium Grid 3 Accent 2" w:semiHidden="0" w:uiPriority="69" w:unhideWhenUsed="0"/>
+    <w:lsdException w:name="Dark List Accent 2" w:semiHidden="0" w:uiPriority="70" w:unhideWhenUsed="0"/>
+    <w:lsdException w:name="Colorful Shading Accent 2" w:semiHidden="0" w:uiPriority="71" w:unhideWhenUsed="0"/>
+    <w:lsdException w:name="Colorful List Accent 2" w:semiHidden="0" w:uiPriority="72" w:unhideWhenUsed="0"/>
+    <w:lsdException w:name="Colorful Grid Accent 2" w:semiHidden="0" w:uiPriority="73" w:unhideWhenUsed="0"/>
+    <w:lsdException w:name="Light Shading Accent 3" w:semiHidden="0" w:uiPriority="60" w:unhideWhenUsed="0"/>
+    <w:lsdException w:name="Light List Accent 3" w:semiHidden="0" w:uiPriority="61" w:unhideWhenUsed="0"/>
+    <w:lsdException w:name="Light Grid Accent 3" w:semiHidden="0" w:uiPriority="62" w:unhideWhenUsed="0"/>
+    <w:lsdException w:name="Medium Shading 1 Accent 3" w:semiHidden="0" w:uiPriority="63" w:unhideWhenUsed="0"/>
+    <w:lsdException w:name="Medium Shading 2 Accent 3" w:semiHidden="0" w:uiPriority="64" w:unhideWhenUsed="0"/>
+    <w:lsdException w:name="Medium List 1 Accent 3" w:semiHidden="0" w:uiPriority="65" w:unhideWhenUsed="0"/>
+    <w:lsdException w:name="Medium List 2 Accent 3" w:semiHidden="0" w:uiPriority="66" w:unhideWhenUsed="0"/>
+    <w:lsdException w:name="Medium Grid 1 Accent 3" w:semiHidden="0" w:uiPriority="67" w:unhideWhenUsed="0"/>
+    <w:lsdException w:name="Medium Grid 2 Accent 3" w:semiHidden="0" w:uiPriority="68" w:unhideWhenUsed="0"/>
+    <w:lsdException w:name="Medium Grid 3 Accent 3" w:semiHidden="0" w:uiPriority="69" w:unhideWhenUsed="0"/>
+    <w:lsdException w:name="Dark List Accent 3" w:semiHidden="0" w:uiPriority="70" w:unhideWhenUsed="0"/>
+    <w:lsdException w:name="Colorful Shading Accent 3" w:semiHidden="0" w:uiPriority="71" w:unhideWhenUsed="0"/>
+    <w:lsdException w:name="Colorful List Accent 3" w:semiHidden="0" w:uiPriority="72" w:unhideWhenUsed="0"/>
+    <w:lsdException w:name="Colorful Grid Accent 3" w:semiHidden="0" w:uiPriority="73" w:unhideWhenUsed="0"/>
+    <w:lsdException w:name="Light Shading Accent 4" w:semiHidden="0" w:uiPriority="60" w:unhideWhenUsed="0"/>
+    <w:lsdException w:name="Light List Accent 4" w:semiHidden="0" w:uiPriority="61" w:unhideWhenUsed="0"/>
+    <w:lsdException w:name="Light Grid Accent 4" w:semiHidden="0" w:uiPriority="62" w:unhideWhenUsed="0"/>
+    <w:lsdException w:name="Medium Shading 1 Accent 4" w:semiHidden="0" w:uiPriority="63" w:unhideWhenUsed="0"/>
+    <w:lsdException w:name="Medium Shading 2 Accent 4" w:semiHidden="0" w:uiPriority="64" w:unhideWhenUsed="0"/>
+    <w:lsdException w:name="Medium List 1 Accent 4" w:semiHidden="0" w:uiPriority="65" w:unhideWhenUsed="0"/>
+    <w:lsdException w:name="Medium List 2 Accent 4" w:semiHidden="0" w:uiPriority="66" w:unhideWhenUsed="0"/>
+    <w:lsdException w:name="Medium Grid 1 Accent 4" w:semiHidden="0" w:uiPriority="67" w:unhideWhenUsed="0"/>
+    <w:lsdException w:name="Medium Grid 2 Accent 4" w:semiHidden="0" w:uiPriority="68" w:unhideWhenUsed="0"/>
+    <w:lsdException w:name="Medium Grid 3 Accent 4" w:semiHidden="0" w:uiPriority="69" w:unhideWhenUsed="0"/>
+    <w:lsdException w:name="Dark List Accent 4" w:semiHidden="0" w:uiPriority="70" w:unhideWhenUsed="0"/>
+    <w:lsdException w:name="Colorful Shading Accent 4" w:semiHidden="0" w:uiPriority="71" w:unhideWhenUsed="0"/>
+    <w:lsdException w:name="Colorful List Accent 4" w:semiHidden="0" w:uiPriority="72" w:unhideWhenUsed="0"/>
+    <w:lsdException w:name="Colorful Grid Accent 4" w:semiHidden="0" w:uiPriority="73" w:unhideWhenUsed="0"/>
+    <w:lsdException w:name="Light Shading Accent 5" w:semiHidden="0" w:uiPriority="60" w:unhideWhenUsed="0"/>
+    <w:lsdException w:name="Light List Accent 5" w:semiHidden="0" w:uiPriority="61" w:unhideWhenUsed="0"/>
+    <w:lsdException w:name="Light Grid Accent 5" w:semiHidden="0" w:uiPriority="62" w:unhideWhenUsed="0"/>
+    <w:lsdException w:name="Medium Shading 1 Accent 5" w:semiHidden="0" w:uiPriority="63" w:unhideWhenUsed="0"/>
+    <w:lsdException w:name="Medium Shading 2 Accent 5" w:semiHidden="0" w:uiPriority="64" w:unhideWhenUsed="0"/>
+    <w:lsdException w:name="Medium List 1 Accent 5" w:semiHidden="0" w:uiPriority="65" w:unhideWhenUsed="0"/>
+    <w:lsdException w:name="Medium List 2 Accent 5" w:semiHidden="0" w:uiPriority="66" w:unhideWhenUsed="0"/>
+    <w:lsdException w:name="Medium Grid 1 Accent 5" w:semiHidden="0" w:uiPriority="67" w:unhideWhenUsed="0"/>
+    <w:lsdException w:name="Medium Grid 2 Accent 5" w:semiHidden="0" w:uiPriority="68" w:unhideWhenUsed="0"/>
+    <w:lsdException w:name="Medium Grid 3 Accent 5" w:semiHidden="0" w:uiPriority="69" w:unhideWhenUsed="0"/>
+    <w:lsdException w:name="Dark List Accent 5" w:semiHidden="0" w:uiPriority="70" w:unhideWhenUsed="0"/>
+    <w:lsdException w:name="Colorful Shading Accent 5" w:semiHidden="0" w:uiPriority="71" w:unhideWhenUsed="0"/>
+    <w:lsdException w:name="Colorful List Accent 5" w:semiHidden="0" w:uiPriority="72" w:unhideWhenUsed="0"/>
+    <w:lsdException w:name="Colorful Grid Accent 5" w:semiHidden="0" w:uiPriority="73" w:unhideWhenUsed="0"/>
+    <w:lsdException w:name="Light Shading Accent 6" w:semiHidden="0" w:uiPriority="60" w:unhideWhenUsed="0"/>
+    <w:lsdException w:name="Light List Accent 6" w:semiHidden="0" w:uiPriority="61" w:unhideWhenUsed="0"/>
+    <w:lsdException w:name="Light Grid Accent 6" w:semiHidden="0" w:uiPriority="62" w:unhideWhenUsed="0"/>
+    <w:lsdException w:name="Medium Shading 1 Accent 6" w:semiHidden="0" w:uiPriority="63" w:unhideWhenUsed="0"/>
+    <w:lsdException w:name="Medium Shading 2 Accent 6" w:semiHidden="0" w:uiPriority="64" w:unhideWhenUsed="0"/>
+    <w:lsdException w:name="Medium List 1 Accent 6" w:semiHidden="0" w:uiPriority="65" w:unhideWhenUsed="0"/>
+    <w:lsdException w:name="Medium List 2 Accent 6" w:semiHidden="0" w:uiPriority="66" w:unhideWhenUsed="0"/>
+    <w:lsdException w:name="Medium Grid 1 Accent 6" w:semiHidden="0" w:uiPriority="67" w:unhideWhenUsed="0"/>
+    <w:lsdException w:name="Medium Grid 2 Accent 6" w:semiHidden="0" w:uiPriority="68" w:unhideWhenUsed="0"/>
+    <w:lsdException w:name="Medium Grid 3 Accent 6" w:semiHidden="0" w:uiPriority="69" w:unhideWhenUsed="0"/>
+    <w:lsdException w:name="Dark List Accent 6" w:semiHidden="0" w:uiPriority="70" w:unhideWhenUsed="0"/>
+    <w:lsdException w:name="Colorful Shading Accent 6" w:semiHidden="0" w:uiPriority="71" w:unhideWhenUsed="0"/>
+    <w:lsdException w:name="Colorful List Accent 6" w:semiHidden="0" w:uiPriority="72" w:unhideWhenUsed="0"/>
+    <w:lsdException w:name="Colorful Grid Accent 6" w:semiHidden="0" w:uiPriority="73" w:unhideWhenUsed="0"/>
+    <w:lsdException w:name="Subtle Emphasis" w:semiHidden="0" w:uiPriority="19" w:unhideWhenUsed="0" w:qFormat="1"/>
+    <w:lsdException w:name="Intense Emphasis" w:semiHidden="0" w:uiPriority="21" w:unhideWhenUsed="0" w:qFormat="1"/>
+    <w:lsdException w:name="Subtle Reference" w:semiHidden="0" w:uiPriority="31" w:unhideWhenUsed="0" w:qFormat="1"/>
+    <w:lsdException w:name="Intense Reference" w:semiHidden="0" w:uiPriority="32" w:unhideWhenUsed="0" w:qFormat="1"/>
+    <w:lsdException w:name="Book Title" w:semiHidden="0" w:uiPriority="33" w:unhideWhenUsed="0" w:qFormat="1"/>
+    <w:lsdException w:name="Bibliography" w:uiPriority="37"/>
+    <w:lsdException w:name="TOC Heading" w:uiPriority="39" w:qFormat="1"/>
+  </w:latentStyles>
+  <w:style w:type="paragraph" w:default="1" w:styleId="Normal">
+    <w:name w:val="Normal"/>
+    <w:qFormat/>
+    <w:rsid w:val="009D7D09"/>
+  </w:style>
+  <w:style w:type="paragraph" w:styleId="Heading1">
+    <w:name w:val="heading 1"/>
+    <w:basedOn w:val="Normal"/>
+    <w:next w:val="Normal"/>
+    <w:link w:val="Heading1Char"/>
+    <w:uiPriority w:val="9"/>
+    <w:qFormat/>
+    <w:rsid w:val="009D7D09"/>
+    <w:pPr>
+      <w:keepNext/>
+      <w:keepLines/>
+      <w:spacing w:before="400" w:after="40" w:line="240" w:lineRule="auto"/>
+      <w:outlineLvl w:val="0"/>
+    </w:pPr>
+    <w:rPr>
+      <w:rFonts w:asciiTheme="majorHAnsi" w:eastAsiaTheme="majorEastAsia" w:hAnsiTheme="majorHAnsi" w:cstheme="majorBidi"/>
+      <w:color w:val="395D65" w:themeColor="accent1" w:themeShade="80"/>
+      <w:sz w:val="36"/>
+      <w:szCs w:val="36"/>
+    </w:rPr>
+  </w:style>
+  <w:style w:type="paragraph" w:styleId="Heading2">
+    <w:name w:val="heading 2"/>
+    <w:basedOn w:val="Normal"/>
+    <w:next w:val="Normal"/>
+    <w:link w:val="Heading2Char"/>
+    <w:uiPriority w:val="9"/>
+    <w:unhideWhenUsed/>
+    <w:qFormat/>
+    <w:rsid w:val="009D7D09"/>
+    <w:pPr>
+      <w:keepNext/>
+      <w:keepLines/>
+      <w:spacing w:before="40" w:after="0" w:line="240" w:lineRule="auto"/>
+      <w:outlineLvl w:val="1"/>
+    </w:pPr>
+    <w:rPr>
+      <w:rFonts w:asciiTheme="majorHAnsi" w:eastAsiaTheme="majorEastAsia" w:hAnsiTheme="majorHAnsi" w:cstheme="majorBidi"/>
+      <w:color w:val="568B97" w:themeColor="accent1" w:themeShade="BF"/>
+      <w:sz w:val="32"/>
+      <w:szCs w:val="32"/>
+    </w:rPr>
+  </w:style>
+  <w:style w:type="paragraph" w:styleId="Heading3">
+    <w:name w:val="heading 3"/>
+    <w:basedOn w:val="Normal"/>
+    <w:next w:val="Normal"/>
+    <w:link w:val="Heading3Char"/>
+    <w:uiPriority w:val="9"/>
+    <w:semiHidden/>
+    <w:unhideWhenUsed/>
+    <w:qFormat/>
+    <w:rsid w:val="009D7D09"/>
+    <w:pPr>
+      <w:keepNext/>
+      <w:keepLines/>
+      <w:spacing w:before="40" w:after="0" w:line="240" w:lineRule="auto"/>
+      <w:outlineLvl w:val="2"/>
+    </w:pPr>
+    <w:rPr>
+      <w:rFonts w:asciiTheme="majorHAnsi" w:eastAsiaTheme="majorEastAsia" w:hAnsiTheme="majorHAnsi" w:cstheme="majorBidi"/>
+      <w:color w:val="568B97" w:themeColor="accent1" w:themeShade="BF"/>
+      <w:sz w:val="28"/>
+      <w:szCs w:val="28"/>
+    </w:rPr>
+  </w:style>
+  <w:style w:type="paragraph" w:styleId="Heading4">
+    <w:name w:val="heading 4"/>
+    <w:basedOn w:val="Normal"/>
+    <w:next w:val="Normal"/>
+    <w:link w:val="Heading4Char"/>
+    <w:uiPriority w:val="9"/>
+    <w:semiHidden/>
+    <w:unhideWhenUsed/>
+    <w:qFormat/>
+    <w:rsid w:val="009D7D09"/>
+    <w:pPr>
+      <w:keepNext/>
+      <w:keepLines/>
+      <w:spacing w:before="40" w:after="0"/>
+      <w:outlineLvl w:val="3"/>
+    </w:pPr>
+    <w:rPr>
+      <w:rFonts w:asciiTheme="majorHAnsi" w:eastAsiaTheme="majorEastAsia" w:hAnsiTheme="majorHAnsi" w:cstheme="majorBidi"/>
+      <w:color w:val="568B97" w:themeColor="accent1" w:themeShade="BF"/>
+      <w:sz w:val="24"/>
+      <w:szCs w:val="24"/>
+    </w:rPr>
+  </w:style>
+  <w:style w:type="paragraph" w:styleId="Heading5">
+    <w:name w:val="heading 5"/>
+    <w:basedOn w:val="Normal"/>
+    <w:next w:val="Normal"/>
+    <w:link w:val="Heading5Char"/>
+    <w:uiPriority w:val="9"/>
+    <w:semiHidden/>
+    <w:unhideWhenUsed/>
+    <w:qFormat/>
+    <w:rsid w:val="009D7D09"/>
+    <w:pPr>
+      <w:keepNext/>
+      <w:keepLines/>
+      <w:spacing w:before="40" w:after="0"/>
+      <w:outlineLvl w:val="4"/>
+    </w:pPr>
+    <w:rPr>
+      <w:rFonts w:asciiTheme="majorHAnsi" w:eastAsiaTheme="majorEastAsia" w:hAnsiTheme="majorHAnsi" w:cstheme="majorBidi"/>
+      <w:caps/>
+      <w:color w:val="568B97" w:themeColor="accent1" w:themeShade="BF"/>
+    </w:rPr>
+  </w:style>
+  <w:style w:type="paragraph" w:styleId="Heading6">
+    <w:name w:val="heading 6"/>
+    <w:basedOn w:val="Normal"/>
+    <w:next w:val="Normal"/>
+    <w:link w:val="Heading6Char"/>
+    <w:uiPriority w:val="9"/>
+    <w:semiHidden/>
+    <w:unhideWhenUsed/>
+    <w:qFormat/>
+    <w:rsid w:val="009D7D09"/>
+    <w:pPr>
+      <w:keepNext/>
+      <w:keepLines/>
+      <w:spacing w:before="40" w:after="0"/>
+      <w:outlineLvl w:val="5"/>
+    </w:pPr>
+    <w:rPr>
+      <w:rFonts w:asciiTheme="majorHAnsi" w:eastAsiaTheme="majorEastAsia" w:hAnsiTheme="majorHAnsi" w:cstheme="majorBidi"/>
+      <w:i/>
+      <w:iCs/>
+      <w:caps/>
+      <w:color w:val="395D65" w:themeColor="accent1" w:themeShade="80"/>
+    </w:rPr>
+  </w:style>
+  <w:style w:type="paragraph" w:styleId="Heading7">
+    <w:name w:val="heading 7"/>
+    <w:basedOn w:val="Normal"/>
+    <w:next w:val="Normal"/>
+    <w:link w:val="Heading7Char"/>
+    <w:uiPriority w:val="9"/>
+    <w:semiHidden/>
+    <w:unhideWhenUsed/>
+    <w:qFormat/>
+    <w:rsid w:val="009D7D09"/>
+    <w:pPr>
+      <w:keepNext/>
+      <w:keepLines/>
+      <w:spacing w:before="40" w:after="0"/>
+      <w:outlineLvl w:val="6"/>
+    </w:pPr>
+    <w:rPr>
+      <w:rFonts w:asciiTheme="majorHAnsi" w:eastAsiaTheme="majorEastAsia" w:hAnsiTheme="majorHAnsi" w:cstheme="majorBidi"/>
+      <w:b/>
+      <w:bCs/>
+      <w:color w:val="395D65" w:themeColor="accent1" w:themeShade="80"/>
+    </w:rPr>
+  </w:style>
+  <w:style w:type="paragraph" w:styleId="Heading8">
+    <w:name w:val="heading 8"/>
+    <w:basedOn w:val="Normal"/>
+    <w:next w:val="Normal"/>
+    <w:link w:val="Heading8Char"/>
+    <w:uiPriority w:val="9"/>
+    <w:semiHidden/>
+    <w:unhideWhenUsed/>
+    <w:qFormat/>
+    <w:rsid w:val="009D7D09"/>
+    <w:pPr>
+      <w:keepNext/>
+      <w:keepLines/>
+      <w:spacing w:before="40" w:after="0"/>
+      <w:outlineLvl w:val="7"/>
+    </w:pPr>
+    <w:rPr>
+      <w:rFonts w:asciiTheme="majorHAnsi" w:eastAsiaTheme="majorEastAsia" w:hAnsiTheme="majorHAnsi" w:cstheme="majorBidi"/>
+      <w:b/>
+      <w:bCs/>
+      <w:i/>
+      <w:iCs/>
+      <w:color w:val="395D65" w:themeColor="accent1" w:themeShade="80"/>
+    </w:rPr>
+  </w:style>
+  <w:style w:type="paragraph" w:styleId="Heading9">
+    <w:name w:val="heading 9"/>
+    <w:basedOn w:val="Normal"/>
+    <w:next w:val="Normal"/>
+    <w:link w:val="Heading9Char"/>
+    <w:uiPriority w:val="9"/>
+    <w:semiHidden/>
+    <w:unhideWhenUsed/>
+    <w:qFormat/>
+    <w:rsid w:val="009D7D09"/>
+    <w:pPr>
+      <w:keepNext/>
+      <w:keepLines/>
+      <w:spacing w:before="40" w:after="0"/>
+      <w:outlineLvl w:val="8"/>
+    </w:pPr>
+    <w:rPr>
+      <w:rFonts w:asciiTheme="majorHAnsi" w:eastAsiaTheme="majorEastAsia" w:hAnsiTheme="majorHAnsi" w:cstheme="majorBidi"/>
+      <w:i/>
+      <w:iCs/>
+      <w:color w:val="395D65" w:themeColor="accent1" w:themeShade="80"/>
+    </w:rPr>
+  </w:style>
+  <w:style w:type="character" w:default="1" w:styleId="DefaultParagraphFont">
+    <w:name w:val="Default Paragraph Font"/>
+    <w:uiPriority w:val="1"/>
+    <w:semiHidden/>
+    <w:unhideWhenUsed/>
+  </w:style>
+  <w:style w:type="table" w:default="1" w:styleId="TableNormal">
+    <w:name w:val="Normal Table"/>
+    <w:uiPriority w:val="99"/>
+    <w:semiHidden/>
+    <w:unhideWhenUsed/>
+    <w:tblPr>
+      <w:tblInd w:w="0" w:type="dxa"/>
+      <w:tblCellMar>
+        <w:top w:w="0" w:type="dxa"/>
+        <w:left w:w="108" w:type="dxa"/>
+        <w:bottom w:w="0" w:type="dxa"/>
+        <w:right w:w="108" w:type="dxa"/>
+      </w:tblCellMar>
+    </w:tblPr>
+  </w:style>
+  <w:style w:type="numbering" w:default="1" w:styleId="NoList">
+    <w:name w:val="No List"/>
+    <w:uiPriority w:val="99"/>
+    <w:semiHidden/>
+    <w:unhideWhenUsed/>
+  </w:style>
+  <w:style w:type="character" w:customStyle="1" w:styleId="Heading1Char">
+    <w:name w:val="Heading 1 Char"/>
+    <w:basedOn w:val="DefaultParagraphFont"/>
+    <w:link w:val="Heading1"/>
+    <w:uiPriority w:val="9"/>
+    <w:rsid w:val="009D7D09"/>
+    <w:rPr>
+      <w:rFonts w:asciiTheme="majorHAnsi" w:eastAsiaTheme="majorEastAsia" w:hAnsiTheme="majorHAnsi" w:cstheme="majorBidi"/>
+      <w:color w:val="395D65" w:themeColor="accent1" w:themeShade="80"/>
+      <w:sz w:val="36"/>
+      <w:szCs w:val="36"/>
+    </w:rPr>
+  </w:style>
+  <w:style w:type="paragraph" w:styleId="Subtitle">
+    <w:name w:val="Subtitle"/>
+    <w:basedOn w:val="Normal"/>
+    <w:next w:val="Normal"/>
+    <w:link w:val="SubtitleChar"/>
+    <w:uiPriority w:val="11"/>
+    <w:qFormat/>
+    <w:rsid w:val="009D7D09"/>
+    <w:pPr>
+      <w:numPr>
+        <w:ilvl w:val="1"/>
+      </w:numPr>
+      <w:spacing w:after="240" w:line="240" w:lineRule="auto"/>
+    </w:pPr>
+    <w:rPr>
+      <w:rFonts w:asciiTheme="majorHAnsi" w:eastAsiaTheme="majorEastAsia" w:hAnsiTheme="majorHAnsi" w:cstheme="majorBidi"/>
+      <w:color w:val="84B0B9" w:themeColor="accent1"/>
+      <w:sz w:val="28"/>
+      <w:szCs w:val="28"/>
+    </w:rPr>
+  </w:style>
+  <w:style w:type="character" w:customStyle="1" w:styleId="SubtitleChar">
+    <w:name w:val="Subtitle Char"/>
+    <w:basedOn w:val="DefaultParagraphFont"/>
+    <w:link w:val="Subtitle"/>
+    <w:uiPriority w:val="11"/>
+    <w:rsid w:val="009D7D09"/>
+    <w:rPr>
+      <w:rFonts w:asciiTheme="majorHAnsi" w:eastAsiaTheme="majorEastAsia" w:hAnsiTheme="majorHAnsi" w:cstheme="majorBidi"/>
+      <w:color w:val="84B0B9" w:themeColor="accent1"/>
+      <w:sz w:val="28"/>
+      <w:szCs w:val="28"/>
+    </w:rPr>
+  </w:style>
+  <w:style w:type="paragraph" w:styleId="Header">
+    <w:name w:val="header"/>
+    <w:basedOn w:val="Normal"/>
+    <w:link w:val="HeaderChar"/>
+    <w:rsid w:val="009B1F7C"/>
+    <w:pPr>
+      <w:spacing w:after="240"/>
+      <w:jc w:val="right"/>
+    </w:pPr>
+    <w:rPr>
+      <w:color w:val="9898C3" w:themeColor="text2" w:themeTint="66"/>
+    </w:rPr>
+  </w:style>
+  <w:style w:type="character" w:customStyle="1" w:styleId="HeaderChar">
+    <w:name w:val="Header Char"/>
+    <w:basedOn w:val="DefaultParagraphFont"/>
+    <w:link w:val="Header"/>
+    <w:rsid w:val="009B1F7C"/>
+    <w:rPr>
+      <w:color w:val="9898C3" w:themeColor="text2" w:themeTint="66"/>
+      <w:sz w:val="20"/>
+    </w:rPr>
+  </w:style>
+  <w:style w:type="paragraph" w:styleId="Title">
+    <w:name w:val="Title"/>
+    <w:basedOn w:val="Normal"/>
+    <w:next w:val="Normal"/>
+    <w:link w:val="TitleChar"/>
+    <w:uiPriority w:val="10"/>
+    <w:qFormat/>
+    <w:rsid w:val="009D7D09"/>
+    <w:pPr>
+      <w:spacing w:after="0" w:line="204" w:lineRule="auto"/>
+      <w:contextualSpacing/>
+    </w:pPr>
+    <w:rPr>
+      <w:rFonts w:asciiTheme="majorHAnsi" w:eastAsiaTheme="majorEastAsia" w:hAnsiTheme="majorHAnsi" w:cstheme="majorBidi"/>
+      <w:caps/>
+      <w:color w:val="262641" w:themeColor="text2"/>
+      <w:spacing w:val="-15"/>
+      <w:sz w:val="72"/>
+      <w:szCs w:val="72"/>
+    </w:rPr>
+  </w:style>
+  <w:style w:type="character" w:customStyle="1" w:styleId="TitleChar">
+    <w:name w:val="Title Char"/>
+    <w:basedOn w:val="DefaultParagraphFont"/>
+    <w:link w:val="Title"/>
+    <w:uiPriority w:val="10"/>
+    <w:rsid w:val="009D7D09"/>
+    <w:rPr>
+      <w:rFonts w:asciiTheme="majorHAnsi" w:eastAsiaTheme="majorEastAsia" w:hAnsiTheme="majorHAnsi" w:cstheme="majorBidi"/>
+      <w:caps/>
+      <w:color w:val="262641" w:themeColor="text2"/>
+      <w:spacing w:val="-15"/>
+      <w:sz w:val="72"/>
+      <w:szCs w:val="72"/>
+    </w:rPr>
+  </w:style>
+  <w:style w:type="paragraph" w:styleId="BodyText">
+    <w:name w:val="Body Text"/>
+    <w:basedOn w:val="Normal"/>
+    <w:link w:val="BodyTextChar"/>
+    <w:rsid w:val="009B1F7C"/>
+    <w:pPr>
+      <w:spacing w:after="200"/>
+    </w:pPr>
+  </w:style>
+  <w:style w:type="table" w:customStyle="1" w:styleId="FinancialTable">
+    <w:name w:val="Financial Table"/>
+    <w:basedOn w:val="TableNormal"/>
+    <w:rsid w:val="009B1F7C"/>
+    <w:tblPr>
+      <w:tblStyleRowBandSize w:val="1"/>
+      <w:tblInd w:w="0" w:type="dxa"/>
+      <w:tblCellMar>
+        <w:top w:w="0" w:type="dxa"/>
+        <w:left w:w="108" w:type="dxa"/>
+        <w:bottom w:w="0" w:type="dxa"/>
+        <w:right w:w="108" w:type="dxa"/>
+      </w:tblCellMar>
+    </w:tblPr>
+    <w:tblStylePr w:type="firstRow">
+      <w:rPr>
+        <w:color w:val="FFFFFF" w:themeColor="background1"/>
+      </w:rPr>
+      <w:tblPr/>
+      <w:tcPr>
+        <w:shd w:val="clear" w:color="auto" w:fill="6464A5" w:themeFill="text2" w:themeFillTint="99"/>
+      </w:tcPr>
+    </w:tblStylePr>
+    <w:tblStylePr w:type="lastRow">
+      <w:rPr>
+        <w:color w:val="FFFFFF" w:themeColor="background1"/>
+      </w:rPr>
+      <w:tblPr/>
+      <w:tcPr>
+        <w:shd w:val="clear" w:color="auto" w:fill="6464A5" w:themeFill="text2" w:themeFillTint="99"/>
+      </w:tcPr>
+    </w:tblStylePr>
+    <w:tblStylePr w:type="band2Horz">
+      <w:tblPr/>
+      <w:tcPr>
+        <w:shd w:val="clear" w:color="auto" w:fill="CBCBE1" w:themeFill="text2" w:themeFillTint="33"/>
+      </w:tcPr>
+    </w:tblStylePr>
+  </w:style>
+  <w:style w:type="paragraph" w:customStyle="1" w:styleId="TableText-Left">
+    <w:name w:val="Table Text - Left"/>
+    <w:basedOn w:val="Normal"/>
+    <w:rsid w:val="009B1F7C"/>
+    <w:pPr>
+      <w:spacing w:before="40" w:after="40"/>
+    </w:pPr>
+    <w:rPr>
+      <w:color w:val="6464A5" w:themeColor="text2" w:themeTint="99"/>
+      <w:sz w:val="18"/>
+      <w:szCs w:val="18"/>
+    </w:rPr>
+  </w:style>
+  <w:style w:type="paragraph" w:customStyle="1" w:styleId="TableText-Decimal">
+    <w:name w:val="Table Text - Decimal"/>
+    <w:basedOn w:val="Normal"/>
+    <w:rsid w:val="009B1F7C"/>
+    <w:pPr>
+      <w:tabs>
+        <w:tab w:val="decimal" w:pos="977"/>
+      </w:tabs>
+      <w:spacing w:before="40" w:after="40"/>
+    </w:pPr>
+    <w:rPr>
+      <w:color w:val="6464A5" w:themeColor="text2" w:themeTint="99"/>
+      <w:sz w:val="18"/>
+      <w:szCs w:val="18"/>
+    </w:rPr>
+  </w:style>
+  <w:style w:type="paragraph" w:customStyle="1" w:styleId="TableText-Right">
+    <w:name w:val="Table Text - Right"/>
+    <w:basedOn w:val="Normal"/>
+    <w:rsid w:val="009B1F7C"/>
+    <w:pPr>
+      <w:spacing w:before="40" w:after="40"/>
+      <w:jc w:val="right"/>
+    </w:pPr>
+    <w:rPr>
+      <w:color w:val="6464A5" w:themeColor="text2" w:themeTint="99"/>
+      <w:sz w:val="18"/>
+      <w:szCs w:val="18"/>
+    </w:rPr>
+  </w:style>
+  <w:style w:type="paragraph" w:customStyle="1" w:styleId="TableHeading-Left">
+    <w:name w:val="Table Heading - Left"/>
+    <w:basedOn w:val="Normal"/>
+    <w:rsid w:val="009B1F7C"/>
+    <w:pPr>
+      <w:spacing w:before="40" w:after="40"/>
+    </w:pPr>
+    <w:rPr>
+      <w:color w:val="FFFFFF" w:themeColor="background1"/>
+      <w:sz w:val="18"/>
+      <w:szCs w:val="18"/>
+    </w:rPr>
+  </w:style>
+  <w:style w:type="paragraph" w:customStyle="1" w:styleId="TableHeading-Center">
+    <w:name w:val="Table Heading - Center"/>
+    <w:basedOn w:val="Normal"/>
+    <w:rsid w:val="009B1F7C"/>
+    <w:pPr>
+      <w:spacing w:before="40" w:after="40"/>
+      <w:jc w:val="center"/>
+    </w:pPr>
+    <w:rPr>
+      <w:color w:val="FFFFFF" w:themeColor="background1"/>
+      <w:sz w:val="18"/>
+      <w:szCs w:val="18"/>
+    </w:rPr>
+  </w:style>
+  <w:style w:type="character" w:customStyle="1" w:styleId="BodyTextChar">
+    <w:name w:val="Body Text Char"/>
+    <w:basedOn w:val="DefaultParagraphFont"/>
+    <w:link w:val="BodyText"/>
+    <w:rsid w:val="009B1F7C"/>
+    <w:rPr>
+      <w:color w:val="404040" w:themeColor="text1" w:themeTint="BF"/>
+      <w:sz w:val="20"/>
+    </w:rPr>
+  </w:style>
+  <w:style w:type="paragraph" w:styleId="BalloonText">
+    <w:name w:val="Balloon Text"/>
+    <w:basedOn w:val="Normal"/>
+    <w:link w:val="BalloonTextChar"/>
+    <w:semiHidden/>
+    <w:unhideWhenUsed/>
+    <w:rsid w:val="009B1F7C"/>
+    <w:pPr>
+      <w:spacing w:line="240" w:lineRule="auto"/>
+    </w:pPr>
+    <w:rPr>
+      <w:rFonts w:ascii="Tahoma" w:hAnsi="Tahoma" w:cs="Tahoma"/>
+      <w:sz w:val="16"/>
+      <w:szCs w:val="16"/>
+    </w:rPr>
+  </w:style>
+  <w:style w:type="character" w:customStyle="1" w:styleId="BalloonTextChar">
+    <w:name w:val="Balloon Text Char"/>
+    <w:basedOn w:val="DefaultParagraphFont"/>
+    <w:link w:val="BalloonText"/>
+    <w:semiHidden/>
+    <w:rsid w:val="009B1F7C"/>
+    <w:rPr>
+      <w:rFonts w:ascii="Tahoma" w:hAnsi="Tahoma" w:cs="Tahoma"/>
+      <w:color w:val="404040" w:themeColor="text1" w:themeTint="BF"/>
+      <w:sz w:val="16"/>
+      <w:szCs w:val="16"/>
+    </w:rPr>
+  </w:style>
+  <w:style w:type="paragraph" w:styleId="Bibliography">
+    <w:name w:val="Bibliography"/>
+    <w:basedOn w:val="Normal"/>
+    <w:next w:val="Normal"/>
+    <w:semiHidden/>
+    <w:unhideWhenUsed/>
+    <w:rsid w:val="009B1F7C"/>
+  </w:style>
+  <w:style w:type="paragraph" w:styleId="BlockText">
+    <w:name w:val="Block Text"/>
+    <w:basedOn w:val="Normal"/>
+    <w:semiHidden/>
+    <w:unhideWhenUsed/>
+    <w:rsid w:val="009B1F7C"/>
+    <w:pPr>
+      <w:pBdr>
+        <w:top w:val="single" w:sz="2" w:space="10" w:color="84B0B9" w:themeColor="accent1" w:shadow="1"/>
+        <w:left w:val="single" w:sz="2" w:space="10" w:color="84B0B9" w:themeColor="accent1" w:shadow="1"/>
+        <w:bottom w:val="single" w:sz="2" w:space="10" w:color="84B0B9" w:themeColor="accent1" w:shadow="1"/>
+        <w:right w:val="single" w:sz="2" w:space="10" w:color="84B0B9" w:themeColor="accent1" w:shadow="1"/>
+      </w:pBdr>
+      <w:ind w:left="1152" w:right="1152"/>
+    </w:pPr>
+    <w:rPr>
+      <w:i/>
+      <w:iCs/>
+      <w:color w:val="84B0B9" w:themeColor="accent1"/>
+    </w:rPr>
+  </w:style>
+  <w:style w:type="paragraph" w:styleId="BodyText2">
+    <w:name w:val="Body Text 2"/>
+    <w:basedOn w:val="Normal"/>
+    <w:link w:val="BodyText2Char"/>
+    <w:semiHidden/>
+    <w:unhideWhenUsed/>
+    <w:rsid w:val="009B1F7C"/>
+    <w:pPr>
+      <w:spacing w:after="120"/>
+      <w:ind w:left="360"/>
+    </w:pPr>
+  </w:style>
+  <w:style w:type="paragraph" w:styleId="BodyText3">
+    <w:name w:val="Body Text 3"/>
+    <w:basedOn w:val="Normal"/>
+    <w:link w:val="BodyText3Char"/>
+    <w:semiHidden/>
+    <w:unhideWhenUsed/>
+    <w:rsid w:val="009B1F7C"/>
+    <w:pPr>
+      <w:spacing w:after="120"/>
+    </w:pPr>
+    <w:rPr>
+      <w:sz w:val="16"/>
+      <w:szCs w:val="16"/>
+    </w:rPr>
+  </w:style>
+  <w:style w:type="character" w:customStyle="1" w:styleId="BodyText3Char">
+    <w:name w:val="Body Text 3 Char"/>
+    <w:basedOn w:val="DefaultParagraphFont"/>
+    <w:link w:val="BodyText3"/>
+    <w:semiHidden/>
+    <w:rsid w:val="009B1F7C"/>
+    <w:rPr>
+      <w:color w:val="404040" w:themeColor="text1" w:themeTint="BF"/>
+      <w:sz w:val="16"/>
+      <w:szCs w:val="16"/>
+    </w:rPr>
+  </w:style>
+  <w:style w:type="paragraph" w:styleId="BodyTextFirstIndent">
+    <w:name w:val="Body Text First Indent"/>
+    <w:basedOn w:val="BodyText"/>
+    <w:link w:val="BodyTextFirstIndentChar"/>
+    <w:semiHidden/>
+    <w:unhideWhenUsed/>
+    <w:rsid w:val="009B1F7C"/>
+    <w:pPr>
+      <w:spacing w:after="0"/>
+      <w:ind w:firstLine="360"/>
+    </w:pPr>
+  </w:style>
+  <w:style w:type="character" w:customStyle="1" w:styleId="BodyTextFirstIndentChar">
+    <w:name w:val="Body Text First Indent Char"/>
+    <w:basedOn w:val="BodyTextChar"/>
+    <w:link w:val="BodyTextFirstIndent"/>
+    <w:semiHidden/>
+    <w:rsid w:val="009B1F7C"/>
+    <w:rPr>
+      <w:color w:val="404040" w:themeColor="text1" w:themeTint="BF"/>
+      <w:sz w:val="20"/>
+    </w:rPr>
+  </w:style>
+  <w:style w:type="character" w:customStyle="1" w:styleId="BodyText2Char">
+    <w:name w:val="Body Text 2 Char"/>
+    <w:basedOn w:val="DefaultParagraphFont"/>
+    <w:link w:val="BodyText2"/>
+    <w:semiHidden/>
+    <w:rsid w:val="009B1F7C"/>
+    <w:rPr>
+      <w:color w:val="404040" w:themeColor="text1" w:themeTint="BF"/>
+      <w:sz w:val="20"/>
+    </w:rPr>
+  </w:style>
+  <w:style w:type="paragraph" w:styleId="BodyTextFirstIndent2">
+    <w:name w:val="Body Text First Indent 2"/>
+    <w:basedOn w:val="BodyText2"/>
+    <w:link w:val="BodyTextFirstIndent2Char"/>
+    <w:semiHidden/>
+    <w:unhideWhenUsed/>
+    <w:rsid w:val="009B1F7C"/>
+    <w:pPr>
+      <w:spacing w:after="0"/>
+      <w:ind w:firstLine="360"/>
+    </w:pPr>
+  </w:style>
+  <w:style w:type="character" w:customStyle="1" w:styleId="BodyTextFirstIndent2Char">
+    <w:name w:val="Body Text First Indent 2 Char"/>
+    <w:basedOn w:val="BodyText2Char"/>
+    <w:link w:val="BodyTextFirstIndent2"/>
+    <w:semiHidden/>
+    <w:rsid w:val="009B1F7C"/>
+    <w:rPr>
+      <w:color w:val="404040" w:themeColor="text1" w:themeTint="BF"/>
+      <w:sz w:val="20"/>
+    </w:rPr>
+  </w:style>
+  <w:style w:type="paragraph" w:styleId="BodyTextIndent2">
+    <w:name w:val="Body Text Indent 2"/>
+    <w:basedOn w:val="Normal"/>
+    <w:link w:val="BodyTextIndent2Char"/>
+    <w:semiHidden/>
+    <w:unhideWhenUsed/>
+    <w:rsid w:val="009B1F7C"/>
+    <w:pPr>
+      <w:spacing w:after="120" w:line="480" w:lineRule="auto"/>
+      <w:ind w:left="360"/>
+    </w:pPr>
+  </w:style>
+  <w:style w:type="character" w:customStyle="1" w:styleId="BodyTextIndent2Char">
+    <w:name w:val="Body Text Indent 2 Char"/>
+    <w:basedOn w:val="DefaultParagraphFont"/>
+    <w:link w:val="BodyTextIndent2"/>
+    <w:semiHidden/>
+    <w:rsid w:val="009B1F7C"/>
+    <w:rPr>
+      <w:color w:val="404040" w:themeColor="text1" w:themeTint="BF"/>
+      <w:sz w:val="20"/>
+    </w:rPr>
+  </w:style>
+  <w:style w:type="paragraph" w:styleId="BodyTextIndent3">
+    <w:name w:val="Body Text Indent 3"/>
+    <w:basedOn w:val="Normal"/>
+    <w:link w:val="BodyTextIndent3Char"/>
+    <w:semiHidden/>
+    <w:unhideWhenUsed/>
+    <w:rsid w:val="009B1F7C"/>
+    <w:pPr>
+      <w:spacing w:after="120"/>
+      <w:ind w:left="360"/>
+    </w:pPr>
+    <w:rPr>
+      <w:sz w:val="16"/>
+      <w:szCs w:val="16"/>
+    </w:rPr>
+  </w:style>
+  <w:style w:type="character" w:customStyle="1" w:styleId="BodyTextIndent3Char">
+    <w:name w:val="Body Text Indent 3 Char"/>
+    <w:basedOn w:val="DefaultParagraphFont"/>
+    <w:link w:val="BodyTextIndent3"/>
+    <w:semiHidden/>
+    <w:rsid w:val="009B1F7C"/>
+    <w:rPr>
+      <w:color w:val="404040" w:themeColor="text1" w:themeTint="BF"/>
+      <w:sz w:val="16"/>
+      <w:szCs w:val="16"/>
+    </w:rPr>
+  </w:style>
+  <w:style w:type="paragraph" w:styleId="Caption">
+    <w:name w:val="caption"/>
+    <w:basedOn w:val="Normal"/>
+    <w:next w:val="Normal"/>
+    <w:uiPriority w:val="35"/>
+    <w:unhideWhenUsed/>
+    <w:qFormat/>
+    <w:rsid w:val="009D7D09"/>
+    <w:pPr>
+      <w:spacing w:line="240" w:lineRule="auto"/>
+    </w:pPr>
+    <w:rPr>
+      <w:b/>
+      <w:bCs/>
+      <w:smallCaps/>
+      <w:color w:val="262641" w:themeColor="text2"/>
+    </w:rPr>
+  </w:style>
+  <w:style w:type="paragraph" w:styleId="Closing">
+    <w:name w:val="Closing"/>
+    <w:basedOn w:val="Normal"/>
+    <w:link w:val="ClosingChar"/>
+    <w:semiHidden/>
+    <w:unhideWhenUsed/>
+    <w:rsid w:val="009B1F7C"/>
+    <w:pPr>
+      <w:spacing w:line="240" w:lineRule="auto"/>
+      <w:ind w:left="4320"/>
+    </w:pPr>
+  </w:style>
+  <w:style w:type="character" w:customStyle="1" w:styleId="ClosingChar">
+    <w:name w:val="Closing Char"/>
+    <w:basedOn w:val="DefaultParagraphFont"/>
+    <w:link w:val="Closing"/>
+    <w:semiHidden/>
+    <w:rsid w:val="009B1F7C"/>
+    <w:rPr>
+      <w:color w:val="404040" w:themeColor="text1" w:themeTint="BF"/>
+      <w:sz w:val="20"/>
+    </w:rPr>
+  </w:style>
+  <w:style w:type="paragraph" w:styleId="CommentText">
+    <w:name w:val="annotation text"/>
+    <w:basedOn w:val="Normal"/>
+    <w:link w:val="CommentTextChar"/>
+    <w:semiHidden/>
+    <w:unhideWhenUsed/>
+    <w:rsid w:val="009B1F7C"/>
+    <w:pPr>
+      <w:spacing w:line="240" w:lineRule="auto"/>
+    </w:pPr>
+    <w:rPr>
+      <w:szCs w:val="20"/>
+    </w:rPr>
+  </w:style>
+  <w:style w:type="character" w:customStyle="1" w:styleId="CommentTextChar">
+    <w:name w:val="Comment Text Char"/>
+    <w:basedOn w:val="DefaultParagraphFont"/>
+    <w:link w:val="CommentText"/>
+    <w:semiHidden/>
+    <w:rsid w:val="009B1F7C"/>
+    <w:rPr>
+      <w:color w:val="404040" w:themeColor="text1" w:themeTint="BF"/>
+      <w:sz w:val="20"/>
+      <w:szCs w:val="20"/>
+    </w:rPr>
+  </w:style>
+  <w:style w:type="paragraph" w:styleId="CommentSubject">
+    <w:name w:val="annotation subject"/>
+    <w:basedOn w:val="CommentText"/>
+    <w:next w:val="CommentText"/>
+    <w:link w:val="CommentSubjectChar"/>
+    <w:semiHidden/>
+    <w:unhideWhenUsed/>
+    <w:rsid w:val="009B1F7C"/>
+    <w:rPr>
+      <w:b/>
+      <w:bCs/>
+    </w:rPr>
+  </w:style>
+  <w:style w:type="character" w:customStyle="1" w:styleId="CommentSubjectChar">
+    <w:name w:val="Comment Subject Char"/>
+    <w:basedOn w:val="CommentTextChar"/>
+    <w:link w:val="CommentSubject"/>
+    <w:semiHidden/>
+    <w:rsid w:val="009B1F7C"/>
+    <w:rPr>
+      <w:b/>
+      <w:bCs/>
+      <w:color w:val="404040" w:themeColor="text1" w:themeTint="BF"/>
+      <w:sz w:val="20"/>
+      <w:szCs w:val="20"/>
+    </w:rPr>
+  </w:style>
+  <w:style w:type="paragraph" w:styleId="Date">
+    <w:name w:val="Date"/>
+    <w:basedOn w:val="Normal"/>
+    <w:next w:val="Normal"/>
+    <w:link w:val="DateChar"/>
+    <w:semiHidden/>
+    <w:unhideWhenUsed/>
+    <w:rsid w:val="009B1F7C"/>
+  </w:style>
+  <w:style w:type="character" w:customStyle="1" w:styleId="DateChar">
+    <w:name w:val="Date Char"/>
+    <w:basedOn w:val="DefaultParagraphFont"/>
+    <w:link w:val="Date"/>
+    <w:semiHidden/>
+    <w:rsid w:val="009B1F7C"/>
+    <w:rPr>
+      <w:color w:val="404040" w:themeColor="text1" w:themeTint="BF"/>
+      <w:sz w:val="20"/>
+    </w:rPr>
+  </w:style>
+  <w:style w:type="paragraph" w:styleId="DocumentMap">
+    <w:name w:val="Document Map"/>
+    <w:basedOn w:val="Normal"/>
+    <w:link w:val="DocumentMapChar"/>
+    <w:semiHidden/>
+    <w:unhideWhenUsed/>
+    <w:rsid w:val="009B1F7C"/>
+    <w:pPr>
+      <w:spacing w:line="240" w:lineRule="auto"/>
+    </w:pPr>
+    <w:rPr>
+      <w:rFonts w:ascii="Tahoma" w:hAnsi="Tahoma" w:cs="Tahoma"/>
+      <w:sz w:val="16"/>
+      <w:szCs w:val="16"/>
+    </w:rPr>
+  </w:style>
+  <w:style w:type="character" w:customStyle="1" w:styleId="DocumentMapChar">
+    <w:name w:val="Document Map Char"/>
+    <w:basedOn w:val="DefaultParagraphFont"/>
+    <w:link w:val="DocumentMap"/>
+    <w:semiHidden/>
+    <w:rsid w:val="009B1F7C"/>
+    <w:rPr>
+      <w:rFonts w:ascii="Tahoma" w:hAnsi="Tahoma" w:cs="Tahoma"/>
+      <w:color w:val="404040" w:themeColor="text1" w:themeTint="BF"/>
+      <w:sz w:val="16"/>
+      <w:szCs w:val="16"/>
+    </w:rPr>
+  </w:style>
+  <w:style w:type="paragraph" w:styleId="E-mailSignature">
+    <w:name w:val="E-mail Signature"/>
+    <w:basedOn w:val="Normal"/>
+    <w:link w:val="E-mailSignatureChar"/>
+    <w:semiHidden/>
+    <w:unhideWhenUsed/>
+    <w:rsid w:val="009B1F7C"/>
+    <w:pPr>
+      <w:spacing w:line="240" w:lineRule="auto"/>
+    </w:pPr>
+  </w:style>
+  <w:style w:type="character" w:customStyle="1" w:styleId="E-mailSignatureChar">
+    <w:name w:val="E-mail Signature Char"/>
+    <w:basedOn w:val="DefaultParagraphFont"/>
+    <w:link w:val="E-mailSignature"/>
+    <w:semiHidden/>
+    <w:rsid w:val="009B1F7C"/>
+    <w:rPr>
+      <w:color w:val="404040" w:themeColor="text1" w:themeTint="BF"/>
+      <w:sz w:val="20"/>
+    </w:rPr>
+  </w:style>
+  <w:style w:type="paragraph" w:styleId="EndnoteText">
+    <w:name w:val="endnote text"/>
+    <w:basedOn w:val="Normal"/>
+    <w:link w:val="EndnoteTextChar"/>
+    <w:semiHidden/>
+    <w:unhideWhenUsed/>
+    <w:rsid w:val="009B1F7C"/>
+    <w:pPr>
+      <w:spacing w:line="240" w:lineRule="auto"/>
+    </w:pPr>
+    <w:rPr>
+      <w:szCs w:val="20"/>
+    </w:rPr>
+  </w:style>
+  <w:style w:type="character" w:customStyle="1" w:styleId="EndnoteTextChar">
+    <w:name w:val="Endnote Text Char"/>
+    <w:basedOn w:val="DefaultParagraphFont"/>
+    <w:link w:val="EndnoteText"/>
+    <w:semiHidden/>
+    <w:rsid w:val="009B1F7C"/>
+    <w:rPr>
+      <w:color w:val="404040" w:themeColor="text1" w:themeTint="BF"/>
+      <w:sz w:val="20"/>
+      <w:szCs w:val="20"/>
+    </w:rPr>
+  </w:style>
+  <w:style w:type="paragraph" w:styleId="EnvelopeAddress">
+    <w:name w:val="envelope address"/>
+    <w:basedOn w:val="Normal"/>
+    <w:semiHidden/>
+    <w:unhideWhenUsed/>
+    <w:rsid w:val="009B1F7C"/>
+    <w:pPr>
+      <w:framePr w:w="7920" w:h="1980" w:hRule="exact" w:hSpace="180" w:wrap="auto" w:hAnchor="page" w:xAlign="center" w:yAlign="bottom"/>
+      <w:spacing w:line="240" w:lineRule="auto"/>
+      <w:ind w:left="2880"/>
+    </w:pPr>
+    <w:rPr>
+      <w:rFonts w:asciiTheme="majorHAnsi" w:eastAsiaTheme="majorEastAsia" w:hAnsiTheme="majorHAnsi" w:cstheme="majorBidi"/>
+      <w:sz w:val="24"/>
+      <w:szCs w:val="24"/>
+    </w:rPr>
+  </w:style>
+  <w:style w:type="paragraph" w:styleId="EnvelopeReturn">
+    <w:name w:val="envelope return"/>
+    <w:basedOn w:val="Normal"/>
+    <w:semiHidden/>
+    <w:unhideWhenUsed/>
+    <w:rsid w:val="009B1F7C"/>
+    <w:pPr>
+      <w:spacing w:line="240" w:lineRule="auto"/>
+    </w:pPr>
+    <w:rPr>
+      <w:rFonts w:asciiTheme="majorHAnsi" w:eastAsiaTheme="majorEastAsia" w:hAnsiTheme="majorHAnsi" w:cstheme="majorBidi"/>
+      <w:szCs w:val="20"/>
+    </w:rPr>
+  </w:style>
+  <w:style w:type="paragraph" w:styleId="Footer">
+    <w:name w:val="footer"/>
+    <w:basedOn w:val="Normal"/>
+    <w:link w:val="FooterChar"/>
+    <w:unhideWhenUsed/>
+    <w:rsid w:val="009B1F7C"/>
+    <w:pPr>
+      <w:tabs>
+        <w:tab w:val="center" w:pos="4680"/>
+        <w:tab w:val="right" w:pos="9360"/>
+      </w:tabs>
+      <w:spacing w:line="240" w:lineRule="auto"/>
+    </w:pPr>
+  </w:style>
+  <w:style w:type="character" w:customStyle="1" w:styleId="FooterChar">
+    <w:name w:val="Footer Char"/>
+    <w:basedOn w:val="DefaultParagraphFont"/>
+    <w:link w:val="Footer"/>
+    <w:rsid w:val="009B1F7C"/>
+    <w:rPr>
+      <w:color w:val="404040" w:themeColor="text1" w:themeTint="BF"/>
+      <w:sz w:val="20"/>
+    </w:rPr>
+  </w:style>
+  <w:style w:type="paragraph" w:styleId="FootnoteText">
+    <w:name w:val="footnote text"/>
+    <w:basedOn w:val="Normal"/>
+    <w:link w:val="FootnoteTextChar"/>
+    <w:semiHidden/>
+    <w:unhideWhenUsed/>
+    <w:rsid w:val="009B1F7C"/>
+    <w:pPr>
+      <w:spacing w:line="240" w:lineRule="auto"/>
+    </w:pPr>
+    <w:rPr>
+      <w:szCs w:val="20"/>
+    </w:rPr>
+  </w:style>
+  <w:style w:type="character" w:customStyle="1" w:styleId="FootnoteTextChar">
+    <w:name w:val="Footnote Text Char"/>
+    <w:basedOn w:val="DefaultParagraphFont"/>
+    <w:link w:val="FootnoteText"/>
+    <w:semiHidden/>
+    <w:rsid w:val="009B1F7C"/>
+    <w:rPr>
+      <w:color w:val="404040" w:themeColor="text1" w:themeTint="BF"/>
+      <w:sz w:val="20"/>
+      <w:szCs w:val="20"/>
+    </w:rPr>
+  </w:style>
+  <w:style w:type="character" w:customStyle="1" w:styleId="Heading2Char">
+    <w:name w:val="Heading 2 Char"/>
+    <w:basedOn w:val="DefaultParagraphFont"/>
+    <w:link w:val="Heading2"/>
+    <w:uiPriority w:val="9"/>
+    <w:rsid w:val="009D7D09"/>
+    <w:rPr>
+      <w:rFonts w:asciiTheme="majorHAnsi" w:eastAsiaTheme="majorEastAsia" w:hAnsiTheme="majorHAnsi" w:cstheme="majorBidi"/>
+      <w:color w:val="568B97" w:themeColor="accent1" w:themeShade="BF"/>
+      <w:sz w:val="32"/>
+      <w:szCs w:val="32"/>
+    </w:rPr>
+  </w:style>
+  <w:style w:type="character" w:customStyle="1" w:styleId="Heading3Char">
+    <w:name w:val="Heading 3 Char"/>
+    <w:basedOn w:val="DefaultParagraphFont"/>
+    <w:link w:val="Heading3"/>
+    <w:uiPriority w:val="9"/>
+    <w:semiHidden/>
+    <w:rsid w:val="009D7D09"/>
+    <w:rPr>
+      <w:rFonts w:asciiTheme="majorHAnsi" w:eastAsiaTheme="majorEastAsia" w:hAnsiTheme="majorHAnsi" w:cstheme="majorBidi"/>
+      <w:color w:val="568B97" w:themeColor="accent1" w:themeShade="BF"/>
+      <w:sz w:val="28"/>
+      <w:szCs w:val="28"/>
+    </w:rPr>
+  </w:style>
+  <w:style w:type="character" w:customStyle="1" w:styleId="Heading4Char">
+    <w:name w:val="Heading 4 Char"/>
+    <w:basedOn w:val="DefaultParagraphFont"/>
+    <w:link w:val="Heading4"/>
+    <w:uiPriority w:val="9"/>
+    <w:semiHidden/>
+    <w:rsid w:val="009D7D09"/>
+    <w:rPr>
+      <w:rFonts w:asciiTheme="majorHAnsi" w:eastAsiaTheme="majorEastAsia" w:hAnsiTheme="majorHAnsi" w:cstheme="majorBidi"/>
+      <w:color w:val="568B97" w:themeColor="accent1" w:themeShade="BF"/>
+      <w:sz w:val="24"/>
+      <w:szCs w:val="24"/>
+    </w:rPr>
+  </w:style>
+  <w:style w:type="character" w:customStyle="1" w:styleId="Heading5Char">
+    <w:name w:val="Heading 5 Char"/>
+    <w:basedOn w:val="DefaultParagraphFont"/>
+    <w:link w:val="Heading5"/>
+    <w:uiPriority w:val="9"/>
+    <w:semiHidden/>
+    <w:rsid w:val="009D7D09"/>
+    <w:rPr>
+      <w:rFonts w:asciiTheme="majorHAnsi" w:eastAsiaTheme="majorEastAsia" w:hAnsiTheme="majorHAnsi" w:cstheme="majorBidi"/>
+      <w:caps/>
+      <w:color w:val="568B97" w:themeColor="accent1" w:themeShade="BF"/>
+    </w:rPr>
+  </w:style>
+  <w:style w:type="character" w:customStyle="1" w:styleId="Heading6Char">
+    <w:name w:val="Heading 6 Char"/>
+    <w:basedOn w:val="DefaultParagraphFont"/>
+    <w:link w:val="Heading6"/>
+    <w:uiPriority w:val="9"/>
+    <w:semiHidden/>
+    <w:rsid w:val="009D7D09"/>
+    <w:rPr>
+      <w:rFonts w:asciiTheme="majorHAnsi" w:eastAsiaTheme="majorEastAsia" w:hAnsiTheme="majorHAnsi" w:cstheme="majorBidi"/>
+      <w:i/>
+      <w:iCs/>
+      <w:caps/>
+      <w:color w:val="395D65" w:themeColor="accent1" w:themeShade="80"/>
+    </w:rPr>
+  </w:style>
+  <w:style w:type="character" w:customStyle="1" w:styleId="Heading7Char">
+    <w:name w:val="Heading 7 Char"/>
+    <w:basedOn w:val="DefaultParagraphFont"/>
+    <w:link w:val="Heading7"/>
+    <w:uiPriority w:val="9"/>
+    <w:semiHidden/>
+    <w:rsid w:val="009D7D09"/>
+    <w:rPr>
+      <w:rFonts w:asciiTheme="majorHAnsi" w:eastAsiaTheme="majorEastAsia" w:hAnsiTheme="majorHAnsi" w:cstheme="majorBidi"/>
+      <w:b/>
+      <w:bCs/>
+      <w:color w:val="395D65" w:themeColor="accent1" w:themeShade="80"/>
+    </w:rPr>
+  </w:style>
+  <w:style w:type="character" w:customStyle="1" w:styleId="Heading8Char">
+    <w:name w:val="Heading 8 Char"/>
+    <w:basedOn w:val="DefaultParagraphFont"/>
+    <w:link w:val="Heading8"/>
+    <w:uiPriority w:val="9"/>
+    <w:semiHidden/>
+    <w:rsid w:val="009D7D09"/>
+    <w:rPr>
+      <w:rFonts w:asciiTheme="majorHAnsi" w:eastAsiaTheme="majorEastAsia" w:hAnsiTheme="majorHAnsi" w:cstheme="majorBidi"/>
+      <w:b/>
+      <w:bCs/>
+      <w:i/>
+      <w:iCs/>
+      <w:color w:val="395D65" w:themeColor="accent1" w:themeShade="80"/>
+    </w:rPr>
+  </w:style>
+  <w:style w:type="character" w:customStyle="1" w:styleId="Heading9Char">
+    <w:name w:val="Heading 9 Char"/>
+    <w:basedOn w:val="DefaultParagraphFont"/>
+    <w:link w:val="Heading9"/>
+    <w:uiPriority w:val="9"/>
+    <w:semiHidden/>
+    <w:rsid w:val="009D7D09"/>
+    <w:rPr>
+      <w:rFonts w:asciiTheme="majorHAnsi" w:eastAsiaTheme="majorEastAsia" w:hAnsiTheme="majorHAnsi" w:cstheme="majorBidi"/>
+      <w:i/>
+      <w:iCs/>
+      <w:color w:val="395D65" w:themeColor="accent1" w:themeShade="80"/>
+    </w:rPr>
+  </w:style>
+  <w:style w:type="paragraph" w:styleId="HTMLAddress">
+    <w:name w:val="HTML Address"/>
+    <w:basedOn w:val="Normal"/>
+    <w:link w:val="HTMLAddressChar"/>
+    <w:semiHidden/>
+    <w:unhideWhenUsed/>
+    <w:rsid w:val="009B1F7C"/>
+    <w:pPr>
+      <w:spacing w:line="240" w:lineRule="auto"/>
+    </w:pPr>
+    <w:rPr>
+      <w:i/>
+      <w:iCs/>
+    </w:rPr>
+  </w:style>
+  <w:style w:type="character" w:customStyle="1" w:styleId="HTMLAddressChar">
+    <w:name w:val="HTML Address Char"/>
+    <w:basedOn w:val="DefaultParagraphFont"/>
+    <w:link w:val="HTMLAddress"/>
+    <w:semiHidden/>
+    <w:rsid w:val="009B1F7C"/>
+    <w:rPr>
+      <w:i/>
+      <w:iCs/>
+      <w:color w:val="404040" w:themeColor="text1" w:themeTint="BF"/>
+      <w:sz w:val="20"/>
+    </w:rPr>
+  </w:style>
+  <w:style w:type="paragraph" w:styleId="HTMLPreformatted">
+    <w:name w:val="HTML Preformatted"/>
+    <w:basedOn w:val="Normal"/>
+    <w:link w:val="HTMLPreformattedChar"/>
+    <w:semiHidden/>
+    <w:unhideWhenUsed/>
+    <w:rsid w:val="009B1F7C"/>
+    <w:pPr>
+      <w:spacing w:line="240" w:lineRule="auto"/>
+    </w:pPr>
+    <w:rPr>
+      <w:rFonts w:ascii="Consolas" w:hAnsi="Consolas"/>
+      <w:szCs w:val="20"/>
+    </w:rPr>
+  </w:style>
+  <w:style w:type="character" w:customStyle="1" w:styleId="HTMLPreformattedChar">
+    <w:name w:val="HTML Preformatted Char"/>
+    <w:basedOn w:val="DefaultParagraphFont"/>
+    <w:link w:val="HTMLPreformatted"/>
+    <w:semiHidden/>
+    <w:rsid w:val="009B1F7C"/>
+    <w:rPr>
+      <w:rFonts w:ascii="Consolas" w:hAnsi="Consolas"/>
+      <w:color w:val="404040" w:themeColor="text1" w:themeTint="BF"/>
+      <w:sz w:val="20"/>
+      <w:szCs w:val="20"/>
+    </w:rPr>
+  </w:style>
+  <w:style w:type="paragraph" w:styleId="Index1">
+    <w:name w:val="index 1"/>
+    <w:basedOn w:val="Normal"/>
+    <w:next w:val="Normal"/>
+    <w:autoRedefine/>
+    <w:semiHidden/>
+    <w:unhideWhenUsed/>
+    <w:rsid w:val="009B1F7C"/>
+    <w:pPr>
+      <w:spacing w:line="240" w:lineRule="auto"/>
+      <w:ind w:left="200" w:hanging="200"/>
+    </w:pPr>
+  </w:style>
+  <w:style w:type="paragraph" w:styleId="Index2">
+    <w:name w:val="index 2"/>
+    <w:basedOn w:val="Normal"/>
+    <w:next w:val="Normal"/>
+    <w:autoRedefine/>
+    <w:semiHidden/>
+    <w:unhideWhenUsed/>
+    <w:rsid w:val="009B1F7C"/>
+    <w:pPr>
+      <w:spacing w:line="240" w:lineRule="auto"/>
+      <w:ind w:left="400" w:hanging="200"/>
+    </w:pPr>
+  </w:style>
+  <w:style w:type="paragraph" w:styleId="Index3">
+    <w:name w:val="index 3"/>
+    <w:basedOn w:val="Normal"/>
+    <w:next w:val="Normal"/>
+    <w:autoRedefine/>
+    <w:semiHidden/>
+    <w:unhideWhenUsed/>
+    <w:rsid w:val="009B1F7C"/>
+    <w:pPr>
+      <w:spacing w:line="240" w:lineRule="auto"/>
+      <w:ind w:left="600" w:hanging="200"/>
+    </w:pPr>
+  </w:style>
+  <w:style w:type="paragraph" w:styleId="Index4">
+    <w:name w:val="index 4"/>
+    <w:basedOn w:val="Normal"/>
+    <w:next w:val="Normal"/>
+    <w:autoRedefine/>
+    <w:semiHidden/>
+    <w:unhideWhenUsed/>
+    <w:rsid w:val="009B1F7C"/>
+    <w:pPr>
+      <w:spacing w:line="240" w:lineRule="auto"/>
+      <w:ind w:left="800" w:hanging="200"/>
+    </w:pPr>
+  </w:style>
+  <w:style w:type="paragraph" w:styleId="Index5">
+    <w:name w:val="index 5"/>
+    <w:basedOn w:val="Normal"/>
+    <w:next w:val="Normal"/>
+    <w:autoRedefine/>
+    <w:semiHidden/>
+    <w:unhideWhenUsed/>
+    <w:rsid w:val="009B1F7C"/>
+    <w:pPr>
+      <w:spacing w:line="240" w:lineRule="auto"/>
+      <w:ind w:left="1000" w:hanging="200"/>
+    </w:pPr>
+  </w:style>
+  <w:style w:type="paragraph" w:styleId="Index6">
+    <w:name w:val="index 6"/>
+    <w:basedOn w:val="Normal"/>
+    <w:next w:val="Normal"/>
+    <w:autoRedefine/>
+    <w:semiHidden/>
+    <w:unhideWhenUsed/>
+    <w:rsid w:val="009B1F7C"/>
+    <w:pPr>
+      <w:spacing w:line="240" w:lineRule="auto"/>
+      <w:ind w:left="1200" w:hanging="200"/>
+    </w:pPr>
+  </w:style>
+  <w:style w:type="paragraph" w:styleId="Index7">
+    <w:name w:val="index 7"/>
+    <w:basedOn w:val="Normal"/>
+    <w:next w:val="Normal"/>
+    <w:autoRedefine/>
+    <w:semiHidden/>
+    <w:unhideWhenUsed/>
+    <w:rsid w:val="009B1F7C"/>
+    <w:pPr>
+      <w:spacing w:line="240" w:lineRule="auto"/>
+      <w:ind w:left="1400" w:hanging="200"/>
+    </w:pPr>
+  </w:style>
+  <w:style w:type="paragraph" w:styleId="Index8">
+    <w:name w:val="index 8"/>
+    <w:basedOn w:val="Normal"/>
+    <w:next w:val="Normal"/>
+    <w:autoRedefine/>
+    <w:semiHidden/>
+    <w:unhideWhenUsed/>
+    <w:rsid w:val="009B1F7C"/>
+    <w:pPr>
+      <w:spacing w:line="240" w:lineRule="auto"/>
+      <w:ind w:left="1600" w:hanging="200"/>
+    </w:pPr>
+  </w:style>
+  <w:style w:type="paragraph" w:styleId="Index9">
+    <w:name w:val="index 9"/>
+    <w:basedOn w:val="Normal"/>
+    <w:next w:val="Normal"/>
+    <w:autoRedefine/>
+    <w:semiHidden/>
+    <w:unhideWhenUsed/>
+    <w:rsid w:val="009B1F7C"/>
+    <w:pPr>
+      <w:spacing w:line="240" w:lineRule="auto"/>
+      <w:ind w:left="1800" w:hanging="200"/>
+    </w:pPr>
+  </w:style>
+  <w:style w:type="paragraph" w:styleId="IndexHeading">
+    <w:name w:val="index heading"/>
+    <w:basedOn w:val="Normal"/>
+    <w:next w:val="Index1"/>
+    <w:semiHidden/>
+    <w:unhideWhenUsed/>
+    <w:rsid w:val="009B1F7C"/>
+    <w:rPr>
+      <w:rFonts w:asciiTheme="majorHAnsi" w:eastAsiaTheme="majorEastAsia" w:hAnsiTheme="majorHAnsi" w:cstheme="majorBidi"/>
+      <w:b/>
+      <w:bCs/>
+    </w:rPr>
+  </w:style>
+  <w:style w:type="paragraph" w:styleId="IntenseQuote">
+    <w:name w:val="Intense Quote"/>
+    <w:basedOn w:val="Normal"/>
+    <w:next w:val="Normal"/>
+    <w:link w:val="IntenseQuoteChar"/>
+    <w:uiPriority w:val="30"/>
+    <w:qFormat/>
+    <w:rsid w:val="009D7D09"/>
+    <w:pPr>
+      <w:spacing w:before="100" w:beforeAutospacing="1" w:after="240" w:line="240" w:lineRule="auto"/>
+      <w:ind w:left="720"/>
+      <w:jc w:val="center"/>
+    </w:pPr>
+    <w:rPr>
+      <w:rFonts w:asciiTheme="majorHAnsi" w:eastAsiaTheme="majorEastAsia" w:hAnsiTheme="majorHAnsi" w:cstheme="majorBidi"/>
+      <w:color w:val="262641" w:themeColor="text2"/>
+      <w:spacing w:val="-6"/>
+      <w:sz w:val="32"/>
+      <w:szCs w:val="32"/>
+    </w:rPr>
+  </w:style>
+  <w:style w:type="character" w:customStyle="1" w:styleId="IntenseQuoteChar">
+    <w:name w:val="Intense Quote Char"/>
+    <w:basedOn w:val="DefaultParagraphFont"/>
+    <w:link w:val="IntenseQuote"/>
+    <w:uiPriority w:val="30"/>
+    <w:rsid w:val="009D7D09"/>
+    <w:rPr>
+      <w:rFonts w:asciiTheme="majorHAnsi" w:eastAsiaTheme="majorEastAsia" w:hAnsiTheme="majorHAnsi" w:cstheme="majorBidi"/>
+      <w:color w:val="262641" w:themeColor="text2"/>
+      <w:spacing w:val="-6"/>
+      <w:sz w:val="32"/>
+      <w:szCs w:val="32"/>
+    </w:rPr>
+  </w:style>
+  <w:style w:type="paragraph" w:styleId="List">
+    <w:name w:val="List"/>
+    <w:basedOn w:val="Normal"/>
+    <w:semiHidden/>
+    <w:unhideWhenUsed/>
+    <w:rsid w:val="009B1F7C"/>
+    <w:pPr>
+      <w:ind w:left="360" w:hanging="360"/>
+      <w:contextualSpacing/>
+    </w:pPr>
+  </w:style>
+  <w:style w:type="paragraph" w:styleId="List2">
+    <w:name w:val="List 2"/>
+    <w:basedOn w:val="Normal"/>
+    <w:semiHidden/>
+    <w:unhideWhenUsed/>
+    <w:rsid w:val="009B1F7C"/>
+    <w:pPr>
+      <w:ind w:left="720" w:hanging="360"/>
+      <w:contextualSpacing/>
+    </w:pPr>
+  </w:style>
+  <w:style w:type="paragraph" w:styleId="List3">
+    <w:name w:val="List 3"/>
+    <w:basedOn w:val="Normal"/>
+    <w:semiHidden/>
+    <w:unhideWhenUsed/>
+    <w:rsid w:val="009B1F7C"/>
+    <w:pPr>
+      <w:ind w:left="1080" w:hanging="360"/>
+      <w:contextualSpacing/>
+    </w:pPr>
+  </w:style>
+  <w:style w:type="paragraph" w:styleId="List4">
+    <w:name w:val="List 4"/>
+    <w:basedOn w:val="Normal"/>
+    <w:semiHidden/>
+    <w:unhideWhenUsed/>
+    <w:rsid w:val="009B1F7C"/>
+    <w:pPr>
+      <w:ind w:left="1440" w:hanging="360"/>
+      <w:contextualSpacing/>
+    </w:pPr>
+  </w:style>
+  <w:style w:type="paragraph" w:styleId="List5">
+    <w:name w:val="List 5"/>
+    <w:basedOn w:val="Normal"/>
+    <w:semiHidden/>
+    <w:unhideWhenUsed/>
+    <w:rsid w:val="009B1F7C"/>
+    <w:pPr>
+      <w:ind w:left="1800" w:hanging="360"/>
+      <w:contextualSpacing/>
+    </w:pPr>
+  </w:style>
+  <w:style w:type="paragraph" w:styleId="ListBullet">
+    <w:name w:val="List Bullet"/>
+    <w:basedOn w:val="Normal"/>
+    <w:semiHidden/>
+    <w:unhideWhenUsed/>
+    <w:rsid w:val="009B1F7C"/>
+    <w:pPr>
+      <w:numPr>
+        <w:numId w:val="1"/>
+      </w:numPr>
+      <w:contextualSpacing/>
+    </w:pPr>
+  </w:style>
+  <w:style w:type="paragraph" w:styleId="ListBullet2">
+    <w:name w:val="List Bullet 2"/>
+    <w:basedOn w:val="Normal"/>
+    <w:semiHidden/>
+    <w:unhideWhenUsed/>
+    <w:rsid w:val="009B1F7C"/>
+    <w:pPr>
+      <w:numPr>
+        <w:numId w:val="2"/>
+      </w:numPr>
+      <w:contextualSpacing/>
+    </w:pPr>
+  </w:style>
+  <w:style w:type="paragraph" w:styleId="ListBullet3">
+    <w:name w:val="List Bullet 3"/>
+    <w:basedOn w:val="Normal"/>
+    <w:semiHidden/>
+    <w:unhideWhenUsed/>
+    <w:rsid w:val="009B1F7C"/>
+    <w:pPr>
+      <w:numPr>
+        <w:numId w:val="3"/>
+      </w:numPr>
+      <w:contextualSpacing/>
+    </w:pPr>
+  </w:style>
+  <w:style w:type="paragraph" w:styleId="ListBullet4">
+    <w:name w:val="List Bullet 4"/>
+    <w:basedOn w:val="Normal"/>
+    <w:semiHidden/>
+    <w:unhideWhenUsed/>
+    <w:rsid w:val="009B1F7C"/>
+    <w:pPr>
+      <w:numPr>
+        <w:numId w:val="4"/>
+      </w:numPr>
+      <w:contextualSpacing/>
+    </w:pPr>
+  </w:style>
+  <w:style w:type="paragraph" w:styleId="ListBullet5">
+    <w:name w:val="List Bullet 5"/>
+    <w:basedOn w:val="Normal"/>
+    <w:semiHidden/>
+    <w:unhideWhenUsed/>
+    <w:rsid w:val="009B1F7C"/>
+    <w:pPr>
+      <w:numPr>
+        <w:numId w:val="5"/>
+      </w:numPr>
+      <w:contextualSpacing/>
+    </w:pPr>
+  </w:style>
+  <w:style w:type="paragraph" w:styleId="ListContinue">
+    <w:name w:val="List Continue"/>
+    <w:basedOn w:val="Normal"/>
+    <w:semiHidden/>
+    <w:unhideWhenUsed/>
+    <w:rsid w:val="009B1F7C"/>
+    <w:pPr>
+      <w:spacing w:after="120"/>
+      <w:ind w:left="360"/>
+      <w:contextualSpacing/>
+    </w:pPr>
+  </w:style>
+  <w:style w:type="paragraph" w:styleId="ListContinue2">
+    <w:name w:val="List Continue 2"/>
+    <w:basedOn w:val="Normal"/>
+    <w:semiHidden/>
+    <w:unhideWhenUsed/>
+    <w:rsid w:val="009B1F7C"/>
+    <w:pPr>
+      <w:spacing w:after="120"/>
+      <w:ind w:left="720"/>
+      <w:contextualSpacing/>
+    </w:pPr>
+  </w:style>
+  <w:style w:type="paragraph" w:styleId="ListContinue3">
+    <w:name w:val="List Continue 3"/>
+    <w:basedOn w:val="Normal"/>
+    <w:semiHidden/>
+    <w:unhideWhenUsed/>
+    <w:rsid w:val="009B1F7C"/>
+    <w:pPr>
+      <w:spacing w:after="120"/>
+      <w:ind w:left="1080"/>
+      <w:contextualSpacing/>
+    </w:pPr>
+  </w:style>
+  <w:style w:type="paragraph" w:styleId="ListContinue4">
+    <w:name w:val="List Continue 4"/>
+    <w:basedOn w:val="Normal"/>
+    <w:semiHidden/>
+    <w:unhideWhenUsed/>
+    <w:rsid w:val="009B1F7C"/>
+    <w:pPr>
+      <w:spacing w:after="120"/>
+      <w:ind w:left="1440"/>
+      <w:contextualSpacing/>
+    </w:pPr>
+  </w:style>
+  <w:style w:type="paragraph" w:styleId="ListContinue5">
+    <w:name w:val="List Continue 5"/>
+    <w:basedOn w:val="Normal"/>
+    <w:semiHidden/>
+    <w:unhideWhenUsed/>
+    <w:rsid w:val="009B1F7C"/>
+    <w:pPr>
+      <w:spacing w:after="120"/>
+      <w:ind w:left="1800"/>
+      <w:contextualSpacing/>
+    </w:pPr>
+  </w:style>
+  <w:style w:type="paragraph" w:styleId="ListNumber">
+    <w:name w:val="List Number"/>
+    <w:basedOn w:val="Normal"/>
+    <w:semiHidden/>
+    <w:unhideWhenUsed/>
+    <w:rsid w:val="009B1F7C"/>
+    <w:pPr>
+      <w:numPr>
+        <w:numId w:val="6"/>
+      </w:numPr>
+      <w:contextualSpacing/>
+    </w:pPr>
+  </w:style>
+  <w:style w:type="paragraph" w:styleId="ListNumber2">
+    <w:name w:val="List Number 2"/>
+    <w:basedOn w:val="Normal"/>
+    <w:semiHidden/>
+    <w:unhideWhenUsed/>
+    <w:rsid w:val="009B1F7C"/>
+    <w:pPr>
+      <w:numPr>
+        <w:numId w:val="7"/>
+      </w:numPr>
+      <w:contextualSpacing/>
+    </w:pPr>
+  </w:style>
+  <w:style w:type="paragraph" w:styleId="ListNumber3">
+    <w:name w:val="List Number 3"/>
+    <w:basedOn w:val="Normal"/>
+    <w:semiHidden/>
+    <w:unhideWhenUsed/>
+    <w:rsid w:val="009B1F7C"/>
+    <w:pPr>
+      <w:numPr>
+        <w:numId w:val="8"/>
+      </w:numPr>
+      <w:contextualSpacing/>
+    </w:pPr>
+  </w:style>
+  <w:style w:type="paragraph" w:styleId="ListNumber4">
+    <w:name w:val="List Number 4"/>
+    <w:basedOn w:val="Normal"/>
+    <w:semiHidden/>
+    <w:unhideWhenUsed/>
+    <w:rsid w:val="009B1F7C"/>
+    <w:pPr>
+      <w:numPr>
+        <w:numId w:val="9"/>
+      </w:numPr>
+      <w:contextualSpacing/>
+    </w:pPr>
+  </w:style>
+  <w:style w:type="paragraph" w:styleId="ListNumber5">
+    <w:name w:val="List Number 5"/>
+    <w:basedOn w:val="Normal"/>
+    <w:semiHidden/>
+    <w:unhideWhenUsed/>
+    <w:rsid w:val="009B1F7C"/>
+    <w:pPr>
+      <w:numPr>
+        <w:numId w:val="10"/>
+      </w:numPr>
+      <w:contextualSpacing/>
+    </w:pPr>
+  </w:style>
+  <w:style w:type="paragraph" w:styleId="ListParagraph">
+    <w:name w:val="List Paragraph"/>
+    <w:basedOn w:val="Normal"/>
+    <w:uiPriority w:val="34"/>
+    <w:qFormat/>
+    <w:rsid w:val="009B1F7C"/>
+    <w:pPr>
+      <w:ind w:left="720"/>
+      <w:contextualSpacing/>
+    </w:pPr>
+  </w:style>
+  <w:style w:type="paragraph" w:styleId="MacroText">
+    <w:name w:val="macro"/>
+    <w:link w:val="MacroTextChar"/>
+    <w:semiHidden/>
+    <w:unhideWhenUsed/>
+    <w:rsid w:val="009B1F7C"/>
+    <w:pPr>
+      <w:tabs>
+        <w:tab w:val="left" w:pos="480"/>
+        <w:tab w:val="left" w:pos="960"/>
+        <w:tab w:val="left" w:pos="1440"/>
+        <w:tab w:val="left" w:pos="1920"/>
+        <w:tab w:val="left" w:pos="2400"/>
+        <w:tab w:val="left" w:pos="2880"/>
+        <w:tab w:val="left" w:pos="3360"/>
+        <w:tab w:val="left" w:pos="3840"/>
+        <w:tab w:val="left" w:pos="4320"/>
+      </w:tabs>
+      <w:spacing w:line="300" w:lineRule="auto"/>
+    </w:pPr>
+    <w:rPr>
+      <w:rFonts w:ascii="Consolas" w:hAnsi="Consolas"/>
+      <w:color w:val="404040" w:themeColor="text1" w:themeTint="BF"/>
+      <w:sz w:val="20"/>
+      <w:szCs w:val="20"/>
+    </w:rPr>
+  </w:style>
+  <w:style w:type="character" w:customStyle="1" w:styleId="MacroTextChar">
+    <w:name w:val="Macro Text Char"/>
+    <w:basedOn w:val="DefaultParagraphFont"/>
+    <w:link w:val="MacroText"/>
+    <w:semiHidden/>
+    <w:rsid w:val="009B1F7C"/>
+    <w:rPr>
+      <w:rFonts w:ascii="Consolas" w:hAnsi="Consolas"/>
+      <w:color w:val="404040" w:themeColor="text1" w:themeTint="BF"/>
+      <w:sz w:val="20"/>
+      <w:szCs w:val="20"/>
+    </w:rPr>
+  </w:style>
+  <w:style w:type="paragraph" w:styleId="MessageHeader">
+    <w:name w:val="Message Header"/>
+    <w:basedOn w:val="Normal"/>
+    <w:link w:val="MessageHeaderChar"/>
+    <w:semiHidden/>
+    <w:unhideWhenUsed/>
+    <w:rsid w:val="009B1F7C"/>
+    <w:pPr>
+      <w:pBdr>
+        <w:top w:val="single" w:sz="6" w:space="1" w:color="auto"/>
+        <w:left w:val="single" w:sz="6" w:space="1" w:color="auto"/>
+        <w:bottom w:val="single" w:sz="6" w:space="1" w:color="auto"/>
+        <w:right w:val="single" w:sz="6" w:space="1" w:color="auto"/>
+      </w:pBdr>
+      <w:shd w:val="pct20" w:color="auto" w:fill="auto"/>
+      <w:spacing w:line="240" w:lineRule="auto"/>
+      <w:ind w:left="1080" w:hanging="1080"/>
+    </w:pPr>
+    <w:rPr>
+      <w:rFonts w:asciiTheme="majorHAnsi" w:eastAsiaTheme="majorEastAsia" w:hAnsiTheme="majorHAnsi" w:cstheme="majorBidi"/>
+      <w:sz w:val="24"/>
+      <w:szCs w:val="24"/>
+    </w:rPr>
+  </w:style>
+  <w:style w:type="character" w:customStyle="1" w:styleId="MessageHeaderChar">
+    <w:name w:val="Message Header Char"/>
+    <w:basedOn w:val="DefaultParagraphFont"/>
+    <w:link w:val="MessageHeader"/>
+    <w:semiHidden/>
+    <w:rsid w:val="009B1F7C"/>
+    <w:rPr>
+      <w:rFonts w:asciiTheme="majorHAnsi" w:eastAsiaTheme="majorEastAsia" w:hAnsiTheme="majorHAnsi" w:cstheme="majorBidi"/>
+      <w:color w:val="404040" w:themeColor="text1" w:themeTint="BF"/>
+      <w:sz w:val="24"/>
+      <w:szCs w:val="24"/>
+      <w:shd w:val="pct20" w:color="auto" w:fill="auto"/>
+    </w:rPr>
+  </w:style>
+  <w:style w:type="paragraph" w:styleId="NoSpacing">
+    <w:name w:val="No Spacing"/>
+    <w:uiPriority w:val="1"/>
+    <w:qFormat/>
+    <w:rsid w:val="009D7D09"/>
+    <w:pPr>
+      <w:spacing w:after="0" w:line="240" w:lineRule="auto"/>
+    </w:pPr>
+  </w:style>
+  <w:style w:type="paragraph" w:styleId="NormalWeb">
+    <w:name w:val="Normal (Web)"/>
+    <w:basedOn w:val="Normal"/>
+    <w:semiHidden/>
+    <w:unhideWhenUsed/>
+    <w:rsid w:val="009B1F7C"/>
+    <w:rPr>
+      <w:rFonts w:ascii="Times New Roman" w:hAnsi="Times New Roman" w:cs="Times New Roman"/>
+      <w:sz w:val="24"/>
+      <w:szCs w:val="24"/>
+    </w:rPr>
+  </w:style>
+  <w:style w:type="paragraph" w:styleId="NormalIndent">
+    <w:name w:val="Normal Indent"/>
+    <w:basedOn w:val="Normal"/>
+    <w:semiHidden/>
+    <w:unhideWhenUsed/>
+    <w:rsid w:val="009B1F7C"/>
+    <w:pPr>
+      <w:ind w:left="720"/>
+    </w:pPr>
+  </w:style>
+  <w:style w:type="paragraph" w:styleId="NoteHeading">
+    <w:name w:val="Note Heading"/>
+    <w:basedOn w:val="Normal"/>
+    <w:next w:val="Normal"/>
+    <w:link w:val="NoteHeadingChar"/>
+    <w:semiHidden/>
+    <w:unhideWhenUsed/>
+    <w:rsid w:val="009B1F7C"/>
+    <w:pPr>
+      <w:spacing w:line="240" w:lineRule="auto"/>
+    </w:pPr>
+  </w:style>
+  <w:style w:type="character" w:customStyle="1" w:styleId="NoteHeadingChar">
+    <w:name w:val="Note Heading Char"/>
+    <w:basedOn w:val="DefaultParagraphFont"/>
+    <w:link w:val="NoteHeading"/>
+    <w:semiHidden/>
+    <w:rsid w:val="009B1F7C"/>
+    <w:rPr>
+      <w:color w:val="404040" w:themeColor="text1" w:themeTint="BF"/>
+      <w:sz w:val="20"/>
+    </w:rPr>
+  </w:style>
+  <w:style w:type="paragraph" w:styleId="PlainText">
+    <w:name w:val="Plain Text"/>
+    <w:basedOn w:val="Normal"/>
+    <w:link w:val="PlainTextChar"/>
+    <w:semiHidden/>
+    <w:unhideWhenUsed/>
+    <w:rsid w:val="009B1F7C"/>
+    <w:pPr>
+      <w:spacing w:line="240" w:lineRule="auto"/>
+    </w:pPr>
+    <w:rPr>
+      <w:rFonts w:ascii="Consolas" w:hAnsi="Consolas"/>
+      <w:sz w:val="21"/>
+      <w:szCs w:val="21"/>
+    </w:rPr>
+  </w:style>
+  <w:style w:type="character" w:customStyle="1" w:styleId="PlainTextChar">
+    <w:name w:val="Plain Text Char"/>
+    <w:basedOn w:val="DefaultParagraphFont"/>
+    <w:link w:val="PlainText"/>
+    <w:semiHidden/>
+    <w:rsid w:val="009B1F7C"/>
+    <w:rPr>
+      <w:rFonts w:ascii="Consolas" w:hAnsi="Consolas"/>
+      <w:color w:val="404040" w:themeColor="text1" w:themeTint="BF"/>
+      <w:sz w:val="21"/>
+      <w:szCs w:val="21"/>
+    </w:rPr>
+  </w:style>
+  <w:style w:type="paragraph" w:styleId="Quote">
+    <w:name w:val="Quote"/>
+    <w:basedOn w:val="Normal"/>
+    <w:next w:val="Normal"/>
+    <w:link w:val="QuoteChar"/>
+    <w:uiPriority w:val="29"/>
+    <w:qFormat/>
+    <w:rsid w:val="009D7D09"/>
+    <w:pPr>
+      <w:spacing w:before="120" w:after="120"/>
+      <w:ind w:left="720"/>
+    </w:pPr>
+    <w:rPr>
+      <w:color w:val="262641" w:themeColor="text2"/>
+      <w:sz w:val="24"/>
+      <w:szCs w:val="24"/>
+    </w:rPr>
+  </w:style>
+  <w:style w:type="character" w:customStyle="1" w:styleId="QuoteChar">
+    <w:name w:val="Quote Char"/>
+    <w:basedOn w:val="DefaultParagraphFont"/>
+    <w:link w:val="Quote"/>
+    <w:uiPriority w:val="29"/>
+    <w:rsid w:val="009D7D09"/>
+    <w:rPr>
+      <w:color w:val="262641" w:themeColor="text2"/>
+      <w:sz w:val="24"/>
+      <w:szCs w:val="24"/>
+    </w:rPr>
+  </w:style>
+  <w:style w:type="paragraph" w:styleId="Salutation">
+    <w:name w:val="Salutation"/>
+    <w:basedOn w:val="Normal"/>
+    <w:next w:val="Normal"/>
+    <w:link w:val="SalutationChar"/>
+    <w:semiHidden/>
+    <w:unhideWhenUsed/>
+    <w:rsid w:val="009B1F7C"/>
+  </w:style>
+  <w:style w:type="character" w:customStyle="1" w:styleId="SalutationChar">
+    <w:name w:val="Salutation Char"/>
+    <w:basedOn w:val="DefaultParagraphFont"/>
+    <w:link w:val="Salutation"/>
+    <w:semiHidden/>
+    <w:rsid w:val="009B1F7C"/>
+    <w:rPr>
+      <w:color w:val="404040" w:themeColor="text1" w:themeTint="BF"/>
+      <w:sz w:val="20"/>
+    </w:rPr>
+  </w:style>
+  <w:style w:type="paragraph" w:styleId="Signature">
+    <w:name w:val="Signature"/>
+    <w:basedOn w:val="Normal"/>
+    <w:link w:val="SignatureChar"/>
+    <w:semiHidden/>
+    <w:unhideWhenUsed/>
+    <w:rsid w:val="009B1F7C"/>
+    <w:pPr>
+      <w:spacing w:line="240" w:lineRule="auto"/>
+      <w:ind w:left="4320"/>
+    </w:pPr>
+  </w:style>
+  <w:style w:type="character" w:customStyle="1" w:styleId="SignatureChar">
+    <w:name w:val="Signature Char"/>
+    <w:basedOn w:val="DefaultParagraphFont"/>
+    <w:link w:val="Signature"/>
+    <w:semiHidden/>
+    <w:rsid w:val="009B1F7C"/>
+    <w:rPr>
+      <w:color w:val="404040" w:themeColor="text1" w:themeTint="BF"/>
+      <w:sz w:val="20"/>
+    </w:rPr>
+  </w:style>
+  <w:style w:type="paragraph" w:styleId="TableofAuthorities">
+    <w:name w:val="table of authorities"/>
+    <w:basedOn w:val="Normal"/>
+    <w:next w:val="Normal"/>
+    <w:semiHidden/>
+    <w:unhideWhenUsed/>
+    <w:rsid w:val="009B1F7C"/>
+    <w:pPr>
+      <w:ind w:left="200" w:hanging="200"/>
+    </w:pPr>
+  </w:style>
+  <w:style w:type="paragraph" w:styleId="TableofFigures">
+    <w:name w:val="table of figures"/>
+    <w:basedOn w:val="Normal"/>
+    <w:next w:val="Normal"/>
+    <w:semiHidden/>
+    <w:unhideWhenUsed/>
+    <w:rsid w:val="009B1F7C"/>
+  </w:style>
+  <w:style w:type="paragraph" w:styleId="TOAHeading">
+    <w:name w:val="toa heading"/>
+    <w:basedOn w:val="Normal"/>
+    <w:next w:val="Normal"/>
+    <w:semiHidden/>
+    <w:unhideWhenUsed/>
+    <w:rsid w:val="009B1F7C"/>
+    <w:pPr>
+      <w:spacing w:before="120"/>
+    </w:pPr>
+    <w:rPr>
+      <w:rFonts w:asciiTheme="majorHAnsi" w:eastAsiaTheme="majorEastAsia" w:hAnsiTheme="majorHAnsi" w:cstheme="majorBidi"/>
+      <w:b/>
+      <w:bCs/>
+      <w:sz w:val="24"/>
+      <w:szCs w:val="24"/>
+    </w:rPr>
+  </w:style>
+  <w:style w:type="paragraph" w:styleId="TOC1">
+    <w:name w:val="toc 1"/>
+    <w:basedOn w:val="Normal"/>
+    <w:next w:val="Normal"/>
+    <w:autoRedefine/>
+    <w:uiPriority w:val="39"/>
+    <w:unhideWhenUsed/>
+    <w:rsid w:val="009B1F7C"/>
+    <w:pPr>
+      <w:spacing w:after="100"/>
+    </w:pPr>
+  </w:style>
+  <w:style w:type="paragraph" w:styleId="TOC2">
+    <w:name w:val="toc 2"/>
+    <w:basedOn w:val="Normal"/>
+    <w:next w:val="Normal"/>
+    <w:autoRedefine/>
+    <w:uiPriority w:val="39"/>
+    <w:unhideWhenUsed/>
+    <w:rsid w:val="009B1F7C"/>
+    <w:pPr>
+      <w:spacing w:after="100"/>
+      <w:ind w:left="200"/>
+    </w:pPr>
+  </w:style>
+  <w:style w:type="paragraph" w:styleId="TOC3">
+    <w:name w:val="toc 3"/>
+    <w:basedOn w:val="Normal"/>
+    <w:next w:val="Normal"/>
+    <w:autoRedefine/>
+    <w:semiHidden/>
+    <w:unhideWhenUsed/>
+    <w:rsid w:val="009B1F7C"/>
+    <w:pPr>
+      <w:spacing w:after="100"/>
+      <w:ind w:left="400"/>
+    </w:pPr>
+  </w:style>
+  <w:style w:type="paragraph" w:styleId="TOC4">
+    <w:name w:val="toc 4"/>
+    <w:basedOn w:val="Normal"/>
+    <w:next w:val="Normal"/>
+    <w:autoRedefine/>
+    <w:semiHidden/>
+    <w:unhideWhenUsed/>
+    <w:rsid w:val="009B1F7C"/>
+    <w:pPr>
+      <w:spacing w:after="100"/>
+      <w:ind w:left="600"/>
+    </w:pPr>
+  </w:style>
+  <w:style w:type="paragraph" w:styleId="TOC5">
+    <w:name w:val="toc 5"/>
+    <w:basedOn w:val="Normal"/>
+    <w:next w:val="Normal"/>
+    <w:autoRedefine/>
+    <w:semiHidden/>
+    <w:unhideWhenUsed/>
+    <w:rsid w:val="009B1F7C"/>
+    <w:pPr>
+      <w:spacing w:after="100"/>
+      <w:ind w:left="800"/>
+    </w:pPr>
+  </w:style>
+  <w:style w:type="paragraph" w:styleId="TOC6">
+    <w:name w:val="toc 6"/>
+    <w:basedOn w:val="Normal"/>
+    <w:next w:val="Normal"/>
+    <w:autoRedefine/>
+    <w:semiHidden/>
+    <w:unhideWhenUsed/>
+    <w:rsid w:val="009B1F7C"/>
+    <w:pPr>
+      <w:spacing w:after="100"/>
+      <w:ind w:left="1000"/>
+    </w:pPr>
+  </w:style>
+  <w:style w:type="paragraph" w:styleId="TOC7">
+    <w:name w:val="toc 7"/>
+    <w:basedOn w:val="Normal"/>
+    <w:next w:val="Normal"/>
+    <w:autoRedefine/>
+    <w:semiHidden/>
+    <w:unhideWhenUsed/>
+    <w:rsid w:val="009B1F7C"/>
+    <w:pPr>
+      <w:spacing w:after="100"/>
+      <w:ind w:left="1200"/>
+    </w:pPr>
+  </w:style>
+  <w:style w:type="paragraph" w:styleId="TOC8">
+    <w:name w:val="toc 8"/>
+    <w:basedOn w:val="Normal"/>
+    <w:next w:val="Normal"/>
+    <w:autoRedefine/>
+    <w:semiHidden/>
+    <w:unhideWhenUsed/>
+    <w:rsid w:val="009B1F7C"/>
+    <w:pPr>
+      <w:spacing w:after="100"/>
+      <w:ind w:left="1400"/>
+    </w:pPr>
+  </w:style>
+  <w:style w:type="paragraph" w:styleId="TOC9">
+    <w:name w:val="toc 9"/>
+    <w:basedOn w:val="Normal"/>
+    <w:next w:val="Normal"/>
+    <w:autoRedefine/>
+    <w:semiHidden/>
+    <w:unhideWhenUsed/>
+    <w:rsid w:val="009B1F7C"/>
+    <w:pPr>
+      <w:spacing w:after="100"/>
+      <w:ind w:left="1600"/>
+    </w:pPr>
+  </w:style>
+  <w:style w:type="paragraph" w:styleId="TOCHeading">
+    <w:name w:val="TOC Heading"/>
+    <w:basedOn w:val="Heading1"/>
+    <w:next w:val="Normal"/>
+    <w:uiPriority w:val="39"/>
+    <w:unhideWhenUsed/>
+    <w:qFormat/>
+    <w:rsid w:val="009D7D09"/>
+    <w:pPr>
+      <w:outlineLvl w:val="9"/>
+    </w:pPr>
+  </w:style>
+  <w:style w:type="paragraph" w:customStyle="1" w:styleId="D447D50E83C16D4CA74FE830F94C0173">
+    <w:name w:val="D447D50E83C16D4CA74FE830F94C0173"/>
+    <w:rsid w:val="00DA34A7"/>
+    <w:rPr>
+      <w:sz w:val="24"/>
+      <w:szCs w:val="24"/>
+      <w:lang w:eastAsia="ja-JP"/>
+    </w:rPr>
+  </w:style>
+  <w:style w:type="character" w:styleId="Hyperlink">
+    <w:name w:val="Hyperlink"/>
+    <w:basedOn w:val="DefaultParagraphFont"/>
+    <w:uiPriority w:val="99"/>
+    <w:unhideWhenUsed/>
+    <w:rsid w:val="00025733"/>
+    <w:rPr>
+      <w:color w:val="50666E" w:themeColor="hyperlink"/>
+      <w:u w:val="single"/>
+    </w:rPr>
+  </w:style>
+  <w:style w:type="character" w:styleId="Strong">
+    <w:name w:val="Strong"/>
+    <w:basedOn w:val="DefaultParagraphFont"/>
+    <w:uiPriority w:val="22"/>
+    <w:qFormat/>
+    <w:rsid w:val="009D7D09"/>
+    <w:rPr>
+      <w:b/>
+      <w:bCs/>
+    </w:rPr>
+  </w:style>
+  <w:style w:type="character" w:styleId="Emphasis">
+    <w:name w:val="Emphasis"/>
+    <w:basedOn w:val="DefaultParagraphFont"/>
+    <w:uiPriority w:val="20"/>
+    <w:qFormat/>
+    <w:rsid w:val="009D7D09"/>
+    <w:rPr>
+      <w:i/>
+      <w:iCs/>
+    </w:rPr>
+  </w:style>
+  <w:style w:type="character" w:styleId="SubtleEmphasis">
+    <w:name w:val="Subtle Emphasis"/>
+    <w:basedOn w:val="DefaultParagraphFont"/>
+    <w:uiPriority w:val="19"/>
+    <w:qFormat/>
+    <w:rsid w:val="009D7D09"/>
+    <w:rPr>
+      <w:i/>
+      <w:iCs/>
+      <w:color w:val="595959" w:themeColor="text1" w:themeTint="A6"/>
+    </w:rPr>
+  </w:style>
+  <w:style w:type="character" w:styleId="IntenseEmphasis">
+    <w:name w:val="Intense Emphasis"/>
+    <w:basedOn w:val="DefaultParagraphFont"/>
+    <w:uiPriority w:val="21"/>
+    <w:qFormat/>
+    <w:rsid w:val="009D7D09"/>
+    <w:rPr>
+      <w:b/>
+      <w:bCs/>
+      <w:i/>
+      <w:iCs/>
+    </w:rPr>
+  </w:style>
+  <w:style w:type="character" w:styleId="SubtleReference">
+    <w:name w:val="Subtle Reference"/>
+    <w:basedOn w:val="DefaultParagraphFont"/>
+    <w:uiPriority w:val="31"/>
+    <w:qFormat/>
+    <w:rsid w:val="009D7D09"/>
+    <w:rPr>
+      <w:smallCaps/>
+      <w:color w:val="595959" w:themeColor="text1" w:themeTint="A6"/>
+      <w:u w:val="none" w:color="7F7F7F" w:themeColor="text1" w:themeTint="80"/>
+      <w:bdr w:val="none" w:sz="0" w:space="0" w:color="auto"/>
+    </w:rPr>
+  </w:style>
+  <w:style w:type="character" w:styleId="IntenseReference">
+    <w:name w:val="Intense Reference"/>
+    <w:basedOn w:val="DefaultParagraphFont"/>
+    <w:uiPriority w:val="32"/>
+    <w:qFormat/>
+    <w:rsid w:val="009D7D09"/>
+    <w:rPr>
+      <w:b/>
+      <w:bCs/>
+      <w:smallCaps/>
+      <w:color w:val="262641" w:themeColor="text2"/>
+      <w:u w:val="single"/>
+    </w:rPr>
+  </w:style>
+  <w:style w:type="character" w:styleId="BookTitle">
+    <w:name w:val="Book Title"/>
+    <w:basedOn w:val="DefaultParagraphFont"/>
+    <w:uiPriority w:val="33"/>
+    <w:qFormat/>
+    <w:rsid w:val="009D7D09"/>
+    <w:rPr>
+      <w:b/>
+      <w:bCs/>
+      <w:smallCaps/>
+      <w:spacing w:val="10"/>
+    </w:rPr>
+  </w:style>
+</w:styles>
+</file>
+
 <file path=word/glossary/document.xml><?xml version="1.0" encoding="utf-8"?>
-<w:glossaryDocument xmlns:wpc="http://schemas.microsoft.com/office/word/2010/wordprocessingCanvas" xmlns:cx="http://schemas.microsoft.com/office/drawing/2014/chartex" xmlns:mc="http://schemas.openxmlformats.org/markup-compatibility/2006" xmlns:o="urn:schemas-microsoft-com:office:office" xmlns:r="http://schemas.openxmlformats.org/officeDocument/2006/relationships" xmlns:m="http://schemas.openxmlformats.org/officeDocument/2006/math" xmlns:v="urn:schemas-microsoft-com:vml" xmlns:wp14="http://schemas.microsoft.com/office/word/2010/wordprocessingDrawing" xmlns:wp="http://schemas.openxmlformats.org/drawingml/2006/wordprocessingDrawing" xmlns:w10="urn:schemas-microsoft-com:office:word" xmlns:w="http://schemas.openxmlformats.org/wordprocessingml/2006/main" xmlns:w14="http://schemas.microsoft.com/office/word/2010/wordml" xmlns:w15="http://schemas.microsoft.com/office/word/2012/wordml" xmlns:w16se="http://schemas.microsoft.com/office/word/2015/wordml/symex" xmlns:wpg="http://schemas.microsoft.com/office/word/2010/wordprocessingGroup" xmlns:wpi="http://schemas.microsoft.com/office/word/2010/wordprocessingInk" xmlns:wne="http://schemas.microsoft.com/office/word/2006/wordml" xmlns:wps="http://schemas.microsoft.com/office/word/2010/wordprocessingShape" mc:Ignorable="w14 w15 w16se wp14">
+<w:glossaryDocument xmlns:wpc="http://schemas.microsoft.com/office/word/2010/wordprocessingCanvas" xmlns:mo="http://schemas.microsoft.com/office/mac/office/2008/main" xmlns:mc="http://schemas.openxmlformats.org/markup-compatibility/2006" xmlns:mv="urn:schemas-microsoft-com:mac:vml" xmlns:o="urn:schemas-microsoft-com:office:office" xmlns:r="http://schemas.openxmlformats.org/officeDocument/2006/relationships" xmlns:m="http://schemas.openxmlformats.org/officeDocument/2006/math" xmlns:v="urn:schemas-microsoft-com:vml" xmlns:wp14="http://schemas.microsoft.com/office/word/2010/wordprocessingDrawing" xmlns:wp="http://schemas.openxmlformats.org/drawingml/2006/wordprocessingDrawing" xmlns:w10="urn:schemas-microsoft-com:office:word" xmlns:w="http://schemas.openxmlformats.org/wordprocessingml/2006/main" xmlns:w14="http://schemas.microsoft.com/office/word/2010/wordml" xmlns:wpg="http://schemas.microsoft.com/office/word/2010/wordprocessingGroup" xmlns:wpi="http://schemas.microsoft.com/office/word/2010/wordprocessingInk" xmlns:wne="http://schemas.microsoft.com/office/word/2006/wordml" xmlns:wps="http://schemas.microsoft.com/office/word/2010/wordprocessingShape" mc:Ignorable="w14 wp14">
   <w:docParts>
     <w:docPart>
       <w:docPartPr>
@@ -9969,32 +12182,6 @@
           </w:pPr>
           <w:r>
             <w:t xml:space="preserve">Mauris bibendum posuere mi. Donec pharetra risus sed lacus. Fusce rutrum magna eget sapien. Phasellus quis justo et velit hendrerit porta. In porta justo. Vivamus tempus magna et elit. </w:t>
-          </w:r>
-        </w:p>
-      </w:docPartBody>
-    </w:docPart>
-    <w:docPart>
-      <w:docPartPr>
-        <w:name w:val="6C178BD06170CF4D897D1660B7655638"/>
-        <w:category>
-          <w:name w:val="General"/>
-          <w:gallery w:val="placeholder"/>
-        </w:category>
-        <w:types>
-          <w:type w:val="bbPlcHdr"/>
-        </w:types>
-        <w:behaviors>
-          <w:behavior w:val="content"/>
-        </w:behaviors>
-        <w:guid w:val="{D993C3FC-EA6A-224F-AE26-73478BAF60C0}"/>
-      </w:docPartPr>
-      <w:docPartBody>
-        <w:p>
-          <w:pPr>
-            <w:pStyle w:val="6C178BD06170CF4D897D1660B7655638"/>
-          </w:pPr>
-          <w:r>
-            <w:t>Lorem Ipsum</w:t>
           </w:r>
         </w:p>
       </w:docPartBody>
@@ -10477,11 +12664,11 @@
 </file>
 
 <file path=word/glossary/fontTable.xml><?xml version="1.0" encoding="utf-8"?>
-<w:fonts xmlns:mc="http://schemas.openxmlformats.org/markup-compatibility/2006" xmlns:r="http://schemas.openxmlformats.org/officeDocument/2006/relationships" xmlns:w="http://schemas.openxmlformats.org/wordprocessingml/2006/main" xmlns:w14="http://schemas.microsoft.com/office/word/2010/wordml" xmlns:w15="http://schemas.microsoft.com/office/word/2012/wordml" xmlns:w16se="http://schemas.microsoft.com/office/word/2015/wordml/symex" mc:Ignorable="w14 w15 w16se">
+<w:fonts xmlns:mc="http://schemas.openxmlformats.org/markup-compatibility/2006" xmlns:r="http://schemas.openxmlformats.org/officeDocument/2006/relationships" xmlns:w="http://schemas.openxmlformats.org/wordprocessingml/2006/main" xmlns:w14="http://schemas.microsoft.com/office/word/2010/wordml" mc:Ignorable="w14">
   <w:font w:name="Symbol">
-    <w:panose1 w:val="05050102010706020507"/>
+    <w:panose1 w:val="00000000000000000000"/>
     <w:charset w:val="02"/>
-    <w:family w:val="roman"/>
+    <w:family w:val="auto"/>
     <w:pitch w:val="variable"/>
     <w:sig w:usb0="00000000" w:usb1="10000000" w:usb2="00000000" w:usb3="00000000" w:csb0="80000000" w:csb1="00000000"/>
   </w:font>
@@ -10490,7 +12677,7 @@
     <w:charset w:val="00"/>
     <w:family w:val="auto"/>
     <w:pitch w:val="variable"/>
-    <w:sig w:usb0="E0002AEF" w:usb1="C0007841" w:usb2="00000009" w:usb3="00000000" w:csb0="000001FF" w:csb1="00000000"/>
+    <w:sig w:usb0="00000003" w:usb1="00000000" w:usb2="00000000" w:usb3="00000000" w:csb0="00000001" w:csb1="00000000"/>
   </w:font>
   <w:font w:name="Wingdings">
     <w:panose1 w:val="05000000000000000000"/>
@@ -10506,8 +12693,7 @@
     <w:pitch w:val="variable"/>
     <w:sig w:usb0="00000003" w:usb1="00000000" w:usb2="00000000" w:usb3="00000000" w:csb0="00000001" w:csb1="00000000"/>
   </w:font>
-  <w:font w:name="MS PMincho">
-    <w:altName w:val="Yu Gothic"/>
+  <w:font w:name="ＭＳ Ｐ明朝">
     <w:panose1 w:val="00000000000000000000"/>
     <w:charset w:val="80"/>
     <w:family w:val="roman"/>
@@ -10533,35 +12719,43 @@
     <w:charset w:val="00"/>
     <w:family w:val="auto"/>
     <w:pitch w:val="variable"/>
-    <w:sig w:usb0="E10002FF" w:usb1="4000ACFF" w:usb2="00000009" w:usb3="00000000" w:csb0="0000019F" w:csb1="00000000"/>
+    <w:sig w:usb0="00000003" w:usb1="00000000" w:usb2="00000000" w:usb3="00000000" w:csb0="00000001" w:csb1="00000000"/>
   </w:font>
-  <w:font w:name="Yu Mincho">
-    <w:altName w:val="游明朝"/>
+  <w:font w:name="Arial">
+    <w:panose1 w:val="020B0604020202020204"/>
+    <w:charset w:val="00"/>
+    <w:family w:val="auto"/>
+    <w:pitch w:val="variable"/>
+    <w:sig w:usb0="00000003" w:usb1="00000000" w:usb2="00000000" w:usb3="00000000" w:csb0="00000001" w:csb1="00000000"/>
+  </w:font>
+  <w:font w:name="Cambria">
+    <w:panose1 w:val="02040503050406030204"/>
+    <w:charset w:val="00"/>
+    <w:family w:val="auto"/>
+    <w:pitch w:val="variable"/>
+    <w:sig w:usb0="00000003" w:usb1="00000000" w:usb2="00000000" w:usb3="00000000" w:csb0="00000001" w:csb1="00000000"/>
+  </w:font>
+  <w:font w:name="ＭＳ 明朝">
     <w:panose1 w:val="00000000000000000000"/>
     <w:charset w:val="80"/>
     <w:family w:val="roman"/>
     <w:notTrueType/>
-    <w:pitch w:val="default"/>
+    <w:pitch w:val="fixed"/>
+    <w:sig w:usb0="00000001" w:usb1="08070000" w:usb2="00000010" w:usb3="00000000" w:csb0="00020000" w:csb1="00000000"/>
   </w:font>
-  <w:font w:name="Yu Gothic Light">
-    <w:panose1 w:val="020B0300000000000000"/>
+  <w:font w:name="ＭＳ ゴシック">
+    <w:panose1 w:val="00000000000000000000"/>
     <w:charset w:val="80"/>
-    <w:family w:val="swiss"/>
-    <w:pitch w:val="variable"/>
-    <w:sig w:usb0="E00002FF" w:usb1="2AC7FDFF" w:usb2="00000016" w:usb3="00000000" w:csb0="0002009F" w:csb1="00000000"/>
-  </w:font>
-  <w:font w:name="Calibri Light">
-    <w:panose1 w:val="020F0302020204030204"/>
-    <w:charset w:val="00"/>
-    <w:family w:val="swiss"/>
-    <w:pitch w:val="variable"/>
-    <w:sig w:usb0="A00002EF" w:usb1="4000207B" w:usb2="00000000" w:usb3="00000000" w:csb0="0000009F" w:csb1="00000000"/>
+    <w:family w:val="modern"/>
+    <w:notTrueType/>
+    <w:pitch w:val="fixed"/>
+    <w:sig w:usb0="00000001" w:usb1="08070000" w:usb2="00000010" w:usb3="00000000" w:csb0="00020000" w:csb1="00000000"/>
   </w:font>
 </w:fonts>
 </file>
 
 <file path=word/glossary/settings.xml><?xml version="1.0" encoding="utf-8"?>
-<w:settings xmlns:mc="http://schemas.openxmlformats.org/markup-compatibility/2006" xmlns:o="urn:schemas-microsoft-com:office:office" xmlns:r="http://schemas.openxmlformats.org/officeDocument/2006/relationships" xmlns:m="http://schemas.openxmlformats.org/officeDocument/2006/math" xmlns:v="urn:schemas-microsoft-com:vml" xmlns:w10="urn:schemas-microsoft-com:office:word" xmlns:w="http://schemas.openxmlformats.org/wordprocessingml/2006/main" xmlns:w14="http://schemas.microsoft.com/office/word/2010/wordml" xmlns:w15="http://schemas.microsoft.com/office/word/2012/wordml" xmlns:w16se="http://schemas.microsoft.com/office/word/2015/wordml/symex" xmlns:sl="http://schemas.openxmlformats.org/schemaLibrary/2006/main" mc:Ignorable="w14 w15 w16se">
+<w:settings xmlns:mc="http://schemas.openxmlformats.org/markup-compatibility/2006" xmlns:o="urn:schemas-microsoft-com:office:office" xmlns:r="http://schemas.openxmlformats.org/officeDocument/2006/relationships" xmlns:m="http://schemas.openxmlformats.org/officeDocument/2006/math" xmlns:v="urn:schemas-microsoft-com:vml" xmlns:w10="urn:schemas-microsoft-com:office:word" xmlns:w="http://schemas.openxmlformats.org/wordprocessingml/2006/main" xmlns:w14="http://schemas.microsoft.com/office/word/2010/wordml" xmlns:sl="http://schemas.openxmlformats.org/schemaLibrary/2006/main" mc:Ignorable="w14">
   <w:view w:val="normal"/>
   <w:defaultTabStop w:val="720"/>
   <w:characterSpacingControl w:val="doNotCompress"/>
@@ -10601,7 +12795,7 @@
 </file>
 
 <file path=word/glossary/styles.xml><?xml version="1.0" encoding="utf-8"?>
-<w:styles xmlns:mc="http://schemas.openxmlformats.org/markup-compatibility/2006" xmlns:r="http://schemas.openxmlformats.org/officeDocument/2006/relationships" xmlns:w="http://schemas.openxmlformats.org/wordprocessingml/2006/main" xmlns:w14="http://schemas.microsoft.com/office/word/2010/wordml" xmlns:w15="http://schemas.microsoft.com/office/word/2012/wordml" xmlns:w16se="http://schemas.microsoft.com/office/word/2015/wordml/symex" mc:Ignorable="w14 w15 w16se">
+<w:styles xmlns:mc="http://schemas.openxmlformats.org/markup-compatibility/2006" xmlns:r="http://schemas.openxmlformats.org/officeDocument/2006/relationships" xmlns:w="http://schemas.openxmlformats.org/wordprocessingml/2006/main" xmlns:w14="http://schemas.microsoft.com/office/word/2010/wordml" mc:Ignorable="w14">
   <w:docDefaults>
     <w:rPrDefault>
       <w:rPr>
@@ -10613,369 +12807,154 @@
     </w:rPrDefault>
     <w:pPrDefault/>
   </w:docDefaults>
-  <w:latentStyles w:defLockedState="0" w:defUIPriority="99" w:defSemiHidden="0" w:defUnhideWhenUsed="0" w:defQFormat="0" w:count="371">
-    <w:lsdException w:name="Normal" w:uiPriority="0" w:qFormat="1"/>
-    <w:lsdException w:name="heading 1" w:uiPriority="9" w:qFormat="1"/>
-    <w:lsdException w:name="heading 2" w:semiHidden="1" w:uiPriority="9" w:unhideWhenUsed="1" w:qFormat="1"/>
-    <w:lsdException w:name="heading 3" w:semiHidden="1" w:uiPriority="9" w:unhideWhenUsed="1" w:qFormat="1"/>
-    <w:lsdException w:name="heading 4" w:semiHidden="1" w:uiPriority="9" w:unhideWhenUsed="1" w:qFormat="1"/>
-    <w:lsdException w:name="heading 5" w:semiHidden="1" w:uiPriority="9" w:unhideWhenUsed="1" w:qFormat="1"/>
-    <w:lsdException w:name="heading 6" w:semiHidden="1" w:uiPriority="9" w:unhideWhenUsed="1" w:qFormat="1"/>
-    <w:lsdException w:name="heading 7" w:semiHidden="1" w:uiPriority="9" w:unhideWhenUsed="1" w:qFormat="1"/>
-    <w:lsdException w:name="heading 8" w:semiHidden="1" w:uiPriority="9" w:unhideWhenUsed="1" w:qFormat="1"/>
-    <w:lsdException w:name="heading 9" w:semiHidden="1" w:uiPriority="9" w:unhideWhenUsed="1" w:qFormat="1"/>
-    <w:lsdException w:name="index 1" w:semiHidden="1" w:unhideWhenUsed="1"/>
-    <w:lsdException w:name="index 2" w:semiHidden="1" w:unhideWhenUsed="1"/>
-    <w:lsdException w:name="index 3" w:semiHidden="1" w:unhideWhenUsed="1"/>
-    <w:lsdException w:name="index 4" w:semiHidden="1" w:unhideWhenUsed="1"/>
-    <w:lsdException w:name="index 5" w:semiHidden="1" w:unhideWhenUsed="1"/>
-    <w:lsdException w:name="index 6" w:semiHidden="1" w:unhideWhenUsed="1"/>
-    <w:lsdException w:name="index 7" w:semiHidden="1" w:unhideWhenUsed="1"/>
-    <w:lsdException w:name="index 8" w:semiHidden="1" w:unhideWhenUsed="1"/>
-    <w:lsdException w:name="index 9" w:semiHidden="1" w:unhideWhenUsed="1"/>
-    <w:lsdException w:name="toc 1" w:semiHidden="1" w:uiPriority="39" w:unhideWhenUsed="1"/>
-    <w:lsdException w:name="toc 2" w:semiHidden="1" w:uiPriority="39" w:unhideWhenUsed="1"/>
-    <w:lsdException w:name="toc 3" w:semiHidden="1" w:uiPriority="39" w:unhideWhenUsed="1"/>
-    <w:lsdException w:name="toc 4" w:semiHidden="1" w:uiPriority="39" w:unhideWhenUsed="1"/>
-    <w:lsdException w:name="toc 5" w:semiHidden="1" w:uiPriority="39" w:unhideWhenUsed="1"/>
-    <w:lsdException w:name="toc 6" w:semiHidden="1" w:uiPriority="39" w:unhideWhenUsed="1"/>
-    <w:lsdException w:name="toc 7" w:semiHidden="1" w:uiPriority="39" w:unhideWhenUsed="1"/>
-    <w:lsdException w:name="toc 8" w:semiHidden="1" w:uiPriority="39" w:unhideWhenUsed="1"/>
-    <w:lsdException w:name="toc 9" w:semiHidden="1" w:uiPriority="39" w:unhideWhenUsed="1"/>
-    <w:lsdException w:name="Normal Indent" w:semiHidden="1" w:unhideWhenUsed="1"/>
-    <w:lsdException w:name="footnote text" w:semiHidden="1" w:unhideWhenUsed="1"/>
-    <w:lsdException w:name="annotation text" w:semiHidden="1" w:unhideWhenUsed="1"/>
-    <w:lsdException w:name="header" w:semiHidden="1" w:unhideWhenUsed="1"/>
-    <w:lsdException w:name="footer" w:semiHidden="1" w:unhideWhenUsed="1"/>
-    <w:lsdException w:name="index heading" w:semiHidden="1" w:unhideWhenUsed="1"/>
-    <w:lsdException w:name="caption" w:semiHidden="1" w:uiPriority="35" w:unhideWhenUsed="1" w:qFormat="1"/>
-    <w:lsdException w:name="table of figures" w:semiHidden="1" w:unhideWhenUsed="1"/>
-    <w:lsdException w:name="envelope address" w:semiHidden="1" w:unhideWhenUsed="1"/>
-    <w:lsdException w:name="envelope return" w:semiHidden="1" w:unhideWhenUsed="1"/>
-    <w:lsdException w:name="footnote reference" w:semiHidden="1" w:unhideWhenUsed="1"/>
-    <w:lsdException w:name="annotation reference" w:semiHidden="1" w:unhideWhenUsed="1"/>
-    <w:lsdException w:name="line number" w:semiHidden="1" w:unhideWhenUsed="1"/>
-    <w:lsdException w:name="page number" w:semiHidden="1" w:unhideWhenUsed="1"/>
-    <w:lsdException w:name="endnote reference" w:semiHidden="1" w:unhideWhenUsed="1"/>
-    <w:lsdException w:name="endnote text" w:semiHidden="1" w:unhideWhenUsed="1"/>
-    <w:lsdException w:name="table of authorities" w:semiHidden="1" w:unhideWhenUsed="1"/>
-    <w:lsdException w:name="macro" w:semiHidden="1" w:unhideWhenUsed="1"/>
-    <w:lsdException w:name="toa heading" w:semiHidden="1" w:unhideWhenUsed="1"/>
-    <w:lsdException w:name="List" w:semiHidden="1" w:unhideWhenUsed="1"/>
-    <w:lsdException w:name="List Bullet" w:semiHidden="1" w:unhideWhenUsed="1"/>
-    <w:lsdException w:name="List Number" w:semiHidden="1" w:unhideWhenUsed="1"/>
-    <w:lsdException w:name="List 2" w:semiHidden="1" w:unhideWhenUsed="1"/>
-    <w:lsdException w:name="List 3" w:semiHidden="1" w:unhideWhenUsed="1"/>
-    <w:lsdException w:name="List 4" w:semiHidden="1" w:unhideWhenUsed="1"/>
-    <w:lsdException w:name="List 5" w:semiHidden="1" w:unhideWhenUsed="1"/>
-    <w:lsdException w:name="List Bullet 2" w:semiHidden="1" w:unhideWhenUsed="1"/>
-    <w:lsdException w:name="List Bullet 3" w:semiHidden="1" w:unhideWhenUsed="1"/>
-    <w:lsdException w:name="List Bullet 4" w:semiHidden="1" w:unhideWhenUsed="1"/>
-    <w:lsdException w:name="List Bullet 5" w:semiHidden="1" w:unhideWhenUsed="1"/>
-    <w:lsdException w:name="List Number 2" w:semiHidden="1" w:unhideWhenUsed="1"/>
-    <w:lsdException w:name="List Number 3" w:semiHidden="1" w:unhideWhenUsed="1"/>
-    <w:lsdException w:name="List Number 4" w:semiHidden="1" w:unhideWhenUsed="1"/>
-    <w:lsdException w:name="List Number 5" w:semiHidden="1" w:unhideWhenUsed="1"/>
-    <w:lsdException w:name="Title" w:uiPriority="10" w:qFormat="1"/>
-    <w:lsdException w:name="Closing" w:semiHidden="1" w:unhideWhenUsed="1"/>
-    <w:lsdException w:name="Signature" w:semiHidden="1" w:unhideWhenUsed="1"/>
-    <w:lsdException w:name="Default Paragraph Font" w:semiHidden="1" w:uiPriority="1" w:unhideWhenUsed="1"/>
-    <w:lsdException w:name="Body Text" w:semiHidden="1" w:uiPriority="0" w:unhideWhenUsed="1"/>
-    <w:lsdException w:name="Body Text Indent" w:semiHidden="1" w:unhideWhenUsed="1"/>
-    <w:lsdException w:name="List Continue" w:semiHidden="1" w:unhideWhenUsed="1"/>
-    <w:lsdException w:name="List Continue 2" w:semiHidden="1" w:unhideWhenUsed="1"/>
-    <w:lsdException w:name="List Continue 3" w:semiHidden="1" w:unhideWhenUsed="1"/>
-    <w:lsdException w:name="List Continue 4" w:semiHidden="1" w:unhideWhenUsed="1"/>
-    <w:lsdException w:name="List Continue 5" w:semiHidden="1" w:unhideWhenUsed="1"/>
-    <w:lsdException w:name="Message Header" w:semiHidden="1" w:unhideWhenUsed="1"/>
-    <w:lsdException w:name="Subtitle" w:uiPriority="11" w:qFormat="1"/>
-    <w:lsdException w:name="Salutation" w:semiHidden="1" w:unhideWhenUsed="1"/>
-    <w:lsdException w:name="Date" w:semiHidden="1" w:unhideWhenUsed="1"/>
-    <w:lsdException w:name="Body Text First Indent" w:semiHidden="1" w:unhideWhenUsed="1"/>
-    <w:lsdException w:name="Body Text First Indent 2" w:semiHidden="1" w:unhideWhenUsed="1"/>
-    <w:lsdException w:name="Note Heading" w:semiHidden="1" w:unhideWhenUsed="1"/>
-    <w:lsdException w:name="Body Text 2" w:semiHidden="1" w:unhideWhenUsed="1"/>
-    <w:lsdException w:name="Body Text 3" w:semiHidden="1" w:unhideWhenUsed="1"/>
-    <w:lsdException w:name="Body Text Indent 2" w:semiHidden="1" w:unhideWhenUsed="1"/>
-    <w:lsdException w:name="Body Text Indent 3" w:semiHidden="1" w:unhideWhenUsed="1"/>
-    <w:lsdException w:name="Block Text" w:semiHidden="1" w:unhideWhenUsed="1"/>
-    <w:lsdException w:name="Hyperlink" w:semiHidden="1" w:unhideWhenUsed="1"/>
-    <w:lsdException w:name="FollowedHyperlink" w:semiHidden="1" w:unhideWhenUsed="1"/>
-    <w:lsdException w:name="Strong" w:uiPriority="22" w:qFormat="1"/>
-    <w:lsdException w:name="Emphasis" w:uiPriority="20" w:qFormat="1"/>
-    <w:lsdException w:name="Document Map" w:semiHidden="1" w:unhideWhenUsed="1"/>
-    <w:lsdException w:name="Plain Text" w:semiHidden="1" w:unhideWhenUsed="1"/>
-    <w:lsdException w:name="E-mail Signature" w:semiHidden="1" w:unhideWhenUsed="1"/>
-    <w:lsdException w:name="HTML Top of Form" w:semiHidden="1" w:unhideWhenUsed="1"/>
-    <w:lsdException w:name="HTML Bottom of Form" w:semiHidden="1" w:unhideWhenUsed="1"/>
-    <w:lsdException w:name="Normal (Web)" w:semiHidden="1" w:unhideWhenUsed="1"/>
-    <w:lsdException w:name="HTML Acronym" w:semiHidden="1" w:unhideWhenUsed="1"/>
-    <w:lsdException w:name="HTML Address" w:semiHidden="1" w:unhideWhenUsed="1"/>
-    <w:lsdException w:name="HTML Cite" w:semiHidden="1" w:unhideWhenUsed="1"/>
-    <w:lsdException w:name="HTML Code" w:semiHidden="1" w:unhideWhenUsed="1"/>
-    <w:lsdException w:name="HTML Definition" w:semiHidden="1" w:unhideWhenUsed="1"/>
-    <w:lsdException w:name="HTML Keyboard" w:semiHidden="1" w:unhideWhenUsed="1"/>
-    <w:lsdException w:name="HTML Preformatted" w:semiHidden="1" w:unhideWhenUsed="1"/>
-    <w:lsdException w:name="HTML Sample" w:semiHidden="1" w:unhideWhenUsed="1"/>
-    <w:lsdException w:name="HTML Typewriter" w:semiHidden="1" w:unhideWhenUsed="1"/>
-    <w:lsdException w:name="HTML Variable" w:semiHidden="1" w:unhideWhenUsed="1"/>
-    <w:lsdException w:name="Normal Table" w:semiHidden="1" w:unhideWhenUsed="1"/>
-    <w:lsdException w:name="annotation subject" w:semiHidden="1" w:unhideWhenUsed="1"/>
-    <w:lsdException w:name="No List" w:semiHidden="1" w:unhideWhenUsed="1"/>
-    <w:lsdException w:name="Outline List 1" w:semiHidden="1" w:unhideWhenUsed="1"/>
-    <w:lsdException w:name="Outline List 2" w:semiHidden="1" w:unhideWhenUsed="1"/>
-    <w:lsdException w:name="Outline List 3" w:semiHidden="1" w:unhideWhenUsed="1"/>
-    <w:lsdException w:name="Table Simple 1" w:semiHidden="1" w:unhideWhenUsed="1"/>
-    <w:lsdException w:name="Table Simple 2" w:semiHidden="1" w:unhideWhenUsed="1"/>
-    <w:lsdException w:name="Table Simple 3" w:semiHidden="1" w:unhideWhenUsed="1"/>
-    <w:lsdException w:name="Table Classic 1" w:semiHidden="1" w:unhideWhenUsed="1"/>
-    <w:lsdException w:name="Table Classic 2" w:semiHidden="1" w:unhideWhenUsed="1"/>
-    <w:lsdException w:name="Table Classic 3" w:semiHidden="1" w:unhideWhenUsed="1"/>
-    <w:lsdException w:name="Table Classic 4" w:semiHidden="1" w:unhideWhenUsed="1"/>
-    <w:lsdException w:name="Table Colorful 1" w:semiHidden="1" w:unhideWhenUsed="1"/>
-    <w:lsdException w:name="Table Colorful 2" w:semiHidden="1" w:unhideWhenUsed="1"/>
-    <w:lsdException w:name="Table Colorful 3" w:semiHidden="1" w:unhideWhenUsed="1"/>
-    <w:lsdException w:name="Table Columns 1" w:semiHidden="1" w:unhideWhenUsed="1"/>
-    <w:lsdException w:name="Table Columns 2" w:semiHidden="1" w:unhideWhenUsed="1"/>
-    <w:lsdException w:name="Table Columns 3" w:semiHidden="1" w:unhideWhenUsed="1"/>
-    <w:lsdException w:name="Table Columns 4" w:semiHidden="1" w:unhideWhenUsed="1"/>
-    <w:lsdException w:name="Table Columns 5" w:semiHidden="1" w:unhideWhenUsed="1"/>
-    <w:lsdException w:name="Table Grid 1" w:semiHidden="1" w:unhideWhenUsed="1"/>
-    <w:lsdException w:name="Table Grid 2" w:semiHidden="1" w:unhideWhenUsed="1"/>
-    <w:lsdException w:name="Table Grid 3" w:semiHidden="1" w:unhideWhenUsed="1"/>
-    <w:lsdException w:name="Table Grid 4" w:semiHidden="1" w:unhideWhenUsed="1"/>
-    <w:lsdException w:name="Table Grid 5" w:semiHidden="1" w:unhideWhenUsed="1"/>
-    <w:lsdException w:name="Table Grid 6" w:semiHidden="1" w:unhideWhenUsed="1"/>
-    <w:lsdException w:name="Table Grid 7" w:semiHidden="1" w:unhideWhenUsed="1"/>
-    <w:lsdException w:name="Table Grid 8" w:semiHidden="1" w:unhideWhenUsed="1"/>
-    <w:lsdException w:name="Table List 1" w:semiHidden="1" w:unhideWhenUsed="1"/>
-    <w:lsdException w:name="Table List 2" w:semiHidden="1" w:unhideWhenUsed="1"/>
-    <w:lsdException w:name="Table List 3" w:semiHidden="1" w:unhideWhenUsed="1"/>
-    <w:lsdException w:name="Table List 4" w:semiHidden="1" w:unhideWhenUsed="1"/>
-    <w:lsdException w:name="Table List 5" w:semiHidden="1" w:unhideWhenUsed="1"/>
-    <w:lsdException w:name="Table List 6" w:semiHidden="1" w:unhideWhenUsed="1"/>
-    <w:lsdException w:name="Table List 7" w:semiHidden="1" w:unhideWhenUsed="1"/>
-    <w:lsdException w:name="Table List 8" w:semiHidden="1" w:unhideWhenUsed="1"/>
-    <w:lsdException w:name="Table 3D effects 1" w:semiHidden="1" w:unhideWhenUsed="1"/>
-    <w:lsdException w:name="Table 3D effects 2" w:semiHidden="1" w:unhideWhenUsed="1"/>
-    <w:lsdException w:name="Table 3D effects 3" w:semiHidden="1" w:unhideWhenUsed="1"/>
-    <w:lsdException w:name="Table Contemporary" w:semiHidden="1" w:unhideWhenUsed="1"/>
-    <w:lsdException w:name="Table Elegant" w:semiHidden="1" w:unhideWhenUsed="1"/>
-    <w:lsdException w:name="Table Professional" w:semiHidden="1" w:unhideWhenUsed="1"/>
-    <w:lsdException w:name="Table Subtle 1" w:semiHidden="1" w:unhideWhenUsed="1"/>
-    <w:lsdException w:name="Table Subtle 2" w:semiHidden="1" w:unhideWhenUsed="1"/>
-    <w:lsdException w:name="Table Web 1" w:semiHidden="1" w:unhideWhenUsed="1"/>
-    <w:lsdException w:name="Table Web 2" w:semiHidden="1" w:unhideWhenUsed="1"/>
-    <w:lsdException w:name="Table Web 3" w:semiHidden="1" w:unhideWhenUsed="1"/>
-    <w:lsdException w:name="Balloon Text" w:semiHidden="1" w:unhideWhenUsed="1"/>
-    <w:lsdException w:name="Table Grid" w:uiPriority="59"/>
-    <w:lsdException w:name="Table Theme" w:semiHidden="1" w:unhideWhenUsed="1"/>
-    <w:lsdException w:name="Placeholder Text" w:semiHidden="1"/>
-    <w:lsdException w:name="No Spacing" w:uiPriority="1" w:qFormat="1"/>
-    <w:lsdException w:name="Light Shading" w:uiPriority="60"/>
-    <w:lsdException w:name="Light List" w:uiPriority="61"/>
-    <w:lsdException w:name="Light Grid" w:uiPriority="62"/>
-    <w:lsdException w:name="Medium Shading 1" w:uiPriority="63"/>
-    <w:lsdException w:name="Medium Shading 2" w:uiPriority="64"/>
-    <w:lsdException w:name="Medium List 1" w:uiPriority="65"/>
-    <w:lsdException w:name="Medium List 2" w:uiPriority="66"/>
-    <w:lsdException w:name="Medium Grid 1" w:uiPriority="67"/>
-    <w:lsdException w:name="Medium Grid 2" w:uiPriority="68"/>
-    <w:lsdException w:name="Medium Grid 3" w:uiPriority="69"/>
-    <w:lsdException w:name="Dark List" w:uiPriority="70"/>
-    <w:lsdException w:name="Colorful Shading" w:uiPriority="71"/>
-    <w:lsdException w:name="Colorful List" w:uiPriority="72"/>
-    <w:lsdException w:name="Colorful Grid" w:uiPriority="73"/>
-    <w:lsdException w:name="Light Shading Accent 1" w:uiPriority="60"/>
-    <w:lsdException w:name="Light List Accent 1" w:uiPriority="61"/>
-    <w:lsdException w:name="Light Grid Accent 1" w:uiPriority="62"/>
-    <w:lsdException w:name="Medium Shading 1 Accent 1" w:uiPriority="63"/>
-    <w:lsdException w:name="Medium Shading 2 Accent 1" w:uiPriority="64"/>
-    <w:lsdException w:name="Medium List 1 Accent 1" w:uiPriority="65"/>
-    <w:lsdException w:name="Revision" w:semiHidden="1"/>
-    <w:lsdException w:name="List Paragraph" w:uiPriority="34" w:qFormat="1"/>
-    <w:lsdException w:name="Quote" w:uiPriority="29" w:qFormat="1"/>
-    <w:lsdException w:name="Intense Quote" w:uiPriority="30" w:qFormat="1"/>
-    <w:lsdException w:name="Medium List 2 Accent 1" w:uiPriority="66"/>
-    <w:lsdException w:name="Medium Grid 1 Accent 1" w:uiPriority="67"/>
-    <w:lsdException w:name="Medium Grid 2 Accent 1" w:uiPriority="68"/>
-    <w:lsdException w:name="Medium Grid 3 Accent 1" w:uiPriority="69"/>
-    <w:lsdException w:name="Dark List Accent 1" w:uiPriority="70"/>
-    <w:lsdException w:name="Colorful Shading Accent 1" w:uiPriority="71"/>
-    <w:lsdException w:name="Colorful List Accent 1" w:uiPriority="72"/>
-    <w:lsdException w:name="Colorful Grid Accent 1" w:uiPriority="73"/>
-    <w:lsdException w:name="Light Shading Accent 2" w:uiPriority="60"/>
-    <w:lsdException w:name="Light List Accent 2" w:uiPriority="61"/>
-    <w:lsdException w:name="Light Grid Accent 2" w:uiPriority="62"/>
-    <w:lsdException w:name="Medium Shading 1 Accent 2" w:uiPriority="63"/>
-    <w:lsdException w:name="Medium Shading 2 Accent 2" w:uiPriority="64"/>
-    <w:lsdException w:name="Medium List 1 Accent 2" w:uiPriority="65"/>
-    <w:lsdException w:name="Medium List 2 Accent 2" w:uiPriority="66"/>
-    <w:lsdException w:name="Medium Grid 1 Accent 2" w:uiPriority="67"/>
-    <w:lsdException w:name="Medium Grid 2 Accent 2" w:uiPriority="68"/>
-    <w:lsdException w:name="Medium Grid 3 Accent 2" w:uiPriority="69"/>
-    <w:lsdException w:name="Dark List Accent 2" w:uiPriority="70"/>
-    <w:lsdException w:name="Colorful Shading Accent 2" w:uiPriority="71"/>
-    <w:lsdException w:name="Colorful List Accent 2" w:uiPriority="72"/>
-    <w:lsdException w:name="Colorful Grid Accent 2" w:uiPriority="73"/>
-    <w:lsdException w:name="Light Shading Accent 3" w:uiPriority="60"/>
-    <w:lsdException w:name="Light List Accent 3" w:uiPriority="61"/>
-    <w:lsdException w:name="Light Grid Accent 3" w:uiPriority="62"/>
-    <w:lsdException w:name="Medium Shading 1 Accent 3" w:uiPriority="63"/>
-    <w:lsdException w:name="Medium Shading 2 Accent 3" w:uiPriority="64"/>
-    <w:lsdException w:name="Medium List 1 Accent 3" w:uiPriority="65"/>
-    <w:lsdException w:name="Medium List 2 Accent 3" w:uiPriority="66"/>
-    <w:lsdException w:name="Medium Grid 1 Accent 3" w:uiPriority="67"/>
-    <w:lsdException w:name="Medium Grid 2 Accent 3" w:uiPriority="68"/>
-    <w:lsdException w:name="Medium Grid 3 Accent 3" w:uiPriority="69"/>
-    <w:lsdException w:name="Dark List Accent 3" w:uiPriority="70"/>
-    <w:lsdException w:name="Colorful Shading Accent 3" w:uiPriority="71"/>
-    <w:lsdException w:name="Colorful List Accent 3" w:uiPriority="72"/>
-    <w:lsdException w:name="Colorful Grid Accent 3" w:uiPriority="73"/>
-    <w:lsdException w:name="Light Shading Accent 4" w:uiPriority="60"/>
-    <w:lsdException w:name="Light List Accent 4" w:uiPriority="61"/>
-    <w:lsdException w:name="Light Grid Accent 4" w:uiPriority="62"/>
-    <w:lsdException w:name="Medium Shading 1 Accent 4" w:uiPriority="63"/>
-    <w:lsdException w:name="Medium Shading 2 Accent 4" w:uiPriority="64"/>
-    <w:lsdException w:name="Medium List 1 Accent 4" w:uiPriority="65"/>
-    <w:lsdException w:name="Medium List 2 Accent 4" w:uiPriority="66"/>
-    <w:lsdException w:name="Medium Grid 1 Accent 4" w:uiPriority="67"/>
-    <w:lsdException w:name="Medium Grid 2 Accent 4" w:uiPriority="68"/>
-    <w:lsdException w:name="Medium Grid 3 Accent 4" w:uiPriority="69"/>
-    <w:lsdException w:name="Dark List Accent 4" w:uiPriority="70"/>
-    <w:lsdException w:name="Colorful Shading Accent 4" w:uiPriority="71"/>
-    <w:lsdException w:name="Colorful List Accent 4" w:uiPriority="72"/>
-    <w:lsdException w:name="Colorful Grid Accent 4" w:uiPriority="73"/>
-    <w:lsdException w:name="Light Shading Accent 5" w:uiPriority="60"/>
-    <w:lsdException w:name="Light List Accent 5" w:uiPriority="61"/>
-    <w:lsdException w:name="Light Grid Accent 5" w:uiPriority="62"/>
-    <w:lsdException w:name="Medium Shading 1 Accent 5" w:uiPriority="63"/>
-    <w:lsdException w:name="Medium Shading 2 Accent 5" w:uiPriority="64"/>
-    <w:lsdException w:name="Medium List 1 Accent 5" w:uiPriority="65"/>
-    <w:lsdException w:name="Medium List 2 Accent 5" w:uiPriority="66"/>
-    <w:lsdException w:name="Medium Grid 1 Accent 5" w:uiPriority="67"/>
-    <w:lsdException w:name="Medium Grid 2 Accent 5" w:uiPriority="68"/>
-    <w:lsdException w:name="Medium Grid 3 Accent 5" w:uiPriority="69"/>
-    <w:lsdException w:name="Dark List Accent 5" w:uiPriority="70"/>
-    <w:lsdException w:name="Colorful Shading Accent 5" w:uiPriority="71"/>
-    <w:lsdException w:name="Colorful List Accent 5" w:uiPriority="72"/>
-    <w:lsdException w:name="Colorful Grid Accent 5" w:uiPriority="73"/>
-    <w:lsdException w:name="Light Shading Accent 6" w:uiPriority="60"/>
-    <w:lsdException w:name="Light List Accent 6" w:uiPriority="61"/>
-    <w:lsdException w:name="Light Grid Accent 6" w:uiPriority="62"/>
-    <w:lsdException w:name="Medium Shading 1 Accent 6" w:uiPriority="63"/>
-    <w:lsdException w:name="Medium Shading 2 Accent 6" w:uiPriority="64"/>
-    <w:lsdException w:name="Medium List 1 Accent 6" w:uiPriority="65"/>
-    <w:lsdException w:name="Medium List 2 Accent 6" w:uiPriority="66"/>
-    <w:lsdException w:name="Medium Grid 1 Accent 6" w:uiPriority="67"/>
-    <w:lsdException w:name="Medium Grid 2 Accent 6" w:uiPriority="68"/>
-    <w:lsdException w:name="Medium Grid 3 Accent 6" w:uiPriority="69"/>
-    <w:lsdException w:name="Dark List Accent 6" w:uiPriority="70"/>
-    <w:lsdException w:name="Colorful Shading Accent 6" w:uiPriority="71"/>
-    <w:lsdException w:name="Colorful List Accent 6" w:uiPriority="72"/>
-    <w:lsdException w:name="Colorful Grid Accent 6" w:uiPriority="73"/>
-    <w:lsdException w:name="Subtle Emphasis" w:uiPriority="19" w:qFormat="1"/>
-    <w:lsdException w:name="Intense Emphasis" w:uiPriority="21" w:qFormat="1"/>
-    <w:lsdException w:name="Subtle Reference" w:uiPriority="31" w:qFormat="1"/>
-    <w:lsdException w:name="Intense Reference" w:uiPriority="32" w:qFormat="1"/>
-    <w:lsdException w:name="Book Title" w:uiPriority="33" w:qFormat="1"/>
-    <w:lsdException w:name="Bibliography" w:semiHidden="1" w:uiPriority="37" w:unhideWhenUsed="1"/>
-    <w:lsdException w:name="TOC Heading" w:semiHidden="1" w:uiPriority="39" w:unhideWhenUsed="1" w:qFormat="1"/>
-    <w:lsdException w:name="Grid Table 4" w:uiPriority="49"/>
-    <w:lsdException w:name="Grid Table 5 Dark" w:uiPriority="50"/>
-    <w:lsdException w:name="Grid Table 6 Colorful" w:uiPriority="51"/>
-    <w:lsdException w:name="Grid Table 7 Colorful" w:uiPriority="52"/>
-    <w:lsdException w:name="Grid Table 1 Light Accent 1" w:uiPriority="46"/>
-    <w:lsdException w:name="Grid Table 2 Accent 1" w:uiPriority="47"/>
-    <w:lsdException w:name="Grid Table 3 Accent 1" w:uiPriority="48"/>
-    <w:lsdException w:name="Grid Table 4 Accent 1" w:uiPriority="49"/>
-    <w:lsdException w:name="Grid Table 5 Dark Accent 1" w:uiPriority="50"/>
-    <w:lsdException w:name="Grid Table 6 Colorful Accent 1" w:uiPriority="51"/>
-    <w:lsdException w:name="Grid Table 7 Colorful Accent 1" w:uiPriority="52"/>
-    <w:lsdException w:name="Grid Table 1 Light Accent 2" w:uiPriority="46"/>
-    <w:lsdException w:name="Grid Table 2 Accent 2" w:uiPriority="47"/>
-    <w:lsdException w:name="Grid Table 3 Accent 2" w:uiPriority="48"/>
-    <w:lsdException w:name="Grid Table 4 Accent 2" w:uiPriority="49"/>
-    <w:lsdException w:name="Grid Table 5 Dark Accent 2" w:uiPriority="50"/>
-    <w:lsdException w:name="Grid Table 6 Colorful Accent 2" w:uiPriority="51"/>
-    <w:lsdException w:name="Grid Table 7 Colorful Accent 2" w:uiPriority="52"/>
-    <w:lsdException w:name="Grid Table 1 Light Accent 3" w:uiPriority="46"/>
-    <w:lsdException w:name="Grid Table 2 Accent 3" w:uiPriority="47"/>
-    <w:lsdException w:name="Grid Table 3 Accent 3" w:uiPriority="48"/>
-    <w:lsdException w:name="Grid Table 4 Accent 3" w:uiPriority="49"/>
-    <w:lsdException w:name="Grid Table 5 Dark Accent 3" w:uiPriority="50"/>
-    <w:lsdException w:name="Grid Table 6 Colorful Accent 3" w:uiPriority="51"/>
-    <w:lsdException w:name="Grid Table 7 Colorful Accent 3" w:uiPriority="52"/>
-    <w:lsdException w:name="Grid Table 1 Light Accent 4" w:uiPriority="46"/>
-    <w:lsdException w:name="Grid Table 2 Accent 4" w:uiPriority="47"/>
-    <w:lsdException w:name="Grid Table 3 Accent 4" w:uiPriority="48"/>
-    <w:lsdException w:name="Grid Table 4 Accent 4" w:uiPriority="49"/>
-    <w:lsdException w:name="Grid Table 5 Dark Accent 4" w:uiPriority="50"/>
-    <w:lsdException w:name="Grid Table 6 Colorful Accent 4" w:uiPriority="51"/>
-    <w:lsdException w:name="Grid Table 7 Colorful Accent 4" w:uiPriority="52"/>
-    <w:lsdException w:name="Grid Table 1 Light Accent 5" w:uiPriority="46"/>
-    <w:lsdException w:name="Grid Table 2 Accent 5" w:uiPriority="47"/>
-    <w:lsdException w:name="Grid Table 3 Accent 5" w:uiPriority="48"/>
-    <w:lsdException w:name="Grid Table 4 Accent 5" w:uiPriority="49"/>
-    <w:lsdException w:name="Grid Table 5 Dark Accent 5" w:uiPriority="50"/>
-    <w:lsdException w:name="Grid Table 6 Colorful Accent 5" w:uiPriority="51"/>
-    <w:lsdException w:name="Grid Table 7 Colorful Accent 5" w:uiPriority="52"/>
-    <w:lsdException w:name="Grid Table 1 Light Accent 6" w:uiPriority="46"/>
-    <w:lsdException w:name="Grid Table 2 Accent 6" w:uiPriority="47"/>
-    <w:lsdException w:name="Grid Table 3 Accent 6" w:uiPriority="48"/>
-    <w:lsdException w:name="Grid Table 4 Accent 6" w:uiPriority="49"/>
-    <w:lsdException w:name="Grid Table 5 Dark Accent 6" w:uiPriority="50"/>
-    <w:lsdException w:name="Grid Table 6 Colorful Accent 6" w:uiPriority="51"/>
-    <w:lsdException w:name="Grid Table 7 Colorful Accent 6" w:uiPriority="52"/>
-    <w:lsdException w:name="List Table 1 Light" w:uiPriority="46"/>
-    <w:lsdException w:name="List Table 2" w:uiPriority="47"/>
-    <w:lsdException w:name="List Table 3" w:uiPriority="48"/>
-    <w:lsdException w:name="List Table 4" w:uiPriority="49"/>
-    <w:lsdException w:name="List Table 5 Dark" w:uiPriority="50"/>
-    <w:lsdException w:name="List Table 6 Colorful" w:uiPriority="51"/>
-    <w:lsdException w:name="List Table 7 Colorful" w:uiPriority="52"/>
-    <w:lsdException w:name="List Table 1 Light Accent 1" w:uiPriority="46"/>
-    <w:lsdException w:name="List Table 2 Accent 1" w:uiPriority="47"/>
-    <w:lsdException w:name="List Table 3 Accent 1" w:uiPriority="48"/>
-    <w:lsdException w:name="List Table 4 Accent 1" w:uiPriority="49"/>
-    <w:lsdException w:name="List Table 5 Dark Accent 1" w:uiPriority="50"/>
-    <w:lsdException w:name="List Table 6 Colorful Accent 1" w:uiPriority="51"/>
-    <w:lsdException w:name="List Table 7 Colorful Accent 1" w:uiPriority="52"/>
-    <w:lsdException w:name="List Table 1 Light Accent 2" w:uiPriority="46"/>
-    <w:lsdException w:name="List Table 2 Accent 2" w:uiPriority="47"/>
-    <w:lsdException w:name="List Table 3 Accent 2" w:uiPriority="48"/>
-    <w:lsdException w:name="List Table 4 Accent 2" w:uiPriority="49"/>
-    <w:lsdException w:name="List Table 5 Dark Accent 2" w:uiPriority="50"/>
-    <w:lsdException w:name="List Table 6 Colorful Accent 2" w:uiPriority="51"/>
-    <w:lsdException w:name="List Table 7 Colorful Accent 2" w:uiPriority="52"/>
-    <w:lsdException w:name="List Table 1 Light Accent 3" w:uiPriority="46"/>
-    <w:lsdException w:name="List Table 2 Accent 3" w:uiPriority="47"/>
-    <w:lsdException w:name="List Table 3 Accent 3" w:uiPriority="48"/>
-    <w:lsdException w:name="List Table 4 Accent 3" w:uiPriority="49"/>
-    <w:lsdException w:name="List Table 5 Dark Accent 3" w:uiPriority="50"/>
-    <w:lsdException w:name="List Table 6 Colorful Accent 3" w:uiPriority="51"/>
-    <w:lsdException w:name="List Table 7 Colorful Accent 3" w:uiPriority="52"/>
-    <w:lsdException w:name="List Table 1 Light Accent 4" w:uiPriority="46"/>
-    <w:lsdException w:name="List Table 2 Accent 4" w:uiPriority="47"/>
-    <w:lsdException w:name="List Table 3 Accent 4" w:uiPriority="48"/>
-    <w:lsdException w:name="List Table 4 Accent 4" w:uiPriority="49"/>
-    <w:lsdException w:name="List Table 5 Dark Accent 4" w:uiPriority="50"/>
-    <w:lsdException w:name="List Table 6 Colorful Accent 4" w:uiPriority="51"/>
-    <w:lsdException w:name="List Table 7 Colorful Accent 4" w:uiPriority="52"/>
-    <w:lsdException w:name="List Table 1 Light Accent 5" w:uiPriority="46"/>
-    <w:lsdException w:name="List Table 2 Accent 5" w:uiPriority="47"/>
-    <w:lsdException w:name="List Table 3 Accent 5" w:uiPriority="48"/>
-    <w:lsdException w:name="List Table 4 Accent 5" w:uiPriority="49"/>
-    <w:lsdException w:name="List Table 5 Dark Accent 5" w:uiPriority="50"/>
-    <w:lsdException w:name="List Table 6 Colorful Accent 5" w:uiPriority="51"/>
-    <w:lsdException w:name="List Table 7 Colorful Accent 5" w:uiPriority="52"/>
-    <w:lsdException w:name="List Table 1 Light Accent 6" w:uiPriority="46"/>
-    <w:lsdException w:name="List Table 2 Accent 6" w:uiPriority="47"/>
-    <w:lsdException w:name="List Table 3 Accent 6" w:uiPriority="48"/>
-    <w:lsdException w:name="List Table 4 Accent 6" w:uiPriority="49"/>
-    <w:lsdException w:name="List Table 5 Dark Accent 6" w:uiPriority="50"/>
-    <w:lsdException w:name="List Table 6 Colorful Accent 6" w:uiPriority="51"/>
-    <w:lsdException w:name="List Table 7 Colorful Accent 6" w:uiPriority="52"/>
+  <w:latentStyles w:defLockedState="0" w:defUIPriority="99" w:defSemiHidden="1" w:defUnhideWhenUsed="1" w:defQFormat="0" w:count="276">
+    <w:lsdException w:name="Normal" w:semiHidden="0" w:uiPriority="0" w:unhideWhenUsed="0" w:qFormat="1"/>
+    <w:lsdException w:name="heading 1" w:semiHidden="0" w:uiPriority="9" w:unhideWhenUsed="0" w:qFormat="1"/>
+    <w:lsdException w:name="heading 2" w:uiPriority="9" w:qFormat="1"/>
+    <w:lsdException w:name="heading 3" w:uiPriority="9" w:qFormat="1"/>
+    <w:lsdException w:name="heading 4" w:uiPriority="9" w:qFormat="1"/>
+    <w:lsdException w:name="heading 5" w:uiPriority="9" w:qFormat="1"/>
+    <w:lsdException w:name="heading 6" w:uiPriority="9" w:qFormat="1"/>
+    <w:lsdException w:name="heading 7" w:uiPriority="9" w:qFormat="1"/>
+    <w:lsdException w:name="heading 8" w:uiPriority="9" w:qFormat="1"/>
+    <w:lsdException w:name="heading 9" w:uiPriority="9" w:qFormat="1"/>
+    <w:lsdException w:name="toc 1" w:uiPriority="39"/>
+    <w:lsdException w:name="toc 2" w:uiPriority="39"/>
+    <w:lsdException w:name="toc 3" w:uiPriority="39"/>
+    <w:lsdException w:name="toc 4" w:uiPriority="39"/>
+    <w:lsdException w:name="toc 5" w:uiPriority="39"/>
+    <w:lsdException w:name="toc 6" w:uiPriority="39"/>
+    <w:lsdException w:name="toc 7" w:uiPriority="39"/>
+    <w:lsdException w:name="toc 8" w:uiPriority="39"/>
+    <w:lsdException w:name="toc 9" w:uiPriority="39"/>
+    <w:lsdException w:name="caption" w:uiPriority="35" w:qFormat="1"/>
+    <w:lsdException w:name="Title" w:semiHidden="0" w:uiPriority="10" w:unhideWhenUsed="0" w:qFormat="1"/>
+    <w:lsdException w:name="Default Paragraph Font" w:uiPriority="1"/>
+    <w:lsdException w:name="Body Text" w:uiPriority="0"/>
+    <w:lsdException w:name="Subtitle" w:semiHidden="0" w:uiPriority="11" w:unhideWhenUsed="0" w:qFormat="1"/>
+    <w:lsdException w:name="Strong" w:semiHidden="0" w:uiPriority="22" w:unhideWhenUsed="0" w:qFormat="1"/>
+    <w:lsdException w:name="Emphasis" w:semiHidden="0" w:uiPriority="20" w:unhideWhenUsed="0" w:qFormat="1"/>
+    <w:lsdException w:name="Table Grid" w:semiHidden="0" w:uiPriority="59" w:unhideWhenUsed="0"/>
+    <w:lsdException w:name="Note Level 1" w:semiHidden="0" w:unhideWhenUsed="0"/>
+    <w:lsdException w:name="Note Level 2" w:semiHidden="0" w:unhideWhenUsed="0"/>
+    <w:lsdException w:name="Note Level 3" w:semiHidden="0" w:unhideWhenUsed="0"/>
+    <w:lsdException w:name="Note Level 4" w:semiHidden="0" w:unhideWhenUsed="0"/>
+    <w:lsdException w:name="Note Level 5" w:semiHidden="0" w:unhideWhenUsed="0"/>
+    <w:lsdException w:name="Note Level 6" w:semiHidden="0" w:unhideWhenUsed="0"/>
+    <w:lsdException w:name="Note Level 7" w:semiHidden="0" w:unhideWhenUsed="0"/>
+    <w:lsdException w:name="Note Level 8" w:semiHidden="0" w:unhideWhenUsed="0"/>
+    <w:lsdException w:name="Note Level 9" w:semiHidden="0" w:unhideWhenUsed="0"/>
+    <w:lsdException w:name="Placeholder Text" w:unhideWhenUsed="0"/>
+    <w:lsdException w:name="No Spacing" w:semiHidden="0" w:uiPriority="1" w:unhideWhenUsed="0" w:qFormat="1"/>
+    <w:lsdException w:name="Light Shading" w:semiHidden="0" w:uiPriority="60" w:unhideWhenUsed="0"/>
+    <w:lsdException w:name="Light List" w:semiHidden="0" w:uiPriority="61" w:unhideWhenUsed="0"/>
+    <w:lsdException w:name="Light Grid" w:semiHidden="0" w:uiPriority="62" w:unhideWhenUsed="0"/>
+    <w:lsdException w:name="Medium Shading 1" w:semiHidden="0" w:uiPriority="63" w:unhideWhenUsed="0"/>
+    <w:lsdException w:name="Medium Shading 2" w:semiHidden="0" w:uiPriority="64" w:unhideWhenUsed="0"/>
+    <w:lsdException w:name="Medium List 1" w:semiHidden="0" w:uiPriority="65" w:unhideWhenUsed="0"/>
+    <w:lsdException w:name="Medium List 2" w:semiHidden="0" w:uiPriority="66" w:unhideWhenUsed="0"/>
+    <w:lsdException w:name="Medium Grid 1" w:semiHidden="0" w:uiPriority="67" w:unhideWhenUsed="0"/>
+    <w:lsdException w:name="Medium Grid 2" w:semiHidden="0" w:uiPriority="68" w:unhideWhenUsed="0"/>
+    <w:lsdException w:name="Medium Grid 3" w:semiHidden="0" w:uiPriority="69" w:unhideWhenUsed="0"/>
+    <w:lsdException w:name="Dark List" w:semiHidden="0" w:uiPriority="70" w:unhideWhenUsed="0"/>
+    <w:lsdException w:name="Colorful Shading" w:semiHidden="0" w:uiPriority="71" w:unhideWhenUsed="0"/>
+    <w:lsdException w:name="Colorful List" w:semiHidden="0" w:uiPriority="72" w:unhideWhenUsed="0"/>
+    <w:lsdException w:name="Colorful Grid" w:semiHidden="0" w:uiPriority="73" w:unhideWhenUsed="0"/>
+    <w:lsdException w:name="Light Shading Accent 1" w:semiHidden="0" w:uiPriority="60" w:unhideWhenUsed="0"/>
+    <w:lsdException w:name="Light List Accent 1" w:semiHidden="0" w:uiPriority="61" w:unhideWhenUsed="0"/>
+    <w:lsdException w:name="Light Grid Accent 1" w:semiHidden="0" w:uiPriority="62" w:unhideWhenUsed="0"/>
+    <w:lsdException w:name="Medium Shading 1 Accent 1" w:semiHidden="0" w:uiPriority="63" w:unhideWhenUsed="0"/>
+    <w:lsdException w:name="Medium Shading 2 Accent 1" w:semiHidden="0" w:uiPriority="64" w:unhideWhenUsed="0"/>
+    <w:lsdException w:name="Medium List 1 Accent 1" w:semiHidden="0" w:uiPriority="65" w:unhideWhenUsed="0"/>
+    <w:lsdException w:name="Revision" w:unhideWhenUsed="0"/>
+    <w:lsdException w:name="List Paragraph" w:semiHidden="0" w:uiPriority="34" w:unhideWhenUsed="0" w:qFormat="1"/>
+    <w:lsdException w:name="Quote" w:semiHidden="0" w:uiPriority="29" w:unhideWhenUsed="0" w:qFormat="1"/>
+    <w:lsdException w:name="Intense Quote" w:semiHidden="0" w:uiPriority="30" w:unhideWhenUsed="0" w:qFormat="1"/>
+    <w:lsdException w:name="Medium List 2 Accent 1" w:semiHidden="0" w:uiPriority="66" w:unhideWhenUsed="0"/>
+    <w:lsdException w:name="Medium Grid 1 Accent 1" w:semiHidden="0" w:uiPriority="67" w:unhideWhenUsed="0"/>
+    <w:lsdException w:name="Medium Grid 2 Accent 1" w:semiHidden="0" w:uiPriority="68" w:unhideWhenUsed="0"/>
+    <w:lsdException w:name="Medium Grid 3 Accent 1" w:semiHidden="0" w:uiPriority="69" w:unhideWhenUsed="0"/>
+    <w:lsdException w:name="Dark List Accent 1" w:semiHidden="0" w:uiPriority="70" w:unhideWhenUsed="0"/>
+    <w:lsdException w:name="Colorful Shading Accent 1" w:semiHidden="0" w:uiPriority="71" w:unhideWhenUsed="0"/>
+    <w:lsdException w:name="Colorful List Accent 1" w:semiHidden="0" w:uiPriority="72" w:unhideWhenUsed="0"/>
+    <w:lsdException w:name="Colorful Grid Accent 1" w:semiHidden="0" w:uiPriority="73" w:unhideWhenUsed="0"/>
+    <w:lsdException w:name="Light Shading Accent 2" w:semiHidden="0" w:uiPriority="60" w:unhideWhenUsed="0"/>
+    <w:lsdException w:name="Light List Accent 2" w:semiHidden="0" w:uiPriority="61" w:unhideWhenUsed="0"/>
+    <w:lsdException w:name="Light Grid Accent 2" w:semiHidden="0" w:uiPriority="62" w:unhideWhenUsed="0"/>
+    <w:lsdException w:name="Medium Shading 1 Accent 2" w:semiHidden="0" w:uiPriority="63" w:unhideWhenUsed="0"/>
+    <w:lsdException w:name="Medium Shading 2 Accent 2" w:semiHidden="0" w:uiPriority="64" w:unhideWhenUsed="0"/>
+    <w:lsdException w:name="Medium List 1 Accent 2" w:semiHidden="0" w:uiPriority="65" w:unhideWhenUsed="0"/>
+    <w:lsdException w:name="Medium List 2 Accent 2" w:semiHidden="0" w:uiPriority="66" w:unhideWhenUsed="0"/>
+    <w:lsdException w:name="Medium Grid 1 Accent 2" w:semiHidden="0" w:uiPriority="67" w:unhideWhenUsed="0"/>
+    <w:lsdException w:name="Medium Grid 2 Accent 2" w:semiHidden="0" w:uiPriority="68" w:unhideWhenUsed="0"/>
+    <w:lsdException w:name="Medium Grid 3 Accent 2" w:semiHidden="0" w:uiPriority="69" w:unhideWhenUsed="0"/>
+    <w:lsdException w:name="Dark List Accent 2" w:semiHidden="0" w:uiPriority="70" w:unhideWhenUsed="0"/>
+    <w:lsdException w:name="Colorful Shading Accent 2" w:semiHidden="0" w:uiPriority="71" w:unhideWhenUsed="0"/>
+    <w:lsdException w:name="Colorful List Accent 2" w:semiHidden="0" w:uiPriority="72" w:unhideWhenUsed="0"/>
+    <w:lsdException w:name="Colorful Grid Accent 2" w:semiHidden="0" w:uiPriority="73" w:unhideWhenUsed="0"/>
+    <w:lsdException w:name="Light Shading Accent 3" w:semiHidden="0" w:uiPriority="60" w:unhideWhenUsed="0"/>
+    <w:lsdException w:name="Light List Accent 3" w:semiHidden="0" w:uiPriority="61" w:unhideWhenUsed="0"/>
+    <w:lsdException w:name="Light Grid Accent 3" w:semiHidden="0" w:uiPriority="62" w:unhideWhenUsed="0"/>
+    <w:lsdException w:name="Medium Shading 1 Accent 3" w:semiHidden="0" w:uiPriority="63" w:unhideWhenUsed="0"/>
+    <w:lsdException w:name="Medium Shading 2 Accent 3" w:semiHidden="0" w:uiPriority="64" w:unhideWhenUsed="0"/>
+    <w:lsdException w:name="Medium List 1 Accent 3" w:semiHidden="0" w:uiPriority="65" w:unhideWhenUsed="0"/>
+    <w:lsdException w:name="Medium List 2 Accent 3" w:semiHidden="0" w:uiPriority="66" w:unhideWhenUsed="0"/>
+    <w:lsdException w:name="Medium Grid 1 Accent 3" w:semiHidden="0" w:uiPriority="67" w:unhideWhenUsed="0"/>
+    <w:lsdException w:name="Medium Grid 2 Accent 3" w:semiHidden="0" w:uiPriority="68" w:unhideWhenUsed="0"/>
+    <w:lsdException w:name="Medium Grid 3 Accent 3" w:semiHidden="0" w:uiPriority="69" w:unhideWhenUsed="0"/>
+    <w:lsdException w:name="Dark List Accent 3" w:semiHidden="0" w:uiPriority="70" w:unhideWhenUsed="0"/>
+    <w:lsdException w:name="Colorful Shading Accent 3" w:semiHidden="0" w:uiPriority="71" w:unhideWhenUsed="0"/>
+    <w:lsdException w:name="Colorful List Accent 3" w:semiHidden="0" w:uiPriority="72" w:unhideWhenUsed="0"/>
+    <w:lsdException w:name="Colorful Grid Accent 3" w:semiHidden="0" w:uiPriority="73" w:unhideWhenUsed="0"/>
+    <w:lsdException w:name="Light Shading Accent 4" w:semiHidden="0" w:uiPriority="60" w:unhideWhenUsed="0"/>
+    <w:lsdException w:name="Light List Accent 4" w:semiHidden="0" w:uiPriority="61" w:unhideWhenUsed="0"/>
+    <w:lsdException w:name="Light Grid Accent 4" w:semiHidden="0" w:uiPriority="62" w:unhideWhenUsed="0"/>
+    <w:lsdException w:name="Medium Shading 1 Accent 4" w:semiHidden="0" w:uiPriority="63" w:unhideWhenUsed="0"/>
+    <w:lsdException w:name="Medium Shading 2 Accent 4" w:semiHidden="0" w:uiPriority="64" w:unhideWhenUsed="0"/>
+    <w:lsdException w:name="Medium List 1 Accent 4" w:semiHidden="0" w:uiPriority="65" w:unhideWhenUsed="0"/>
+    <w:lsdException w:name="Medium List 2 Accent 4" w:semiHidden="0" w:uiPriority="66" w:unhideWhenUsed="0"/>
+    <w:lsdException w:name="Medium Grid 1 Accent 4" w:semiHidden="0" w:uiPriority="67" w:unhideWhenUsed="0"/>
+    <w:lsdException w:name="Medium Grid 2 Accent 4" w:semiHidden="0" w:uiPriority="68" w:unhideWhenUsed="0"/>
+    <w:lsdException w:name="Medium Grid 3 Accent 4" w:semiHidden="0" w:uiPriority="69" w:unhideWhenUsed="0"/>
+    <w:lsdException w:name="Dark List Accent 4" w:semiHidden="0" w:uiPriority="70" w:unhideWhenUsed="0"/>
+    <w:lsdException w:name="Colorful Shading Accent 4" w:semiHidden="0" w:uiPriority="71" w:unhideWhenUsed="0"/>
+    <w:lsdException w:name="Colorful List Accent 4" w:semiHidden="0" w:uiPriority="72" w:unhideWhenUsed="0"/>
+    <w:lsdException w:name="Colorful Grid Accent 4" w:semiHidden="0" w:uiPriority="73" w:unhideWhenUsed="0"/>
+    <w:lsdException w:name="Light Shading Accent 5" w:semiHidden="0" w:uiPriority="60" w:unhideWhenUsed="0"/>
+    <w:lsdException w:name="Light List Accent 5" w:semiHidden="0" w:uiPriority="61" w:unhideWhenUsed="0"/>
+    <w:lsdException w:name="Light Grid Accent 5" w:semiHidden="0" w:uiPriority="62" w:unhideWhenUsed="0"/>
+    <w:lsdException w:name="Medium Shading 1 Accent 5" w:semiHidden="0" w:uiPriority="63" w:unhideWhenUsed="0"/>
+    <w:lsdException w:name="Medium Shading 2 Accent 5" w:semiHidden="0" w:uiPriority="64" w:unhideWhenUsed="0"/>
+    <w:lsdException w:name="Medium List 1 Accent 5" w:semiHidden="0" w:uiPriority="65" w:unhideWhenUsed="0"/>
+    <w:lsdException w:name="Medium List 2 Accent 5" w:semiHidden="0" w:uiPriority="66" w:unhideWhenUsed="0"/>
+    <w:lsdException w:name="Medium Grid 1 Accent 5" w:semiHidden="0" w:uiPriority="67" w:unhideWhenUsed="0"/>
+    <w:lsdException w:name="Medium Grid 2 Accent 5" w:semiHidden="0" w:uiPriority="68" w:unhideWhenUsed="0"/>
+    <w:lsdException w:name="Medium Grid 3 Accent 5" w:semiHidden="0" w:uiPriority="69" w:unhideWhenUsed="0"/>
+    <w:lsdException w:name="Dark List Accent 5" w:semiHidden="0" w:uiPriority="70" w:unhideWhenUsed="0"/>
+    <w:lsdException w:name="Colorful Shading Accent 5" w:semiHidden="0" w:uiPriority="71" w:unhideWhenUsed="0"/>
+    <w:lsdException w:name="Colorful List Accent 5" w:semiHidden="0" w:uiPriority="72" w:unhideWhenUsed="0"/>
+    <w:lsdException w:name="Colorful Grid Accent 5" w:semiHidden="0" w:uiPriority="73" w:unhideWhenUsed="0"/>
+    <w:lsdException w:name="Light Shading Accent 6" w:semiHidden="0" w:uiPriority="60" w:unhideWhenUsed="0"/>
+    <w:lsdException w:name="Light List Accent 6" w:semiHidden="0" w:uiPriority="61" w:unhideWhenUsed="0"/>
+    <w:lsdException w:name="Light Grid Accent 6" w:semiHidden="0" w:uiPriority="62" w:unhideWhenUsed="0"/>
+    <w:lsdException w:name="Medium Shading 1 Accent 6" w:semiHidden="0" w:uiPriority="63" w:unhideWhenUsed="0"/>
+    <w:lsdException w:name="Medium Shading 2 Accent 6" w:semiHidden="0" w:uiPriority="64" w:unhideWhenUsed="0"/>
+    <w:lsdException w:name="Medium List 1 Accent 6" w:semiHidden="0" w:uiPriority="65" w:unhideWhenUsed="0"/>
+    <w:lsdException w:name="Medium List 2 Accent 6" w:semiHidden="0" w:uiPriority="66" w:unhideWhenUsed="0"/>
+    <w:lsdException w:name="Medium Grid 1 Accent 6" w:semiHidden="0" w:uiPriority="67" w:unhideWhenUsed="0"/>
+    <w:lsdException w:name="Medium Grid 2 Accent 6" w:semiHidden="0" w:uiPriority="68" w:unhideWhenUsed="0"/>
+    <w:lsdException w:name="Medium Grid 3 Accent 6" w:semiHidden="0" w:uiPriority="69" w:unhideWhenUsed="0"/>
+    <w:lsdException w:name="Dark List Accent 6" w:semiHidden="0" w:uiPriority="70" w:unhideWhenUsed="0"/>
+    <w:lsdException w:name="Colorful Shading Accent 6" w:semiHidden="0" w:uiPriority="71" w:unhideWhenUsed="0"/>
+    <w:lsdException w:name="Colorful List Accent 6" w:semiHidden="0" w:uiPriority="72" w:unhideWhenUsed="0"/>
+    <w:lsdException w:name="Colorful Grid Accent 6" w:semiHidden="0" w:uiPriority="73" w:unhideWhenUsed="0"/>
+    <w:lsdException w:name="Subtle Emphasis" w:semiHidden="0" w:uiPriority="19" w:unhideWhenUsed="0" w:qFormat="1"/>
+    <w:lsdException w:name="Intense Emphasis" w:semiHidden="0" w:uiPriority="21" w:unhideWhenUsed="0" w:qFormat="1"/>
+    <w:lsdException w:name="Subtle Reference" w:semiHidden="0" w:uiPriority="31" w:unhideWhenUsed="0" w:qFormat="1"/>
+    <w:lsdException w:name="Intense Reference" w:semiHidden="0" w:uiPriority="32" w:unhideWhenUsed="0" w:qFormat="1"/>
+    <w:lsdException w:name="Book Title" w:semiHidden="0" w:uiPriority="33" w:unhideWhenUsed="0" w:qFormat="1"/>
+    <w:lsdException w:name="Bibliography" w:uiPriority="37"/>
+    <w:lsdException w:name="TOC Heading" w:uiPriority="39" w:qFormat="1"/>
   </w:latentStyles>
   <w:style w:type="paragraph" w:default="1" w:styleId="Normal">
     <w:name w:val="Normal"/>
@@ -11231,9 +13210,426 @@
 </w:styles>
 </file>
 
+<file path=word/glossary/stylesWithEffects.xml><?xml version="1.0" encoding="utf-8"?>
+<w:styles xmlns:wpc="http://schemas.microsoft.com/office/word/2010/wordprocessingCanvas" xmlns:mo="http://schemas.microsoft.com/office/mac/office/2008/main" xmlns:mc="http://schemas.openxmlformats.org/markup-compatibility/2006" xmlns:mv="urn:schemas-microsoft-com:mac:vml" xmlns:o="urn:schemas-microsoft-com:office:office" xmlns:r="http://schemas.openxmlformats.org/officeDocument/2006/relationships" xmlns:m="http://schemas.openxmlformats.org/officeDocument/2006/math" xmlns:v="urn:schemas-microsoft-com:vml" xmlns:wp14="http://schemas.microsoft.com/office/word/2010/wordprocessingDrawing" xmlns:wp="http://schemas.openxmlformats.org/drawingml/2006/wordprocessingDrawing" xmlns:w10="urn:schemas-microsoft-com:office:word" xmlns:w="http://schemas.openxmlformats.org/wordprocessingml/2006/main" xmlns:w14="http://schemas.microsoft.com/office/word/2010/wordml" xmlns:wpg="http://schemas.microsoft.com/office/word/2010/wordprocessingGroup" xmlns:wpi="http://schemas.microsoft.com/office/word/2010/wordprocessingInk" xmlns:wne="http://schemas.microsoft.com/office/word/2006/wordml" xmlns:wps="http://schemas.microsoft.com/office/word/2010/wordprocessingShape" mc:Ignorable="w14 wp14">
+  <w:docDefaults>
+    <w:rPrDefault>
+      <w:rPr>
+        <w:rFonts w:asciiTheme="minorHAnsi" w:eastAsiaTheme="minorEastAsia" w:hAnsiTheme="minorHAnsi" w:cstheme="minorBidi"/>
+        <w:sz w:val="24"/>
+        <w:szCs w:val="24"/>
+        <w:lang w:val="en-US" w:eastAsia="ja-JP" w:bidi="ar-SA"/>
+      </w:rPr>
+    </w:rPrDefault>
+    <w:pPrDefault/>
+  </w:docDefaults>
+  <w:latentStyles w:defLockedState="0" w:defUIPriority="99" w:defSemiHidden="1" w:defUnhideWhenUsed="1" w:defQFormat="0" w:count="276">
+    <w:lsdException w:name="Normal" w:semiHidden="0" w:uiPriority="0" w:unhideWhenUsed="0" w:qFormat="1"/>
+    <w:lsdException w:name="heading 1" w:semiHidden="0" w:uiPriority="9" w:unhideWhenUsed="0" w:qFormat="1"/>
+    <w:lsdException w:name="heading 2" w:uiPriority="9" w:qFormat="1"/>
+    <w:lsdException w:name="heading 3" w:uiPriority="9" w:qFormat="1"/>
+    <w:lsdException w:name="heading 4" w:uiPriority="9" w:qFormat="1"/>
+    <w:lsdException w:name="heading 5" w:uiPriority="9" w:qFormat="1"/>
+    <w:lsdException w:name="heading 6" w:uiPriority="9" w:qFormat="1"/>
+    <w:lsdException w:name="heading 7" w:uiPriority="9" w:qFormat="1"/>
+    <w:lsdException w:name="heading 8" w:uiPriority="9" w:qFormat="1"/>
+    <w:lsdException w:name="heading 9" w:uiPriority="9" w:qFormat="1"/>
+    <w:lsdException w:name="toc 1" w:uiPriority="39"/>
+    <w:lsdException w:name="toc 2" w:uiPriority="39"/>
+    <w:lsdException w:name="toc 3" w:uiPriority="39"/>
+    <w:lsdException w:name="toc 4" w:uiPriority="39"/>
+    <w:lsdException w:name="toc 5" w:uiPriority="39"/>
+    <w:lsdException w:name="toc 6" w:uiPriority="39"/>
+    <w:lsdException w:name="toc 7" w:uiPriority="39"/>
+    <w:lsdException w:name="toc 8" w:uiPriority="39"/>
+    <w:lsdException w:name="toc 9" w:uiPriority="39"/>
+    <w:lsdException w:name="caption" w:uiPriority="35" w:qFormat="1"/>
+    <w:lsdException w:name="Title" w:semiHidden="0" w:uiPriority="10" w:unhideWhenUsed="0" w:qFormat="1"/>
+    <w:lsdException w:name="Default Paragraph Font" w:uiPriority="1"/>
+    <w:lsdException w:name="Body Text" w:uiPriority="0"/>
+    <w:lsdException w:name="Subtitle" w:semiHidden="0" w:uiPriority="11" w:unhideWhenUsed="0" w:qFormat="1"/>
+    <w:lsdException w:name="Strong" w:semiHidden="0" w:uiPriority="22" w:unhideWhenUsed="0" w:qFormat="1"/>
+    <w:lsdException w:name="Emphasis" w:semiHidden="0" w:uiPriority="20" w:unhideWhenUsed="0" w:qFormat="1"/>
+    <w:lsdException w:name="Table Grid" w:semiHidden="0" w:uiPriority="59" w:unhideWhenUsed="0"/>
+    <w:lsdException w:name="Note Level 1" w:semiHidden="0" w:unhideWhenUsed="0"/>
+    <w:lsdException w:name="Note Level 2" w:semiHidden="0" w:unhideWhenUsed="0"/>
+    <w:lsdException w:name="Note Level 3" w:semiHidden="0" w:unhideWhenUsed="0"/>
+    <w:lsdException w:name="Note Level 4" w:semiHidden="0" w:unhideWhenUsed="0"/>
+    <w:lsdException w:name="Note Level 5" w:semiHidden="0" w:unhideWhenUsed="0"/>
+    <w:lsdException w:name="Note Level 6" w:semiHidden="0" w:unhideWhenUsed="0"/>
+    <w:lsdException w:name="Note Level 7" w:semiHidden="0" w:unhideWhenUsed="0"/>
+    <w:lsdException w:name="Note Level 8" w:semiHidden="0" w:unhideWhenUsed="0"/>
+    <w:lsdException w:name="Note Level 9" w:semiHidden="0" w:unhideWhenUsed="0"/>
+    <w:lsdException w:name="Placeholder Text" w:unhideWhenUsed="0"/>
+    <w:lsdException w:name="No Spacing" w:semiHidden="0" w:uiPriority="1" w:unhideWhenUsed="0" w:qFormat="1"/>
+    <w:lsdException w:name="Light Shading" w:semiHidden="0" w:uiPriority="60" w:unhideWhenUsed="0"/>
+    <w:lsdException w:name="Light List" w:semiHidden="0" w:uiPriority="61" w:unhideWhenUsed="0"/>
+    <w:lsdException w:name="Light Grid" w:semiHidden="0" w:uiPriority="62" w:unhideWhenUsed="0"/>
+    <w:lsdException w:name="Medium Shading 1" w:semiHidden="0" w:uiPriority="63" w:unhideWhenUsed="0"/>
+    <w:lsdException w:name="Medium Shading 2" w:semiHidden="0" w:uiPriority="64" w:unhideWhenUsed="0"/>
+    <w:lsdException w:name="Medium List 1" w:semiHidden="0" w:uiPriority="65" w:unhideWhenUsed="0"/>
+    <w:lsdException w:name="Medium List 2" w:semiHidden="0" w:uiPriority="66" w:unhideWhenUsed="0"/>
+    <w:lsdException w:name="Medium Grid 1" w:semiHidden="0" w:uiPriority="67" w:unhideWhenUsed="0"/>
+    <w:lsdException w:name="Medium Grid 2" w:semiHidden="0" w:uiPriority="68" w:unhideWhenUsed="0"/>
+    <w:lsdException w:name="Medium Grid 3" w:semiHidden="0" w:uiPriority="69" w:unhideWhenUsed="0"/>
+    <w:lsdException w:name="Dark List" w:semiHidden="0" w:uiPriority="70" w:unhideWhenUsed="0"/>
+    <w:lsdException w:name="Colorful Shading" w:semiHidden="0" w:uiPriority="71" w:unhideWhenUsed="0"/>
+    <w:lsdException w:name="Colorful List" w:semiHidden="0" w:uiPriority="72" w:unhideWhenUsed="0"/>
+    <w:lsdException w:name="Colorful Grid" w:semiHidden="0" w:uiPriority="73" w:unhideWhenUsed="0"/>
+    <w:lsdException w:name="Light Shading Accent 1" w:semiHidden="0" w:uiPriority="60" w:unhideWhenUsed="0"/>
+    <w:lsdException w:name="Light List Accent 1" w:semiHidden="0" w:uiPriority="61" w:unhideWhenUsed="0"/>
+    <w:lsdException w:name="Light Grid Accent 1" w:semiHidden="0" w:uiPriority="62" w:unhideWhenUsed="0"/>
+    <w:lsdException w:name="Medium Shading 1 Accent 1" w:semiHidden="0" w:uiPriority="63" w:unhideWhenUsed="0"/>
+    <w:lsdException w:name="Medium Shading 2 Accent 1" w:semiHidden="0" w:uiPriority="64" w:unhideWhenUsed="0"/>
+    <w:lsdException w:name="Medium List 1 Accent 1" w:semiHidden="0" w:uiPriority="65" w:unhideWhenUsed="0"/>
+    <w:lsdException w:name="Revision" w:unhideWhenUsed="0"/>
+    <w:lsdException w:name="List Paragraph" w:semiHidden="0" w:uiPriority="34" w:unhideWhenUsed="0" w:qFormat="1"/>
+    <w:lsdException w:name="Quote" w:semiHidden="0" w:uiPriority="29" w:unhideWhenUsed="0" w:qFormat="1"/>
+    <w:lsdException w:name="Intense Quote" w:semiHidden="0" w:uiPriority="30" w:unhideWhenUsed="0" w:qFormat="1"/>
+    <w:lsdException w:name="Medium List 2 Accent 1" w:semiHidden="0" w:uiPriority="66" w:unhideWhenUsed="0"/>
+    <w:lsdException w:name="Medium Grid 1 Accent 1" w:semiHidden="0" w:uiPriority="67" w:unhideWhenUsed="0"/>
+    <w:lsdException w:name="Medium Grid 2 Accent 1" w:semiHidden="0" w:uiPriority="68" w:unhideWhenUsed="0"/>
+    <w:lsdException w:name="Medium Grid 3 Accent 1" w:semiHidden="0" w:uiPriority="69" w:unhideWhenUsed="0"/>
+    <w:lsdException w:name="Dark List Accent 1" w:semiHidden="0" w:uiPriority="70" w:unhideWhenUsed="0"/>
+    <w:lsdException w:name="Colorful Shading Accent 1" w:semiHidden="0" w:uiPriority="71" w:unhideWhenUsed="0"/>
+    <w:lsdException w:name="Colorful List Accent 1" w:semiHidden="0" w:uiPriority="72" w:unhideWhenUsed="0"/>
+    <w:lsdException w:name="Colorful Grid Accent 1" w:semiHidden="0" w:uiPriority="73" w:unhideWhenUsed="0"/>
+    <w:lsdException w:name="Light Shading Accent 2" w:semiHidden="0" w:uiPriority="60" w:unhideWhenUsed="0"/>
+    <w:lsdException w:name="Light List Accent 2" w:semiHidden="0" w:uiPriority="61" w:unhideWhenUsed="0"/>
+    <w:lsdException w:name="Light Grid Accent 2" w:semiHidden="0" w:uiPriority="62" w:unhideWhenUsed="0"/>
+    <w:lsdException w:name="Medium Shading 1 Accent 2" w:semiHidden="0" w:uiPriority="63" w:unhideWhenUsed="0"/>
+    <w:lsdException w:name="Medium Shading 2 Accent 2" w:semiHidden="0" w:uiPriority="64" w:unhideWhenUsed="0"/>
+    <w:lsdException w:name="Medium List 1 Accent 2" w:semiHidden="0" w:uiPriority="65" w:unhideWhenUsed="0"/>
+    <w:lsdException w:name="Medium List 2 Accent 2" w:semiHidden="0" w:uiPriority="66" w:unhideWhenUsed="0"/>
+    <w:lsdException w:name="Medium Grid 1 Accent 2" w:semiHidden="0" w:uiPriority="67" w:unhideWhenUsed="0"/>
+    <w:lsdException w:name="Medium Grid 2 Accent 2" w:semiHidden="0" w:uiPriority="68" w:unhideWhenUsed="0"/>
+    <w:lsdException w:name="Medium Grid 3 Accent 2" w:semiHidden="0" w:uiPriority="69" w:unhideWhenUsed="0"/>
+    <w:lsdException w:name="Dark List Accent 2" w:semiHidden="0" w:uiPriority="70" w:unhideWhenUsed="0"/>
+    <w:lsdException w:name="Colorful Shading Accent 2" w:semiHidden="0" w:uiPriority="71" w:unhideWhenUsed="0"/>
+    <w:lsdException w:name="Colorful List Accent 2" w:semiHidden="0" w:uiPriority="72" w:unhideWhenUsed="0"/>
+    <w:lsdException w:name="Colorful Grid Accent 2" w:semiHidden="0" w:uiPriority="73" w:unhideWhenUsed="0"/>
+    <w:lsdException w:name="Light Shading Accent 3" w:semiHidden="0" w:uiPriority="60" w:unhideWhenUsed="0"/>
+    <w:lsdException w:name="Light List Accent 3" w:semiHidden="0" w:uiPriority="61" w:unhideWhenUsed="0"/>
+    <w:lsdException w:name="Light Grid Accent 3" w:semiHidden="0" w:uiPriority="62" w:unhideWhenUsed="0"/>
+    <w:lsdException w:name="Medium Shading 1 Accent 3" w:semiHidden="0" w:uiPriority="63" w:unhideWhenUsed="0"/>
+    <w:lsdException w:name="Medium Shading 2 Accent 3" w:semiHidden="0" w:uiPriority="64" w:unhideWhenUsed="0"/>
+    <w:lsdException w:name="Medium List 1 Accent 3" w:semiHidden="0" w:uiPriority="65" w:unhideWhenUsed="0"/>
+    <w:lsdException w:name="Medium List 2 Accent 3" w:semiHidden="0" w:uiPriority="66" w:unhideWhenUsed="0"/>
+    <w:lsdException w:name="Medium Grid 1 Accent 3" w:semiHidden="0" w:uiPriority="67" w:unhideWhenUsed="0"/>
+    <w:lsdException w:name="Medium Grid 2 Accent 3" w:semiHidden="0" w:uiPriority="68" w:unhideWhenUsed="0"/>
+    <w:lsdException w:name="Medium Grid 3 Accent 3" w:semiHidden="0" w:uiPriority="69" w:unhideWhenUsed="0"/>
+    <w:lsdException w:name="Dark List Accent 3" w:semiHidden="0" w:uiPriority="70" w:unhideWhenUsed="0"/>
+    <w:lsdException w:name="Colorful Shading Accent 3" w:semiHidden="0" w:uiPriority="71" w:unhideWhenUsed="0"/>
+    <w:lsdException w:name="Colorful List Accent 3" w:semiHidden="0" w:uiPriority="72" w:unhideWhenUsed="0"/>
+    <w:lsdException w:name="Colorful Grid Accent 3" w:semiHidden="0" w:uiPriority="73" w:unhideWhenUsed="0"/>
+    <w:lsdException w:name="Light Shading Accent 4" w:semiHidden="0" w:uiPriority="60" w:unhideWhenUsed="0"/>
+    <w:lsdException w:name="Light List Accent 4" w:semiHidden="0" w:uiPriority="61" w:unhideWhenUsed="0"/>
+    <w:lsdException w:name="Light Grid Accent 4" w:semiHidden="0" w:uiPriority="62" w:unhideWhenUsed="0"/>
+    <w:lsdException w:name="Medium Shading 1 Accent 4" w:semiHidden="0" w:uiPriority="63" w:unhideWhenUsed="0"/>
+    <w:lsdException w:name="Medium Shading 2 Accent 4" w:semiHidden="0" w:uiPriority="64" w:unhideWhenUsed="0"/>
+    <w:lsdException w:name="Medium List 1 Accent 4" w:semiHidden="0" w:uiPriority="65" w:unhideWhenUsed="0"/>
+    <w:lsdException w:name="Medium List 2 Accent 4" w:semiHidden="0" w:uiPriority="66" w:unhideWhenUsed="0"/>
+    <w:lsdException w:name="Medium Grid 1 Accent 4" w:semiHidden="0" w:uiPriority="67" w:unhideWhenUsed="0"/>
+    <w:lsdException w:name="Medium Grid 2 Accent 4" w:semiHidden="0" w:uiPriority="68" w:unhideWhenUsed="0"/>
+    <w:lsdException w:name="Medium Grid 3 Accent 4" w:semiHidden="0" w:uiPriority="69" w:unhideWhenUsed="0"/>
+    <w:lsdException w:name="Dark List Accent 4" w:semiHidden="0" w:uiPriority="70" w:unhideWhenUsed="0"/>
+    <w:lsdException w:name="Colorful Shading Accent 4" w:semiHidden="0" w:uiPriority="71" w:unhideWhenUsed="0"/>
+    <w:lsdException w:name="Colorful List Accent 4" w:semiHidden="0" w:uiPriority="72" w:unhideWhenUsed="0"/>
+    <w:lsdException w:name="Colorful Grid Accent 4" w:semiHidden="0" w:uiPriority="73" w:unhideWhenUsed="0"/>
+    <w:lsdException w:name="Light Shading Accent 5" w:semiHidden="0" w:uiPriority="60" w:unhideWhenUsed="0"/>
+    <w:lsdException w:name="Light List Accent 5" w:semiHidden="0" w:uiPriority="61" w:unhideWhenUsed="0"/>
+    <w:lsdException w:name="Light Grid Accent 5" w:semiHidden="0" w:uiPriority="62" w:unhideWhenUsed="0"/>
+    <w:lsdException w:name="Medium Shading 1 Accent 5" w:semiHidden="0" w:uiPriority="63" w:unhideWhenUsed="0"/>
+    <w:lsdException w:name="Medium Shading 2 Accent 5" w:semiHidden="0" w:uiPriority="64" w:unhideWhenUsed="0"/>
+    <w:lsdException w:name="Medium List 1 Accent 5" w:semiHidden="0" w:uiPriority="65" w:unhideWhenUsed="0"/>
+    <w:lsdException w:name="Medium List 2 Accent 5" w:semiHidden="0" w:uiPriority="66" w:unhideWhenUsed="0"/>
+    <w:lsdException w:name="Medium Grid 1 Accent 5" w:semiHidden="0" w:uiPriority="67" w:unhideWhenUsed="0"/>
+    <w:lsdException w:name="Medium Grid 2 Accent 5" w:semiHidden="0" w:uiPriority="68" w:unhideWhenUsed="0"/>
+    <w:lsdException w:name="Medium Grid 3 Accent 5" w:semiHidden="0" w:uiPriority="69" w:unhideWhenUsed="0"/>
+    <w:lsdException w:name="Dark List Accent 5" w:semiHidden="0" w:uiPriority="70" w:unhideWhenUsed="0"/>
+    <w:lsdException w:name="Colorful Shading Accent 5" w:semiHidden="0" w:uiPriority="71" w:unhideWhenUsed="0"/>
+    <w:lsdException w:name="Colorful List Accent 5" w:semiHidden="0" w:uiPriority="72" w:unhideWhenUsed="0"/>
+    <w:lsdException w:name="Colorful Grid Accent 5" w:semiHidden="0" w:uiPriority="73" w:unhideWhenUsed="0"/>
+    <w:lsdException w:name="Light Shading Accent 6" w:semiHidden="0" w:uiPriority="60" w:unhideWhenUsed="0"/>
+    <w:lsdException w:name="Light List Accent 6" w:semiHidden="0" w:uiPriority="61" w:unhideWhenUsed="0"/>
+    <w:lsdException w:name="Light Grid Accent 6" w:semiHidden="0" w:uiPriority="62" w:unhideWhenUsed="0"/>
+    <w:lsdException w:name="Medium Shading 1 Accent 6" w:semiHidden="0" w:uiPriority="63" w:unhideWhenUsed="0"/>
+    <w:lsdException w:name="Medium Shading 2 Accent 6" w:semiHidden="0" w:uiPriority="64" w:unhideWhenUsed="0"/>
+    <w:lsdException w:name="Medium List 1 Accent 6" w:semiHidden="0" w:uiPriority="65" w:unhideWhenUsed="0"/>
+    <w:lsdException w:name="Medium List 2 Accent 6" w:semiHidden="0" w:uiPriority="66" w:unhideWhenUsed="0"/>
+    <w:lsdException w:name="Medium Grid 1 Accent 6" w:semiHidden="0" w:uiPriority="67" w:unhideWhenUsed="0"/>
+    <w:lsdException w:name="Medium Grid 2 Accent 6" w:semiHidden="0" w:uiPriority="68" w:unhideWhenUsed="0"/>
+    <w:lsdException w:name="Medium Grid 3 Accent 6" w:semiHidden="0" w:uiPriority="69" w:unhideWhenUsed="0"/>
+    <w:lsdException w:name="Dark List Accent 6" w:semiHidden="0" w:uiPriority="70" w:unhideWhenUsed="0"/>
+    <w:lsdException w:name="Colorful Shading Accent 6" w:semiHidden="0" w:uiPriority="71" w:unhideWhenUsed="0"/>
+    <w:lsdException w:name="Colorful List Accent 6" w:semiHidden="0" w:uiPriority="72" w:unhideWhenUsed="0"/>
+    <w:lsdException w:name="Colorful Grid Accent 6" w:semiHidden="0" w:uiPriority="73" w:unhideWhenUsed="0"/>
+    <w:lsdException w:name="Subtle Emphasis" w:semiHidden="0" w:uiPriority="19" w:unhideWhenUsed="0" w:qFormat="1"/>
+    <w:lsdException w:name="Intense Emphasis" w:semiHidden="0" w:uiPriority="21" w:unhideWhenUsed="0" w:qFormat="1"/>
+    <w:lsdException w:name="Subtle Reference" w:semiHidden="0" w:uiPriority="31" w:unhideWhenUsed="0" w:qFormat="1"/>
+    <w:lsdException w:name="Intense Reference" w:semiHidden="0" w:uiPriority="32" w:unhideWhenUsed="0" w:qFormat="1"/>
+    <w:lsdException w:name="Book Title" w:semiHidden="0" w:uiPriority="33" w:unhideWhenUsed="0" w:qFormat="1"/>
+    <w:lsdException w:name="Bibliography" w:uiPriority="37"/>
+    <w:lsdException w:name="TOC Heading" w:uiPriority="39" w:qFormat="1"/>
+  </w:latentStyles>
+  <w:style w:type="paragraph" w:default="1" w:styleId="Normal">
+    <w:name w:val="Normal"/>
+    <w:qFormat/>
+  </w:style>
+  <w:style w:type="character" w:default="1" w:styleId="DefaultParagraphFont">
+    <w:name w:val="Default Paragraph Font"/>
+    <w:uiPriority w:val="1"/>
+    <w:semiHidden/>
+    <w:unhideWhenUsed/>
+  </w:style>
+  <w:style w:type="table" w:default="1" w:styleId="TableNormal">
+    <w:name w:val="Normal Table"/>
+    <w:uiPriority w:val="99"/>
+    <w:semiHidden/>
+    <w:unhideWhenUsed/>
+    <w:tblPr>
+      <w:tblInd w:w="0" w:type="dxa"/>
+      <w:tblCellMar>
+        <w:top w:w="0" w:type="dxa"/>
+        <w:left w:w="108" w:type="dxa"/>
+        <w:bottom w:w="0" w:type="dxa"/>
+        <w:right w:w="108" w:type="dxa"/>
+      </w:tblCellMar>
+    </w:tblPr>
+  </w:style>
+  <w:style w:type="numbering" w:default="1" w:styleId="NoList">
+    <w:name w:val="No List"/>
+    <w:uiPriority w:val="99"/>
+    <w:semiHidden/>
+    <w:unhideWhenUsed/>
+  </w:style>
+  <w:style w:type="paragraph" w:customStyle="1" w:styleId="0D75EC0AD808044693C666D693574F47">
+    <w:name w:val="0D75EC0AD808044693C666D693574F47"/>
+  </w:style>
+  <w:style w:type="paragraph" w:customStyle="1" w:styleId="0A9E7A6FC9041F4BBB6EC12B44C76BCD">
+    <w:name w:val="0A9E7A6FC9041F4BBB6EC12B44C76BCD"/>
+  </w:style>
+  <w:style w:type="paragraph" w:styleId="BodyText">
+    <w:name w:val="Body Text"/>
+    <w:basedOn w:val="Normal"/>
+    <w:link w:val="BodyTextChar"/>
+    <w:rsid w:val="00AD3993"/>
+    <w:pPr>
+      <w:spacing w:after="200" w:line="300" w:lineRule="auto"/>
+    </w:pPr>
+    <w:rPr>
+      <w:rFonts w:eastAsiaTheme="minorHAnsi"/>
+      <w:color w:val="404040" w:themeColor="text1" w:themeTint="BF"/>
+      <w:sz w:val="20"/>
+      <w:szCs w:val="22"/>
+      <w:lang w:eastAsia="en-US"/>
+    </w:rPr>
+  </w:style>
+  <w:style w:type="character" w:customStyle="1" w:styleId="BodyTextChar">
+    <w:name w:val="Body Text Char"/>
+    <w:basedOn w:val="DefaultParagraphFont"/>
+    <w:link w:val="BodyText"/>
+    <w:rsid w:val="00AD3993"/>
+    <w:rPr>
+      <w:rFonts w:eastAsiaTheme="minorHAnsi"/>
+      <w:color w:val="404040" w:themeColor="text1" w:themeTint="BF"/>
+      <w:sz w:val="20"/>
+      <w:szCs w:val="22"/>
+      <w:lang w:eastAsia="en-US"/>
+    </w:rPr>
+  </w:style>
+  <w:style w:type="paragraph" w:customStyle="1" w:styleId="74ED755EE678EF46AA655FA3662B709E">
+    <w:name w:val="74ED755EE678EF46AA655FA3662B709E"/>
+  </w:style>
+  <w:style w:type="paragraph" w:customStyle="1" w:styleId="9E52CB5F49A8F3408AFB08D8D3A32874">
+    <w:name w:val="9E52CB5F49A8F3408AFB08D8D3A32874"/>
+  </w:style>
+  <w:style w:type="paragraph" w:customStyle="1" w:styleId="59A403AB08711643B689D9C2F408B16C">
+    <w:name w:val="59A403AB08711643B689D9C2F408B16C"/>
+  </w:style>
+  <w:style w:type="paragraph" w:customStyle="1" w:styleId="D447D50E83C16D4CA74FE830F94C0173">
+    <w:name w:val="D447D50E83C16D4CA74FE830F94C0173"/>
+  </w:style>
+  <w:style w:type="paragraph" w:customStyle="1" w:styleId="D36FAD3322B506479E319DC83E1DDAFB">
+    <w:name w:val="D36FAD3322B506479E319DC83E1DDAFB"/>
+  </w:style>
+  <w:style w:type="paragraph" w:customStyle="1" w:styleId="B243271511C43747B0ACE2C3C9ED82A7">
+    <w:name w:val="B243271511C43747B0ACE2C3C9ED82A7"/>
+  </w:style>
+  <w:style w:type="paragraph" w:customStyle="1" w:styleId="E73DA9AB7F9C924CA03789FAB1CCA435">
+    <w:name w:val="E73DA9AB7F9C924CA03789FAB1CCA435"/>
+  </w:style>
+  <w:style w:type="paragraph" w:customStyle="1" w:styleId="42097819A6B8CF4CB103EDE1D44E71CF">
+    <w:name w:val="42097819A6B8CF4CB103EDE1D44E71CF"/>
+  </w:style>
+  <w:style w:type="paragraph" w:customStyle="1" w:styleId="7F8AB16FACA5AA4ABC4A334E6BC9D110">
+    <w:name w:val="7F8AB16FACA5AA4ABC4A334E6BC9D110"/>
+  </w:style>
+  <w:style w:type="paragraph" w:customStyle="1" w:styleId="432FB1100A956144A911F8EC7374DAC1">
+    <w:name w:val="432FB1100A956144A911F8EC7374DAC1"/>
+  </w:style>
+  <w:style w:type="paragraph" w:customStyle="1" w:styleId="845630FB27D52549A4C47F6DF139EBC0">
+    <w:name w:val="845630FB27D52549A4C47F6DF139EBC0"/>
+  </w:style>
+  <w:style w:type="paragraph" w:customStyle="1" w:styleId="65F951E3AFF86D4FA219B39EEF3409FC">
+    <w:name w:val="65F951E3AFF86D4FA219B39EEF3409FC"/>
+  </w:style>
+  <w:style w:type="paragraph" w:customStyle="1" w:styleId="D85CBC9A9D263C4490F4BA2D0E9EE600">
+    <w:name w:val="D85CBC9A9D263C4490F4BA2D0E9EE600"/>
+  </w:style>
+  <w:style w:type="paragraph" w:customStyle="1" w:styleId="D418E81F1BA9F94E83D5C589418F2AAE">
+    <w:name w:val="D418E81F1BA9F94E83D5C589418F2AAE"/>
+  </w:style>
+  <w:style w:type="paragraph" w:customStyle="1" w:styleId="6C178BD06170CF4D897D1660B7655638">
+    <w:name w:val="6C178BD06170CF4D897D1660B7655638"/>
+  </w:style>
+  <w:style w:type="paragraph" w:customStyle="1" w:styleId="DCC9FFC9D061C24D93D905176F6183FA">
+    <w:name w:val="DCC9FFC9D061C24D93D905176F6183FA"/>
+    <w:rsid w:val="00AD3993"/>
+  </w:style>
+  <w:style w:type="paragraph" w:customStyle="1" w:styleId="0856E74611ACBE4691BEFC93293E044A">
+    <w:name w:val="0856E74611ACBE4691BEFC93293E044A"/>
+    <w:rsid w:val="00AD3993"/>
+  </w:style>
+  <w:style w:type="paragraph" w:customStyle="1" w:styleId="D7DC4589DCFD8E49A4EEFB7BB6368031">
+    <w:name w:val="D7DC4589DCFD8E49A4EEFB7BB6368031"/>
+    <w:rsid w:val="00AD3993"/>
+  </w:style>
+  <w:style w:type="paragraph" w:customStyle="1" w:styleId="B28028DB7557454C99CA0BCBA364413E">
+    <w:name w:val="B28028DB7557454C99CA0BCBA364413E"/>
+    <w:rsid w:val="00AD3993"/>
+  </w:style>
+  <w:style w:type="paragraph" w:customStyle="1" w:styleId="3915590BC84EBC45B02920DD820BEB3F">
+    <w:name w:val="3915590BC84EBC45B02920DD820BEB3F"/>
+    <w:rsid w:val="00AD3993"/>
+  </w:style>
+  <w:style w:type="paragraph" w:customStyle="1" w:styleId="E2D384BFC0C4C943ACBEC292E788697F">
+    <w:name w:val="E2D384BFC0C4C943ACBEC292E788697F"/>
+    <w:rsid w:val="00AD3993"/>
+  </w:style>
+  <w:style w:type="paragraph" w:customStyle="1" w:styleId="C47C69E892E69F4DBA6055155071F6F4">
+    <w:name w:val="C47C69E892E69F4DBA6055155071F6F4"/>
+    <w:rsid w:val="00AD3993"/>
+  </w:style>
+  <w:style w:type="paragraph" w:customStyle="1" w:styleId="00EE0BC38CA32D4A8829F2F8B5E34F2C">
+    <w:name w:val="00EE0BC38CA32D4A8829F2F8B5E34F2C"/>
+    <w:rsid w:val="00AD3993"/>
+  </w:style>
+  <w:style w:type="paragraph" w:customStyle="1" w:styleId="04E17D2A26D83048BCF3284BDB91ACA4">
+    <w:name w:val="04E17D2A26D83048BCF3284BDB91ACA4"/>
+    <w:rsid w:val="00AD3993"/>
+  </w:style>
+  <w:style w:type="paragraph" w:customStyle="1" w:styleId="5CAD53D0B03A7E4D8278509CE6E9E222">
+    <w:name w:val="5CAD53D0B03A7E4D8278509CE6E9E222"/>
+    <w:rsid w:val="00AD3993"/>
+  </w:style>
+  <w:style w:type="paragraph" w:customStyle="1" w:styleId="D7C7F23CD4B80945A9A6E2FE2483BD32">
+    <w:name w:val="D7C7F23CD4B80945A9A6E2FE2483BD32"/>
+    <w:rsid w:val="00AD3993"/>
+  </w:style>
+  <w:style w:type="paragraph" w:customStyle="1" w:styleId="387BB85220262141BDEB467BF2AAD1D2">
+    <w:name w:val="387BB85220262141BDEB467BF2AAD1D2"/>
+    <w:rsid w:val="00AD3993"/>
+  </w:style>
+  <w:style w:type="paragraph" w:customStyle="1" w:styleId="B572507BF294D4418D255A9BE1F7E930">
+    <w:name w:val="B572507BF294D4418D255A9BE1F7E930"/>
+    <w:rsid w:val="00AD3993"/>
+  </w:style>
+  <w:style w:type="paragraph" w:customStyle="1" w:styleId="1EED2F67C0C401449D5000BC9DF6D177">
+    <w:name w:val="1EED2F67C0C401449D5000BC9DF6D177"/>
+    <w:rsid w:val="00AD3993"/>
+  </w:style>
+  <w:style w:type="paragraph" w:customStyle="1" w:styleId="1A9D1C030CEB0D4EAC81F27B9B58A039">
+    <w:name w:val="1A9D1C030CEB0D4EAC81F27B9B58A039"/>
+    <w:rsid w:val="00AD3993"/>
+  </w:style>
+  <w:style w:type="paragraph" w:customStyle="1" w:styleId="9780C116A78EC5468CB98DB83D4EA230">
+    <w:name w:val="9780C116A78EC5468CB98DB83D4EA230"/>
+    <w:rsid w:val="00AD3993"/>
+  </w:style>
+  <w:style w:type="paragraph" w:customStyle="1" w:styleId="D6BD180848FC6941B9E525D8881753E9">
+    <w:name w:val="D6BD180848FC6941B9E525D8881753E9"/>
+    <w:rsid w:val="00AD3993"/>
+  </w:style>
+  <w:style w:type="paragraph" w:customStyle="1" w:styleId="AA2E8ABA8BC24344828B9D080C89326B">
+    <w:name w:val="AA2E8ABA8BC24344828B9D080C89326B"/>
+    <w:rsid w:val="00AD3993"/>
+  </w:style>
+  <w:style w:type="paragraph" w:customStyle="1" w:styleId="F517C91BE5AA8B4DBD8DC2E2A104DA99">
+    <w:name w:val="F517C91BE5AA8B4DBD8DC2E2A104DA99"/>
+    <w:rsid w:val="00AD3993"/>
+  </w:style>
+  <w:style w:type="paragraph" w:customStyle="1" w:styleId="DE013F27DD6F9C4F9D81ECF04391974F">
+    <w:name w:val="DE013F27DD6F9C4F9D81ECF04391974F"/>
+    <w:rsid w:val="00AD3993"/>
+  </w:style>
+  <w:style w:type="paragraph" w:customStyle="1" w:styleId="7EB36FCBBE68D2419CD9E9015C221F37">
+    <w:name w:val="7EB36FCBBE68D2419CD9E9015C221F37"/>
+    <w:rsid w:val="00AD3993"/>
+  </w:style>
+  <w:style w:type="paragraph" w:customStyle="1" w:styleId="BB07BC6136B4CE438A236FF74A24425E">
+    <w:name w:val="BB07BC6136B4CE438A236FF74A24425E"/>
+    <w:rsid w:val="00AD3993"/>
+  </w:style>
+  <w:style w:type="paragraph" w:customStyle="1" w:styleId="CE7D226C2E620E42BA76DBC4BA31DE5E">
+    <w:name w:val="CE7D226C2E620E42BA76DBC4BA31DE5E"/>
+    <w:rsid w:val="00AD3993"/>
+  </w:style>
+  <w:style w:type="paragraph" w:customStyle="1" w:styleId="A6D25AF9C387C84BAC203CAA0CC44FC0">
+    <w:name w:val="A6D25AF9C387C84BAC203CAA0CC44FC0"/>
+    <w:rsid w:val="00AD3993"/>
+  </w:style>
+  <w:style w:type="paragraph" w:customStyle="1" w:styleId="0EDB6D8C5EF3734AB7FCB361235926BC">
+    <w:name w:val="0EDB6D8C5EF3734AB7FCB361235926BC"/>
+    <w:rsid w:val="00AD3993"/>
+  </w:style>
+  <w:style w:type="paragraph" w:customStyle="1" w:styleId="FEF3DA8AE6F606459CF06FD705195EBA">
+    <w:name w:val="FEF3DA8AE6F606459CF06FD705195EBA"/>
+    <w:rsid w:val="00AD3993"/>
+  </w:style>
+  <w:style w:type="paragraph" w:customStyle="1" w:styleId="283FF67F5EA1BA4EAECDF78E25F3F46A">
+    <w:name w:val="283FF67F5EA1BA4EAECDF78E25F3F46A"/>
+    <w:rsid w:val="00AD3993"/>
+  </w:style>
+  <w:style w:type="paragraph" w:customStyle="1" w:styleId="7CB3222C494E5E43A9A8BF2E2E5A4E08">
+    <w:name w:val="7CB3222C494E5E43A9A8BF2E2E5A4E08"/>
+    <w:rsid w:val="00AD3993"/>
+  </w:style>
+  <w:style w:type="paragraph" w:customStyle="1" w:styleId="F64C770A4DF42745BBD1F373548FEE87">
+    <w:name w:val="F64C770A4DF42745BBD1F373548FEE87"/>
+    <w:rsid w:val="00AD3993"/>
+  </w:style>
+  <w:style w:type="paragraph" w:customStyle="1" w:styleId="E1CDC59678756E479225777F488A7E59">
+    <w:name w:val="E1CDC59678756E479225777F488A7E59"/>
+    <w:rsid w:val="00AD3993"/>
+  </w:style>
+  <w:style w:type="paragraph" w:customStyle="1" w:styleId="DE82D391B26853428CD8CCD941F04B3F">
+    <w:name w:val="DE82D391B26853428CD8CCD941F04B3F"/>
+    <w:rsid w:val="00AD3993"/>
+  </w:style>
+  <w:style w:type="paragraph" w:customStyle="1" w:styleId="CB21B9B8BDDBB6488EE1BBA3F8A665E7">
+    <w:name w:val="CB21B9B8BDDBB6488EE1BBA3F8A665E7"/>
+    <w:rsid w:val="00AD3993"/>
+  </w:style>
+  <w:style w:type="paragraph" w:customStyle="1" w:styleId="81612B9BF0AD4494AE80BEDE6AF757E7">
+    <w:name w:val="81612B9BF0AD4494AE80BEDE6AF757E7"/>
+    <w:rsid w:val="00B2412A"/>
+    <w:pPr>
+      <w:spacing w:after="160" w:line="259" w:lineRule="auto"/>
+    </w:pPr>
+    <w:rPr>
+      <w:sz w:val="22"/>
+      <w:szCs w:val="22"/>
+      <w:lang w:eastAsia="en-US"/>
+    </w:rPr>
+  </w:style>
+</w:styles>
+</file>
+
 <file path=word/glossary/webSettings.xml><?xml version="1.0" encoding="utf-8"?>
-<w:webSettings xmlns:mc="http://schemas.openxmlformats.org/markup-compatibility/2006" xmlns:r="http://schemas.openxmlformats.org/officeDocument/2006/relationships" xmlns:w="http://schemas.openxmlformats.org/wordprocessingml/2006/main" xmlns:w14="http://schemas.microsoft.com/office/word/2010/wordml" xmlns:w15="http://schemas.microsoft.com/office/word/2012/wordml" xmlns:w16se="http://schemas.microsoft.com/office/word/2015/wordml/symex" mc:Ignorable="w14 w15 w16se">
+<w:webSettings xmlns:mc="http://schemas.openxmlformats.org/markup-compatibility/2006" xmlns:r="http://schemas.openxmlformats.org/officeDocument/2006/relationships" xmlns:w="http://schemas.openxmlformats.org/wordprocessingml/2006/main" xmlns:w14="http://schemas.microsoft.com/office/word/2010/wordml" mc:Ignorable="w14">
   <w:allowPNG/>
+  <w:doNotSaveAsSingleFile/>
 </w:webSettings>
 </file>
 
@@ -11469,7 +13865,7 @@
 </file>
 
 <file path=customXml/itemProps1.xml><?xml version="1.0" encoding="utf-8"?>
-<ds:datastoreItem xmlns:ds="http://schemas.openxmlformats.org/officeDocument/2006/customXml" ds:itemID="{1B1E8D15-FD22-4306-971D-764D9CE6E1B6}">
+<ds:datastoreItem xmlns:ds="http://schemas.openxmlformats.org/officeDocument/2006/customXml" ds:itemID="{D9BDDB01-811F-3249-A609-039C23C9F8D9}">
   <ds:schemaRefs>
     <ds:schemaRef ds:uri="http://schemas.openxmlformats.org/officeDocument/2006/bibliography"/>
   </ds:schemaRefs>

</xml_diff>

<commit_message>
Decent Number of Updates to Report
</commit_message>
<xml_diff>
--- a/GhostGrabReport.docx
+++ b/GhostGrabReport.docx
@@ -180,13 +180,13 @@
               </wp:anchor>
             </w:drawing>
           </mc:Choice>
-          <mc:Fallback xmlns:w16se="http://schemas.microsoft.com/office/word/2015/wordml/symex" xmlns:w15="http://schemas.microsoft.com/office/word/2012/wordml" xmlns:cx="http://schemas.microsoft.com/office/drawing/2014/chartex">
+          <mc:Fallback>
             <w:pict>
-              <v:shapetype w14:anchorId="2BE8CE3A" id="_x0000_t202" coordsize="21600,21600" o:spt="202" path="m,l,21600r21600,l21600,xe">
+              <v:shapetype id="_x0000_t202" coordsize="21600,21600" o:spt="202" path="m0,0l0,21600,21600,21600,21600,0xe">
                 <v:stroke joinstyle="miter"/>
                 <v:path gradientshapeok="t" o:connecttype="rect"/>
               </v:shapetype>
-              <v:shape id="Text Box 2" o:spid="_x0000_s1026" type="#_x0000_t202" style="position:absolute;left:0;text-align:left;margin-left:27pt;margin-top:313.25pt;width:459pt;height:2in;z-index:251659264;visibility:visible;mso-wrap-style:square;mso-width-percent:0;mso-wrap-distance-left:9pt;mso-wrap-distance-top:0;mso-wrap-distance-right:9pt;mso-wrap-distance-bottom:0;mso-position-horizontal:absolute;mso-position-horizontal-relative:text;mso-position-vertical:absolute;mso-position-vertical-relative:text;mso-width-percent:0;mso-width-relative:margin;v-text-anchor:top" o:gfxdata="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" filled="f" stroked="f">
+              <v:shape id="Text Box 2" o:spid="_x0000_s1026" type="#_x0000_t202" style="position:absolute;left:0;text-align:left;margin-left:27pt;margin-top:313.25pt;width:459pt;height:2in;z-index:251659264;visibility:visible;mso-wrap-style:square;mso-width-percent:0;mso-wrap-distance-left:9pt;mso-wrap-distance-top:0;mso-wrap-distance-right:9pt;mso-wrap-distance-bottom:0;mso-position-horizontal:absolute;mso-position-horizontal-relative:text;mso-position-vertical:absolute;mso-position-vertical-relative:text;mso-width-percent:0;mso-width-relative:margin;v-text-anchor:top" o:gfxdata="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" filled="f" stroked="f">
                 <v:textbox>
                   <w:txbxContent>
                     <w:p>
@@ -203,7 +203,23 @@
                           <w:sz w:val="28"/>
                           <w:szCs w:val="28"/>
                         </w:rPr>
-                        <w:t>Dylan Dover, Selina Chen, Jason Mayer, Lawrence Waller</w:t>
+                        <w:t xml:space="preserve">Dylan Dover, </w:t>
+                      </w:r>
+                      <w:proofErr w:type="spellStart"/>
+                      <w:r>
+                        <w:rPr>
+                          <w:sz w:val="28"/>
+                          <w:szCs w:val="28"/>
+                        </w:rPr>
+                        <w:t>Selina</w:t>
+                      </w:r>
+                      <w:proofErr w:type="spellEnd"/>
+                      <w:r>
+                        <w:rPr>
+                          <w:sz w:val="28"/>
+                          <w:szCs w:val="28"/>
+                        </w:rPr>
+                        <w:t xml:space="preserve"> Chen, Jason Mayer, Lawrence Waller</w:t>
                       </w:r>
                     </w:p>
                     <w:p>
@@ -643,65 +659,51 @@
             <w:p>
               <w:pPr>
                 <w:pStyle w:val="TOC2"/>
-                <w:tabs>
-                  <w:tab w:val="right" w:leader="dot" w:pos="10070"/>
-                </w:tabs>
-                <w:rPr>
-                  <w:noProof/>
-                </w:rPr>
               </w:pPr>
               <w:hyperlink w:anchor="_Toc448876201" w:history="1">
                 <w:r>
                   <w:rPr>
                     <w:rStyle w:val="Hyperlink"/>
-                    <w:noProof/>
                   </w:rPr>
                   <w:t>Background and Rationale</w:t>
                 </w:r>
                 <w:r>
                   <w:rPr>
-                    <w:noProof/>
                     <w:webHidden/>
                   </w:rPr>
                   <w:tab/>
                 </w:r>
                 <w:r>
                   <w:rPr>
-                    <w:noProof/>
                     <w:webHidden/>
                   </w:rPr>
                   <w:fldChar w:fldCharType="begin"/>
                 </w:r>
                 <w:r>
                   <w:rPr>
-                    <w:noProof/>
                     <w:webHidden/>
                   </w:rPr>
                   <w:instrText xml:space="preserve"> PAGEREF _Toc448876201 \h </w:instrText>
                 </w:r>
                 <w:r>
                   <w:rPr>
-                    <w:noProof/>
                     <w:webHidden/>
                   </w:rPr>
                 </w:r>
                 <w:r>
                   <w:rPr>
-                    <w:noProof/>
                     <w:webHidden/>
                   </w:rPr>
                   <w:fldChar w:fldCharType="separate"/>
                 </w:r>
                 <w:r>
                   <w:rPr>
-                    <w:noProof/>
                     <w:webHidden/>
                   </w:rPr>
                   <w:t>4</w:t>
                 </w:r>
                 <w:r>
                   <w:rPr>
-                    <w:noProof/>
                     <w:webHidden/>
                   </w:rPr>
                   <w:fldChar w:fldCharType="end"/>
@@ -711,79 +713,63 @@
             <w:p>
               <w:pPr>
                 <w:pStyle w:val="TOC2"/>
-                <w:tabs>
-                  <w:tab w:val="right" w:leader="dot" w:pos="10070"/>
-                </w:tabs>
-                <w:rPr>
-                  <w:noProof/>
-                </w:rPr>
               </w:pPr>
               <w:hyperlink w:anchor="_Toc448876202" w:history="1">
                 <w:r>
                   <w:rPr>
                     <w:rStyle w:val="Hyperlink"/>
-                    <w:noProof/>
                   </w:rPr>
                   <w:t xml:space="preserve">App </w:t>
                 </w:r>
                 <w:r>
                   <w:rPr>
                     <w:rStyle w:val="Hyperlink"/>
-                    <w:noProof/>
                   </w:rPr>
                   <w:t>F</w:t>
                 </w:r>
                 <w:r>
                   <w:rPr>
                     <w:rStyle w:val="Hyperlink"/>
-                    <w:noProof/>
                   </w:rPr>
                   <w:t>unctionality?</w:t>
                 </w:r>
                 <w:r>
                   <w:rPr>
-                    <w:noProof/>
                     <w:webHidden/>
                   </w:rPr>
                   <w:tab/>
                 </w:r>
                 <w:r>
                   <w:rPr>
-                    <w:noProof/>
                     <w:webHidden/>
                   </w:rPr>
                   <w:fldChar w:fldCharType="begin"/>
                 </w:r>
                 <w:r>
                   <w:rPr>
-                    <w:noProof/>
                     <w:webHidden/>
                   </w:rPr>
                   <w:instrText xml:space="preserve"> PAGEREF _Toc448876202 \h </w:instrText>
                 </w:r>
                 <w:r>
                   <w:rPr>
-                    <w:noProof/>
                     <w:webHidden/>
                   </w:rPr>
                 </w:r>
                 <w:r>
                   <w:rPr>
-                    <w:noProof/>
                     <w:webHidden/>
                   </w:rPr>
                   <w:fldChar w:fldCharType="separate"/>
                 </w:r>
                 <w:r>
                   <w:rPr>
-                    <w:noProof/>
                     <w:webHidden/>
                   </w:rPr>
                   <w:t>4</w:t>
                 </w:r>
                 <w:r>
                   <w:rPr>
-                    <w:noProof/>
                     <w:webHidden/>
                   </w:rPr>
                   <w:fldChar w:fldCharType="end"/>
@@ -793,65 +779,51 @@
             <w:p>
               <w:pPr>
                 <w:pStyle w:val="TOC2"/>
-                <w:tabs>
-                  <w:tab w:val="right" w:leader="dot" w:pos="10070"/>
-                </w:tabs>
-                <w:rPr>
-                  <w:noProof/>
-                </w:rPr>
               </w:pPr>
               <w:hyperlink w:anchor="_Toc448876203" w:history="1">
                 <w:r>
                   <w:rPr>
                     <w:rStyle w:val="Hyperlink"/>
-                    <w:noProof/>
                   </w:rPr>
                   <w:t>The Code</w:t>
                 </w:r>
                 <w:r>
                   <w:rPr>
-                    <w:noProof/>
                     <w:webHidden/>
                   </w:rPr>
                   <w:tab/>
                 </w:r>
                 <w:r>
                   <w:rPr>
-                    <w:noProof/>
                     <w:webHidden/>
                   </w:rPr>
                   <w:fldChar w:fldCharType="begin"/>
                 </w:r>
                 <w:r>
                   <w:rPr>
-                    <w:noProof/>
                     <w:webHidden/>
                   </w:rPr>
                   <w:instrText xml:space="preserve"> PAGEREF _Toc448876203 \h </w:instrText>
                 </w:r>
                 <w:r>
                   <w:rPr>
-                    <w:noProof/>
                     <w:webHidden/>
                   </w:rPr>
                 </w:r>
                 <w:r>
                   <w:rPr>
-                    <w:noProof/>
                     <w:webHidden/>
                   </w:rPr>
                   <w:fldChar w:fldCharType="separate"/>
                 </w:r>
                 <w:r>
                   <w:rPr>
-                    <w:noProof/>
                     <w:webHidden/>
                   </w:rPr>
                   <w:t>4</w:t>
                 </w:r>
                 <w:r>
                   <w:rPr>
-                    <w:noProof/>
                     <w:webHidden/>
                   </w:rPr>
                   <w:fldChar w:fldCharType="end"/>
@@ -1306,6 +1278,7 @@
           </w:r>
           <w:bookmarkEnd w:id="1"/>
         </w:p>
+        <w:p/>
         <w:p>
           <w:pPr>
             <w:pStyle w:val="Heading2"/>
@@ -1320,68 +1293,148 @@
         <w:p>
           <w:pPr>
             <w:ind w:left="360"/>
+            <w:rPr>
+              <w:sz w:val="24"/>
+              <w:szCs w:val="24"/>
+            </w:rPr>
           </w:pPr>
           <w:r>
+            <w:rPr>
+              <w:sz w:val="24"/>
+              <w:szCs w:val="24"/>
+            </w:rPr>
             <w:tab/>
             <w:t xml:space="preserve">GPS has become widely embedded in mobile devices, and games that interact with users in the real world have become more and more popular. With the recent </w:t>
           </w:r>
           <w:r>
+            <w:rPr>
+              <w:sz w:val="24"/>
+              <w:szCs w:val="24"/>
+            </w:rPr>
             <w:t xml:space="preserve">announcement </w:t>
           </w:r>
           <w:r>
+            <w:rPr>
+              <w:sz w:val="24"/>
+              <w:szCs w:val="24"/>
+            </w:rPr>
             <w:t xml:space="preserve">of </w:t>
           </w:r>
           <w:r>
+            <w:rPr>
+              <w:sz w:val="24"/>
+              <w:szCs w:val="24"/>
+            </w:rPr>
             <w:t>the VR (Virtual Reality) game,</w:t>
           </w:r>
           <w:r>
+            <w:rPr>
+              <w:sz w:val="24"/>
+              <w:szCs w:val="24"/>
+            </w:rPr>
             <w:t xml:space="preserve"> Pokémon GO</w:t>
           </w:r>
           <w:r>
+            <w:rPr>
+              <w:sz w:val="24"/>
+              <w:szCs w:val="24"/>
+            </w:rPr>
             <w:t>™</w:t>
           </w:r>
           <w:r>
+            <w:rPr>
+              <w:sz w:val="24"/>
+              <w:szCs w:val="24"/>
+            </w:rPr>
             <w:t xml:space="preserve">, </w:t>
           </w:r>
           <w:r>
+            <w:rPr>
+              <w:sz w:val="24"/>
+              <w:szCs w:val="24"/>
+            </w:rPr>
             <w:t xml:space="preserve">and </w:t>
           </w:r>
           <w:r>
+            <w:rPr>
+              <w:sz w:val="24"/>
+              <w:szCs w:val="24"/>
+            </w:rPr>
             <w:t>already existing augmented reality mobile apps such as Ingress, there is a lot of widespread interest in games that users can bring into the real world</w:t>
           </w:r>
           <w:r>
+            <w:rPr>
+              <w:sz w:val="24"/>
+              <w:szCs w:val="24"/>
+            </w:rPr>
             <w:t>.</w:t>
           </w:r>
         </w:p>
         <w:p>
           <w:pPr>
             <w:ind w:left="360"/>
+            <w:rPr>
+              <w:sz w:val="24"/>
+              <w:szCs w:val="24"/>
+            </w:rPr>
           </w:pPr>
           <w:r>
+            <w:rPr>
+              <w:sz w:val="24"/>
+              <w:szCs w:val="24"/>
+            </w:rPr>
             <w:tab/>
             <w:t>The idea for a game based on catching and releasing ghosts came from the movie franchise, Ghostbusters, whic</w:t>
           </w:r>
           <w:r>
+            <w:rPr>
+              <w:sz w:val="24"/>
+              <w:szCs w:val="24"/>
+            </w:rPr>
             <w:t>h is getting a reboot this year.</w:t>
           </w:r>
           <w:r>
+            <w:rPr>
+              <w:sz w:val="24"/>
+              <w:szCs w:val="24"/>
+            </w:rPr>
             <w:t xml:space="preserve"> </w:t>
           </w:r>
           <w:r>
+            <w:rPr>
+              <w:sz w:val="24"/>
+              <w:szCs w:val="24"/>
+            </w:rPr>
             <w:t>The</w:t>
           </w:r>
           <w:r>
+            <w:rPr>
+              <w:sz w:val="24"/>
+              <w:szCs w:val="24"/>
+            </w:rPr>
             <w:t xml:space="preserve"> ghost theme is </w:t>
           </w:r>
           <w:r>
+            <w:rPr>
+              <w:sz w:val="24"/>
+              <w:szCs w:val="24"/>
+            </w:rPr>
             <w:t xml:space="preserve">generally </w:t>
           </w:r>
           <w:proofErr w:type="gramStart"/>
           <w:r>
+            <w:rPr>
+              <w:sz w:val="24"/>
+              <w:szCs w:val="24"/>
+            </w:rPr>
             <w:t>well-received</w:t>
           </w:r>
           <w:proofErr w:type="gramEnd"/>
           <w:r>
+            <w:rPr>
+              <w:sz w:val="24"/>
+              <w:szCs w:val="24"/>
+            </w:rPr>
             <w:t xml:space="preserve"> by consumers. As such, there is reason to believe that an application combining a virtual reality component with a ghost-based game will be successful in the marketplace. </w:t>
           </w:r>
         </w:p>
@@ -1401,65 +1454,115 @@
         <w:p>
           <w:pPr>
             <w:ind w:left="360" w:firstLine="360"/>
+            <w:rPr>
+              <w:sz w:val="24"/>
+              <w:szCs w:val="24"/>
+            </w:rPr>
           </w:pPr>
           <w:r>
+            <w:rPr>
+              <w:sz w:val="24"/>
+              <w:szCs w:val="24"/>
+            </w:rPr>
             <w:t>This app is available for</w:t>
           </w:r>
           <w:r>
+            <w:rPr>
+              <w:sz w:val="24"/>
+              <w:szCs w:val="24"/>
+            </w:rPr>
             <w:t xml:space="preserve"> Android phones. A basic walkthrough of how the app is used is demonstrated through the pictures below:</w:t>
           </w:r>
         </w:p>
         <w:p>
           <w:pPr>
             <w:ind w:left="360" w:firstLine="360"/>
+            <w:rPr>
+              <w:sz w:val="24"/>
+              <w:szCs w:val="24"/>
+            </w:rPr>
           </w:pPr>
           <w:proofErr w:type="gramStart"/>
           <w:r>
+            <w:rPr>
+              <w:sz w:val="24"/>
+              <w:szCs w:val="24"/>
+            </w:rPr>
             <w:t>First login by creating a username and password?</w:t>
           </w:r>
           <w:proofErr w:type="gramEnd"/>
           <w:r>
+            <w:rPr>
+              <w:sz w:val="24"/>
+              <w:szCs w:val="24"/>
+            </w:rPr>
             <w:t xml:space="preserve"> [INSERT PIC]</w:t>
           </w:r>
         </w:p>
         <w:p>
           <w:pPr>
             <w:ind w:left="360" w:firstLine="360"/>
+            <w:rPr>
+              <w:sz w:val="24"/>
+              <w:szCs w:val="24"/>
+            </w:rPr>
           </w:pPr>
           <w:r>
+            <w:rPr>
+              <w:sz w:val="24"/>
+              <w:szCs w:val="24"/>
+            </w:rPr>
             <w:t>Next</w:t>
           </w:r>
         </w:p>
         <w:p>
           <w:pPr>
             <w:ind w:left="360" w:firstLine="360"/>
+            <w:rPr>
+              <w:sz w:val="24"/>
+              <w:szCs w:val="24"/>
+            </w:rPr>
           </w:pPr>
           <w:r>
+            <w:rPr>
+              <w:sz w:val="24"/>
+              <w:szCs w:val="24"/>
+            </w:rPr>
             <w:t>Happy ghost hunting!</w:t>
           </w:r>
         </w:p>
         <w:p>
           <w:pPr>
             <w:ind w:left="360" w:firstLine="360"/>
+            <w:rPr>
+              <w:sz w:val="24"/>
+              <w:szCs w:val="24"/>
+            </w:rPr>
           </w:pPr>
           <w:r>
+            <w:rPr>
+              <w:sz w:val="24"/>
+              <w:szCs w:val="24"/>
+            </w:rPr>
             <w:t>Some other features include a leaderboard, where you can see who is leading in points.</w:t>
           </w:r>
         </w:p>
         <w:p>
           <w:pPr>
             <w:ind w:left="360" w:firstLine="360"/>
+            <w:rPr>
+              <w:sz w:val="24"/>
+              <w:szCs w:val="24"/>
+            </w:rPr>
           </w:pPr>
           <w:r>
+            <w:rPr>
+              <w:sz w:val="24"/>
+              <w:szCs w:val="24"/>
+            </w:rPr>
             <w:t>[INSERT PIC]</w:t>
           </w:r>
         </w:p>
-        <w:p>
-          <w:pPr>
-            <w:ind w:left="360" w:firstLine="360"/>
-          </w:pPr>
-        </w:p>
-        <w:p/>
         <w:p>
           <w:pPr>
             <w:ind w:left="360"/>
@@ -1478,41 +1581,73 @@
         <w:p>
           <w:pPr>
             <w:ind w:left="360" w:firstLine="360"/>
+            <w:rPr>
+              <w:sz w:val="24"/>
+              <w:szCs w:val="24"/>
+            </w:rPr>
           </w:pPr>
           <w:r>
+            <w:rPr>
+              <w:sz w:val="24"/>
+              <w:szCs w:val="24"/>
+            </w:rPr>
             <w:t xml:space="preserve">The code for this app as well as other documentation </w:t>
           </w:r>
           <w:r>
+            <w:rPr>
+              <w:sz w:val="24"/>
+              <w:szCs w:val="24"/>
+            </w:rPr>
             <w:t xml:space="preserve">is publicly available and </w:t>
           </w:r>
           <w:r>
+            <w:rPr>
+              <w:sz w:val="24"/>
+              <w:szCs w:val="24"/>
+            </w:rPr>
             <w:t xml:space="preserve">can be found at </w:t>
           </w:r>
           <w:hyperlink r:id="rId10" w:history="1">
             <w:r>
               <w:rPr>
                 <w:rStyle w:val="Hyperlink"/>
+                <w:sz w:val="24"/>
+                <w:szCs w:val="24"/>
               </w:rPr>
               <w:t>https://github.com/wallerl2/ghostgrab</w:t>
             </w:r>
           </w:hyperlink>
           <w:r>
+            <w:rPr>
+              <w:sz w:val="24"/>
+              <w:szCs w:val="24"/>
+            </w:rPr>
             <w:t>. A basic layout of the way the code is set up is demonstrated in the UML below:</w:t>
           </w:r>
         </w:p>
         <w:p>
           <w:pPr>
             <w:ind w:left="360"/>
+            <w:rPr>
+              <w:sz w:val="24"/>
+              <w:szCs w:val="24"/>
+            </w:rPr>
           </w:pPr>
         </w:p>
         <w:p>
           <w:pPr>
             <w:ind w:left="360"/>
             <w:jc w:val="center"/>
+            <w:rPr>
+              <w:sz w:val="24"/>
+              <w:szCs w:val="24"/>
+            </w:rPr>
           </w:pPr>
           <w:r>
             <w:rPr>
               <w:noProof/>
+              <w:sz w:val="24"/>
+              <w:szCs w:val="24"/>
             </w:rPr>
             <w:lastRenderedPageBreak/>
             <w:drawing>
@@ -1569,87 +1704,204 @@
           <w:pPr>
             <w:pStyle w:val="Caption"/>
             <w:jc w:val="center"/>
+            <w:rPr>
+              <w:sz w:val="24"/>
+              <w:szCs w:val="24"/>
+            </w:rPr>
           </w:pPr>
           <w:r>
+            <w:rPr>
+              <w:sz w:val="24"/>
+              <w:szCs w:val="24"/>
+            </w:rPr>
             <w:t xml:space="preserve">Figure </w:t>
           </w:r>
-          <w:fldSimple w:instr=" SEQ Figure \* ARABIC ">
-            <w:r>
-              <w:rPr>
-                <w:noProof/>
-              </w:rPr>
-              <w:t>1</w:t>
-            </w:r>
-          </w:fldSimple>
           <w:r>
+            <w:rPr>
+              <w:sz w:val="24"/>
+              <w:szCs w:val="24"/>
+            </w:rPr>
+            <w:fldChar w:fldCharType="begin"/>
+          </w:r>
+          <w:r>
+            <w:rPr>
+              <w:sz w:val="24"/>
+              <w:szCs w:val="24"/>
+            </w:rPr>
+            <w:instrText xml:space="preserve"> SEQ Figure \* ARABIC </w:instrText>
+          </w:r>
+          <w:r>
+            <w:rPr>
+              <w:sz w:val="24"/>
+              <w:szCs w:val="24"/>
+            </w:rPr>
+            <w:fldChar w:fldCharType="separate"/>
+          </w:r>
+          <w:r>
+            <w:rPr>
+              <w:noProof/>
+              <w:sz w:val="24"/>
+              <w:szCs w:val="24"/>
+            </w:rPr>
+            <w:t>1</w:t>
+          </w:r>
+          <w:r>
+            <w:rPr>
+              <w:noProof/>
+              <w:sz w:val="24"/>
+              <w:szCs w:val="24"/>
+            </w:rPr>
+            <w:fldChar w:fldCharType="end"/>
+          </w:r>
+          <w:r>
+            <w:rPr>
+              <w:sz w:val="24"/>
+              <w:szCs w:val="24"/>
+            </w:rPr>
             <w:t>: UML Diagram</w:t>
           </w:r>
           <w:r>
+            <w:rPr>
+              <w:sz w:val="24"/>
+              <w:szCs w:val="24"/>
+            </w:rPr>
             <w:t xml:space="preserve"> for App</w:t>
           </w:r>
         </w:p>
         <w:p>
+          <w:pPr>
+            <w:rPr>
+              <w:sz w:val="24"/>
+              <w:szCs w:val="24"/>
+            </w:rPr>
+          </w:pPr>
           <w:r>
+            <w:rPr>
+              <w:sz w:val="24"/>
+              <w:szCs w:val="24"/>
+            </w:rPr>
             <w:tab/>
           </w:r>
           <w:proofErr w:type="gramStart"/>
           <w:r>
+            <w:rPr>
+              <w:sz w:val="24"/>
+              <w:szCs w:val="24"/>
+            </w:rPr>
             <w:t>The client, which is the code written in Unity, holds the graphics for the game as well as t</w:t>
           </w:r>
           <w:r>
+            <w:rPr>
+              <w:sz w:val="24"/>
+              <w:szCs w:val="24"/>
+            </w:rPr>
             <w:t>he most of the game logistics.</w:t>
           </w:r>
           <w:proofErr w:type="gramEnd"/>
           <w:r>
+            <w:rPr>
+              <w:sz w:val="24"/>
+              <w:szCs w:val="24"/>
+            </w:rPr>
             <w:t xml:space="preserve"> </w:t>
           </w:r>
           <w:r>
+            <w:rPr>
+              <w:sz w:val="24"/>
+              <w:szCs w:val="24"/>
+            </w:rPr>
             <w:t>The server,</w:t>
           </w:r>
           <w:r>
+            <w:rPr>
+              <w:sz w:val="24"/>
+              <w:szCs w:val="24"/>
+            </w:rPr>
             <w:t xml:space="preserve"> which is being hosted on an Amazon Web Services</w:t>
           </w:r>
           <w:r>
+            <w:rPr>
+              <w:sz w:val="24"/>
+              <w:szCs w:val="24"/>
+            </w:rPr>
             <w:t xml:space="preserve"> </w:t>
           </w:r>
           <w:proofErr w:type="gramStart"/>
           <w:r>
+            <w:rPr>
+              <w:sz w:val="24"/>
+              <w:szCs w:val="24"/>
+            </w:rPr>
             <w:t>instance</w:t>
           </w:r>
           <w:proofErr w:type="gramEnd"/>
           <w:r>
+            <w:rPr>
+              <w:sz w:val="24"/>
+              <w:szCs w:val="24"/>
+            </w:rPr>
             <w:t xml:space="preserve"> holds information such as ghost types, location of all the ghosts in the game, and the scores of the players. The client requests information from </w:t>
           </w:r>
           <w:r>
+            <w:rPr>
+              <w:sz w:val="24"/>
+              <w:szCs w:val="24"/>
+            </w:rPr>
             <w:t>the server whenever it needs to for tasks like determining ghost locations. I</w:t>
           </w:r>
           <w:r>
+            <w:rPr>
+              <w:sz w:val="24"/>
+              <w:szCs w:val="24"/>
+            </w:rPr>
             <w:t>t also post</w:t>
           </w:r>
           <w:r>
+            <w:rPr>
+              <w:sz w:val="24"/>
+              <w:szCs w:val="24"/>
+            </w:rPr>
             <w:t xml:space="preserve">s information to server as well. For example, the </w:t>
           </w:r>
           <w:proofErr w:type="spellStart"/>
           <w:proofErr w:type="gramStart"/>
           <w:r>
+            <w:rPr>
+              <w:sz w:val="24"/>
+              <w:szCs w:val="24"/>
+            </w:rPr>
             <w:t>updateLeaderboard</w:t>
           </w:r>
           <w:proofErr w:type="spellEnd"/>
           <w:r>
+            <w:rPr>
+              <w:sz w:val="24"/>
+              <w:szCs w:val="24"/>
+            </w:rPr>
             <w:t>(</w:t>
           </w:r>
           <w:proofErr w:type="gramEnd"/>
           <w:r>
+            <w:rPr>
+              <w:sz w:val="24"/>
+              <w:szCs w:val="24"/>
+            </w:rPr>
             <w:t>) function is called when a user’s score changes, and the update</w:t>
           </w:r>
           <w:r>
+            <w:rPr>
+              <w:sz w:val="24"/>
+              <w:szCs w:val="24"/>
+            </w:rPr>
             <w:t>d score is posted to the server</w:t>
           </w:r>
           <w:r>
+            <w:rPr>
+              <w:sz w:val="24"/>
+              <w:szCs w:val="24"/>
+            </w:rPr>
             <w:t>.</w:t>
           </w:r>
-          <w:bookmarkStart w:id="5" w:name="_GoBack"/>
-          <w:bookmarkEnd w:id="5"/>
         </w:p>
         <w:p>
           <w:pPr>
@@ -1664,7 +1916,7 @@
             <w:pageBreakBefore/>
             <w:spacing w:before="720"/>
           </w:pPr>
-          <w:bookmarkStart w:id="6" w:name="_Toc448876204"/>
+          <w:bookmarkStart w:id="5" w:name="_Toc448876204"/>
           <w:r>
             <w:lastRenderedPageBreak/>
             <w:t>Scheduling</w:t>
@@ -1672,7 +1924,7 @@
         </w:p>
       </w:sdtContent>
     </w:sdt>
-    <w:bookmarkEnd w:id="6" w:displacedByCustomXml="prev"/>
+    <w:bookmarkEnd w:id="5" w:displacedByCustomXml="prev"/>
     <w:sdt>
       <w:sdtPr>
         <w:id w:val="111876319"/>
@@ -1690,28 +1942,58 @@
           </w:sdtPr>
           <w:sdtContent>
             <w:p>
+              <w:pPr>
+                <w:rPr>
+                  <w:sz w:val="24"/>
+                  <w:szCs w:val="24"/>
+                </w:rPr>
+              </w:pPr>
               <w:r>
                 <w:tab/>
+              </w:r>
+              <w:r>
+                <w:rPr>
+                  <w:sz w:val="24"/>
+                  <w:szCs w:val="24"/>
+                </w:rPr>
                 <w:t>This project took place over a period of about 3 weeks, starting on Tuesday, March 29</w:t>
               </w:r>
               <w:r>
                 <w:rPr>
+                  <w:sz w:val="24"/>
+                  <w:szCs w:val="24"/>
                   <w:vertAlign w:val="superscript"/>
                 </w:rPr>
                 <w:t>th</w:t>
               </w:r>
               <w:r>
+                <w:rPr>
+                  <w:sz w:val="24"/>
+                  <w:szCs w:val="24"/>
+                </w:rPr>
                 <w:t>, 2016 and ending on April 21, 2016.</w:t>
               </w:r>
               <w:r>
+                <w:rPr>
+                  <w:sz w:val="24"/>
+                  <w:szCs w:val="24"/>
+                </w:rPr>
                 <w:t xml:space="preserve"> An overview of the tasks performed for the project are listed below in Figure 2</w:t>
               </w:r>
               <w:proofErr w:type="gramStart"/>
               <w:r>
+                <w:rPr>
+                  <w:sz w:val="24"/>
+                  <w:szCs w:val="24"/>
+                </w:rPr>
                 <w:t>.(</w:t>
               </w:r>
               <w:proofErr w:type="gramEnd"/>
               <w:r>
+                <w:rPr>
+                  <w:sz w:val="24"/>
+                  <w:szCs w:val="24"/>
+                </w:rPr>
                 <w:t>MIGHT NEED TO CHANGE #)</w:t>
               </w:r>
             </w:p>
@@ -1722,13 +2004,15 @@
                   <w:rFonts w:asciiTheme="majorHAnsi" w:eastAsiaTheme="majorEastAsia" w:hAnsiTheme="majorHAnsi" w:cstheme="majorBidi"/>
                   <w:bCs/>
                   <w:color w:val="6464A5" w:themeColor="text2" w:themeTint="99"/>
-                  <w:sz w:val="36"/>
-                  <w:szCs w:val="36"/>
+                  <w:sz w:val="24"/>
+                  <w:szCs w:val="24"/>
                 </w:rPr>
               </w:pPr>
               <w:r>
                 <w:rPr>
                   <w:noProof/>
+                  <w:sz w:val="24"/>
+                  <w:szCs w:val="24"/>
                 </w:rPr>
                 <w:drawing>
                   <wp:inline distT="0" distB="0" distL="0" distR="0" wp14:anchorId="34B0CFFE" wp14:editId="1633DA4D">
@@ -1787,40 +2071,107 @@
               <w:pPr>
                 <w:pStyle w:val="Caption"/>
                 <w:jc w:val="center"/>
+                <w:rPr>
+                  <w:sz w:val="20"/>
+                  <w:szCs w:val="20"/>
+                </w:rPr>
               </w:pPr>
               <w:r>
+                <w:rPr>
+                  <w:sz w:val="20"/>
+                  <w:szCs w:val="20"/>
+                </w:rPr>
                 <w:t xml:space="preserve">Figure </w:t>
               </w:r>
-              <w:fldSimple w:instr=" SEQ Figure \* ARABIC ">
-                <w:r>
-                  <w:rPr>
-                    <w:noProof/>
-                  </w:rPr>
-                  <w:t>2</w:t>
-                </w:r>
-              </w:fldSimple>
               <w:r>
+                <w:rPr>
+                  <w:sz w:val="20"/>
+                  <w:szCs w:val="20"/>
+                </w:rPr>
+                <w:fldChar w:fldCharType="begin"/>
+              </w:r>
+              <w:r>
+                <w:rPr>
+                  <w:sz w:val="20"/>
+                  <w:szCs w:val="20"/>
+                </w:rPr>
+                <w:instrText xml:space="preserve"> SEQ Figure \* ARABIC </w:instrText>
+              </w:r>
+              <w:r>
+                <w:rPr>
+                  <w:sz w:val="20"/>
+                  <w:szCs w:val="20"/>
+                </w:rPr>
+                <w:fldChar w:fldCharType="separate"/>
+              </w:r>
+              <w:r>
+                <w:rPr>
+                  <w:noProof/>
+                  <w:sz w:val="20"/>
+                  <w:szCs w:val="20"/>
+                </w:rPr>
+                <w:t>2</w:t>
+              </w:r>
+              <w:r>
+                <w:rPr>
+                  <w:noProof/>
+                  <w:sz w:val="20"/>
+                  <w:szCs w:val="20"/>
+                </w:rPr>
+                <w:fldChar w:fldCharType="end"/>
+              </w:r>
+              <w:r>
+                <w:rPr>
+                  <w:sz w:val="20"/>
+                  <w:szCs w:val="20"/>
+                </w:rPr>
                 <w:t xml:space="preserve">: </w:t>
               </w:r>
               <w:proofErr w:type="gramStart"/>
               <w:r>
+                <w:rPr>
+                  <w:sz w:val="20"/>
+                  <w:szCs w:val="20"/>
+                </w:rPr>
                 <w:t>Gantt Chart</w:t>
               </w:r>
               <w:proofErr w:type="gramEnd"/>
               <w:r>
+                <w:rPr>
+                  <w:sz w:val="20"/>
+                  <w:szCs w:val="20"/>
+                </w:rPr>
                 <w:t xml:space="preserve"> Documenting the Project Schedule</w:t>
               </w:r>
             </w:p>
             <w:p>
               <w:pPr>
                 <w:ind w:firstLine="720"/>
+                <w:rPr>
+                  <w:sz w:val="24"/>
+                  <w:szCs w:val="24"/>
+                </w:rPr>
               </w:pPr>
               <w:r>
+                <w:rPr>
+                  <w:sz w:val="24"/>
+                  <w:szCs w:val="24"/>
+                </w:rPr>
                 <w:t>The project was split into four phases: Initial Design, Bare Bones, Art and Advertising, and Final Product. Though called ‘phases’, these periods do not necessarily go in order or depend on each other’s completion. For example, the tasks in Phase III: Art and Advertising necessarily succeed the Phase II subtask ‘Set up running Project in Unity’, but do not need to succeed the other subtasks in Phase II. The Phase III subtasks of designing ghost types and making the app pretty can easily be performed concurrently with the Phase II subtasks of setting up the server and client.</w:t>
               </w:r>
             </w:p>
             <w:p>
+              <w:pPr>
+                <w:rPr>
+                  <w:sz w:val="24"/>
+                  <w:szCs w:val="24"/>
+                </w:rPr>
+              </w:pPr>
               <w:r>
+                <w:rPr>
+                  <w:sz w:val="24"/>
+                  <w:szCs w:val="24"/>
+                </w:rPr>
                 <w:lastRenderedPageBreak/>
                 <w:tab/>
                 <w:t>Our project has a single milestone on 4/20/16, which is the printing and binding of the final report, which is done on 4/21/16, the day before the report will be handed in.</w:t>
@@ -1831,53 +2182,71 @@
                 <w:ind w:firstLine="720"/>
                 <w:rPr>
                   <w:noProof/>
+                  <w:sz w:val="24"/>
+                  <w:szCs w:val="24"/>
                 </w:rPr>
               </w:pPr>
               <w:r>
                 <w:rPr>
                   <w:noProof/>
+                  <w:sz w:val="24"/>
+                  <w:szCs w:val="24"/>
                 </w:rPr>
                 <w:t>For a better</w:t>
               </w:r>
               <w:r>
                 <w:rPr>
                   <w:noProof/>
+                  <w:sz w:val="24"/>
+                  <w:szCs w:val="24"/>
                 </w:rPr>
                 <w:t xml:space="preserve"> look at the entire project schedule</w:t>
               </w:r>
               <w:r>
                 <w:rPr>
                   <w:noProof/>
+                  <w:sz w:val="24"/>
+                  <w:szCs w:val="24"/>
                 </w:rPr>
                 <w:t xml:space="preserve"> and which tasks must precede others, one can view</w:t>
               </w:r>
               <w:r>
                 <w:rPr>
                   <w:noProof/>
+                  <w:sz w:val="24"/>
+                  <w:szCs w:val="24"/>
                 </w:rPr>
                 <w:t xml:space="preserve"> </w:t>
               </w:r>
               <w:r>
                 <w:rPr>
                   <w:noProof/>
+                  <w:sz w:val="24"/>
+                  <w:szCs w:val="24"/>
                 </w:rPr>
                 <w:t>the</w:t>
               </w:r>
               <w:r>
                 <w:rPr>
                   <w:noProof/>
+                  <w:sz w:val="24"/>
+                  <w:szCs w:val="24"/>
                 </w:rPr>
                 <w:t xml:space="preserve"> Network Diagram form </w:t>
               </w:r>
               <w:r>
                 <w:rPr>
                   <w:noProof/>
+                  <w:sz w:val="24"/>
+                  <w:szCs w:val="24"/>
                 </w:rPr>
                 <w:t xml:space="preserve">of the schedule </w:t>
               </w:r>
               <w:r>
                 <w:rPr>
                   <w:noProof/>
+                  <w:sz w:val="24"/>
+                  <w:szCs w:val="24"/>
                 </w:rPr>
                 <w:t>below.</w:t>
               </w:r>
@@ -1886,11 +2255,15 @@
               <w:pPr>
                 <w:rPr>
                   <w:noProof/>
+                  <w:sz w:val="24"/>
+                  <w:szCs w:val="24"/>
                 </w:rPr>
               </w:pPr>
               <w:r>
                 <w:rPr>
                   <w:noProof/>
+                  <w:sz w:val="24"/>
+                  <w:szCs w:val="24"/>
                 </w:rPr>
                 <w:drawing>
                   <wp:inline distT="0" distB="0" distL="0" distR="0" wp14:anchorId="777C2836" wp14:editId="44CCCE8F">
@@ -1949,11 +2322,15 @@
               <w:pPr>
                 <w:rPr>
                   <w:noProof/>
+                  <w:sz w:val="24"/>
+                  <w:szCs w:val="24"/>
                 </w:rPr>
               </w:pPr>
               <w:r>
                 <w:rPr>
                   <w:noProof/>
+                  <w:sz w:val="24"/>
+                  <w:szCs w:val="24"/>
                 </w:rPr>
                 <w:tab/>
                 <w:t>Taking a closer look at the beginning of the schedule we see that the Initial Design Phase had four subtasks: Prepare Tools, Writing Documention, Take Pictures, and Research. The 2</w:t>
@@ -1961,6 +2338,8 @@
               <w:r>
                 <w:rPr>
                   <w:noProof/>
+                  <w:sz w:val="24"/>
+                  <w:szCs w:val="24"/>
                   <w:vertAlign w:val="superscript"/>
                 </w:rPr>
                 <w:t>nd</w:t>
@@ -1968,14 +2347,24 @@
               <w:r>
                 <w:rPr>
                   <w:noProof/>
+                  <w:sz w:val="24"/>
+                  <w:szCs w:val="24"/>
                 </w:rPr>
                 <w:t xml:space="preserve"> Phase, which involved getting the bare bones of the app set up followed after the Research activity.</w:t>
               </w:r>
             </w:p>
             <w:p>
+              <w:pPr>
+                <w:rPr>
+                  <w:sz w:val="24"/>
+                  <w:szCs w:val="24"/>
+                </w:rPr>
+              </w:pPr>
               <w:r>
                 <w:rPr>
                   <w:noProof/>
+                  <w:sz w:val="24"/>
+                  <w:szCs w:val="24"/>
                 </w:rPr>
                 <w:drawing>
                   <wp:inline distT="0" distB="0" distL="0" distR="0" wp14:anchorId="3CD20426" wp14:editId="650FAD51">
@@ -2034,94 +2423,122 @@
               <w:pPr>
                 <w:rPr>
                   <w:noProof/>
+                  <w:sz w:val="24"/>
+                  <w:szCs w:val="24"/>
                 </w:rPr>
               </w:pPr>
               <w:r>
                 <w:rPr>
                   <w:noProof/>
+                  <w:sz w:val="24"/>
+                  <w:szCs w:val="24"/>
                 </w:rPr>
+                <w:lastRenderedPageBreak/>
                 <w:tab/>
                 <w:t>Phase II</w:t>
               </w:r>
               <w:r>
                 <w:rPr>
                   <w:noProof/>
+                  <w:sz w:val="24"/>
+                  <w:szCs w:val="24"/>
                 </w:rPr>
                 <w:t>: Bare Bones</w:t>
               </w:r>
               <w:r>
                 <w:rPr>
                   <w:noProof/>
+                  <w:sz w:val="24"/>
+                  <w:szCs w:val="24"/>
                 </w:rPr>
                 <w:t xml:space="preserve"> had </w:t>
               </w:r>
               <w:r>
                 <w:rPr>
                   <w:noProof/>
+                  <w:sz w:val="24"/>
+                  <w:szCs w:val="24"/>
                 </w:rPr>
                 <w:t>Phase IV</w:t>
               </w:r>
               <w:r>
                 <w:rPr>
                   <w:noProof/>
+                  <w:sz w:val="24"/>
+                  <w:szCs w:val="24"/>
                 </w:rPr>
                 <w:t>: Final Product</w:t>
               </w:r>
               <w:r>
                 <w:rPr>
                   <w:noProof/>
+                  <w:sz w:val="24"/>
+                  <w:szCs w:val="24"/>
                 </w:rPr>
                 <w:t xml:space="preserve"> as a successor. </w:t>
               </w:r>
               <w:r>
                 <w:rPr>
                   <w:noProof/>
+                  <w:sz w:val="24"/>
+                  <w:szCs w:val="24"/>
                 </w:rPr>
                 <w:t xml:space="preserve">However, </w:t>
               </w:r>
               <w:r>
                 <w:rPr>
                   <w:noProof/>
+                  <w:sz w:val="24"/>
+                  <w:szCs w:val="24"/>
                 </w:rPr>
                 <w:t>Phase III has only ‘Set up running project in Unity’ as a predecessor and no successors</w:t>
               </w:r>
               <w:r>
                 <w:rPr>
                   <w:noProof/>
+                  <w:sz w:val="24"/>
+                  <w:szCs w:val="24"/>
                 </w:rPr>
                 <w:t>. The disconnect from the other Phases is</w:t>
               </w:r>
               <w:r>
                 <w:rPr>
                   <w:noProof/>
+                  <w:sz w:val="24"/>
+                  <w:szCs w:val="24"/>
                 </w:rPr>
                 <w:t xml:space="preserve"> due to the fact that the subtasks in Phase III involve activities </w:t>
               </w:r>
               <w:r>
                 <w:rPr>
                   <w:noProof/>
+                  <w:sz w:val="24"/>
+                  <w:szCs w:val="24"/>
                 </w:rPr>
-                <w:t xml:space="preserve">that are really only </w:t>
-              </w:r>
-              <w:r>
-                <w:rPr>
-                  <w:noProof/>
-                </w:rPr>
-                <w:lastRenderedPageBreak/>
-                <w:t>about adding extra features to the app, which can be added to or stopped at any time (there is no cap to how beautiful we can make the app or how many ghost types we can add).</w:t>
+                <w:t>that are really only about adding extra features to the app, which can be added to or stopped at any time (there is no cap to how beautiful we can make the app or how many ghost types we can add).</w:t>
               </w:r>
             </w:p>
             <w:p>
               <w:pPr>
                 <w:rPr>
                   <w:noProof/>
+                  <w:sz w:val="24"/>
+                  <w:szCs w:val="24"/>
                 </w:rPr>
               </w:pPr>
             </w:p>
             <w:p>
+              <w:pPr>
+                <w:rPr>
+                  <w:sz w:val="24"/>
+                  <w:szCs w:val="24"/>
+                </w:rPr>
+              </w:pPr>
               <w:r>
                 <w:rPr>
                   <w:noProof/>
+                  <w:sz w:val="24"/>
+                  <w:szCs w:val="24"/>
                 </w:rPr>
                 <w:drawing>
                   <wp:inline distT="0" distB="0" distL="0" distR="0" wp14:anchorId="5CA867ED" wp14:editId="0815FEFC">
@@ -2180,18 +2597,22 @@
               <w:pPr>
                 <w:rPr>
                   <w:noProof/>
+                  <w:sz w:val="24"/>
+                  <w:szCs w:val="24"/>
                 </w:rPr>
               </w:pPr>
               <w:r>
                 <w:rPr>
                   <w:noProof/>
+                  <w:sz w:val="24"/>
+                  <w:szCs w:val="24"/>
                 </w:rPr>
                 <w:tab/>
                 <w:t>The server must be set up before we can connect the server to the app and obviously, the final product must be finished before we can present and hand in the project.</w:t>
               </w:r>
             </w:p>
             <w:p/>
-            <w:bookmarkStart w:id="7" w:name="_Toc448876205"/>
+            <w:bookmarkStart w:id="6" w:name="_Toc448876205"/>
             <w:p>
               <w:pPr>
                 <w:pStyle w:val="Heading1"/>
@@ -2213,7 +2634,7 @@
                   </w:r>
                 </w:sdtContent>
               </w:sdt>
-              <w:bookmarkEnd w:id="7"/>
+              <w:bookmarkEnd w:id="6"/>
             </w:p>
             <w:sdt>
               <w:sdtPr>
@@ -6512,7 +6933,7 @@
                     </w:rPr>
                   </w:pPr>
                 </w:p>
-                <w:bookmarkStart w:id="8" w:name="_Toc448876206"/>
+                <w:bookmarkStart w:id="7" w:name="_Toc448876206"/>
                 <w:p>
                   <w:pPr>
                     <w:pStyle w:val="Heading1"/>
@@ -6534,7 +6955,7 @@
                       </w:r>
                     </w:sdtContent>
                   </w:sdt>
-                  <w:bookmarkEnd w:id="8"/>
+                  <w:bookmarkEnd w:id="7"/>
                 </w:p>
                 <w:sdt>
                   <w:sdtPr>
@@ -6554,9 +6975,19 @@
                       <w:pPr>
                         <w:pStyle w:val="BodyText"/>
                         <w:spacing w:after="120"/>
+                        <w:rPr>
+                          <w:sz w:val="24"/>
+                          <w:szCs w:val="24"/>
+                        </w:rPr>
                       </w:pPr>
                       <w:r>
                         <w:tab/>
+                      </w:r>
+                      <w:r>
+                        <w:rPr>
+                          <w:sz w:val="24"/>
+                          <w:szCs w:val="24"/>
+                        </w:rPr>
                         <w:t>Some concerns that may pose risk to our project are shown in the table below.</w:t>
                       </w:r>
                     </w:p>
@@ -6570,23 +7001,43 @@
                         </w:rPr>
                       </w:pPr>
                       <w:r>
+                        <w:rPr>
+                          <w:sz w:val="24"/>
+                          <w:szCs w:val="24"/>
+                        </w:rPr>
                         <w:tab/>
                         <w:t>The most critical risk is one of Copyright Infringement, as some of our ghosts (such as ‘</w:t>
                       </w:r>
                       <w:proofErr w:type="spellStart"/>
                       <w:r>
+                        <w:rPr>
+                          <w:sz w:val="24"/>
+                          <w:szCs w:val="24"/>
+                        </w:rPr>
                         <w:t>Shrok</w:t>
                       </w:r>
                       <w:proofErr w:type="spellEnd"/>
                       <w:r>
+                        <w:rPr>
+                          <w:sz w:val="24"/>
+                          <w:szCs w:val="24"/>
+                        </w:rPr>
                         <w:t xml:space="preserve">’) are based on already existing franchises. Our game idea, in general was actually based on </w:t>
                       </w:r>
                       <w:proofErr w:type="spellStart"/>
                       <w:r>
+                        <w:rPr>
+                          <w:sz w:val="24"/>
+                          <w:szCs w:val="24"/>
+                        </w:rPr>
                         <w:t>GhostBusters</w:t>
                       </w:r>
                       <w:proofErr w:type="spellEnd"/>
                       <w:r>
+                        <w:rPr>
+                          <w:sz w:val="24"/>
+                          <w:szCs w:val="24"/>
+                        </w:rPr>
                         <w:t>.</w:t>
                       </w:r>
                     </w:p>
@@ -6650,7 +7101,7 @@
     <w:p/>
     <w:p/>
     <w:p/>
-    <w:bookmarkStart w:id="9" w:name="_Toc448876207"/>
+    <w:bookmarkStart w:id="8" w:name="_Toc448876207"/>
     <w:p>
       <w:pPr>
         <w:pStyle w:val="Heading1"/>
@@ -6668,11 +7119,16 @@
         </w:sdtPr>
         <w:sdtContent>
           <w:r>
-            <w:t>Problems &amp; Solutions</w:t>
+            <w:t>Prob</w:t>
+          </w:r>
+          <w:bookmarkStart w:id="9" w:name="_GoBack"/>
+          <w:bookmarkEnd w:id="9"/>
+          <w:r>
+            <w:t>lems &amp; Solutions</w:t>
           </w:r>
         </w:sdtContent>
       </w:sdt>
-      <w:bookmarkEnd w:id="9"/>
+      <w:bookmarkEnd w:id="8"/>
     </w:p>
     <w:sdt>
       <w:sdtPr>
@@ -6744,17 +7200,13 @@
             </w:rPr>
             <w:t xml:space="preserve"> and JSON, with the client code in Unity, which was written in C#.</w:t>
           </w:r>
-        </w:p>
-        <w:p>
-          <w:pPr>
-            <w:pStyle w:val="BodyText"/>
-            <w:spacing w:after="120"/>
-            <w:ind w:firstLine="720"/>
+          <w:r>
             <w:rPr>
               <w:sz w:val="24"/>
               <w:szCs w:val="24"/>
             </w:rPr>
-          </w:pPr>
+            <w:t xml:space="preserve"> </w:t>
+          </w:r>
           <w:r>
             <w:rPr>
               <w:sz w:val="24"/>
@@ -6797,7 +7249,14 @@
               <w:sz w:val="24"/>
               <w:szCs w:val="24"/>
             </w:rPr>
-            <w:t xml:space="preserve"> provided by </w:t>
+            <w:t xml:space="preserve"> provided by</w:t>
+          </w:r>
+          <w:r>
+            <w:rPr>
+              <w:sz w:val="24"/>
+              <w:szCs w:val="24"/>
+            </w:rPr>
+            <w:t xml:space="preserve"> </w:t>
           </w:r>
           <w:hyperlink r:id="rId16" w:history="1">
             <w:r>
@@ -6904,14 +7363,21 @@
               <w:sz w:val="24"/>
               <w:szCs w:val="24"/>
             </w:rPr>
-            <w:t>allowed us to write web requests without needing the full understanding of</w:t>
+            <w:t xml:space="preserve">allowed us to write web requests without </w:t>
           </w:r>
           <w:r>
             <w:rPr>
               <w:sz w:val="24"/>
               <w:szCs w:val="24"/>
             </w:rPr>
-            <w:t xml:space="preserve"> how Unity interacts with JSON.</w:t>
+            <w:t>worrying about how exactly</w:t>
+          </w:r>
+          <w:r>
+            <w:rPr>
+              <w:sz w:val="24"/>
+              <w:szCs w:val="24"/>
+            </w:rPr>
+            <w:t xml:space="preserve"> Unity interacts with JSON.</w:t>
           </w:r>
         </w:p>
         <w:p>
@@ -6929,8 +7395,103 @@
               <w:sz w:val="24"/>
               <w:szCs w:val="24"/>
             </w:rPr>
-            <w:t>Other issues that appeared were?</w:t>
+            <w:t xml:space="preserve">Another issue was finding a way to host the server. Amazon Web Services was the obvious choice, but there are different types of instances available and there were minor issues with many of them. The preferred instance was </w:t>
           </w:r>
+          <w:proofErr w:type="gramStart"/>
+          <w:r>
+            <w:rPr>
+              <w:sz w:val="24"/>
+              <w:szCs w:val="24"/>
+            </w:rPr>
+            <w:t>a</w:t>
+          </w:r>
+          <w:proofErr w:type="gramEnd"/>
+          <w:r>
+            <w:rPr>
+              <w:sz w:val="24"/>
+              <w:szCs w:val="24"/>
+            </w:rPr>
+            <w:t xml:space="preserve"> Ubuntu machine. However, this machine was incompatible with our server because Node, which was used to run our server, is called </w:t>
+          </w:r>
+          <w:proofErr w:type="spellStart"/>
+          <w:r>
+            <w:rPr>
+              <w:sz w:val="24"/>
+              <w:szCs w:val="24"/>
+            </w:rPr>
+            <w:t>NodeJS</w:t>
+          </w:r>
+          <w:proofErr w:type="spellEnd"/>
+          <w:r>
+            <w:rPr>
+              <w:sz w:val="24"/>
+              <w:szCs w:val="24"/>
+            </w:rPr>
+            <w:t xml:space="preserve"> on Ubuntu and is slightly different. In particular, it is incompatible with the map data structure used for storing user information on the server. Eventually, it was discovered that our server functions perfectly on a Linux </w:t>
+          </w:r>
+          <w:proofErr w:type="spellStart"/>
+          <w:r>
+            <w:rPr>
+              <w:sz w:val="24"/>
+              <w:szCs w:val="24"/>
+            </w:rPr>
+            <w:t>RedHat</w:t>
+          </w:r>
+          <w:proofErr w:type="spellEnd"/>
+          <w:r>
+            <w:rPr>
+              <w:sz w:val="24"/>
+              <w:szCs w:val="24"/>
+            </w:rPr>
+            <w:t xml:space="preserve"> instance.</w:t>
+          </w:r>
+        </w:p>
+        <w:p>
+          <w:pPr>
+            <w:pStyle w:val="BodyText"/>
+            <w:spacing w:after="120"/>
+            <w:ind w:firstLine="720"/>
+            <w:rPr>
+              <w:sz w:val="24"/>
+              <w:szCs w:val="24"/>
+            </w:rPr>
+          </w:pPr>
+          <w:r>
+            <w:rPr>
+              <w:sz w:val="24"/>
+              <w:szCs w:val="24"/>
+            </w:rPr>
+            <w:t>Yet another key issue was making sure that ghosts spawn close enough to users, but not so close that there is no effort involved in capturing them. This has yet to be fully solved, as we are using static ghost spawning in our minimum viable product, plans to solve this issue in the future have been considered. GPS coordinates can be used to determine an inner radius and outer radius from a user, and ghosts can be spawned in between these.</w:t>
+          </w:r>
+        </w:p>
+        <w:p>
+          <w:pPr>
+            <w:pStyle w:val="BodyText"/>
+            <w:spacing w:after="120"/>
+            <w:ind w:firstLine="720"/>
+            <w:rPr>
+              <w:sz w:val="24"/>
+              <w:szCs w:val="24"/>
+            </w:rPr>
+          </w:pPr>
+          <w:r>
+            <w:rPr>
+              <w:sz w:val="24"/>
+              <w:szCs w:val="24"/>
+            </w:rPr>
+            <w:t>A final issue was making sure that ghosts do not spawn in locations that would be dangerous to visit. In particular, since our ghost spawning mechanism just places a ghost in a random location between two radii, it is entirely possible that they could spawn on a highway or other dangerous place. Unfortunately, being able to prevent this dynamically proved nearly impossible. To circumvent this issue, we have decided that our final product, once we have solved the previous issue and use non-static ghost spawning, will include a clear disclaimer mentioning this issue and disavowing liability.</w:t>
+          </w:r>
+        </w:p>
+        <w:p>
+          <w:pPr>
+            <w:pStyle w:val="BodyText"/>
+            <w:spacing w:after="120"/>
+            <w:ind w:firstLine="720"/>
+            <w:rPr>
+              <w:sz w:val="24"/>
+              <w:szCs w:val="24"/>
+            </w:rPr>
+          </w:pPr>
         </w:p>
         <w:p>
           <w:pPr>
@@ -7020,30 +7581,47 @@
                 </w:rPr>
               </w:pPr>
             </w:p>
-            <w:bookmarkStart w:id="11" w:name="_Toc448876209"/>
-            <w:p>
-              <w:pPr>
-                <w:pStyle w:val="Heading1"/>
-                <w:keepNext w:val="0"/>
-                <w:keepLines w:val="0"/>
-                <w:pageBreakBefore/>
-                <w:spacing w:before="720"/>
-              </w:pPr>
-              <w:sdt>
-                <w:sdtPr>
-                  <w:id w:val="765275070"/>
-                  <w:placeholder>
-                    <w:docPart w:val="DE82D391B26853428CD8CCD941F04B3F"/>
-                  </w:placeholder>
-                </w:sdtPr>
-                <w:sdtContent>
+            <w:bookmarkStart w:id="11" w:name="_Toc448876209" w:displacedByCustomXml="next"/>
+            <w:sdt>
+              <w:sdtPr>
+                <w:id w:val="765275070"/>
+                <w:placeholder>
+                  <w:docPart w:val="DE82D391B26853428CD8CCD941F04B3F"/>
+                </w:placeholder>
+              </w:sdtPr>
+              <w:sdtEndPr>
+                <w:rPr>
+                  <w:color w:val="568B97" w:themeColor="accent1" w:themeShade="BF"/>
+                  <w:sz w:val="32"/>
+                  <w:szCs w:val="32"/>
+                </w:rPr>
+              </w:sdtEndPr>
+              <w:sdtContent>
+                <w:p>
+                  <w:pPr>
+                    <w:pStyle w:val="Heading1"/>
+                    <w:keepNext w:val="0"/>
+                    <w:keepLines w:val="0"/>
+                    <w:pageBreakBefore/>
+                    <w:spacing w:before="720"/>
+                  </w:pPr>
                   <w:r>
                     <w:t>Future Plans</w:t>
                   </w:r>
-                </w:sdtContent>
-              </w:sdt>
-              <w:bookmarkEnd w:id="11"/>
-            </w:p>
+                </w:p>
+                <w:p/>
+                <w:p>
+                  <w:pPr>
+                    <w:pStyle w:val="Heading2"/>
+                    <w:spacing w:before="0" w:line="276" w:lineRule="auto"/>
+                  </w:pPr>
+                  <w:r>
+                    <w:t>Ghost Grab Updates</w:t>
+                  </w:r>
+                </w:p>
+              </w:sdtContent>
+            </w:sdt>
+            <w:bookmarkEnd w:id="11" w:displacedByCustomXml="prev"/>
             <w:sdt>
               <w:sdtPr>
                 <w:id w:val="1833793896"/>
@@ -7073,19 +7651,43 @@
                       <w:sz w:val="24"/>
                       <w:szCs w:val="24"/>
                     </w:rPr>
-                    <w:t>The current model of our product allows users to capture ghosts for points, which while acceptable for a minimum viable product is rather boring.</w:t>
+                    <w:t>The current model of our product allows users to capture ghosts for points, which while acceptable for a minimum viable product</w:t>
                   </w:r>
-                </w:p>
-                <w:p>
-                  <w:pPr>
-                    <w:pStyle w:val="BodyText"/>
-                    <w:spacing w:after="120"/>
-                    <w:ind w:firstLine="720"/>
+                  <w:r>
                     <w:rPr>
                       <w:sz w:val="24"/>
                       <w:szCs w:val="24"/>
                     </w:rPr>
-                  </w:pPr>
+                    <w:t>,</w:t>
+                  </w:r>
+                  <w:r>
+                    <w:rPr>
+                      <w:sz w:val="24"/>
+                      <w:szCs w:val="24"/>
+                    </w:rPr>
+                    <w:t xml:space="preserve"> is </w:t>
+                  </w:r>
+                  <w:r>
+                    <w:rPr>
+                      <w:sz w:val="24"/>
+                      <w:szCs w:val="24"/>
+                    </w:rPr>
+                    <w:t>somewhat</w:t>
+                  </w:r>
+                  <w:r>
+                    <w:rPr>
+                      <w:sz w:val="24"/>
+                      <w:szCs w:val="24"/>
+                    </w:rPr>
+                    <w:t xml:space="preserve"> boring.</w:t>
+                  </w:r>
+                  <w:r>
+                    <w:rPr>
+                      <w:sz w:val="24"/>
+                      <w:szCs w:val="24"/>
+                    </w:rPr>
+                    <w:t xml:space="preserve"> </w:t>
+                  </w:r>
                   <w:r>
                     <w:rPr>
                       <w:sz w:val="24"/>
@@ -7098,14 +7700,21 @@
                       <w:sz w:val="24"/>
                       <w:szCs w:val="24"/>
                     </w:rPr>
-                    <w:t xml:space="preserve">release updates, which will contain more features for our product to make the game more interesting. One such update we plan to release is one that will allow users to set their captured ghosts on other users, which </w:t>
+                    <w:t xml:space="preserve">release updates, which will contain more features to make the game more interesting. One such update we plan to release is one that will allow users to set their captured ghosts on other users, which </w:t>
                   </w:r>
                   <w:r>
                     <w:rPr>
                       <w:sz w:val="24"/>
                       <w:szCs w:val="24"/>
                     </w:rPr>
-                    <w:t>to drain their</w:t>
+                    <w:t>will</w:t>
+                  </w:r>
+                  <w:r>
+                    <w:rPr>
+                      <w:sz w:val="24"/>
+                      <w:szCs w:val="24"/>
+                    </w:rPr>
+                    <w:t xml:space="preserve"> drain their</w:t>
                   </w:r>
                   <w:r>
                     <w:rPr>
@@ -7114,17 +7723,13 @@
                     </w:rPr>
                     <w:t xml:space="preserve"> points.</w:t>
                   </w:r>
-                </w:p>
-                <w:p>
-                  <w:pPr>
-                    <w:pStyle w:val="BodyText"/>
-                    <w:spacing w:after="120"/>
-                    <w:ind w:firstLine="720"/>
+                  <w:r>
                     <w:rPr>
                       <w:sz w:val="24"/>
                       <w:szCs w:val="24"/>
                     </w:rPr>
-                  </w:pPr>
+                    <w:t xml:space="preserve"> </w:t>
+                  </w:r>
                   <w:r>
                     <w:rPr>
                       <w:sz w:val="24"/>
@@ -7138,7 +7743,14 @@
                       <w:sz w:val="24"/>
                       <w:szCs w:val="24"/>
                     </w:rPr>
-                    <w:t>ghosts are differentiated by their appearance and the points they carry</w:t>
+                    <w:t>ghosts are differentiated by their appeara</w:t>
+                  </w:r>
+                  <w:r>
+                    <w:rPr>
+                      <w:sz w:val="24"/>
+                      <w:szCs w:val="24"/>
+                    </w:rPr>
+                    <w:t>nce and the points they carry</w:t>
                   </w:r>
                   <w:proofErr w:type="gramEnd"/>
                   <w:r>
@@ -7146,8 +7758,357 @@
                       <w:sz w:val="24"/>
                       <w:szCs w:val="24"/>
                     </w:rPr>
-                    <w:t>.  In the future, we would differentiate more between the ghosts by adding mini-games and movements specific to each ghost type.</w:t>
+                    <w:t xml:space="preserve">. </w:t>
                   </w:r>
+                  <w:r>
+                    <w:rPr>
+                      <w:sz w:val="24"/>
+                      <w:szCs w:val="24"/>
+                    </w:rPr>
+                    <w:t>In the future, we would differentiate more between the ghosts by adding mini-games and movements specific to each ghost type.</w:t>
+                  </w:r>
+                  <w:r>
+                    <w:rPr>
+                      <w:sz w:val="24"/>
+                      <w:szCs w:val="24"/>
+                    </w:rPr>
+                    <w:t xml:space="preserve"> This gives us endless possibilities for updating our game</w:t>
+                  </w:r>
+                  <w:r>
+                    <w:rPr>
+                      <w:sz w:val="24"/>
+                      <w:szCs w:val="24"/>
+                    </w:rPr>
+                    <w:t xml:space="preserve"> and maintaining our user-base over time.</w:t>
+                  </w:r>
+                </w:p>
+                <w:p>
+                  <w:pPr>
+                    <w:pStyle w:val="BodyText"/>
+                    <w:spacing w:after="120"/>
+                    <w:rPr>
+                      <w:sz w:val="24"/>
+                      <w:szCs w:val="24"/>
+                    </w:rPr>
+                  </w:pPr>
+                </w:p>
+                <w:p>
+                  <w:pPr>
+                    <w:pStyle w:val="Heading2"/>
+                    <w:spacing w:before="0" w:line="276" w:lineRule="auto"/>
+                  </w:pPr>
+                  <w:r>
+                    <w:t>Similar Applications</w:t>
+                  </w:r>
+                </w:p>
+                <w:p>
+                  <w:pPr>
+                    <w:rPr>
+                      <w:sz w:val="24"/>
+                      <w:szCs w:val="24"/>
+                    </w:rPr>
+                  </w:pPr>
+                  <w:r>
+                    <w:tab/>
+                  </w:r>
+                  <w:r>
+                    <w:rPr>
+                      <w:sz w:val="24"/>
+                      <w:szCs w:val="24"/>
+                    </w:rPr>
+                    <w:t xml:space="preserve">While </w:t>
+                  </w:r>
+                  <w:r>
+                    <w:rPr>
+                      <w:sz w:val="24"/>
+                      <w:szCs w:val="24"/>
+                    </w:rPr>
+                    <w:t>there is significant room for improvement with our minimum viable product, there are also a number of spin-off applications that could find success in the marketplace and will be investigated in the future. Consider the following:</w:t>
+                  </w:r>
+                </w:p>
+                <w:p>
+                  <w:pPr>
+                    <w:pStyle w:val="ListParagraph"/>
+                    <w:numPr>
+                      <w:ilvl w:val="0"/>
+                      <w:numId w:val="12"/>
+                    </w:numPr>
+                    <w:spacing w:line="300" w:lineRule="auto"/>
+                    <w:rPr>
+                      <w:b/>
+                      <w:sz w:val="24"/>
+                      <w:szCs w:val="24"/>
+                    </w:rPr>
+                  </w:pPr>
+                  <w:proofErr w:type="spellStart"/>
+                  <w:r>
+                    <w:rPr>
+                      <w:b/>
+                      <w:sz w:val="24"/>
+                      <w:szCs w:val="24"/>
+                    </w:rPr>
+                    <w:t>ForgetMeNot</w:t>
+                  </w:r>
+                  <w:proofErr w:type="spellEnd"/>
+                </w:p>
+                <w:p>
+                  <w:pPr>
+                    <w:pStyle w:val="ListParagraph"/>
+                    <w:numPr>
+                      <w:ilvl w:val="1"/>
+                      <w:numId w:val="12"/>
+                    </w:numPr>
+                    <w:spacing w:line="300" w:lineRule="auto"/>
+                    <w:rPr>
+                      <w:sz w:val="24"/>
+                      <w:szCs w:val="24"/>
+                    </w:rPr>
+                  </w:pPr>
+                  <w:r>
+                    <w:rPr>
+                      <w:sz w:val="24"/>
+                      <w:szCs w:val="24"/>
+                    </w:rPr>
+                    <w:t>Provide users with the ability to mark on map where they left items</w:t>
+                  </w:r>
+                </w:p>
+                <w:p>
+                  <w:pPr>
+                    <w:pStyle w:val="ListParagraph"/>
+                    <w:numPr>
+                      <w:ilvl w:val="1"/>
+                      <w:numId w:val="12"/>
+                    </w:numPr>
+                    <w:spacing w:line="300" w:lineRule="auto"/>
+                    <w:rPr>
+                      <w:sz w:val="24"/>
+                      <w:szCs w:val="24"/>
+                    </w:rPr>
+                  </w:pPr>
+                  <w:r>
+                    <w:rPr>
+                      <w:sz w:val="24"/>
+                      <w:szCs w:val="24"/>
+                    </w:rPr>
+                    <w:t xml:space="preserve">Allow users to verify </w:t>
+                  </w:r>
+                  <w:r>
+                    <w:rPr>
+                      <w:sz w:val="24"/>
+                      <w:szCs w:val="24"/>
+                    </w:rPr>
+                    <w:t xml:space="preserve">that </w:t>
+                  </w:r>
+                  <w:r>
+                    <w:rPr>
+                      <w:sz w:val="24"/>
+                      <w:szCs w:val="24"/>
+                    </w:rPr>
+                    <w:t>they visited a given location</w:t>
+                  </w:r>
+                </w:p>
+                <w:p>
+                  <w:pPr>
+                    <w:pStyle w:val="ListParagraph"/>
+                    <w:numPr>
+                      <w:ilvl w:val="2"/>
+                      <w:numId w:val="12"/>
+                    </w:numPr>
+                    <w:spacing w:line="300" w:lineRule="auto"/>
+                    <w:rPr>
+                      <w:sz w:val="24"/>
+                      <w:szCs w:val="24"/>
+                    </w:rPr>
+                  </w:pPr>
+                  <w:r>
+                    <w:rPr>
+                      <w:sz w:val="24"/>
+                      <w:szCs w:val="24"/>
+                    </w:rPr>
+                    <w:t>Package delivery</w:t>
+                  </w:r>
+                </w:p>
+                <w:p>
+                  <w:pPr>
+                    <w:pStyle w:val="ListParagraph"/>
+                    <w:numPr>
+                      <w:ilvl w:val="2"/>
+                      <w:numId w:val="12"/>
+                    </w:numPr>
+                    <w:spacing w:line="300" w:lineRule="auto"/>
+                    <w:rPr>
+                      <w:sz w:val="24"/>
+                      <w:szCs w:val="24"/>
+                    </w:rPr>
+                  </w:pPr>
+                  <w:r>
+                    <w:rPr>
+                      <w:sz w:val="24"/>
+                      <w:szCs w:val="24"/>
+                    </w:rPr>
+                    <w:t>Work or school-sponsored trips</w:t>
+                  </w:r>
+                </w:p>
+                <w:p>
+                  <w:pPr>
+                    <w:pStyle w:val="ListParagraph"/>
+                    <w:numPr>
+                      <w:ilvl w:val="0"/>
+                      <w:numId w:val="12"/>
+                    </w:numPr>
+                    <w:spacing w:line="300" w:lineRule="auto"/>
+                    <w:rPr>
+                      <w:b/>
+                      <w:sz w:val="24"/>
+                      <w:szCs w:val="24"/>
+                    </w:rPr>
+                  </w:pPr>
+                  <w:proofErr w:type="spellStart"/>
+                  <w:r>
+                    <w:rPr>
+                      <w:b/>
+                      <w:sz w:val="24"/>
+                      <w:szCs w:val="24"/>
+                    </w:rPr>
+                    <w:t>CacheTracker</w:t>
+                  </w:r>
+                  <w:proofErr w:type="spellEnd"/>
+                </w:p>
+                <w:p>
+                  <w:pPr>
+                    <w:pStyle w:val="ListParagraph"/>
+                    <w:numPr>
+                      <w:ilvl w:val="1"/>
+                      <w:numId w:val="12"/>
+                    </w:numPr>
+                    <w:spacing w:line="300" w:lineRule="auto"/>
+                    <w:rPr>
+                      <w:sz w:val="24"/>
+                      <w:szCs w:val="24"/>
+                    </w:rPr>
+                  </w:pPr>
+                  <w:r>
+                    <w:rPr>
+                      <w:sz w:val="24"/>
+                      <w:szCs w:val="24"/>
+                    </w:rPr>
+                    <w:t>Geo-Caching is becoming extremely popular, particularly in urban areas</w:t>
+                  </w:r>
+                </w:p>
+                <w:p>
+                  <w:pPr>
+                    <w:pStyle w:val="ListParagraph"/>
+                    <w:numPr>
+                      <w:ilvl w:val="2"/>
+                      <w:numId w:val="12"/>
+                    </w:numPr>
+                    <w:spacing w:line="300" w:lineRule="auto"/>
+                    <w:rPr>
+                      <w:sz w:val="24"/>
+                      <w:szCs w:val="24"/>
+                    </w:rPr>
+                  </w:pPr>
+                  <w:r>
+                    <w:rPr>
+                      <w:sz w:val="24"/>
+                      <w:szCs w:val="24"/>
+                    </w:rPr>
+                    <w:t>Users must place physical items and provide clues presently</w:t>
+                  </w:r>
+                </w:p>
+                <w:p>
+                  <w:pPr>
+                    <w:pStyle w:val="ListParagraph"/>
+                    <w:numPr>
+                      <w:ilvl w:val="3"/>
+                      <w:numId w:val="12"/>
+                    </w:numPr>
+                    <w:spacing w:line="300" w:lineRule="auto"/>
+                    <w:rPr>
+                      <w:sz w:val="24"/>
+                      <w:szCs w:val="24"/>
+                    </w:rPr>
+                  </w:pPr>
+                  <w:r>
+                    <w:rPr>
+                      <w:sz w:val="24"/>
+                      <w:szCs w:val="24"/>
+                    </w:rPr>
+                    <w:t>This app could spawn virtual items instantly with no work</w:t>
+                  </w:r>
+                </w:p>
+                <w:p>
+                  <w:pPr>
+                    <w:pStyle w:val="ListParagraph"/>
+                    <w:numPr>
+                      <w:ilvl w:val="3"/>
+                      <w:numId w:val="12"/>
+                    </w:numPr>
+                    <w:spacing w:line="300" w:lineRule="auto"/>
+                    <w:rPr>
+                      <w:sz w:val="24"/>
+                      <w:szCs w:val="24"/>
+                    </w:rPr>
+                  </w:pPr>
+                  <w:r>
+                    <w:rPr>
+                      <w:sz w:val="24"/>
+                      <w:szCs w:val="24"/>
+                    </w:rPr>
+                    <w:t>Makes it impossible to compete with users over long distances</w:t>
+                  </w:r>
+                </w:p>
+                <w:p>
+                  <w:pPr>
+                    <w:pStyle w:val="ListParagraph"/>
+                    <w:numPr>
+                      <w:ilvl w:val="1"/>
+                      <w:numId w:val="12"/>
+                    </w:numPr>
+                    <w:spacing w:line="300" w:lineRule="auto"/>
+                    <w:rPr>
+                      <w:sz w:val="24"/>
+                      <w:szCs w:val="24"/>
+                    </w:rPr>
+                  </w:pPr>
+                  <w:r>
+                    <w:rPr>
+                      <w:sz w:val="24"/>
+                      <w:szCs w:val="24"/>
+                    </w:rPr>
+                    <w:t>Users could manually add items, even if they are not located in the area</w:t>
+                  </w:r>
+                </w:p>
+                <w:p>
+                  <w:pPr>
+                    <w:pStyle w:val="ListParagraph"/>
+                    <w:numPr>
+                      <w:ilvl w:val="1"/>
+                      <w:numId w:val="12"/>
+                    </w:numPr>
+                    <w:spacing w:line="300" w:lineRule="auto"/>
+                    <w:rPr>
+                      <w:sz w:val="24"/>
+                      <w:szCs w:val="24"/>
+                    </w:rPr>
+                  </w:pPr>
+                  <w:r>
+                    <w:rPr>
+                      <w:sz w:val="24"/>
+                      <w:szCs w:val="24"/>
+                    </w:rPr>
+                    <w:t>Difficulty is creating algorithm to create riddles based on item location</w:t>
+                  </w:r>
+                </w:p>
+                <w:p>
+                  <w:pPr>
+                    <w:pStyle w:val="BodyText"/>
+                    <w:spacing w:after="120"/>
+                    <w:rPr>
+                      <w:sz w:val="24"/>
+                      <w:szCs w:val="24"/>
+                    </w:rPr>
+                  </w:pPr>
                 </w:p>
               </w:sdtContent>
             </w:sdt>
@@ -7282,7 +8243,7 @@
             <w:rPr>
               <w:noProof/>
             </w:rPr>
-            <w:t>7</w:t>
+            <w:t>13</w:t>
           </w:r>
           <w:r>
             <w:rPr>
@@ -7500,6 +8461,119 @@
     </w:lvl>
   </w:abstractNum>
   <w:abstractNum w:abstractNumId="10">
+    <w:nsid w:val="19EE739A"/>
+    <w:multiLevelType w:val="hybridMultilevel"/>
+    <w:tmpl w:val="4972FC0E"/>
+    <w:lvl w:ilvl="0" w:tplc="04090001">
+      <w:start w:val="1"/>
+      <w:numFmt w:val="bullet"/>
+      <w:lvlText w:val=""/>
+      <w:lvlJc w:val="left"/>
+      <w:pPr>
+        <w:ind w:left="720" w:hanging="360"/>
+      </w:pPr>
+      <w:rPr>
+        <w:rFonts w:ascii="Symbol" w:hAnsi="Symbol" w:hint="default"/>
+      </w:rPr>
+    </w:lvl>
+    <w:lvl w:ilvl="1" w:tplc="04090003">
+      <w:start w:val="1"/>
+      <w:numFmt w:val="bullet"/>
+      <w:lvlText w:val="o"/>
+      <w:lvlJc w:val="left"/>
+      <w:pPr>
+        <w:ind w:left="1440" w:hanging="360"/>
+      </w:pPr>
+      <w:rPr>
+        <w:rFonts w:ascii="Courier New" w:hAnsi="Courier New" w:hint="default"/>
+      </w:rPr>
+    </w:lvl>
+    <w:lvl w:ilvl="2" w:tplc="04090005">
+      <w:start w:val="1"/>
+      <w:numFmt w:val="bullet"/>
+      <w:lvlText w:val=""/>
+      <w:lvlJc w:val="left"/>
+      <w:pPr>
+        <w:ind w:left="2160" w:hanging="360"/>
+      </w:pPr>
+      <w:rPr>
+        <w:rFonts w:ascii="Wingdings" w:hAnsi="Wingdings" w:hint="default"/>
+      </w:rPr>
+    </w:lvl>
+    <w:lvl w:ilvl="3" w:tplc="04090001">
+      <w:start w:val="1"/>
+      <w:numFmt w:val="bullet"/>
+      <w:lvlText w:val=""/>
+      <w:lvlJc w:val="left"/>
+      <w:pPr>
+        <w:ind w:left="2880" w:hanging="360"/>
+      </w:pPr>
+      <w:rPr>
+        <w:rFonts w:ascii="Symbol" w:hAnsi="Symbol" w:hint="default"/>
+      </w:rPr>
+    </w:lvl>
+    <w:lvl w:ilvl="4" w:tplc="04090003" w:tentative="1">
+      <w:start w:val="1"/>
+      <w:numFmt w:val="bullet"/>
+      <w:lvlText w:val="o"/>
+      <w:lvlJc w:val="left"/>
+      <w:pPr>
+        <w:ind w:left="3600" w:hanging="360"/>
+      </w:pPr>
+      <w:rPr>
+        <w:rFonts w:ascii="Courier New" w:hAnsi="Courier New" w:hint="default"/>
+      </w:rPr>
+    </w:lvl>
+    <w:lvl w:ilvl="5" w:tplc="04090005" w:tentative="1">
+      <w:start w:val="1"/>
+      <w:numFmt w:val="bullet"/>
+      <w:lvlText w:val=""/>
+      <w:lvlJc w:val="left"/>
+      <w:pPr>
+        <w:ind w:left="4320" w:hanging="360"/>
+      </w:pPr>
+      <w:rPr>
+        <w:rFonts w:ascii="Wingdings" w:hAnsi="Wingdings" w:hint="default"/>
+      </w:rPr>
+    </w:lvl>
+    <w:lvl w:ilvl="6" w:tplc="04090001" w:tentative="1">
+      <w:start w:val="1"/>
+      <w:numFmt w:val="bullet"/>
+      <w:lvlText w:val=""/>
+      <w:lvlJc w:val="left"/>
+      <w:pPr>
+        <w:ind w:left="5040" w:hanging="360"/>
+      </w:pPr>
+      <w:rPr>
+        <w:rFonts w:ascii="Symbol" w:hAnsi="Symbol" w:hint="default"/>
+      </w:rPr>
+    </w:lvl>
+    <w:lvl w:ilvl="7" w:tplc="04090003" w:tentative="1">
+      <w:start w:val="1"/>
+      <w:numFmt w:val="bullet"/>
+      <w:lvlText w:val="o"/>
+      <w:lvlJc w:val="left"/>
+      <w:pPr>
+        <w:ind w:left="5760" w:hanging="360"/>
+      </w:pPr>
+      <w:rPr>
+        <w:rFonts w:ascii="Courier New" w:hAnsi="Courier New" w:hint="default"/>
+      </w:rPr>
+    </w:lvl>
+    <w:lvl w:ilvl="8" w:tplc="04090005" w:tentative="1">
+      <w:start w:val="1"/>
+      <w:numFmt w:val="bullet"/>
+      <w:lvlText w:val=""/>
+      <w:lvlJc w:val="left"/>
+      <w:pPr>
+        <w:ind w:left="6480" w:hanging="360"/>
+      </w:pPr>
+      <w:rPr>
+        <w:rFonts w:ascii="Wingdings" w:hAnsi="Wingdings" w:hint="default"/>
+      </w:rPr>
+    </w:lvl>
+  </w:abstractNum>
+  <w:abstractNum w:abstractNumId="11">
     <w:nsid w:val="7DC8415F"/>
     <w:multiLevelType w:val="hybridMultilevel"/>
     <w:tmpl w:val="4934E83E"/>
@@ -7670,6 +8744,9 @@
     <w:abstractNumId w:val="0"/>
   </w:num>
   <w:num w:numId="11">
+    <w:abstractNumId w:val="11"/>
+  </w:num>
+  <w:num w:numId="12">
     <w:abstractNumId w:val="10"/>
   </w:num>
 </w:numbering>
@@ -9671,11 +10748,19 @@
     <w:autoRedefine/>
     <w:uiPriority w:val="39"/>
     <w:unhideWhenUsed/>
-    <w:rsid w:val="009B1F7C"/>
-    <w:pPr>
+    <w:rsid w:val="00BE0547"/>
+    <w:pPr>
+      <w:tabs>
+        <w:tab w:val="right" w:leader="dot" w:pos="10070"/>
+      </w:tabs>
       <w:spacing w:after="100"/>
       <w:ind w:left="200"/>
     </w:pPr>
+    <w:rPr>
+      <w:noProof/>
+      <w:sz w:val="24"/>
+      <w:szCs w:val="24"/>
+    </w:rPr>
   </w:style>
   <w:style w:type="paragraph" w:styleId="TOC3">
     <w:name w:val="toc 3"/>
@@ -11886,11 +12971,19 @@
     <w:autoRedefine/>
     <w:uiPriority w:val="39"/>
     <w:unhideWhenUsed/>
-    <w:rsid w:val="009B1F7C"/>
-    <w:pPr>
+    <w:rsid w:val="00BE0547"/>
+    <w:pPr>
+      <w:tabs>
+        <w:tab w:val="right" w:leader="dot" w:pos="10070"/>
+      </w:tabs>
       <w:spacing w:after="100"/>
       <w:ind w:left="200"/>
     </w:pPr>
+    <w:rPr>
+      <w:noProof/>
+      <w:sz w:val="24"/>
+      <w:szCs w:val="24"/>
+    </w:rPr>
   </w:style>
   <w:style w:type="paragraph" w:styleId="TOC3">
     <w:name w:val="toc 3"/>
@@ -12679,6 +13772,13 @@
     <w:pitch w:val="variable"/>
     <w:sig w:usb0="00000003" w:usb1="00000000" w:usb2="00000000" w:usb3="00000000" w:csb0="00000001" w:csb1="00000000"/>
   </w:font>
+  <w:font w:name="Courier New">
+    <w:panose1 w:val="02070309020205020404"/>
+    <w:charset w:val="00"/>
+    <w:family w:val="auto"/>
+    <w:pitch w:val="variable"/>
+    <w:sig w:usb0="00000003" w:usb1="00000000" w:usb2="00000000" w:usb3="00000000" w:csb0="00000001" w:csb1="00000000"/>
+  </w:font>
   <w:font w:name="Wingdings">
     <w:panose1 w:val="05000000000000000000"/>
     <w:charset w:val="02"/>
@@ -13866,7 +14966,7 @@
 </file>
 
 <file path=customXml/itemProps1.xml><?xml version="1.0" encoding="utf-8"?>
-<ds:datastoreItem xmlns:ds="http://schemas.openxmlformats.org/officeDocument/2006/customXml" ds:itemID="{429845A5-2344-9944-B740-8E718A3512AC}">
+<ds:datastoreItem xmlns:ds="http://schemas.openxmlformats.org/officeDocument/2006/customXml" ds:itemID="{AB1F1754-C5E3-2D46-B0FA-1225396FF1C7}">
   <ds:schemaRefs>
     <ds:schemaRef ds:uri="http://schemas.openxmlformats.org/officeDocument/2006/bibliography"/>
   </ds:schemaRefs>

</xml_diff>